<commit_message>
Změna úvodu, první použitá literatura, seznámení s pojmem volební kalkulačka, začátek formátování
</commit_message>
<xml_diff>
--- a/bp_klein.docx
+++ b/bp_klein.docx
@@ -1,10 +1,10 @@
 
 <file path=word/document.xml><?xml version="1.0" encoding="utf-8"?>
-<w:document xmlns:wpc="http://schemas.microsoft.com/office/word/2010/wordprocessingCanvas" xmlns:mo="http://schemas.microsoft.com/office/mac/office/2008/main" xmlns:mc="http://schemas.openxmlformats.org/markup-compatibility/2006" xmlns:mv="urn:schemas-microsoft-com:mac:vml" xmlns:o="urn:schemas-microsoft-com:office:office" xmlns:r="http://schemas.openxmlformats.org/officeDocument/2006/relationships" xmlns:m="http://schemas.openxmlformats.org/officeDocument/2006/math" xmlns:v="urn:schemas-microsoft-com:vml" xmlns:wp14="http://schemas.microsoft.com/office/word/2010/wordprocessingDrawing" xmlns:wp="http://schemas.openxmlformats.org/drawingml/2006/wordprocessingDrawing" xmlns:w10="urn:schemas-microsoft-com:office:word" xmlns:w="http://schemas.openxmlformats.org/wordprocessingml/2006/main" xmlns:w14="http://schemas.microsoft.com/office/word/2010/wordml" xmlns:w15="http://schemas.microsoft.com/office/word/2012/wordml" xmlns:wpg="http://schemas.microsoft.com/office/word/2010/wordprocessingGroup" xmlns:wpi="http://schemas.microsoft.com/office/word/2010/wordprocessingInk" xmlns:wne="http://schemas.microsoft.com/office/word/2006/wordml" xmlns:wps="http://schemas.microsoft.com/office/word/2010/wordprocessingShape" mc:Ignorable="w14 w15 wp14">
+<w:document xmlns:wpc="http://schemas.microsoft.com/office/word/2010/wordprocessingCanvas" xmlns:cx="http://schemas.microsoft.com/office/drawing/2014/chartex" xmlns:cx1="http://schemas.microsoft.com/office/drawing/2015/9/8/chartex" xmlns:cx2="http://schemas.microsoft.com/office/drawing/2015/10/21/chartex" xmlns:cx3="http://schemas.microsoft.com/office/drawing/2016/5/9/chartex" xmlns:cx4="http://schemas.microsoft.com/office/drawing/2016/5/10/chartex" xmlns:cx5="http://schemas.microsoft.com/office/drawing/2016/5/11/chartex" xmlns:cx6="http://schemas.microsoft.com/office/drawing/2016/5/12/chartex" xmlns:cx7="http://schemas.microsoft.com/office/drawing/2016/5/13/chartex" xmlns:cx8="http://schemas.microsoft.com/office/drawing/2016/5/14/chartex" xmlns:mc="http://schemas.openxmlformats.org/markup-compatibility/2006" xmlns:aink="http://schemas.microsoft.com/office/drawing/2016/ink" xmlns:am3d="http://schemas.microsoft.com/office/drawing/2017/model3d" xmlns:o="urn:schemas-microsoft-com:office:office" xmlns:r="http://schemas.openxmlformats.org/officeDocument/2006/relationships" xmlns:m="http://schemas.openxmlformats.org/officeDocument/2006/math" xmlns:v="urn:schemas-microsoft-com:vml" xmlns:wp14="http://schemas.microsoft.com/office/word/2010/wordprocessingDrawing" xmlns:wp="http://schemas.openxmlformats.org/drawingml/2006/wordprocessingDrawing" xmlns:w10="urn:schemas-microsoft-com:office:word" xmlns:w="http://schemas.openxmlformats.org/wordprocessingml/2006/main" xmlns:w14="http://schemas.microsoft.com/office/word/2010/wordml" xmlns:w15="http://schemas.microsoft.com/office/word/2012/wordml" xmlns:w16cid="http://schemas.microsoft.com/office/word/2016/wordml/cid" xmlns:w16se="http://schemas.microsoft.com/office/word/2015/wordml/symex" xmlns:wpg="http://schemas.microsoft.com/office/word/2010/wordprocessingGroup" xmlns:wpi="http://schemas.microsoft.com/office/word/2010/wordprocessingInk" xmlns:wne="http://schemas.microsoft.com/office/word/2006/wordml" xmlns:wps="http://schemas.microsoft.com/office/word/2010/wordprocessingShape" mc:Ignorable="w14 w15 w16se w16cid wp14">
   <w:body>
     <w:p>
       <w:pPr>
-        <w:spacing w:line="720" w:lineRule="auto"/>
+        <w:spacing w:line="360" w:lineRule="auto"/>
         <w:jc w:val="center"/>
         <w:rPr>
           <w:rFonts w:ascii="Times New Roman" w:eastAsia="Times New Roman" w:hAnsi="Times New Roman" w:cs="Times New Roman"/>
@@ -18,52 +18,11 @@
         <w:rPr>
           <w:rFonts w:ascii="Times New Roman" w:eastAsia="Times New Roman" w:hAnsi="Times New Roman" w:cs="Times New Roman"/>
           <w:b/>
-          <w:noProof/>
           <w:sz w:val="28"/>
           <w:szCs w:val="28"/>
-          <w:lang w:eastAsia="en-GB"/>
-        </w:rPr>
-        <w:drawing>
-          <wp:inline distT="0" distB="0" distL="0" distR="0" wp14:anchorId="11322CA2" wp14:editId="5DF5DCF6">
-            <wp:extent cx="1418400" cy="1440000"/>
-            <wp:effectExtent l="0" t="0" r="4445" b="8255"/>
-            <wp:docPr id="1" name="Picture 1"/>
-            <wp:cNvGraphicFramePr>
-              <a:graphicFrameLocks xmlns:a="http://schemas.openxmlformats.org/drawingml/2006/main" noChangeAspect="1"/>
-            </wp:cNvGraphicFramePr>
-            <a:graphic xmlns:a="http://schemas.openxmlformats.org/drawingml/2006/main">
-              <a:graphicData uri="http://schemas.openxmlformats.org/drawingml/2006/picture">
-                <pic:pic xmlns:pic="http://schemas.openxmlformats.org/drawingml/2006/picture">
-                  <pic:nvPicPr>
-                    <pic:cNvPr id="1" name=""/>
-                    <pic:cNvPicPr/>
-                  </pic:nvPicPr>
-                  <pic:blipFill>
-                    <a:blip r:embed="rId5" cstate="print">
-                      <a:extLst>
-                        <a:ext uri="{28A0092B-C50C-407E-A947-70E740481C1C}">
-                          <a14:useLocalDpi xmlns:a14="http://schemas.microsoft.com/office/drawing/2010/main"/>
-                        </a:ext>
-                      </a:extLst>
-                    </a:blip>
-                    <a:stretch>
-                      <a:fillRect/>
-                    </a:stretch>
-                  </pic:blipFill>
-                  <pic:spPr>
-                    <a:xfrm>
-                      <a:off x="0" y="0"/>
-                      <a:ext cx="1418400" cy="1440000"/>
-                    </a:xfrm>
-                    <a:prstGeom prst="rect">
-                      <a:avLst/>
-                    </a:prstGeom>
-                  </pic:spPr>
-                </pic:pic>
-              </a:graphicData>
-            </a:graphic>
-          </wp:inline>
-        </w:drawing>
+          <w:lang w:val="cs-CZ" w:eastAsia="en-GB"/>
+        </w:rPr>
+        <w:t>Vysoká škola ekonomická v Praze</w:t>
       </w:r>
     </w:p>
     <w:p>
@@ -73,26 +32,12 @@
         <w:rPr>
           <w:rFonts w:ascii="Times New Roman" w:eastAsia="Times New Roman" w:hAnsi="Times New Roman" w:cs="Times New Roman"/>
           <w:b/>
-          <w:sz w:val="28"/>
-          <w:szCs w:val="28"/>
-          <w:lang w:val="cs-CZ" w:eastAsia="en-GB"/>
-        </w:rPr>
-      </w:pPr>
-      <w:r>
-        <w:rPr>
-          <w:rFonts w:ascii="Times New Roman" w:eastAsia="Times New Roman" w:hAnsi="Times New Roman" w:cs="Times New Roman"/>
-          <w:b/>
-          <w:sz w:val="28"/>
-          <w:szCs w:val="28"/>
-          <w:lang w:val="cs-CZ" w:eastAsia="en-GB"/>
-        </w:rPr>
-        <w:t>Vysoká škola ekonomická v Praze</w:t>
-      </w:r>
-    </w:p>
-    <w:p>
-      <w:pPr>
-        <w:spacing w:line="360" w:lineRule="auto"/>
-        <w:jc w:val="center"/>
+          <w:sz w:val="22"/>
+          <w:szCs w:val="22"/>
+          <w:lang w:val="cs-CZ" w:eastAsia="en-GB"/>
+        </w:rPr>
+      </w:pPr>
+      <w:r>
         <w:rPr>
           <w:rFonts w:ascii="Times New Roman" w:eastAsia="Times New Roman" w:hAnsi="Times New Roman" w:cs="Times New Roman"/>
           <w:b/>
@@ -100,42 +45,8 @@
           <w:szCs w:val="22"/>
           <w:lang w:val="cs-CZ" w:eastAsia="en-GB"/>
         </w:rPr>
-      </w:pPr>
-      <w:r>
-        <w:rPr>
-          <w:rFonts w:ascii="Times New Roman" w:eastAsia="Times New Roman" w:hAnsi="Times New Roman" w:cs="Times New Roman"/>
-          <w:b/>
-          <w:sz w:val="22"/>
-          <w:szCs w:val="22"/>
-          <w:lang w:val="cs-CZ" w:eastAsia="en-GB"/>
-        </w:rPr>
         <w:t>Fakulta informatiky a statistiky</w:t>
       </w:r>
-    </w:p>
-    <w:p>
-      <w:pPr>
-        <w:spacing w:line="360" w:lineRule="auto"/>
-        <w:jc w:val="center"/>
-        <w:rPr>
-          <w:rFonts w:ascii="Times New Roman" w:eastAsia="Times New Roman" w:hAnsi="Times New Roman" w:cs="Times New Roman"/>
-          <w:b/>
-          <w:sz w:val="22"/>
-          <w:szCs w:val="22"/>
-          <w:lang w:val="cs-CZ" w:eastAsia="en-GB"/>
-        </w:rPr>
-      </w:pPr>
-      <w:r>
-        <w:rPr>
-          <w:rFonts w:ascii="Times New Roman" w:eastAsia="Times New Roman" w:hAnsi="Times New Roman" w:cs="Times New Roman"/>
-          <w:b/>
-          <w:sz w:val="22"/>
-          <w:szCs w:val="22"/>
-          <w:lang w:val="cs-CZ" w:eastAsia="en-GB"/>
-        </w:rPr>
-        <w:t>Katedra informačního a znalostního inženýrství</w:t>
-      </w:r>
-      <w:bookmarkStart w:id="0" w:name="_GoBack"/>
-      <w:bookmarkEnd w:id="0"/>
     </w:p>
     <w:p>
       <w:pPr>
@@ -146,15 +57,15 @@
         <w:spacing w:before="960" w:line="360" w:lineRule="auto"/>
         <w:rPr>
           <w:rFonts w:ascii="Times New Roman" w:eastAsia="Times New Roman" w:hAnsi="Times New Roman" w:cs="Times New Roman"/>
-          <w:sz w:val="22"/>
-          <w:szCs w:val="22"/>
-          <w:lang w:val="cs-CZ" w:eastAsia="en-GB"/>
-        </w:rPr>
-      </w:pPr>
-      <w:r>
-        <w:rPr>
-          <w:rFonts w:ascii="Times New Roman" w:eastAsia="Times New Roman" w:hAnsi="Times New Roman" w:cs="Times New Roman"/>
-          <w:sz w:val="22"/>
+          <w:sz w:val="20"/>
+          <w:szCs w:val="22"/>
+          <w:lang w:val="cs-CZ" w:eastAsia="en-GB"/>
+        </w:rPr>
+      </w:pPr>
+      <w:r>
+        <w:rPr>
+          <w:rFonts w:ascii="Times New Roman" w:eastAsia="Times New Roman" w:hAnsi="Times New Roman" w:cs="Times New Roman"/>
+          <w:sz w:val="20"/>
           <w:szCs w:val="22"/>
           <w:lang w:val="cs-CZ" w:eastAsia="en-GB"/>
         </w:rPr>
@@ -163,7 +74,6 @@
       <w:r>
         <w:rPr>
           <w:rFonts w:ascii="Times New Roman" w:eastAsia="Times New Roman" w:hAnsi="Times New Roman" w:cs="Times New Roman"/>
-          <w:sz w:val="22"/>
           <w:szCs w:val="22"/>
           <w:lang w:val="cs-CZ" w:eastAsia="en-GB"/>
         </w:rPr>
@@ -172,7 +82,6 @@
       <w:r>
         <w:rPr>
           <w:rFonts w:ascii="Times New Roman" w:eastAsia="Times New Roman" w:hAnsi="Times New Roman" w:cs="Times New Roman"/>
-          <w:sz w:val="22"/>
           <w:szCs w:val="22"/>
           <w:lang w:val="cs-CZ" w:eastAsia="en-GB"/>
         </w:rPr>
@@ -181,7 +90,6 @@
       <w:r>
         <w:rPr>
           <w:rFonts w:ascii="Times New Roman" w:eastAsia="Times New Roman" w:hAnsi="Times New Roman" w:cs="Times New Roman"/>
-          <w:sz w:val="22"/>
           <w:szCs w:val="22"/>
           <w:lang w:val="cs-CZ" w:eastAsia="en-GB"/>
         </w:rPr>
@@ -194,33 +102,56 @@
           <w:tab w:val="right" w:pos="4111"/>
           <w:tab w:val="left" w:pos="4395"/>
         </w:tabs>
-        <w:spacing w:line="360" w:lineRule="auto"/>
-        <w:rPr>
-          <w:rFonts w:ascii="Times New Roman" w:eastAsia="Times New Roman" w:hAnsi="Times New Roman" w:cs="Times New Roman"/>
-          <w:sz w:val="22"/>
-          <w:szCs w:val="22"/>
-          <w:lang w:val="cs-CZ" w:eastAsia="en-GB"/>
-        </w:rPr>
-      </w:pPr>
-      <w:r>
-        <w:rPr>
-          <w:rFonts w:ascii="Times New Roman" w:eastAsia="Times New Roman" w:hAnsi="Times New Roman" w:cs="Times New Roman"/>
-          <w:sz w:val="22"/>
-          <w:szCs w:val="22"/>
-          <w:lang w:val="cs-CZ" w:eastAsia="en-GB"/>
-        </w:rPr>
-        <w:tab/>
-        <w:t>Studijní obor:</w:t>
-      </w:r>
-      <w:r>
-        <w:rPr>
-          <w:rFonts w:ascii="Times New Roman" w:eastAsia="Times New Roman" w:hAnsi="Times New Roman" w:cs="Times New Roman"/>
-          <w:sz w:val="22"/>
-          <w:szCs w:val="22"/>
-          <w:lang w:val="cs-CZ" w:eastAsia="en-GB"/>
-        </w:rPr>
-        <w:tab/>
-        <w:t>Aplikovaná informatika</w:t>
+        <w:spacing w:before="1200"/>
+        <w:jc w:val="center"/>
+        <w:rPr>
+          <w:rFonts w:ascii="Times New Roman" w:eastAsia="Times New Roman" w:hAnsi="Times New Roman" w:cs="Times New Roman"/>
+          <w:b/>
+          <w:sz w:val="48"/>
+          <w:szCs w:val="48"/>
+          <w:lang w:val="cs-CZ" w:eastAsia="en-GB"/>
+        </w:rPr>
+      </w:pPr>
+      <w:r>
+        <w:rPr>
+          <w:rFonts w:ascii="Times New Roman" w:eastAsia="Times New Roman" w:hAnsi="Times New Roman" w:cs="Times New Roman"/>
+          <w:b/>
+          <w:sz w:val="48"/>
+          <w:szCs w:val="48"/>
+          <w:lang w:val="cs-CZ" w:eastAsia="en-GB"/>
+        </w:rPr>
+        <w:t xml:space="preserve">Webová aplikace </w:t>
+      </w:r>
+      <w:r>
+        <w:rPr>
+          <w:rFonts w:ascii="Times New Roman" w:eastAsia="Times New Roman" w:hAnsi="Times New Roman" w:cs="Times New Roman"/>
+          <w:b/>
+          <w:sz w:val="48"/>
+          <w:szCs w:val="48"/>
+          <w:lang w:val="cs-CZ" w:eastAsia="en-GB"/>
+        </w:rPr>
+        <w:t>k tvorbě</w:t>
+      </w:r>
+      <w:r>
+        <w:rPr>
+          <w:rFonts w:ascii="Times New Roman" w:eastAsia="Times New Roman" w:hAnsi="Times New Roman" w:cs="Times New Roman"/>
+          <w:b/>
+          <w:sz w:val="48"/>
+          <w:szCs w:val="48"/>
+          <w:lang w:val="cs-CZ" w:eastAsia="en-GB"/>
+        </w:rPr>
+        <w:br/>
+        <w:t xml:space="preserve">volebních </w:t>
+      </w:r>
+      <w:r>
+        <w:rPr>
+          <w:rFonts w:ascii="Times New Roman" w:eastAsia="Times New Roman" w:hAnsi="Times New Roman" w:cs="Times New Roman"/>
+          <w:b/>
+          <w:sz w:val="48"/>
+          <w:szCs w:val="48"/>
+          <w:lang w:val="cs-CZ" w:eastAsia="en-GB"/>
+        </w:rPr>
+        <w:t>kalkulaček</w:t>
       </w:r>
     </w:p>
     <w:p>
@@ -234,8 +165,9 @@
         <w:rPr>
           <w:rFonts w:ascii="Times New Roman" w:eastAsia="Times New Roman" w:hAnsi="Times New Roman" w:cs="Times New Roman"/>
           <w:b/>
-          <w:sz w:val="48"/>
-          <w:szCs w:val="48"/>
+          <w:caps/>
+          <w:sz w:val="28"/>
+          <w:szCs w:val="28"/>
           <w:lang w:val="cs-CZ" w:eastAsia="en-GB"/>
         </w:rPr>
       </w:pPr>
@@ -243,42 +175,107 @@
         <w:rPr>
           <w:rFonts w:ascii="Times New Roman" w:eastAsia="Times New Roman" w:hAnsi="Times New Roman" w:cs="Times New Roman"/>
           <w:b/>
-          <w:sz w:val="48"/>
-          <w:szCs w:val="48"/>
-          <w:lang w:val="cs-CZ" w:eastAsia="en-GB"/>
-        </w:rPr>
-        <w:t xml:space="preserve">Webová aplikace </w:t>
-      </w:r>
-      <w:r>
-        <w:rPr>
-          <w:rFonts w:ascii="Times New Roman" w:eastAsia="Times New Roman" w:hAnsi="Times New Roman" w:cs="Times New Roman"/>
-          <w:b/>
-          <w:sz w:val="48"/>
-          <w:szCs w:val="48"/>
-          <w:lang w:val="cs-CZ" w:eastAsia="en-GB"/>
-        </w:rPr>
-        <w:t>k tvorbě</w:t>
-      </w:r>
-      <w:r>
-        <w:rPr>
-          <w:rFonts w:ascii="Times New Roman" w:eastAsia="Times New Roman" w:hAnsi="Times New Roman" w:cs="Times New Roman"/>
-          <w:b/>
-          <w:sz w:val="48"/>
-          <w:szCs w:val="48"/>
-          <w:lang w:val="cs-CZ" w:eastAsia="en-GB"/>
-        </w:rPr>
-        <w:br/>
-        <w:t xml:space="preserve">volebních </w:t>
-      </w:r>
-      <w:r>
-        <w:rPr>
-          <w:rFonts w:ascii="Times New Roman" w:eastAsia="Times New Roman" w:hAnsi="Times New Roman" w:cs="Times New Roman"/>
-          <w:b/>
-          <w:sz w:val="48"/>
-          <w:szCs w:val="48"/>
-          <w:lang w:val="cs-CZ" w:eastAsia="en-GB"/>
-        </w:rPr>
-        <w:t>kalkulaček</w:t>
+          <w:caps/>
+          <w:sz w:val="28"/>
+          <w:szCs w:val="28"/>
+          <w:lang w:val="cs-CZ" w:eastAsia="en-GB"/>
+        </w:rPr>
+        <w:t>Bakalářská práce</w:t>
+      </w:r>
+    </w:p>
+    <w:p>
+      <w:pPr>
+        <w:tabs>
+          <w:tab w:val="right" w:pos="4111"/>
+          <w:tab w:val="left" w:pos="4395"/>
+        </w:tabs>
+        <w:spacing w:before="1200" w:line="360" w:lineRule="auto"/>
+        <w:rPr>
+          <w:rFonts w:ascii="Times New Roman" w:eastAsia="Times New Roman" w:hAnsi="Times New Roman" w:cs="Times New Roman"/>
+          <w:szCs w:val="22"/>
+          <w:lang w:val="cs-CZ" w:eastAsia="en-GB"/>
+        </w:rPr>
+      </w:pPr>
+      <w:r>
+        <w:rPr>
+          <w:rFonts w:ascii="Times New Roman" w:eastAsia="Times New Roman" w:hAnsi="Times New Roman" w:cs="Times New Roman"/>
+          <w:sz w:val="22"/>
+          <w:szCs w:val="22"/>
+          <w:lang w:val="cs-CZ" w:eastAsia="en-GB"/>
+        </w:rPr>
+        <w:tab/>
+      </w:r>
+      <w:r>
+        <w:rPr>
+          <w:rFonts w:ascii="Times New Roman" w:eastAsia="Times New Roman" w:hAnsi="Times New Roman" w:cs="Times New Roman"/>
+          <w:szCs w:val="22"/>
+          <w:lang w:val="cs-CZ" w:eastAsia="en-GB"/>
+        </w:rPr>
+        <w:t>Autor</w:t>
+      </w:r>
+      <w:r>
+        <w:rPr>
+          <w:rFonts w:ascii="Times New Roman" w:eastAsia="Times New Roman" w:hAnsi="Times New Roman" w:cs="Times New Roman"/>
+          <w:szCs w:val="22"/>
+          <w:lang w:val="cs-CZ" w:eastAsia="en-GB"/>
+        </w:rPr>
+        <w:t>:</w:t>
+      </w:r>
+      <w:r>
+        <w:rPr>
+          <w:rFonts w:ascii="Times New Roman" w:eastAsia="Times New Roman" w:hAnsi="Times New Roman" w:cs="Times New Roman"/>
+          <w:szCs w:val="22"/>
+          <w:lang w:val="cs-CZ" w:eastAsia="en-GB"/>
+        </w:rPr>
+        <w:tab/>
+        <w:t>Rostislav Klein</w:t>
+      </w:r>
+    </w:p>
+    <w:p>
+      <w:pPr>
+        <w:tabs>
+          <w:tab w:val="right" w:pos="4111"/>
+          <w:tab w:val="left" w:pos="4395"/>
+        </w:tabs>
+        <w:rPr>
+          <w:rFonts w:ascii="Times New Roman" w:eastAsia="Times New Roman" w:hAnsi="Times New Roman" w:cs="Times New Roman"/>
+          <w:szCs w:val="22"/>
+          <w:lang w:val="cs-CZ" w:eastAsia="en-GB"/>
+        </w:rPr>
+      </w:pPr>
+      <w:r>
+        <w:rPr>
+          <w:rFonts w:ascii="Times New Roman" w:eastAsia="Times New Roman" w:hAnsi="Times New Roman" w:cs="Times New Roman"/>
+          <w:szCs w:val="22"/>
+          <w:lang w:val="cs-CZ" w:eastAsia="en-GB"/>
+        </w:rPr>
+        <w:tab/>
+        <w:t>Vedoucí</w:t>
+      </w:r>
+      <w:r>
+        <w:rPr>
+          <w:rFonts w:ascii="Times New Roman" w:eastAsia="Times New Roman" w:hAnsi="Times New Roman" w:cs="Times New Roman"/>
+          <w:szCs w:val="22"/>
+          <w:lang w:val="cs-CZ" w:eastAsia="en-GB"/>
+        </w:rPr>
+        <w:t xml:space="preserve"> bakalářské</w:t>
+      </w:r>
+      <w:r>
+        <w:rPr>
+          <w:rFonts w:ascii="Times New Roman" w:eastAsia="Times New Roman" w:hAnsi="Times New Roman" w:cs="Times New Roman"/>
+          <w:szCs w:val="22"/>
+          <w:lang w:val="cs-CZ" w:eastAsia="en-GB"/>
+        </w:rPr>
+        <w:t xml:space="preserve"> práce:</w:t>
+      </w:r>
+      <w:r>
+        <w:rPr>
+          <w:rFonts w:ascii="Times New Roman" w:eastAsia="Times New Roman" w:hAnsi="Times New Roman" w:cs="Times New Roman"/>
+          <w:szCs w:val="22"/>
+          <w:lang w:val="cs-CZ" w:eastAsia="en-GB"/>
+        </w:rPr>
+        <w:tab/>
+        <w:t>doc. Ing. Vilém Sklenák, CSc.</w:t>
       </w:r>
     </w:p>
     <w:p>
@@ -302,111 +299,13 @@
         <w:rPr>
           <w:rFonts w:ascii="Times New Roman" w:eastAsia="Times New Roman" w:hAnsi="Times New Roman" w:cs="Times New Roman"/>
           <w:b/>
-          <w:caps/>
           <w:sz w:val="28"/>
           <w:szCs w:val="28"/>
           <w:lang w:val="cs-CZ" w:eastAsia="en-GB"/>
         </w:rPr>
-        <w:t>Bakalářská práce</w:t>
-      </w:r>
-    </w:p>
-    <w:p>
-      <w:pPr>
-        <w:tabs>
-          <w:tab w:val="right" w:pos="4111"/>
-          <w:tab w:val="left" w:pos="4395"/>
-        </w:tabs>
-        <w:spacing w:before="960" w:line="360" w:lineRule="auto"/>
-        <w:rPr>
-          <w:rFonts w:ascii="Times New Roman" w:eastAsia="Times New Roman" w:hAnsi="Times New Roman" w:cs="Times New Roman"/>
-          <w:sz w:val="22"/>
-          <w:szCs w:val="22"/>
-          <w:lang w:val="cs-CZ" w:eastAsia="en-GB"/>
-        </w:rPr>
-      </w:pPr>
-      <w:r>
-        <w:rPr>
-          <w:rFonts w:ascii="Times New Roman" w:eastAsia="Times New Roman" w:hAnsi="Times New Roman" w:cs="Times New Roman"/>
-          <w:sz w:val="22"/>
-          <w:szCs w:val="22"/>
-          <w:lang w:val="cs-CZ" w:eastAsia="en-GB"/>
-        </w:rPr>
-        <w:tab/>
-        <w:t>Student:</w:t>
-      </w:r>
-      <w:r>
-        <w:rPr>
-          <w:rFonts w:ascii="Times New Roman" w:eastAsia="Times New Roman" w:hAnsi="Times New Roman" w:cs="Times New Roman"/>
-          <w:sz w:val="22"/>
-          <w:szCs w:val="22"/>
-          <w:lang w:val="cs-CZ" w:eastAsia="en-GB"/>
-        </w:rPr>
-        <w:tab/>
-        <w:t>Rostislav Klein</w:t>
-      </w:r>
-    </w:p>
-    <w:p>
-      <w:pPr>
-        <w:tabs>
-          <w:tab w:val="right" w:pos="4111"/>
-          <w:tab w:val="left" w:pos="4395"/>
-        </w:tabs>
-        <w:rPr>
-          <w:rFonts w:ascii="Times New Roman" w:eastAsia="Times New Roman" w:hAnsi="Times New Roman" w:cs="Times New Roman"/>
-          <w:sz w:val="22"/>
-          <w:szCs w:val="22"/>
-          <w:lang w:val="cs-CZ" w:eastAsia="en-GB"/>
-        </w:rPr>
-      </w:pPr>
-      <w:r>
-        <w:rPr>
-          <w:rFonts w:ascii="Times New Roman" w:eastAsia="Times New Roman" w:hAnsi="Times New Roman" w:cs="Times New Roman"/>
-          <w:sz w:val="22"/>
-          <w:szCs w:val="22"/>
-          <w:lang w:val="cs-CZ" w:eastAsia="en-GB"/>
-        </w:rPr>
-        <w:tab/>
-        <w:t>Vedoucí práce:</w:t>
-      </w:r>
-      <w:r>
-        <w:rPr>
-          <w:rFonts w:ascii="Times New Roman" w:eastAsia="Times New Roman" w:hAnsi="Times New Roman" w:cs="Times New Roman"/>
-          <w:sz w:val="22"/>
-          <w:szCs w:val="22"/>
-          <w:lang w:val="cs-CZ" w:eastAsia="en-GB"/>
-        </w:rPr>
-        <w:tab/>
-        <w:t xml:space="preserve">doc. Ing. Vilém </w:t>
-      </w:r>
-      <w:proofErr w:type="spellStart"/>
-      <w:r>
-        <w:rPr>
-          <w:rFonts w:ascii="Times New Roman" w:eastAsia="Times New Roman" w:hAnsi="Times New Roman" w:cs="Times New Roman"/>
-          <w:sz w:val="22"/>
-          <w:szCs w:val="22"/>
-          <w:lang w:val="cs-CZ" w:eastAsia="en-GB"/>
-        </w:rPr>
-        <w:t>Sklenák</w:t>
-      </w:r>
-      <w:proofErr w:type="spellEnd"/>
-      <w:r>
-        <w:rPr>
-          <w:rFonts w:ascii="Times New Roman" w:eastAsia="Times New Roman" w:hAnsi="Times New Roman" w:cs="Times New Roman"/>
-          <w:sz w:val="22"/>
-          <w:szCs w:val="22"/>
-          <w:lang w:val="cs-CZ" w:eastAsia="en-GB"/>
-        </w:rPr>
-        <w:t>, CSc.</w:t>
-      </w:r>
-    </w:p>
-    <w:p>
-      <w:pPr>
-        <w:tabs>
-          <w:tab w:val="right" w:pos="4111"/>
-          <w:tab w:val="left" w:pos="4395"/>
-        </w:tabs>
-        <w:spacing w:before="960"/>
-        <w:jc w:val="center"/>
+        <w:t>Praha, květen</w:t>
+      </w:r>
+      <w:r>
         <w:rPr>
           <w:rFonts w:ascii="Times New Roman" w:eastAsia="Times New Roman" w:hAnsi="Times New Roman" w:cs="Times New Roman"/>
           <w:b/>
@@ -415,7 +314,8 @@
           <w:szCs w:val="28"/>
           <w:lang w:val="cs-CZ" w:eastAsia="en-GB"/>
         </w:rPr>
-      </w:pPr>
+        <w:t xml:space="preserve"> </w:t>
+      </w:r>
       <w:r>
         <w:rPr>
           <w:rFonts w:ascii="Times New Roman" w:eastAsia="Times New Roman" w:hAnsi="Times New Roman" w:cs="Times New Roman"/>
@@ -454,15 +354,392 @@
     <w:p>
       <w:pPr>
         <w:pStyle w:val="Heading1"/>
+        <w:numPr>
+          <w:ilvl w:val="0"/>
+          <w:numId w:val="0"/>
+        </w:numPr>
+        <w:ind w:left="567" w:hanging="567"/>
         <w:rPr>
           <w:rFonts w:eastAsia="Times New Roman"/>
-          <w:lang w:val="cs-CZ" w:eastAsia="en-GB"/>
-        </w:rPr>
-      </w:pPr>
-      <w:r>
+          <w:lang w:eastAsia="en-GB"/>
+        </w:rPr>
+        <w:sectPr>
+          <w:pgSz w:w="11900" w:h="16840"/>
+          <w:pgMar w:top="2748" w:right="1418" w:bottom="1418" w:left="1418" w:header="709" w:footer="709" w:gutter="0"/>
+          <w:cols w:space="708"/>
+          <w:vAlign w:val="center"/>
+          <w:docGrid w:linePitch="360"/>
+        </w:sectPr>
+      </w:pPr>
+    </w:p>
+    <w:p>
+      <w:pPr>
+        <w:pStyle w:val="Heading1"/>
+        <w:numPr>
+          <w:ilvl w:val="0"/>
+          <w:numId w:val="0"/>
+        </w:numPr>
+        <w:ind w:left="567" w:hanging="567"/>
         <w:rPr>
           <w:rFonts w:eastAsia="Times New Roman"/>
-          <w:lang w:val="cs-CZ" w:eastAsia="en-GB"/>
+          <w:lang w:eastAsia="en-GB"/>
+        </w:rPr>
+      </w:pPr>
+      <w:r>
+        <w:rPr>
+          <w:rFonts w:eastAsia="Times New Roman"/>
+          <w:lang w:eastAsia="en-GB"/>
+        </w:rPr>
+        <w:lastRenderedPageBreak/>
+        <w:t>Prohlášení</w:t>
+      </w:r>
+    </w:p>
+    <w:p>
+      <w:pPr>
+        <w:pStyle w:val="Paragraph"/>
+      </w:pPr>
+      <w:r>
+        <w:t>Prohlašuji, že jsem bakalářskou práci Webová aplikace pro tvorbu volebních kalkulaček vypracoval samostatně za použití v práci uvedených pramenů a literatury.</w:t>
+      </w:r>
+    </w:p>
+    <w:p>
+      <w:pPr>
+        <w:pStyle w:val="Paragraph"/>
+      </w:pPr>
+    </w:p>
+    <w:p>
+      <w:pPr>
+        <w:pStyle w:val="Paragraph"/>
+        <w:tabs>
+          <w:tab w:val="clear" w:pos="6549"/>
+          <w:tab w:val="left" w:pos="4962"/>
+          <w:tab w:val="right" w:leader="dot" w:pos="8080"/>
+        </w:tabs>
+        <w:spacing w:after="0" w:line="240" w:lineRule="auto"/>
+      </w:pPr>
+      <w:r>
+        <w:t>V Praze dne 2. května 2018</w:t>
+      </w:r>
+      <w:r>
+        <w:tab/>
+      </w:r>
+      <w:r>
+        <w:tab/>
+      </w:r>
+    </w:p>
+    <w:p>
+      <w:pPr>
+        <w:pStyle w:val="Paragraph"/>
+        <w:tabs>
+          <w:tab w:val="clear" w:pos="6549"/>
+          <w:tab w:val="center" w:pos="4962"/>
+          <w:tab w:val="center" w:pos="6521"/>
+          <w:tab w:val="center" w:leader="dot" w:pos="8080"/>
+        </w:tabs>
+        <w:spacing w:after="0" w:line="240" w:lineRule="auto"/>
+      </w:pPr>
+      <w:r>
+        <w:tab/>
+      </w:r>
+      <w:r>
+        <w:tab/>
+        <w:t>Rostislav Klein</w:t>
+      </w:r>
+    </w:p>
+    <w:p>
+      <w:pPr>
+        <w:rPr>
+          <w:rFonts w:ascii="Times New Roman" w:eastAsia="Times New Roman" w:hAnsi="Times New Roman" w:cs="Times New Roman"/>
+          <w:szCs w:val="22"/>
+          <w:shd w:val="clear" w:color="auto" w:fill="FFFFFF"/>
+          <w:lang w:val="cs-CZ" w:eastAsia="en-GB"/>
+        </w:rPr>
+      </w:pPr>
+      <w:r>
+        <w:br w:type="page"/>
+      </w:r>
+    </w:p>
+    <w:p>
+      <w:pPr>
+        <w:pStyle w:val="Heading1"/>
+        <w:numPr>
+          <w:ilvl w:val="0"/>
+          <w:numId w:val="0"/>
+        </w:numPr>
+        <w:ind w:left="567" w:hanging="567"/>
+        <w:rPr>
+          <w:rFonts w:eastAsia="Times New Roman"/>
+          <w:lang w:eastAsia="en-GB"/>
+        </w:rPr>
+      </w:pPr>
+      <w:r>
+        <w:rPr>
+          <w:rFonts w:eastAsia="Times New Roman"/>
+          <w:lang w:eastAsia="en-GB"/>
+        </w:rPr>
+        <w:lastRenderedPageBreak/>
+        <w:t>Poděkování</w:t>
+      </w:r>
+    </w:p>
+    <w:p>
+      <w:pPr>
+        <w:pStyle w:val="Paragraph"/>
+      </w:pPr>
+      <w:r>
+        <w:rPr>
+          <w:highlight w:val="yellow"/>
+        </w:rPr>
+        <w:t>todo</w:t>
+      </w:r>
+    </w:p>
+    <w:p>
+      <w:pPr>
+        <w:rPr>
+          <w:rFonts w:ascii="Times New Roman" w:eastAsia="Times New Roman" w:hAnsi="Times New Roman" w:cstheme="majorBidi"/>
+          <w:b/>
+          <w:color w:val="000000" w:themeColor="text1"/>
+          <w:sz w:val="40"/>
+          <w:szCs w:val="32"/>
+          <w:lang w:val="cs-CZ" w:eastAsia="en-GB"/>
+        </w:rPr>
+      </w:pPr>
+      <w:r>
+        <w:rPr>
+          <w:rFonts w:eastAsia="Times New Roman"/>
+          <w:lang w:val="cs-CZ" w:eastAsia="en-GB"/>
+        </w:rPr>
+        <w:br w:type="page"/>
+      </w:r>
+    </w:p>
+    <w:p>
+      <w:pPr>
+        <w:pStyle w:val="Heading1"/>
+        <w:rPr>
+          <w:rFonts w:eastAsia="Times New Roman"/>
+          <w:lang w:eastAsia="en-GB"/>
+        </w:rPr>
+        <w:sectPr>
+          <w:type w:val="continuous"/>
+          <w:pgSz w:w="11900" w:h="16840"/>
+          <w:pgMar w:top="1418" w:right="1418" w:bottom="1418" w:left="1418" w:header="709" w:footer="709" w:gutter="0"/>
+          <w:cols w:space="708"/>
+          <w:vAlign w:val="bottom"/>
+          <w:docGrid w:linePitch="360"/>
+        </w:sectPr>
+      </w:pPr>
+    </w:p>
+    <w:p>
+      <w:pPr>
+        <w:pStyle w:val="Heading1"/>
+        <w:numPr>
+          <w:ilvl w:val="0"/>
+          <w:numId w:val="0"/>
+        </w:numPr>
+        <w:rPr>
+          <w:rFonts w:eastAsia="Times New Roman"/>
+          <w:lang w:eastAsia="en-GB"/>
+        </w:rPr>
+      </w:pPr>
+      <w:r>
+        <w:rPr>
+          <w:rFonts w:eastAsia="Times New Roman"/>
+          <w:lang w:eastAsia="en-GB"/>
+        </w:rPr>
+        <w:lastRenderedPageBreak/>
+        <w:t>Abstrakt</w:t>
+      </w:r>
+    </w:p>
+    <w:p>
+      <w:pPr>
+        <w:pStyle w:val="Paragraph"/>
+      </w:pPr>
+      <w:r>
+        <w:rPr>
+          <w:highlight w:val="yellow"/>
+        </w:rPr>
+        <w:t>todo</w:t>
+      </w:r>
+    </w:p>
+    <w:p>
+      <w:pPr>
+        <w:pStyle w:val="Heading2"/>
+        <w:numPr>
+          <w:ilvl w:val="0"/>
+          <w:numId w:val="0"/>
+        </w:numPr>
+        <w:ind w:left="576" w:hanging="576"/>
+        <w:rPr>
+          <w:rFonts w:eastAsia="Times New Roman"/>
+        </w:rPr>
+      </w:pPr>
+      <w:r>
+        <w:rPr>
+          <w:rFonts w:eastAsia="Times New Roman"/>
+        </w:rPr>
+        <w:t>Klíčová slova</w:t>
+      </w:r>
+    </w:p>
+    <w:p>
+      <w:pPr>
+        <w:pStyle w:val="Paragraph"/>
+        <w:rPr>
+          <w:highlight w:val="yellow"/>
+        </w:rPr>
+      </w:pPr>
+      <w:r>
+        <w:t xml:space="preserve">volební kalkulačka, </w:t>
+      </w:r>
+      <w:r>
+        <w:rPr>
+          <w:highlight w:val="yellow"/>
+        </w:rPr>
+        <w:t>todo</w:t>
+      </w:r>
+    </w:p>
+    <w:p>
+      <w:pPr>
+        <w:rPr>
+          <w:rFonts w:ascii="Times New Roman" w:eastAsia="Times New Roman" w:hAnsi="Times New Roman" w:cs="Times New Roman"/>
+          <w:szCs w:val="22"/>
+          <w:highlight w:val="yellow"/>
+          <w:shd w:val="clear" w:color="auto" w:fill="FFFFFF"/>
+          <w:lang w:val="cs-CZ" w:eastAsia="en-GB"/>
+        </w:rPr>
+      </w:pPr>
+      <w:r>
+        <w:rPr>
+          <w:highlight w:val="yellow"/>
+        </w:rPr>
+        <w:br w:type="page"/>
+      </w:r>
+    </w:p>
+    <w:p>
+      <w:pPr>
+        <w:pStyle w:val="Heading1"/>
+        <w:numPr>
+          <w:ilvl w:val="0"/>
+          <w:numId w:val="0"/>
+        </w:numPr>
+        <w:rPr>
+          <w:rFonts w:eastAsia="Times New Roman"/>
+          <w:lang w:eastAsia="en-GB"/>
+        </w:rPr>
+      </w:pPr>
+      <w:r>
+        <w:rPr>
+          <w:rFonts w:eastAsia="Times New Roman"/>
+          <w:lang w:eastAsia="en-GB"/>
+        </w:rPr>
+        <w:lastRenderedPageBreak/>
+        <w:t>Abstract</w:t>
+      </w:r>
+    </w:p>
+    <w:p>
+      <w:pPr>
+        <w:pStyle w:val="Paragraph"/>
+      </w:pPr>
+      <w:r>
+        <w:rPr>
+          <w:highlight w:val="yellow"/>
+        </w:rPr>
+        <w:t>todo</w:t>
+      </w:r>
+    </w:p>
+    <w:p>
+      <w:pPr>
+        <w:pStyle w:val="Heading2"/>
+        <w:numPr>
+          <w:ilvl w:val="0"/>
+          <w:numId w:val="0"/>
+        </w:numPr>
+        <w:ind w:left="576" w:hanging="576"/>
+        <w:rPr>
+          <w:rFonts w:eastAsia="Times New Roman"/>
+        </w:rPr>
+      </w:pPr>
+      <w:r>
+        <w:rPr>
+          <w:rFonts w:eastAsia="Times New Roman"/>
+        </w:rPr>
+        <w:t>Keywords</w:t>
+      </w:r>
+    </w:p>
+    <w:p>
+      <w:pPr>
+        <w:pStyle w:val="Paragraph"/>
+      </w:pPr>
+      <w:r>
+        <w:t xml:space="preserve">volební kalkulačka, </w:t>
+      </w:r>
+      <w:r>
+        <w:rPr>
+          <w:highlight w:val="yellow"/>
+        </w:rPr>
+        <w:t>todo</w:t>
+      </w:r>
+      <w:r>
+        <w:t xml:space="preserve"> </w:t>
+      </w:r>
+    </w:p>
+    <w:p>
+      <w:pPr>
+        <w:rPr>
+          <w:rFonts w:ascii="Times New Roman" w:eastAsia="Times New Roman" w:hAnsi="Times New Roman" w:cs="Times New Roman"/>
+          <w:szCs w:val="22"/>
+          <w:shd w:val="clear" w:color="auto" w:fill="FFFFFF"/>
+          <w:lang w:val="cs-CZ" w:eastAsia="en-GB"/>
+        </w:rPr>
+      </w:pPr>
+      <w:r>
+        <w:br w:type="page"/>
+      </w:r>
+    </w:p>
+    <w:p>
+      <w:pPr>
+        <w:pStyle w:val="Heading1"/>
+        <w:numPr>
+          <w:ilvl w:val="0"/>
+          <w:numId w:val="0"/>
+        </w:numPr>
+        <w:ind w:left="567" w:hanging="567"/>
+        <w:rPr>
+          <w:rFonts w:eastAsia="Times New Roman"/>
+        </w:rPr>
+      </w:pPr>
+      <w:r>
+        <w:rPr>
+          <w:rFonts w:eastAsia="Times New Roman"/>
+        </w:rPr>
+        <w:lastRenderedPageBreak/>
+        <w:t>Obsah</w:t>
+      </w:r>
+    </w:p>
+    <w:p>
+      <w:pPr>
+        <w:pStyle w:val="Paragraph"/>
+      </w:pPr>
+      <w:r>
+        <w:rPr>
+          <w:highlight w:val="yellow"/>
+        </w:rPr>
+        <w:t>to generate</w:t>
+      </w:r>
+      <w:r>
+        <w:br w:type="page"/>
+      </w:r>
+    </w:p>
+    <w:p>
+      <w:pPr>
+        <w:pStyle w:val="Heading1"/>
+        <w:rPr>
+          <w:rFonts w:eastAsia="Times New Roman"/>
+          <w:lang w:eastAsia="en-GB"/>
+        </w:rPr>
+      </w:pPr>
+      <w:r>
+        <w:rPr>
+          <w:rFonts w:eastAsia="Times New Roman"/>
+          <w:lang w:eastAsia="en-GB"/>
         </w:rPr>
         <w:lastRenderedPageBreak/>
         <w:t>Úvod</w:t>
@@ -871,472 +1148,59 @@
         <w:t>ř</w:t>
       </w:r>
       <w:r>
-        <w:t xml:space="preserve">e se pak dostanou odeslaná data. </w:t>
-      </w:r>
-    </w:p>
-    <w:p>
-      <w:pPr>
-        <w:pStyle w:val="Paragraph"/>
-      </w:pPr>
-      <w:r>
-        <w:t>Nejlépe si to lze ilustrovat na malém p</w:t>
-      </w:r>
-      <w:r>
-        <w:rPr>
-          <w:rFonts w:eastAsia="Calibri"/>
-        </w:rPr>
-        <w:t>ř</w:t>
-      </w:r>
-      <w:r>
-        <w:t>íklad</w:t>
-      </w:r>
-      <w:r>
-        <w:rPr>
-          <w:rFonts w:eastAsia="Calibri"/>
-        </w:rPr>
-        <w:t>u</w:t>
-      </w:r>
-      <w:r>
-        <w:t>. P</w:t>
-      </w:r>
-      <w:r>
-        <w:rPr>
-          <w:rFonts w:eastAsia="Calibri"/>
-        </w:rPr>
-        <w:t>ř</w:t>
-      </w:r>
-      <w:r>
-        <w:t xml:space="preserve">edstavte si, </w:t>
-      </w:r>
-      <w:r>
-        <w:rPr>
-          <w:rFonts w:eastAsia="Calibri"/>
-        </w:rPr>
-        <w:t>ž</w:t>
-      </w:r>
-      <w:r>
-        <w:t>e jste ob</w:t>
-      </w:r>
-      <w:r>
-        <w:rPr>
-          <w:rFonts w:eastAsia="Calibri"/>
-        </w:rPr>
-        <w:t>č</w:t>
-      </w:r>
-      <w:r>
-        <w:t>anský aktivista z malého m</w:t>
-      </w:r>
-      <w:r>
-        <w:rPr>
-          <w:rFonts w:eastAsia="Calibri"/>
-        </w:rPr>
-        <w:t>ě</w:t>
-      </w:r>
-      <w:r>
-        <w:t>sta kdekoliv v demokratické zemi a vaše m</w:t>
-      </w:r>
-      <w:r>
-        <w:rPr>
-          <w:rFonts w:eastAsia="Calibri"/>
-        </w:rPr>
-        <w:t>ě</w:t>
-      </w:r>
-      <w:r>
-        <w:t xml:space="preserve">sto </w:t>
-      </w:r>
-      <w:r>
-        <w:rPr>
-          <w:rFonts w:eastAsia="Calibri"/>
-        </w:rPr>
-        <w:t>č</w:t>
-      </w:r>
-      <w:r>
-        <w:t>ekají volby. V</w:t>
-      </w:r>
-      <w:r>
-        <w:rPr>
-          <w:rFonts w:eastAsia="Calibri"/>
-        </w:rPr>
-        <w:t>ě</w:t>
-      </w:r>
-      <w:r>
-        <w:t>tšina obyvatelstva m</w:t>
-      </w:r>
-      <w:r>
-        <w:rPr>
-          <w:rFonts w:eastAsia="Calibri"/>
-        </w:rPr>
-        <w:t>ě</w:t>
-      </w:r>
-      <w:r>
-        <w:t>sta, ani</w:t>
-      </w:r>
-      <w:r>
-        <w:rPr>
-          <w:rFonts w:eastAsia="Calibri"/>
-        </w:rPr>
-        <w:t>ž</w:t>
-      </w:r>
-      <w:r>
-        <w:t xml:space="preserve"> by v</w:t>
-      </w:r>
-      <w:r>
-        <w:rPr>
-          <w:rFonts w:eastAsia="Calibri"/>
-        </w:rPr>
-        <w:t>ě</w:t>
-      </w:r>
-      <w:r>
-        <w:t>novala v</w:t>
-      </w:r>
-      <w:r>
-        <w:rPr>
-          <w:rFonts w:eastAsia="Calibri"/>
-        </w:rPr>
-        <w:t>ě</w:t>
-      </w:r>
-      <w:r>
-        <w:t>tší pozornost politice, volí do zastupitelstva ty stejné lidi, nebo ty kandidáty, kte</w:t>
-      </w:r>
-      <w:r>
-        <w:rPr>
-          <w:rFonts w:eastAsia="Calibri"/>
-        </w:rPr>
-        <w:t>ř</w:t>
-      </w:r>
-      <w:r>
-        <w:t>í je doká</w:t>
-      </w:r>
-      <w:r>
-        <w:rPr>
-          <w:rFonts w:eastAsia="Calibri"/>
-        </w:rPr>
-        <w:t>ž</w:t>
-      </w:r>
-      <w:r>
-        <w:t>í zmást marketingovou kampaní. Pro následující volební období existuje n</w:t>
-      </w:r>
-      <w:r>
-        <w:rPr>
-          <w:rFonts w:eastAsia="Calibri"/>
-        </w:rPr>
-        <w:t>ě</w:t>
-      </w:r>
-      <w:r>
-        <w:t xml:space="preserve">kolik zásadních témat (rekonstrukce místní školy, výstavba nové odpadní </w:t>
-      </w:r>
-      <w:r>
-        <w:rPr>
-          <w:rFonts w:eastAsia="Calibri"/>
-        </w:rPr>
-        <w:t>č</w:t>
-      </w:r>
-      <w:r>
-        <w:t>isti</w:t>
-      </w:r>
-      <w:r>
-        <w:rPr>
-          <w:rFonts w:eastAsia="Calibri"/>
-        </w:rPr>
-        <w:t>č</w:t>
-      </w:r>
-      <w:r>
-        <w:t xml:space="preserve">ky atp.). Na tyto témata mají jednotliví kandidáti rozlišné názory. Vám však není jedno, </w:t>
-      </w:r>
-      <w:r>
-        <w:rPr>
-          <w:rFonts w:eastAsia="Calibri"/>
-        </w:rPr>
-        <w:t>ž</w:t>
-      </w:r>
-      <w:r>
-        <w:t>e jsou obyvatelé op</w:t>
-      </w:r>
-      <w:r>
-        <w:rPr>
-          <w:rFonts w:eastAsia="Calibri"/>
-        </w:rPr>
-        <w:t>ě</w:t>
-      </w:r>
-      <w:r>
-        <w:t>t p</w:t>
-      </w:r>
-      <w:r>
-        <w:rPr>
-          <w:rFonts w:eastAsia="Calibri"/>
-        </w:rPr>
-        <w:t>ř</w:t>
-      </w:r>
-      <w:r>
-        <w:t>ipraveni zvolit zastupitele bez hlubšího zamyšlení nad danými tématy. Rozhodnete se tedy vytvo</w:t>
-      </w:r>
-      <w:r>
-        <w:rPr>
-          <w:rFonts w:eastAsia="Calibri"/>
-        </w:rPr>
-        <w:t>ř</w:t>
-      </w:r>
-      <w:r>
-        <w:t>it takový formulá</w:t>
-      </w:r>
-      <w:r>
-        <w:rPr>
-          <w:rFonts w:eastAsia="Calibri"/>
-        </w:rPr>
-        <w:t>ř</w:t>
-      </w:r>
-      <w:r>
-        <w:t xml:space="preserve"> s nejd</w:t>
-      </w:r>
-      <w:r>
-        <w:rPr>
-          <w:rFonts w:eastAsia="Calibri"/>
-        </w:rPr>
-        <w:t>ů</w:t>
-      </w:r>
-      <w:r>
-        <w:t>le</w:t>
-      </w:r>
-      <w:r>
-        <w:rPr>
-          <w:rFonts w:eastAsia="Calibri"/>
-        </w:rPr>
-        <w:t>ž</w:t>
-      </w:r>
-      <w:r>
-        <w:t>it</w:t>
-      </w:r>
-      <w:r>
-        <w:rPr>
-          <w:rFonts w:eastAsia="Calibri"/>
-        </w:rPr>
-        <w:t>ě</w:t>
-      </w:r>
-      <w:r>
-        <w:t>jšími otázkami. P</w:t>
-      </w:r>
-      <w:r>
-        <w:rPr>
-          <w:rFonts w:eastAsia="Calibri"/>
-        </w:rPr>
-        <w:t>ř</w:t>
-      </w:r>
-      <w:r>
-        <w:t>idáte jednotlivé kandidáty a jejich odpov</w:t>
-      </w:r>
-      <w:r>
-        <w:rPr>
-          <w:rFonts w:eastAsia="Calibri"/>
-        </w:rPr>
-        <w:t>ě</w:t>
-      </w:r>
-      <w:r>
-        <w:t>di na dané otázky. P</w:t>
-      </w:r>
-      <w:r>
-        <w:rPr>
-          <w:rFonts w:eastAsia="Calibri"/>
-        </w:rPr>
-        <w:t>ř</w:t>
-      </w:r>
-      <w:r>
-        <w:t>ípadn</w:t>
-      </w:r>
-      <w:r>
-        <w:rPr>
-          <w:rFonts w:eastAsia="Calibri"/>
-        </w:rPr>
-        <w:t>ě</w:t>
-      </w:r>
-      <w:r>
-        <w:t xml:space="preserve"> zašlete odkaz p</w:t>
-      </w:r>
-      <w:r>
-        <w:rPr>
-          <w:rFonts w:eastAsia="Calibri"/>
-        </w:rPr>
-        <w:t>ř</w:t>
-      </w:r>
-      <w:r>
-        <w:t>ímo kandidátovi, který vyplní formulá</w:t>
-      </w:r>
-      <w:r>
-        <w:rPr>
-          <w:rFonts w:eastAsia="Calibri"/>
-        </w:rPr>
-        <w:t>ř</w:t>
-      </w:r>
-      <w:r>
-        <w:t xml:space="preserve"> jako vzor dle svého nejlepšího sv</w:t>
-      </w:r>
-      <w:r>
-        <w:rPr>
-          <w:rFonts w:eastAsia="Calibri"/>
-        </w:rPr>
-        <w:t>ě</w:t>
-      </w:r>
-      <w:r>
-        <w:t>domí. Tito kandidáti se poté stanou p</w:t>
-      </w:r>
-      <w:r>
-        <w:rPr>
-          <w:rFonts w:eastAsia="Calibri"/>
-        </w:rPr>
-        <w:t>ř</w:t>
-      </w:r>
-      <w:r>
-        <w:t>edlohami k porovnání odpov</w:t>
-      </w:r>
-      <w:r>
-        <w:rPr>
-          <w:rFonts w:eastAsia="Calibri"/>
-        </w:rPr>
-        <w:t>ě</w:t>
-      </w:r>
-      <w:r>
-        <w:t>dí pro ob</w:t>
-      </w:r>
-      <w:r>
-        <w:rPr>
-          <w:rFonts w:eastAsia="Calibri"/>
-        </w:rPr>
-        <w:t>č</w:t>
-      </w:r>
-      <w:r>
-        <w:t>any, kte</w:t>
-      </w:r>
-      <w:r>
-        <w:rPr>
-          <w:rFonts w:eastAsia="Calibri"/>
-        </w:rPr>
-        <w:t>ř</w:t>
-      </w:r>
-      <w:r>
-        <w:t>í odpoví na tento formulá</w:t>
-      </w:r>
-      <w:r>
-        <w:rPr>
-          <w:rFonts w:eastAsia="Calibri"/>
-        </w:rPr>
-        <w:t>ř</w:t>
-      </w:r>
-      <w:r>
-        <w:t>.</w:t>
-      </w:r>
-    </w:p>
-    <w:p>
-      <w:pPr>
-        <w:pStyle w:val="Paragraph"/>
-      </w:pPr>
-      <w:r>
-        <w:t>Vyu</w:t>
-      </w:r>
-      <w:r>
-        <w:rPr>
-          <w:rFonts w:eastAsia="Calibri"/>
-        </w:rPr>
-        <w:t>ž</w:t>
-      </w:r>
-      <w:r>
-        <w:t xml:space="preserve">ití této aplikace </w:t>
-      </w:r>
-      <w:r>
-        <w:t xml:space="preserve">tedy </w:t>
-      </w:r>
-      <w:r>
-        <w:t>může být od voleb krajských, komunálních a</w:t>
-      </w:r>
-      <w:r>
-        <w:rPr>
-          <w:rFonts w:eastAsia="Calibri"/>
-        </w:rPr>
-        <w:t>ž</w:t>
-      </w:r>
-      <w:r>
-        <w:t xml:space="preserve"> po volby p</w:t>
-      </w:r>
-      <w:r>
-        <w:rPr>
-          <w:rFonts w:eastAsia="Calibri"/>
-        </w:rPr>
-        <w:t>ř</w:t>
-      </w:r>
-      <w:r>
-        <w:t>edsedy r</w:t>
-      </w:r>
-      <w:r>
-        <w:rPr>
-          <w:rFonts w:eastAsia="Calibri"/>
-        </w:rPr>
-        <w:t>ů</w:t>
-      </w:r>
-      <w:r>
-        <w:t>zných spolk</w:t>
-      </w:r>
-      <w:r>
-        <w:rPr>
-          <w:rFonts w:eastAsia="Calibri"/>
-        </w:rPr>
-        <w:t>ů</w:t>
-      </w:r>
-      <w:r>
-        <w:t xml:space="preserve"> atp.</w:t>
-      </w:r>
-    </w:p>
-    <w:p>
-      <w:pPr>
-        <w:pStyle w:val="Paragraph"/>
-      </w:pPr>
-      <w:r>
-        <w:t xml:space="preserve">Tato práce se zabývá vytvořením řešení, které kombinuje výše zmíněné varianty. </w:t>
-      </w:r>
-      <w:r>
-        <w:t>Přinese</w:t>
-      </w:r>
-      <w:r>
-        <w:t xml:space="preserve"> </w:t>
-      </w:r>
-      <w:r>
-        <w:t xml:space="preserve">tedy </w:t>
-      </w:r>
-      <w:r>
-        <w:t>možnost obyčejnému člověku, který neumí programovat, aby si takovýto volební formulá</w:t>
-      </w:r>
-      <w:r>
-        <w:rPr>
-          <w:rFonts w:eastAsia="Calibri"/>
-        </w:rPr>
-        <w:t>ř</w:t>
-      </w:r>
-      <w:r>
-        <w:t xml:space="preserve"> mohl sám vytvo</w:t>
-      </w:r>
-      <w:r>
-        <w:rPr>
-          <w:rFonts w:eastAsia="Calibri"/>
-        </w:rPr>
-        <w:t>ř</w:t>
-      </w:r>
-      <w:r>
-        <w:t>it a rozeslat mezi lidi. Ti by pak vypln</w:t>
-      </w:r>
-      <w:r>
-        <w:rPr>
-          <w:rFonts w:eastAsia="Calibri"/>
-        </w:rPr>
-        <w:t>ě</w:t>
-      </w:r>
-      <w:r>
-        <w:t>ním formulá</w:t>
-      </w:r>
-      <w:r>
-        <w:rPr>
-          <w:rFonts w:eastAsia="Calibri"/>
-        </w:rPr>
-        <w:t>ř</w:t>
-      </w:r>
-      <w:r>
-        <w:t>e mohli zjistit, s kým se jejich názor shoduje.</w:t>
+        <w:t>e</w:t>
+      </w:r>
+      <w:r>
+        <w:t xml:space="preserve"> se pak dostanou odeslaná data.</w:t>
+      </w:r>
+    </w:p>
+    <w:p>
+      <w:pPr>
+        <w:pStyle w:val="Paragraph"/>
+      </w:pPr>
+      <w:r>
+        <w:t xml:space="preserve">Existuje tedy nespočet volebních kalkulaček i aplikací, kde si lidé </w:t>
+      </w:r>
+      <w:r>
+        <w:t xml:space="preserve">sami mohou tvořit </w:t>
+      </w:r>
+      <w:r>
+        <w:t>formuláře</w:t>
+      </w:r>
+      <w:r>
+        <w:t xml:space="preserve"> pro vlastní potřebu</w:t>
+      </w:r>
+      <w:r>
+        <w:t xml:space="preserve">. </w:t>
+      </w:r>
+      <w:r>
+        <w:t>Přestože kalkulačky nabývají hlavně v posledních letech na popularitě, nenarazil jsem na žádnou kalkulačku pro jiné než celostátní volby.</w:t>
+      </w:r>
+    </w:p>
+    <w:p>
+      <w:pPr>
+        <w:pStyle w:val="Paragraph"/>
+      </w:pPr>
+      <w:r>
+        <w:t>Jelikož se zajímám o tvorbu webových aplikací</w:t>
+      </w:r>
+      <w:r>
+        <w:t xml:space="preserve"> stejně tak jako o politiku. </w:t>
+      </w:r>
+      <w:r>
+        <w:t xml:space="preserve">Napadlo mě </w:t>
+      </w:r>
+      <w:r>
+        <w:t xml:space="preserve">zkusit </w:t>
+      </w:r>
+      <w:r>
+        <w:t>dát veřejnosti nástroj, kde si takové kalkulačky budou moci vytvořit svépomocí.</w:t>
+      </w:r>
+      <w:r>
+        <w:t xml:space="preserve"> Moderní demokracii by takový prostředek mohl pomoci.</w:t>
+      </w:r>
+      <w:r>
+        <w:t xml:space="preserve"> Kladu si za cíl vyvinout webovou aplikaci, která tuto možnost veřejnosti poskytne.</w:t>
       </w:r>
     </w:p>
     <w:p>
@@ -1353,7 +1217,6 @@
       <w:r>
         <w:rPr>
           <w:rFonts w:eastAsia="Times New Roman"/>
-          <w:lang w:val="cs-CZ"/>
         </w:rPr>
         <w:br w:type="page"/>
       </w:r>
@@ -1369,206 +1232,97 @@
         <w:rPr>
           <w:rFonts w:eastAsia="Times New Roman"/>
         </w:rPr>
+        <w:lastRenderedPageBreak/>
         <w:t>Cíle práce</w:t>
       </w:r>
     </w:p>
     <w:p>
       <w:pPr>
-        <w:rPr>
-          <w:rFonts w:ascii="Times New Roman" w:eastAsia="Times New Roman" w:hAnsi="Times New Roman" w:cs="Times New Roman"/>
-          <w:sz w:val="22"/>
-          <w:szCs w:val="22"/>
-          <w:lang w:val="cs-CZ" w:eastAsia="en-GB"/>
-        </w:rPr>
-      </w:pPr>
-      <w:r>
-        <w:rPr>
-          <w:rFonts w:ascii="Times New Roman" w:eastAsia="Helvetica" w:hAnsi="Times New Roman" w:cs="Times New Roman"/>
-          <w:sz w:val="22"/>
-          <w:szCs w:val="22"/>
-          <w:lang w:val="cs-CZ" w:eastAsia="en-GB"/>
-        </w:rPr>
-        <w:t>Cílem této práci tedy je navr</w:t>
-      </w:r>
-      <w:r>
-        <w:rPr>
-          <w:rFonts w:ascii="Times New Roman" w:eastAsia="Calibri" w:hAnsi="Times New Roman" w:cs="Times New Roman"/>
-          <w:sz w:val="22"/>
-          <w:szCs w:val="22"/>
-          <w:lang w:val="cs-CZ" w:eastAsia="en-GB"/>
-        </w:rPr>
-        <w:t>ž</w:t>
-      </w:r>
-      <w:r>
-        <w:rPr>
-          <w:rFonts w:ascii="Times New Roman" w:eastAsia="Helvetica" w:hAnsi="Times New Roman" w:cs="Times New Roman"/>
-          <w:sz w:val="22"/>
-          <w:szCs w:val="22"/>
-          <w:lang w:val="cs-CZ" w:eastAsia="en-GB"/>
-        </w:rPr>
-        <w:t>ení a vytvo</w:t>
-      </w:r>
-      <w:r>
-        <w:rPr>
-          <w:rFonts w:ascii="Times New Roman" w:eastAsia="Calibri" w:hAnsi="Times New Roman" w:cs="Times New Roman"/>
-          <w:sz w:val="22"/>
-          <w:szCs w:val="22"/>
-          <w:lang w:val="cs-CZ" w:eastAsia="en-GB"/>
+        <w:pStyle w:val="Paragraph"/>
+      </w:pPr>
+      <w:r>
+        <w:rPr>
+          <w:rFonts w:eastAsia="Helvetica"/>
+        </w:rPr>
+        <w:t xml:space="preserve">Cílem této práci je </w:t>
+      </w:r>
+      <w:r>
+        <w:rPr>
+          <w:rFonts w:eastAsia="Helvetica"/>
+        </w:rPr>
+        <w:t>návrh</w:t>
+      </w:r>
+      <w:r>
+        <w:rPr>
+          <w:rFonts w:eastAsia="Helvetica"/>
+        </w:rPr>
+        <w:t xml:space="preserve"> a implementace</w:t>
+      </w:r>
+      <w:r>
+        <w:rPr>
+          <w:rFonts w:eastAsia="Helvetica"/>
+        </w:rPr>
+        <w:t xml:space="preserve"> webové aplikace</w:t>
+      </w:r>
+      <w:r>
+        <w:rPr>
+          <w:rFonts w:eastAsia="Helvetica"/>
+        </w:rPr>
+        <w:t>, která umožní</w:t>
+      </w:r>
+      <w:r>
+        <w:rPr>
+          <w:rFonts w:eastAsia="Helvetica"/>
+        </w:rPr>
+        <w:t xml:space="preserve"> kombinaci tvo</w:t>
+      </w:r>
+      <w:r>
+        <w:rPr>
+          <w:rFonts w:eastAsia="Calibri"/>
         </w:rPr>
         <w:t>ř</w:t>
       </w:r>
       <w:r>
         <w:rPr>
-          <w:rFonts w:ascii="Times New Roman" w:eastAsia="Helvetica" w:hAnsi="Times New Roman" w:cs="Times New Roman"/>
-          <w:sz w:val="22"/>
-          <w:szCs w:val="22"/>
-          <w:lang w:val="cs-CZ" w:eastAsia="en-GB"/>
-        </w:rPr>
-        <w:t>ení takové implementace, která by umo</w:t>
-      </w:r>
-      <w:r>
-        <w:rPr>
-          <w:rFonts w:ascii="Times New Roman" w:eastAsia="Calibri" w:hAnsi="Times New Roman" w:cs="Times New Roman"/>
-          <w:sz w:val="22"/>
-          <w:szCs w:val="22"/>
-          <w:lang w:val="cs-CZ" w:eastAsia="en-GB"/>
-        </w:rPr>
-        <w:t>žň</w:t>
-      </w:r>
-      <w:r>
-        <w:rPr>
-          <w:rFonts w:ascii="Times New Roman" w:eastAsia="Helvetica" w:hAnsi="Times New Roman" w:cs="Times New Roman"/>
-          <w:sz w:val="22"/>
-          <w:szCs w:val="22"/>
-          <w:lang w:val="cs-CZ" w:eastAsia="en-GB"/>
-        </w:rPr>
-        <w:t>ovala kombinaci tvo</w:t>
-      </w:r>
-      <w:r>
-        <w:rPr>
-          <w:rFonts w:ascii="Times New Roman" w:eastAsia="Calibri" w:hAnsi="Times New Roman" w:cs="Times New Roman"/>
-          <w:sz w:val="22"/>
-          <w:szCs w:val="22"/>
-          <w:lang w:val="cs-CZ" w:eastAsia="en-GB"/>
-        </w:rPr>
-        <w:t>ř</w:t>
-      </w:r>
-      <w:r>
-        <w:rPr>
-          <w:rFonts w:ascii="Times New Roman" w:eastAsia="Helvetica" w:hAnsi="Times New Roman" w:cs="Times New Roman"/>
-          <w:sz w:val="22"/>
-          <w:szCs w:val="22"/>
-          <w:lang w:val="cs-CZ" w:eastAsia="en-GB"/>
+          <w:rFonts w:eastAsia="Helvetica"/>
         </w:rPr>
         <w:t>ení formulá</w:t>
       </w:r>
       <w:r>
         <w:rPr>
-          <w:rFonts w:ascii="Times New Roman" w:eastAsia="Calibri" w:hAnsi="Times New Roman" w:cs="Times New Roman"/>
-          <w:sz w:val="22"/>
-          <w:szCs w:val="22"/>
-          <w:lang w:val="cs-CZ" w:eastAsia="en-GB"/>
+          <w:rFonts w:eastAsia="Calibri"/>
         </w:rPr>
         <w:t>řů</w:t>
       </w:r>
       <w:r>
         <w:rPr>
-          <w:rFonts w:ascii="Times New Roman" w:eastAsia="Helvetica" w:hAnsi="Times New Roman" w:cs="Times New Roman"/>
-          <w:sz w:val="22"/>
-          <w:szCs w:val="22"/>
-          <w:lang w:val="cs-CZ" w:eastAsia="en-GB"/>
+          <w:rFonts w:eastAsia="Helvetica"/>
         </w:rPr>
         <w:t xml:space="preserve"> a vyhodnocování odpov</w:t>
       </w:r>
       <w:r>
         <w:rPr>
-          <w:rFonts w:ascii="Times New Roman" w:eastAsia="Calibri" w:hAnsi="Times New Roman" w:cs="Times New Roman"/>
-          <w:sz w:val="22"/>
-          <w:szCs w:val="22"/>
-          <w:lang w:val="cs-CZ" w:eastAsia="en-GB"/>
+          <w:rFonts w:eastAsia="Calibri"/>
         </w:rPr>
         <w:t>ě</w:t>
       </w:r>
       <w:r>
         <w:rPr>
-          <w:rFonts w:ascii="Times New Roman" w:eastAsia="Helvetica" w:hAnsi="Times New Roman" w:cs="Times New Roman"/>
-          <w:sz w:val="22"/>
-          <w:szCs w:val="22"/>
-          <w:lang w:val="cs-CZ" w:eastAsia="en-GB"/>
-        </w:rPr>
-        <w:t xml:space="preserve">dí do jednoho celku. Za vhodnou formu </w:t>
-      </w:r>
-      <w:r>
-        <w:rPr>
-          <w:rFonts w:ascii="Times New Roman" w:eastAsia="Calibri" w:hAnsi="Times New Roman" w:cs="Times New Roman"/>
-          <w:sz w:val="22"/>
-          <w:szCs w:val="22"/>
-          <w:lang w:val="cs-CZ" w:eastAsia="en-GB"/>
-        </w:rPr>
-        <w:t>ř</w:t>
-      </w:r>
-      <w:r>
-        <w:rPr>
-          <w:rFonts w:ascii="Times New Roman" w:eastAsia="Helvetica" w:hAnsi="Times New Roman" w:cs="Times New Roman"/>
-          <w:sz w:val="22"/>
-          <w:szCs w:val="22"/>
-          <w:lang w:val="cs-CZ" w:eastAsia="en-GB"/>
-        </w:rPr>
-        <w:t>ešení, kv</w:t>
-      </w:r>
-      <w:r>
-        <w:rPr>
-          <w:rFonts w:ascii="Times New Roman" w:eastAsia="Calibri" w:hAnsi="Times New Roman" w:cs="Times New Roman"/>
-          <w:sz w:val="22"/>
-          <w:szCs w:val="22"/>
-          <w:lang w:val="cs-CZ" w:eastAsia="en-GB"/>
-        </w:rPr>
-        <w:t>ů</w:t>
-      </w:r>
-      <w:r>
-        <w:rPr>
-          <w:rFonts w:ascii="Times New Roman" w:eastAsia="Helvetica" w:hAnsi="Times New Roman" w:cs="Times New Roman"/>
-          <w:sz w:val="22"/>
-          <w:szCs w:val="22"/>
-          <w:lang w:val="cs-CZ" w:eastAsia="en-GB"/>
-        </w:rPr>
-        <w:t>li nejsnazší form</w:t>
-      </w:r>
-      <w:r>
-        <w:rPr>
-          <w:rFonts w:ascii="Times New Roman" w:eastAsia="Calibri" w:hAnsi="Times New Roman" w:cs="Times New Roman"/>
-          <w:sz w:val="22"/>
-          <w:szCs w:val="22"/>
-          <w:lang w:val="cs-CZ" w:eastAsia="en-GB"/>
-        </w:rPr>
-        <w:t>ě</w:t>
-      </w:r>
-      <w:r>
-        <w:rPr>
-          <w:rFonts w:ascii="Times New Roman" w:eastAsia="Helvetica" w:hAnsi="Times New Roman" w:cs="Times New Roman"/>
-          <w:sz w:val="22"/>
-          <w:szCs w:val="22"/>
-          <w:lang w:val="cs-CZ" w:eastAsia="en-GB"/>
-        </w:rPr>
-        <w:t xml:space="preserve"> sdílení a dostupnosti, pova</w:t>
-      </w:r>
-      <w:r>
-        <w:rPr>
-          <w:rFonts w:ascii="Times New Roman" w:eastAsia="Calibri" w:hAnsi="Times New Roman" w:cs="Times New Roman"/>
-          <w:sz w:val="22"/>
-          <w:szCs w:val="22"/>
-          <w:lang w:val="cs-CZ" w:eastAsia="en-GB"/>
-        </w:rPr>
-        <w:t>ž</w:t>
-      </w:r>
-      <w:r>
-        <w:rPr>
-          <w:rFonts w:ascii="Times New Roman" w:eastAsia="Helvetica" w:hAnsi="Times New Roman" w:cs="Times New Roman"/>
-          <w:sz w:val="22"/>
-          <w:szCs w:val="22"/>
-          <w:lang w:val="cs-CZ" w:eastAsia="en-GB"/>
-        </w:rPr>
-        <w:t>uji webovou aplikaci.</w:t>
+          <w:rFonts w:eastAsia="Helvetica"/>
+        </w:rPr>
+        <w:t>dí, tedy funkce klasické volební kalkulačky</w:t>
+      </w:r>
+      <w:r>
+        <w:rPr>
+          <w:rFonts w:eastAsia="Helvetica"/>
+        </w:rPr>
+        <w:t xml:space="preserve">. </w:t>
+      </w:r>
+      <w:r>
+        <w:rPr>
+          <w:rFonts w:eastAsia="Helvetica"/>
+        </w:rPr>
+        <w:t>Výstupem bude fungující aplikace, která bude zdarma přístupná veřejnosti k využívání.</w:t>
       </w:r>
     </w:p>
     <w:p>
@@ -1578,20 +1332,43 @@
           <w:ilvl w:val="0"/>
           <w:numId w:val="1"/>
         </w:numPr>
-        <w:spacing w:before="360"/>
+        <w:spacing w:before="360" w:line="360" w:lineRule="auto"/>
         <w:ind w:left="714" w:hanging="357"/>
         <w:jc w:val="both"/>
         <w:rPr>
           <w:rFonts w:ascii="Times New Roman" w:eastAsia="Times New Roman" w:hAnsi="Times New Roman" w:cs="Times New Roman"/>
-          <w:sz w:val="22"/>
-          <w:szCs w:val="22"/>
-          <w:lang w:val="cs-CZ" w:eastAsia="en-GB"/>
-        </w:rPr>
-      </w:pPr>
-      <w:r>
-        <w:rPr>
-          <w:rFonts w:ascii="Times New Roman" w:eastAsia="Times New Roman" w:hAnsi="Times New Roman" w:cs="Times New Roman"/>
-          <w:sz w:val="22"/>
+          <w:szCs w:val="22"/>
+          <w:lang w:val="cs-CZ" w:eastAsia="en-GB"/>
+        </w:rPr>
+      </w:pPr>
+      <w:r>
+        <w:rPr>
+          <w:rFonts w:ascii="Times New Roman" w:eastAsia="Times New Roman" w:hAnsi="Times New Roman" w:cs="Times New Roman"/>
+          <w:szCs w:val="22"/>
+          <w:lang w:val="cs-CZ" w:eastAsia="en-GB"/>
+        </w:rPr>
+        <w:t>seznámení s problematikou volebních kalkulaček</w:t>
+      </w:r>
+    </w:p>
+    <w:p>
+      <w:pPr>
+        <w:pStyle w:val="ListParagraph"/>
+        <w:numPr>
+          <w:ilvl w:val="0"/>
+          <w:numId w:val="1"/>
+        </w:numPr>
+        <w:spacing w:before="360" w:line="360" w:lineRule="auto"/>
+        <w:ind w:left="714" w:hanging="357"/>
+        <w:jc w:val="both"/>
+        <w:rPr>
+          <w:rFonts w:ascii="Times New Roman" w:eastAsia="Times New Roman" w:hAnsi="Times New Roman" w:cs="Times New Roman"/>
+          <w:szCs w:val="22"/>
+          <w:lang w:val="cs-CZ" w:eastAsia="en-GB"/>
+        </w:rPr>
+      </w:pPr>
+      <w:r>
+        <w:rPr>
+          <w:rFonts w:ascii="Times New Roman" w:eastAsia="Times New Roman" w:hAnsi="Times New Roman" w:cs="Times New Roman"/>
           <w:szCs w:val="22"/>
           <w:lang w:val="cs-CZ" w:eastAsia="en-GB"/>
         </w:rPr>
@@ -1600,7 +1377,6 @@
       <w:r>
         <w:rPr>
           <w:rFonts w:ascii="Times New Roman" w:eastAsia="Calibri" w:hAnsi="Times New Roman" w:cs="Times New Roman"/>
-          <w:sz w:val="22"/>
           <w:szCs w:val="22"/>
           <w:lang w:val="cs-CZ" w:eastAsia="en-GB"/>
         </w:rPr>
@@ -1609,7 +1385,6 @@
       <w:r>
         <w:rPr>
           <w:rFonts w:ascii="Times New Roman" w:eastAsia="Times New Roman" w:hAnsi="Times New Roman" w:cs="Times New Roman"/>
-          <w:sz w:val="22"/>
           <w:szCs w:val="22"/>
           <w:lang w:val="cs-CZ" w:eastAsia="en-GB"/>
         </w:rPr>
@@ -1623,23 +1398,45 @@
           <w:ilvl w:val="1"/>
           <w:numId w:val="1"/>
         </w:numPr>
-        <w:spacing w:before="360"/>
+        <w:spacing w:before="360" w:line="360" w:lineRule="auto"/>
         <w:jc w:val="both"/>
         <w:rPr>
           <w:rFonts w:ascii="Times New Roman" w:eastAsia="Times New Roman" w:hAnsi="Times New Roman" w:cs="Times New Roman"/>
-          <w:sz w:val="22"/>
-          <w:szCs w:val="22"/>
-          <w:lang w:val="cs-CZ" w:eastAsia="en-GB"/>
-        </w:rPr>
-      </w:pPr>
-      <w:r>
-        <w:rPr>
-          <w:rFonts w:ascii="Times New Roman" w:eastAsia="Times New Roman" w:hAnsi="Times New Roman" w:cs="Times New Roman"/>
-          <w:sz w:val="22"/>
+          <w:szCs w:val="22"/>
+          <w:lang w:val="cs-CZ" w:eastAsia="en-GB"/>
+        </w:rPr>
+      </w:pPr>
+      <w:r>
+        <w:rPr>
+          <w:rFonts w:ascii="Times New Roman" w:eastAsia="Times New Roman" w:hAnsi="Times New Roman" w:cs="Times New Roman"/>
           <w:szCs w:val="22"/>
           <w:lang w:val="cs-CZ" w:eastAsia="en-GB"/>
         </w:rPr>
         <w:t>inspirovat se kladnými vlastnostmi</w:t>
+      </w:r>
+    </w:p>
+    <w:p>
+      <w:pPr>
+        <w:pStyle w:val="ListParagraph"/>
+        <w:numPr>
+          <w:ilvl w:val="0"/>
+          <w:numId w:val="1"/>
+        </w:numPr>
+        <w:spacing w:line="360" w:lineRule="auto"/>
+        <w:jc w:val="both"/>
+        <w:rPr>
+          <w:rFonts w:ascii="Times New Roman" w:eastAsia="Times New Roman" w:hAnsi="Times New Roman" w:cs="Times New Roman"/>
+          <w:szCs w:val="22"/>
+          <w:lang w:val="cs-CZ" w:eastAsia="en-GB"/>
+        </w:rPr>
+      </w:pPr>
+      <w:r>
+        <w:rPr>
+          <w:rFonts w:ascii="Times New Roman" w:eastAsia="Times New Roman" w:hAnsi="Times New Roman" w:cs="Times New Roman"/>
+          <w:szCs w:val="22"/>
+          <w:lang w:val="cs-CZ" w:eastAsia="en-GB"/>
+        </w:rPr>
+        <w:t>analýza problému</w:t>
       </w:r>
     </w:p>
     <w:p>
@@ -1649,23 +1446,93 @@
           <w:ilvl w:val="1"/>
           <w:numId w:val="1"/>
         </w:numPr>
-        <w:spacing w:before="360"/>
+        <w:spacing w:line="360" w:lineRule="auto"/>
         <w:jc w:val="both"/>
         <w:rPr>
           <w:rFonts w:ascii="Times New Roman" w:eastAsia="Times New Roman" w:hAnsi="Times New Roman" w:cs="Times New Roman"/>
-          <w:sz w:val="22"/>
-          <w:szCs w:val="22"/>
-          <w:lang w:val="cs-CZ" w:eastAsia="en-GB"/>
-        </w:rPr>
-      </w:pPr>
-      <w:r>
-        <w:rPr>
-          <w:rFonts w:ascii="Times New Roman" w:eastAsia="Times New Roman" w:hAnsi="Times New Roman" w:cs="Times New Roman"/>
-          <w:sz w:val="22"/>
-          <w:szCs w:val="22"/>
-          <w:lang w:val="cs-CZ" w:eastAsia="en-GB"/>
-        </w:rPr>
-        <w:t>vyvarovat se negativním vlastnostem</w:t>
+          <w:szCs w:val="22"/>
+          <w:lang w:val="cs-CZ" w:eastAsia="en-GB"/>
+        </w:rPr>
+      </w:pPr>
+      <w:r>
+        <w:rPr>
+          <w:rFonts w:ascii="Times New Roman" w:eastAsia="Times New Roman" w:hAnsi="Times New Roman" w:cs="Times New Roman"/>
+          <w:szCs w:val="22"/>
+          <w:lang w:val="cs-CZ" w:eastAsia="en-GB"/>
+        </w:rPr>
+        <w:t>u</w:t>
+      </w:r>
+      <w:r>
+        <w:rPr>
+          <w:rFonts w:ascii="Times New Roman" w:eastAsia="Calibri" w:hAnsi="Times New Roman" w:cs="Times New Roman"/>
+          <w:szCs w:val="22"/>
+          <w:lang w:val="cs-CZ" w:eastAsia="en-GB"/>
+        </w:rPr>
+        <w:t>ž</w:t>
+      </w:r>
+      <w:r>
+        <w:rPr>
+          <w:rFonts w:ascii="Times New Roman" w:eastAsia="Times New Roman" w:hAnsi="Times New Roman" w:cs="Times New Roman"/>
+          <w:szCs w:val="22"/>
+          <w:lang w:val="cs-CZ" w:eastAsia="en-GB"/>
+        </w:rPr>
+        <w:t>ivatelské role</w:t>
+      </w:r>
+    </w:p>
+    <w:p>
+      <w:pPr>
+        <w:pStyle w:val="ListParagraph"/>
+        <w:numPr>
+          <w:ilvl w:val="1"/>
+          <w:numId w:val="1"/>
+        </w:numPr>
+        <w:spacing w:line="360" w:lineRule="auto"/>
+        <w:jc w:val="both"/>
+        <w:rPr>
+          <w:rFonts w:ascii="Times New Roman" w:eastAsia="Times New Roman" w:hAnsi="Times New Roman" w:cs="Times New Roman"/>
+          <w:szCs w:val="22"/>
+          <w:lang w:val="cs-CZ" w:eastAsia="en-GB"/>
+        </w:rPr>
+      </w:pPr>
+      <w:r>
+        <w:rPr>
+          <w:rFonts w:ascii="Times New Roman" w:eastAsia="Times New Roman" w:hAnsi="Times New Roman" w:cs="Times New Roman"/>
+          <w:szCs w:val="22"/>
+          <w:lang w:val="cs-CZ" w:eastAsia="en-GB"/>
+        </w:rPr>
+        <w:t>use cases</w:t>
+      </w:r>
+    </w:p>
+    <w:p>
+      <w:pPr>
+        <w:pStyle w:val="ListParagraph"/>
+        <w:numPr>
+          <w:ilvl w:val="1"/>
+          <w:numId w:val="1"/>
+        </w:numPr>
+        <w:spacing w:line="360" w:lineRule="auto"/>
+        <w:jc w:val="both"/>
+        <w:rPr>
+          <w:rFonts w:ascii="Times New Roman" w:eastAsia="Times New Roman" w:hAnsi="Times New Roman" w:cs="Times New Roman"/>
+          <w:szCs w:val="22"/>
+          <w:lang w:val="cs-CZ" w:eastAsia="en-GB"/>
+        </w:rPr>
+      </w:pPr>
+      <w:r>
+        <w:rPr>
+          <w:rFonts w:ascii="Times New Roman" w:eastAsia="Times New Roman" w:hAnsi="Times New Roman" w:cs="Times New Roman"/>
+          <w:szCs w:val="22"/>
+          <w:lang w:val="cs-CZ" w:eastAsia="en-GB"/>
+        </w:rPr>
+        <w:t xml:space="preserve">návrh </w:t>
+      </w:r>
+      <w:r>
+        <w:rPr>
+          <w:rFonts w:ascii="Times New Roman" w:eastAsia="Times New Roman" w:hAnsi="Times New Roman" w:cs="Times New Roman"/>
+          <w:szCs w:val="22"/>
+          <w:lang w:val="cs-CZ" w:eastAsia="en-GB"/>
+        </w:rPr>
+        <w:t>datového modelu</w:t>
       </w:r>
     </w:p>
     <w:p>
@@ -1675,22 +1542,21 @@
           <w:ilvl w:val="0"/>
           <w:numId w:val="1"/>
         </w:numPr>
+        <w:spacing w:line="360" w:lineRule="auto"/>
         <w:jc w:val="both"/>
         <w:rPr>
           <w:rFonts w:ascii="Times New Roman" w:eastAsia="Times New Roman" w:hAnsi="Times New Roman" w:cs="Times New Roman"/>
-          <w:sz w:val="22"/>
-          <w:szCs w:val="22"/>
-          <w:lang w:val="cs-CZ" w:eastAsia="en-GB"/>
-        </w:rPr>
-      </w:pPr>
-      <w:r>
-        <w:rPr>
-          <w:rFonts w:ascii="Times New Roman" w:eastAsia="Times New Roman" w:hAnsi="Times New Roman" w:cs="Times New Roman"/>
-          <w:sz w:val="22"/>
-          <w:szCs w:val="22"/>
-          <w:lang w:val="cs-CZ" w:eastAsia="en-GB"/>
-        </w:rPr>
-        <w:t>analýza problému</w:t>
+          <w:szCs w:val="22"/>
+          <w:lang w:val="cs-CZ" w:eastAsia="en-GB"/>
+        </w:rPr>
+      </w:pPr>
+      <w:r>
+        <w:rPr>
+          <w:rFonts w:ascii="Times New Roman" w:eastAsia="Times New Roman" w:hAnsi="Times New Roman" w:cs="Times New Roman"/>
+          <w:szCs w:val="22"/>
+          <w:lang w:val="cs-CZ" w:eastAsia="en-GB"/>
+        </w:rPr>
+        <w:t>popis použité technologie pro</w:t>
       </w:r>
     </w:p>
     <w:p>
@@ -1700,40 +1566,21 @@
           <w:ilvl w:val="1"/>
           <w:numId w:val="1"/>
         </w:numPr>
+        <w:spacing w:line="360" w:lineRule="auto"/>
         <w:jc w:val="both"/>
         <w:rPr>
           <w:rFonts w:ascii="Times New Roman" w:eastAsia="Times New Roman" w:hAnsi="Times New Roman" w:cs="Times New Roman"/>
-          <w:sz w:val="22"/>
-          <w:szCs w:val="22"/>
-          <w:lang w:val="cs-CZ" w:eastAsia="en-GB"/>
-        </w:rPr>
-      </w:pPr>
-      <w:r>
-        <w:rPr>
-          <w:rFonts w:ascii="Times New Roman" w:eastAsia="Times New Roman" w:hAnsi="Times New Roman" w:cs="Times New Roman"/>
-          <w:sz w:val="22"/>
-          <w:szCs w:val="22"/>
-          <w:lang w:val="cs-CZ" w:eastAsia="en-GB"/>
-        </w:rPr>
-        <w:t>u</w:t>
-      </w:r>
-      <w:r>
-        <w:rPr>
-          <w:rFonts w:ascii="Times New Roman" w:eastAsia="Calibri" w:hAnsi="Times New Roman" w:cs="Times New Roman"/>
-          <w:sz w:val="22"/>
-          <w:szCs w:val="22"/>
-          <w:lang w:val="cs-CZ" w:eastAsia="en-GB"/>
-        </w:rPr>
-        <w:t>ž</w:t>
-      </w:r>
-      <w:r>
-        <w:rPr>
-          <w:rFonts w:ascii="Times New Roman" w:eastAsia="Times New Roman" w:hAnsi="Times New Roman" w:cs="Times New Roman"/>
-          <w:sz w:val="22"/>
-          <w:szCs w:val="22"/>
-          <w:lang w:val="cs-CZ" w:eastAsia="en-GB"/>
-        </w:rPr>
-        <w:t>ivatelské role</w:t>
+          <w:szCs w:val="22"/>
+          <w:lang w:val="cs-CZ" w:eastAsia="en-GB"/>
+        </w:rPr>
+      </w:pPr>
+      <w:r>
+        <w:rPr>
+          <w:rFonts w:ascii="Times New Roman" w:eastAsia="Times New Roman" w:hAnsi="Times New Roman" w:cs="Times New Roman"/>
+          <w:szCs w:val="22"/>
+          <w:lang w:val="cs-CZ" w:eastAsia="en-GB"/>
+        </w:rPr>
+        <w:t>backend</w:t>
       </w:r>
     </w:p>
     <w:p>
@@ -1743,34 +1590,46 @@
           <w:ilvl w:val="1"/>
           <w:numId w:val="1"/>
         </w:numPr>
+        <w:spacing w:line="360" w:lineRule="auto"/>
         <w:jc w:val="both"/>
         <w:rPr>
           <w:rFonts w:ascii="Times New Roman" w:eastAsia="Times New Roman" w:hAnsi="Times New Roman" w:cs="Times New Roman"/>
-          <w:sz w:val="22"/>
-          <w:szCs w:val="22"/>
-          <w:lang w:val="cs-CZ" w:eastAsia="en-GB"/>
-        </w:rPr>
-      </w:pPr>
-      <w:r>
-        <w:rPr>
-          <w:rFonts w:ascii="Times New Roman" w:eastAsia="Times New Roman" w:hAnsi="Times New Roman" w:cs="Times New Roman"/>
-          <w:sz w:val="22"/>
-          <w:szCs w:val="22"/>
-          <w:lang w:val="cs-CZ" w:eastAsia="en-GB"/>
-        </w:rPr>
-        <w:t xml:space="preserve">use </w:t>
-      </w:r>
-      <w:proofErr w:type="spellStart"/>
-      <w:r>
-        <w:rPr>
-          <w:rFonts w:ascii="Times New Roman" w:eastAsia="Times New Roman" w:hAnsi="Times New Roman" w:cs="Times New Roman"/>
-          <w:sz w:val="22"/>
-          <w:szCs w:val="22"/>
-          <w:lang w:val="cs-CZ" w:eastAsia="en-GB"/>
-        </w:rPr>
-        <w:t>cases</w:t>
-      </w:r>
-      <w:proofErr w:type="spellEnd"/>
+          <w:szCs w:val="22"/>
+          <w:lang w:val="cs-CZ" w:eastAsia="en-GB"/>
+        </w:rPr>
+      </w:pPr>
+      <w:r>
+        <w:rPr>
+          <w:rFonts w:ascii="Times New Roman" w:eastAsia="Times New Roman" w:hAnsi="Times New Roman" w:cs="Times New Roman"/>
+          <w:szCs w:val="22"/>
+          <w:lang w:val="cs-CZ" w:eastAsia="en-GB"/>
+        </w:rPr>
+        <w:t>frontend</w:t>
+      </w:r>
+    </w:p>
+    <w:p>
+      <w:pPr>
+        <w:pStyle w:val="ListParagraph"/>
+        <w:numPr>
+          <w:ilvl w:val="0"/>
+          <w:numId w:val="1"/>
+        </w:numPr>
+        <w:spacing w:line="360" w:lineRule="auto"/>
+        <w:jc w:val="both"/>
+        <w:rPr>
+          <w:rFonts w:ascii="Times New Roman" w:eastAsia="Times New Roman" w:hAnsi="Times New Roman" w:cs="Times New Roman"/>
+          <w:szCs w:val="22"/>
+          <w:lang w:val="cs-CZ" w:eastAsia="en-GB"/>
+        </w:rPr>
+      </w:pPr>
+      <w:r>
+        <w:rPr>
+          <w:rFonts w:ascii="Times New Roman" w:eastAsia="Times New Roman" w:hAnsi="Times New Roman" w:cs="Times New Roman"/>
+          <w:szCs w:val="22"/>
+          <w:lang w:val="cs-CZ" w:eastAsia="en-GB"/>
+        </w:rPr>
+        <w:t>implementace řešení</w:t>
+      </w:r>
     </w:p>
     <w:p>
       <w:pPr>
@@ -1779,56 +1638,21 @@
           <w:ilvl w:val="1"/>
           <w:numId w:val="1"/>
         </w:numPr>
+        <w:spacing w:line="360" w:lineRule="auto"/>
         <w:jc w:val="both"/>
         <w:rPr>
           <w:rFonts w:ascii="Times New Roman" w:eastAsia="Times New Roman" w:hAnsi="Times New Roman" w:cs="Times New Roman"/>
-          <w:sz w:val="22"/>
-          <w:szCs w:val="22"/>
-          <w:lang w:val="cs-CZ" w:eastAsia="en-GB"/>
-        </w:rPr>
-      </w:pPr>
-      <w:r>
-        <w:rPr>
-          <w:rFonts w:ascii="Times New Roman" w:eastAsia="Times New Roman" w:hAnsi="Times New Roman" w:cs="Times New Roman"/>
-          <w:sz w:val="22"/>
-          <w:szCs w:val="22"/>
-          <w:lang w:val="cs-CZ" w:eastAsia="en-GB"/>
-        </w:rPr>
-        <w:t xml:space="preserve">návrh </w:t>
-      </w:r>
-      <w:r>
-        <w:rPr>
-          <w:rFonts w:ascii="Times New Roman" w:eastAsia="Times New Roman" w:hAnsi="Times New Roman" w:cs="Times New Roman"/>
-          <w:sz w:val="22"/>
-          <w:szCs w:val="22"/>
-          <w:lang w:val="cs-CZ" w:eastAsia="en-GB"/>
-        </w:rPr>
-        <w:t>datového modelu</w:t>
-      </w:r>
-    </w:p>
-    <w:p>
-      <w:pPr>
-        <w:pStyle w:val="ListParagraph"/>
-        <w:numPr>
-          <w:ilvl w:val="0"/>
-          <w:numId w:val="1"/>
-        </w:numPr>
-        <w:jc w:val="both"/>
-        <w:rPr>
-          <w:rFonts w:ascii="Times New Roman" w:eastAsia="Times New Roman" w:hAnsi="Times New Roman" w:cs="Times New Roman"/>
-          <w:sz w:val="22"/>
-          <w:szCs w:val="22"/>
-          <w:lang w:val="cs-CZ" w:eastAsia="en-GB"/>
-        </w:rPr>
-      </w:pPr>
-      <w:r>
-        <w:rPr>
-          <w:rFonts w:ascii="Times New Roman" w:eastAsia="Times New Roman" w:hAnsi="Times New Roman" w:cs="Times New Roman"/>
-          <w:sz w:val="22"/>
-          <w:szCs w:val="22"/>
-          <w:lang w:val="cs-CZ" w:eastAsia="en-GB"/>
-        </w:rPr>
-        <w:t>popis použité technologie pro</w:t>
+          <w:szCs w:val="22"/>
+          <w:lang w:val="cs-CZ" w:eastAsia="en-GB"/>
+        </w:rPr>
+      </w:pPr>
+      <w:r>
+        <w:rPr>
+          <w:rFonts w:ascii="Times New Roman" w:eastAsia="Times New Roman" w:hAnsi="Times New Roman" w:cs="Times New Roman"/>
+          <w:szCs w:val="22"/>
+          <w:lang w:val="cs-CZ" w:eastAsia="en-GB"/>
+        </w:rPr>
+        <w:t>grafický návrh</w:t>
       </w:r>
     </w:p>
     <w:p>
@@ -1838,25 +1662,22 @@
           <w:ilvl w:val="1"/>
           <w:numId w:val="1"/>
         </w:numPr>
+        <w:spacing w:line="360" w:lineRule="auto"/>
         <w:jc w:val="both"/>
         <w:rPr>
           <w:rFonts w:ascii="Times New Roman" w:eastAsia="Times New Roman" w:hAnsi="Times New Roman" w:cs="Times New Roman"/>
-          <w:sz w:val="22"/>
-          <w:szCs w:val="22"/>
-          <w:lang w:val="cs-CZ" w:eastAsia="en-GB"/>
-        </w:rPr>
-      </w:pPr>
-      <w:proofErr w:type="spellStart"/>
-      <w:r>
-        <w:rPr>
-          <w:rFonts w:ascii="Times New Roman" w:eastAsia="Times New Roman" w:hAnsi="Times New Roman" w:cs="Times New Roman"/>
-          <w:sz w:val="22"/>
-          <w:szCs w:val="22"/>
-          <w:lang w:val="cs-CZ" w:eastAsia="en-GB"/>
-        </w:rPr>
-        <w:t>backend</w:t>
-      </w:r>
-      <w:proofErr w:type="spellEnd"/>
+          <w:szCs w:val="22"/>
+          <w:lang w:val="cs-CZ" w:eastAsia="en-GB"/>
+        </w:rPr>
+      </w:pPr>
+      <w:r>
+        <w:rPr>
+          <w:rFonts w:ascii="Times New Roman" w:eastAsia="Times New Roman" w:hAnsi="Times New Roman" w:cs="Times New Roman"/>
+          <w:szCs w:val="22"/>
+          <w:lang w:val="cs-CZ" w:eastAsia="en-GB"/>
+        </w:rPr>
+        <w:t>vytvoření api</w:t>
+      </w:r>
     </w:p>
     <w:p>
       <w:pPr>
@@ -1865,49 +1686,37 @@
           <w:ilvl w:val="1"/>
           <w:numId w:val="1"/>
         </w:numPr>
+        <w:spacing w:line="360" w:lineRule="auto"/>
         <w:jc w:val="both"/>
         <w:rPr>
           <w:rFonts w:ascii="Times New Roman" w:eastAsia="Times New Roman" w:hAnsi="Times New Roman" w:cs="Times New Roman"/>
-          <w:sz w:val="22"/>
-          <w:szCs w:val="22"/>
-          <w:lang w:val="cs-CZ" w:eastAsia="en-GB"/>
-        </w:rPr>
-      </w:pPr>
-      <w:proofErr w:type="spellStart"/>
-      <w:r>
-        <w:rPr>
-          <w:rFonts w:ascii="Times New Roman" w:eastAsia="Times New Roman" w:hAnsi="Times New Roman" w:cs="Times New Roman"/>
-          <w:sz w:val="22"/>
-          <w:szCs w:val="22"/>
-          <w:lang w:val="cs-CZ" w:eastAsia="en-GB"/>
-        </w:rPr>
-        <w:t>frontend</w:t>
-      </w:r>
-      <w:proofErr w:type="spellEnd"/>
-    </w:p>
-    <w:p>
-      <w:pPr>
-        <w:pStyle w:val="ListParagraph"/>
-        <w:numPr>
-          <w:ilvl w:val="0"/>
-          <w:numId w:val="1"/>
-        </w:numPr>
-        <w:jc w:val="both"/>
-        <w:rPr>
-          <w:rFonts w:ascii="Times New Roman" w:eastAsia="Times New Roman" w:hAnsi="Times New Roman" w:cs="Times New Roman"/>
-          <w:sz w:val="22"/>
-          <w:szCs w:val="22"/>
-          <w:lang w:val="cs-CZ" w:eastAsia="en-GB"/>
-        </w:rPr>
-      </w:pPr>
-      <w:r>
-        <w:rPr>
-          <w:rFonts w:ascii="Times New Roman" w:eastAsia="Times New Roman" w:hAnsi="Times New Roman" w:cs="Times New Roman"/>
-          <w:sz w:val="22"/>
-          <w:szCs w:val="22"/>
-          <w:lang w:val="cs-CZ" w:eastAsia="en-GB"/>
-        </w:rPr>
-        <w:t>implementace řešení</w:t>
+          <w:szCs w:val="22"/>
+          <w:lang w:val="cs-CZ" w:eastAsia="en-GB"/>
+        </w:rPr>
+      </w:pPr>
+      <w:r>
+        <w:rPr>
+          <w:rFonts w:ascii="Times New Roman" w:eastAsia="Times New Roman" w:hAnsi="Times New Roman" w:cs="Times New Roman"/>
+          <w:szCs w:val="22"/>
+          <w:lang w:val="cs-CZ" w:eastAsia="en-GB"/>
+        </w:rPr>
+        <w:t>k</w:t>
+      </w:r>
+      <w:r>
+        <w:rPr>
+          <w:rFonts w:ascii="Times New Roman" w:eastAsia="Helvetica" w:hAnsi="Times New Roman" w:cs="Times New Roman"/>
+          <w:szCs w:val="22"/>
+          <w:lang w:val="cs-CZ" w:eastAsia="en-GB"/>
+        </w:rPr>
+        <w:t>ó</w:t>
+      </w:r>
+      <w:r>
+        <w:rPr>
+          <w:rFonts w:ascii="Times New Roman" w:eastAsia="Times New Roman" w:hAnsi="Times New Roman" w:cs="Times New Roman"/>
+          <w:szCs w:val="22"/>
+          <w:lang w:val="cs-CZ" w:eastAsia="en-GB"/>
+        </w:rPr>
+        <w:t>dování frontendu</w:t>
       </w:r>
     </w:p>
     <w:p>
@@ -1917,149 +1726,22 @@
           <w:ilvl w:val="1"/>
           <w:numId w:val="1"/>
         </w:numPr>
+        <w:spacing w:line="360" w:lineRule="auto"/>
         <w:jc w:val="both"/>
         <w:rPr>
           <w:rFonts w:ascii="Times New Roman" w:eastAsia="Times New Roman" w:hAnsi="Times New Roman" w:cs="Times New Roman"/>
-          <w:sz w:val="22"/>
-          <w:szCs w:val="22"/>
-          <w:lang w:val="cs-CZ" w:eastAsia="en-GB"/>
-        </w:rPr>
-      </w:pPr>
-      <w:r>
-        <w:rPr>
-          <w:rFonts w:ascii="Times New Roman" w:eastAsia="Times New Roman" w:hAnsi="Times New Roman" w:cs="Times New Roman"/>
-          <w:sz w:val="22"/>
-          <w:szCs w:val="22"/>
-          <w:lang w:val="cs-CZ" w:eastAsia="en-GB"/>
-        </w:rPr>
-        <w:t>grafický návrh</w:t>
-      </w:r>
-    </w:p>
-    <w:p>
-      <w:pPr>
-        <w:pStyle w:val="ListParagraph"/>
-        <w:numPr>
-          <w:ilvl w:val="1"/>
-          <w:numId w:val="1"/>
-        </w:numPr>
-        <w:jc w:val="both"/>
-        <w:rPr>
-          <w:rFonts w:ascii="Times New Roman" w:eastAsia="Times New Roman" w:hAnsi="Times New Roman" w:cs="Times New Roman"/>
-          <w:sz w:val="22"/>
-          <w:szCs w:val="22"/>
-          <w:lang w:val="cs-CZ" w:eastAsia="en-GB"/>
-        </w:rPr>
-      </w:pPr>
-      <w:r>
-        <w:rPr>
-          <w:rFonts w:ascii="Times New Roman" w:eastAsia="Times New Roman" w:hAnsi="Times New Roman" w:cs="Times New Roman"/>
-          <w:sz w:val="22"/>
-          <w:szCs w:val="22"/>
-          <w:lang w:val="cs-CZ" w:eastAsia="en-GB"/>
-        </w:rPr>
-        <w:t xml:space="preserve">vytvoření </w:t>
-      </w:r>
-      <w:proofErr w:type="spellStart"/>
-      <w:r>
-        <w:rPr>
-          <w:rFonts w:ascii="Times New Roman" w:eastAsia="Times New Roman" w:hAnsi="Times New Roman" w:cs="Times New Roman"/>
-          <w:sz w:val="22"/>
-          <w:szCs w:val="22"/>
-          <w:lang w:val="cs-CZ" w:eastAsia="en-GB"/>
-        </w:rPr>
-        <w:t>api</w:t>
-      </w:r>
-      <w:proofErr w:type="spellEnd"/>
-    </w:p>
-    <w:p>
-      <w:pPr>
-        <w:pStyle w:val="ListParagraph"/>
-        <w:numPr>
-          <w:ilvl w:val="1"/>
-          <w:numId w:val="1"/>
-        </w:numPr>
-        <w:jc w:val="both"/>
-        <w:rPr>
-          <w:rFonts w:ascii="Times New Roman" w:eastAsia="Times New Roman" w:hAnsi="Times New Roman" w:cs="Times New Roman"/>
-          <w:sz w:val="22"/>
-          <w:szCs w:val="22"/>
-          <w:lang w:val="cs-CZ" w:eastAsia="en-GB"/>
-        </w:rPr>
-      </w:pPr>
-      <w:r>
-        <w:rPr>
-          <w:rFonts w:ascii="Times New Roman" w:eastAsia="Times New Roman" w:hAnsi="Times New Roman" w:cs="Times New Roman"/>
-          <w:sz w:val="22"/>
-          <w:szCs w:val="22"/>
-          <w:lang w:val="cs-CZ" w:eastAsia="en-GB"/>
-        </w:rPr>
-        <w:t>k</w:t>
-      </w:r>
-      <w:r>
-        <w:rPr>
-          <w:rFonts w:ascii="Times New Roman" w:eastAsia="Helvetica" w:hAnsi="Times New Roman" w:cs="Times New Roman"/>
-          <w:sz w:val="22"/>
-          <w:szCs w:val="22"/>
-          <w:lang w:val="cs-CZ" w:eastAsia="en-GB"/>
-        </w:rPr>
-        <w:t>ó</w:t>
-      </w:r>
-      <w:r>
-        <w:rPr>
-          <w:rFonts w:ascii="Times New Roman" w:eastAsia="Times New Roman" w:hAnsi="Times New Roman" w:cs="Times New Roman"/>
-          <w:sz w:val="22"/>
-          <w:szCs w:val="22"/>
-          <w:lang w:val="cs-CZ" w:eastAsia="en-GB"/>
-        </w:rPr>
-        <w:t xml:space="preserve">dování </w:t>
-      </w:r>
-      <w:proofErr w:type="spellStart"/>
-      <w:r>
-        <w:rPr>
-          <w:rFonts w:ascii="Times New Roman" w:eastAsia="Times New Roman" w:hAnsi="Times New Roman" w:cs="Times New Roman"/>
-          <w:sz w:val="22"/>
-          <w:szCs w:val="22"/>
-          <w:lang w:val="cs-CZ" w:eastAsia="en-GB"/>
-        </w:rPr>
-        <w:t>frontendu</w:t>
-      </w:r>
-      <w:proofErr w:type="spellEnd"/>
-    </w:p>
-    <w:p>
-      <w:pPr>
-        <w:pStyle w:val="ListParagraph"/>
-        <w:numPr>
-          <w:ilvl w:val="1"/>
-          <w:numId w:val="1"/>
-        </w:numPr>
-        <w:jc w:val="both"/>
-        <w:rPr>
-          <w:rFonts w:ascii="Times New Roman" w:eastAsia="Times New Roman" w:hAnsi="Times New Roman" w:cs="Times New Roman"/>
-          <w:sz w:val="22"/>
-          <w:szCs w:val="22"/>
-          <w:lang w:val="cs-CZ" w:eastAsia="en-GB"/>
-        </w:rPr>
-      </w:pPr>
-      <w:r>
-        <w:rPr>
-          <w:rFonts w:ascii="Times New Roman" w:eastAsia="Times New Roman" w:hAnsi="Times New Roman" w:cs="Times New Roman"/>
-          <w:sz w:val="22"/>
-          <w:szCs w:val="22"/>
-          <w:lang w:val="cs-CZ" w:eastAsia="en-GB"/>
-        </w:rPr>
-        <w:t xml:space="preserve">programování </w:t>
-      </w:r>
-      <w:proofErr w:type="spellStart"/>
-      <w:r>
-        <w:rPr>
-          <w:rFonts w:ascii="Times New Roman" w:eastAsia="Times New Roman" w:hAnsi="Times New Roman" w:cs="Times New Roman"/>
-          <w:sz w:val="22"/>
-          <w:szCs w:val="22"/>
-          <w:lang w:val="cs-CZ" w:eastAsia="en-GB"/>
-        </w:rPr>
-        <w:t>frontendu</w:t>
-      </w:r>
-      <w:proofErr w:type="spellEnd"/>
+          <w:szCs w:val="22"/>
+          <w:lang w:val="cs-CZ" w:eastAsia="en-GB"/>
+        </w:rPr>
+      </w:pPr>
+      <w:r>
+        <w:rPr>
+          <w:rFonts w:ascii="Times New Roman" w:eastAsia="Times New Roman" w:hAnsi="Times New Roman" w:cs="Times New Roman"/>
+          <w:szCs w:val="22"/>
+          <w:lang w:val="cs-CZ" w:eastAsia="en-GB"/>
+        </w:rPr>
+        <w:t>programování frontendu</w:t>
+      </w:r>
     </w:p>
     <w:p>
       <w:pPr>
@@ -2080,23 +1762,7 @@
         <w:pStyle w:val="Paragraph"/>
       </w:pPr>
       <w:r>
-        <w:t xml:space="preserve">V této práci předpokládám, že má čtenář základní povědomí o webových technologiích jako je HTML, CSS, </w:t>
-      </w:r>
-      <w:proofErr w:type="spellStart"/>
-      <w:r>
-        <w:t>Javascript</w:t>
-      </w:r>
-      <w:proofErr w:type="spellEnd"/>
-      <w:r>
-        <w:t xml:space="preserve">. Stejně tak základní znalosti ohledně SQL databázích. Konkrétní použité </w:t>
-      </w:r>
-      <w:proofErr w:type="spellStart"/>
-      <w:r>
-        <w:t>frameworky</w:t>
-      </w:r>
-      <w:proofErr w:type="spellEnd"/>
-      <w:r>
-        <w:t xml:space="preserve"> budou popsány v samostatné kapitole.</w:t>
+        <w:t>V této práci předpokládám, že má čtenář základní povědomí o webových technologiích jako je HTML, CSS, Javascript. Stejně tak základní znalosti ohledně SQL databázích. Konkrétní použité frameworky budou popsány v samostatné kapitole.</w:t>
       </w:r>
     </w:p>
     <w:p>
@@ -2120,13 +1786,125 @@
       <w:r>
         <w:t>Předpokládaným výstupem je tedy plně funkční webová aplikace, která bude životaschopná a přinese uživatelům reálnou hodnotu. Aplikace se bude dát snadno a intuitivně ovládat.</w:t>
       </w:r>
-    </w:p>
-    <w:p>
-      <w:pPr>
-        <w:pStyle w:val="Paragraph"/>
-      </w:pPr>
-      <w:r>
-        <w:t>Pomocí internetu bude tato aplikace veřejně dostupná široké veřejnosti.</w:t>
+      <w:r>
+        <w:t xml:space="preserve"> Díky</w:t>
+      </w:r>
+      <w:r>
+        <w:t xml:space="preserve"> internetu bude tato aplikace veřejně dostupná široké veřejnosti.</w:t>
+      </w:r>
+      <w:r>
+        <w:br w:type="page"/>
+      </w:r>
+    </w:p>
+    <w:p>
+      <w:pPr>
+        <w:pStyle w:val="Heading1"/>
+      </w:pPr>
+      <w:r>
+        <w:lastRenderedPageBreak/>
+        <w:t>Volební kalkulačky</w:t>
+      </w:r>
+    </w:p>
+    <w:p>
+      <w:pPr>
+        <w:pStyle w:val="Paragraph"/>
+      </w:pPr>
+      <w:r>
+        <w:t>„Volební kalkulačka“ je v češtině zažitý termín pro aplikaci, která je specifikována v odstavcích níže. V zahraniční literatuře se pracuje většinou s pojmem „voting advice application“. Dále v práci tedy jako „volební kalkulačka“ či „kalkulačka“.</w:t>
+      </w:r>
+    </w:p>
+    <w:p>
+      <w:pPr>
+        <w:pStyle w:val="Heading2"/>
+      </w:pPr>
+      <w:r>
+        <w:t>Vysvětlení pojmu</w:t>
+      </w:r>
+    </w:p>
+    <w:p>
+      <w:pPr>
+        <w:pStyle w:val="Paragraph"/>
+      </w:pPr>
+      <w:r>
+        <w:t>Volební kalkulačky jsou interaktivní online nástroje určené k tomu, aby pomohly voličům zlepšit jejich znalosti, na základě kterých se pak rozhodují, koho budou volit. Kalkulačky tedy slouží jako prostředek k řešení jedné z nejstarších starostí o demokracii, že občané jsou často špatně informování, snadno ovlivnitelní a nepřemýšlejí racionálně. (Fossen, Anderson 2014)</w:t>
+      </w:r>
+    </w:p>
+    <w:p>
+      <w:pPr>
+        <w:pStyle w:val="Paragraph"/>
+      </w:pPr>
+      <w:r>
+        <w:t>Začátek takovýchto volebních kalkulaček se datuje do poloviny devadesátých let ve Finsku a Nizozemsku. Podobné nástroje už má dnes většina evropských zemí stejně jako v USA a Kanadě. V těchto zemích mají kalkulačky milióny uživatelů. Například téměř 40 procent voličů v Nizozemsku a Finsku použilo alespoň jednu kalkulačku před parlamentními volbami v letech 2006 a 2007. Kalkulačky se tak jasně nestaly pouhým výstřelkem internetu. (Wagner, Ruusuvirta 2012)</w:t>
+      </w:r>
+    </w:p>
+    <w:p>
+      <w:pPr>
+        <w:pStyle w:val="Paragraph"/>
+      </w:pPr>
+      <w:r>
+        <w:t xml:space="preserve">Kalkulačky můžou mít také značné politické následky v podobě poklesu voličské loajality ke stranám a štěpení voličů dle aktuálních volebních témat. Staly se například nejdůležitějším zdrojem informací pro mladé voliče ve Finsku, kde velká část z nich přiznává, že kalkulačka jim pomohla v rozhodování koho volit. Kalkulačky mohou také přesvědčit některé voliče, aby svého favorita volby úplně změnili. Například v německých federálních volbách v roce 2005 </w:t>
+      </w:r>
+      <w:r>
+        <w:t>6</w:t>
+      </w:r>
+      <w:r>
+        <w:t> </w:t>
+      </w:r>
+      <w:r>
+        <w:t>procent</w:t>
+      </w:r>
+      <w:r>
+        <w:t xml:space="preserve"> uživatelů Wahl-O-matu řeklo, že změnili svůj výběr kandidáta díky výsledku volební kalkulačky. (Wagner, Ruusuvirta 2012)</w:t>
+      </w:r>
+    </w:p>
+    <w:p>
+      <w:pPr>
+        <w:pStyle w:val="Heading2"/>
+      </w:pPr>
+      <w:r>
+        <w:t>Základní funkcionalita</w:t>
+      </w:r>
+    </w:p>
+    <w:p>
+      <w:pPr>
+        <w:pStyle w:val="Paragraph"/>
+      </w:pPr>
+      <w:r>
+        <w:t xml:space="preserve">Ikdyž se kalkulačky jedna od druhé lehce liší, všechny jsou dělány na stejném základním modelu, kde jsou porovnávány názory voliče a jednotlivých stran (kandidátů) dle odpovědí na předem stanovené otázky. Ústředním bodem je kvíz s otázkami, které mají několik možností odpovědi. Většinou se jedná o 20-35 tvrzení/otázek, které se týkají aktuálního politického dění. Po vyplnění tohoto kvízu/dotazníku se uživateli zobrazí, jak blízce jsou si jeho odpovědi podobné s odpověďmi jednotlivých stran/kandidátů. </w:t>
+      </w:r>
+      <w:r>
+        <w:t>(Wagner, Ruusuvirta 2012)</w:t>
+      </w:r>
+    </w:p>
+    <w:p>
+      <w:pPr>
+        <w:pStyle w:val="Heading2"/>
+      </w:pPr>
+      <w:r>
+        <w:lastRenderedPageBreak/>
+        <w:t>Nejdůležitější rozdíly</w:t>
+      </w:r>
+    </w:p>
+    <w:p>
+      <w:pPr>
+        <w:pStyle w:val="Paragraph"/>
+      </w:pPr>
+      <w:r>
+        <w:t>Kalkulačky se však často liší nejen v počtu porovnávaných kandidátů. Zaprvé se nejvíce liší dle toho, kdo je tvoří. Často se jedná o politicky vzdělávací organizace – typicky v Německu a Nizozemsku, nebo mediální korporace ve Finsku a Belgii. Další kalkulačky vyvíjí přímo týmy politických odborníků (Švýcarsko) a v případě celoevropských kalkulaček organizace občanských ak</w:t>
+      </w:r>
+      <w:r>
+        <w:t>tivistů a další zájmové skupiny</w:t>
+      </w:r>
+      <w:r>
+        <w:t>. (Wagner, Ruusuvirta 2012)</w:t>
+      </w:r>
+    </w:p>
+    <w:p>
+      <w:pPr>
+        <w:pStyle w:val="Paragraph"/>
+      </w:pPr>
+      <w:r>
+        <w:t>Druhým rozdílem</w:t>
       </w:r>
     </w:p>
     <w:p>
@@ -2153,41 +1931,42 @@
         <w:pStyle w:val="Heading1"/>
         <w:rPr>
           <w:rFonts w:eastAsia="Times New Roman"/>
-          <w:lang w:val="cs-CZ" w:eastAsia="en-GB"/>
+          <w:lang w:eastAsia="en-GB"/>
         </w:rPr>
       </w:pPr>
       <w:r>
         <w:rPr>
           <w:rFonts w:eastAsia="Times New Roman"/>
-          <w:lang w:val="cs-CZ" w:eastAsia="en-GB"/>
-        </w:rPr>
+          <w:lang w:eastAsia="en-GB"/>
+        </w:rPr>
+        <w:lastRenderedPageBreak/>
         <w:t xml:space="preserve">Srovnání </w:t>
       </w:r>
       <w:r>
         <w:rPr>
           <w:rFonts w:eastAsia="Times New Roman"/>
-          <w:lang w:val="cs-CZ" w:eastAsia="en-GB"/>
+          <w:lang w:eastAsia="en-GB"/>
         </w:rPr>
         <w:t>podobných</w:t>
       </w:r>
       <w:r>
         <w:rPr>
           <w:rFonts w:eastAsia="Times New Roman"/>
-          <w:lang w:val="cs-CZ" w:eastAsia="en-GB"/>
+          <w:lang w:eastAsia="en-GB"/>
         </w:rPr>
         <w:t xml:space="preserve"> </w:t>
       </w:r>
       <w:r>
         <w:rPr>
           <w:rFonts w:eastAsia="Times New Roman"/>
-          <w:lang w:val="cs-CZ" w:eastAsia="en-GB"/>
+          <w:lang w:eastAsia="en-GB"/>
         </w:rPr>
         <w:t xml:space="preserve">existujících </w:t>
       </w:r>
       <w:r>
         <w:rPr>
           <w:rFonts w:eastAsia="Times New Roman"/>
-          <w:lang w:val="cs-CZ" w:eastAsia="en-GB"/>
+          <w:lang w:eastAsia="en-GB"/>
         </w:rPr>
         <w:t>řešení</w:t>
       </w:r>
@@ -2209,10 +1988,19 @@
         <w:t>váření</w:t>
       </w:r>
       <w:r>
-        <w:t xml:space="preserve"> volební</w:t>
-      </w:r>
-      <w:r>
-        <w:t>ch formulářů</w:t>
+        <w:t xml:space="preserve"> </w:t>
+      </w:r>
+      <w:r>
+        <w:t xml:space="preserve">formulářů v podobě </w:t>
+      </w:r>
+      <w:r>
+        <w:t>volební</w:t>
+      </w:r>
+      <w:r>
+        <w:t xml:space="preserve">ch </w:t>
+      </w:r>
+      <w:r>
+        <w:t>kalkulaček</w:t>
       </w:r>
       <w:r>
         <w:t>.</w:t>
@@ -2238,13 +2026,10 @@
         <w:t xml:space="preserve"> Zaměřím se přitom hlavně na pozitivní stránky jednotlivých řešení. Z těchto vlastností se pak pokusím vycházet při tvorbě aplikace.</w:t>
       </w:r>
       <w:r>
-        <w:t xml:space="preserve"> Negativním vla</w:t>
-      </w:r>
-      <w:r>
-        <w:t xml:space="preserve">stnostem jednotlivých řešení budu snažit při tvorbě </w:t>
-      </w:r>
-      <w:r>
-        <w:t>vyhnout.</w:t>
+        <w:t xml:space="preserve"> </w:t>
+      </w:r>
+      <w:r>
+        <w:t>Ani jedna z porovnávaných aplikací není schopna volební kalkulačku koncovému uživateli vytvořit.</w:t>
       </w:r>
     </w:p>
     <w:p>
@@ -2252,57 +2037,48 @@
         <w:pStyle w:val="Heading2"/>
       </w:pPr>
       <w:r>
-        <w:t xml:space="preserve">Google </w:t>
-      </w:r>
-      <w:proofErr w:type="spellStart"/>
-      <w:r>
-        <w:t>Docs</w:t>
-      </w:r>
-      <w:proofErr w:type="spellEnd"/>
-    </w:p>
-    <w:p>
-      <w:pPr>
-        <w:pStyle w:val="Paragraph"/>
-      </w:pPr>
-      <w:r>
-        <w:t>Beze</w:t>
-      </w:r>
-      <w:r>
-        <w:t>sporu nejrozšířenější řešení</w:t>
-      </w:r>
-      <w:r>
-        <w:t xml:space="preserve"> k tvorbě</w:t>
-      </w:r>
-      <w:r>
-        <w:t xml:space="preserve"> jednoduchých formulářů s několika možnostmi odpovědí. Uživatel vidí odpovědi na formulář </w:t>
-      </w:r>
-      <w:proofErr w:type="spellStart"/>
-      <w:r>
-        <w:t>realtime</w:t>
-      </w:r>
-      <w:proofErr w:type="spellEnd"/>
-      <w:r>
-        <w:t xml:space="preserve"> a může si je také v CSV vyexportovat.</w:t>
-      </w:r>
-      <w:r>
-        <w:t xml:space="preserve"> Posledním krokem formuláře je poděkování za vyplnění a odeslání odpovědí</w:t>
-      </w:r>
-      <w:r>
-        <w:t>, nejedná se tedy o porovnávací/volební kalkulačku</w:t>
-      </w:r>
-      <w:r>
-        <w:t xml:space="preserve">. </w:t>
+        <w:t>iSideWith.com</w:t>
+      </w:r>
+    </w:p>
+    <w:p>
+      <w:pPr>
+        <w:pStyle w:val="Paragraph"/>
+      </w:pPr>
+      <w:r>
+        <w:t xml:space="preserve">Politický kvíz rozšířený </w:t>
+      </w:r>
+      <w:r>
+        <w:t xml:space="preserve">v zahraničí, zejména </w:t>
+      </w:r>
+      <w:r>
+        <w:t>ve Spojených státech</w:t>
+      </w:r>
+      <w:r>
+        <w:t xml:space="preserve"> a Spojené</w:t>
+      </w:r>
+      <w:r>
+        <w:t>m</w:t>
+      </w:r>
+      <w:r>
+        <w:t xml:space="preserve"> království.</w:t>
+      </w:r>
+      <w:r>
+        <w:t xml:space="preserve"> </w:t>
+      </w:r>
+      <w:r>
+        <w:t xml:space="preserve">Nástroj používají miliony uživatelů po celém světe. </w:t>
+      </w:r>
+      <w:r>
+        <w:t>Opět se jedná pouze o jednostrannou kalkulačku. Koncový uživatel tedy může pouze formulář vyplnit, ale sám žádný vytvořit nemůže.</w:t>
       </w:r>
     </w:p>
     <w:p>
       <w:pPr>
         <w:pStyle w:val="Subtitle"/>
-      </w:pPr>
-      <w:r>
-        <w:t>Silné stránky</w:t>
-      </w:r>
-      <w:r>
-        <w:t>:</w:t>
+        <w:spacing w:after="0"/>
+      </w:pPr>
+      <w:r>
+        <w:t>Silné stránky:</w:t>
       </w:r>
     </w:p>
     <w:p>
@@ -2313,10 +2089,12 @@
           <w:numId w:val="2"/>
         </w:numPr>
         <w:spacing w:after="0"/>
-        <w:ind w:left="714" w:hanging="357"/>
-      </w:pPr>
-      <w:r>
-        <w:t>perfektní UI/UX</w:t>
+      </w:pPr>
+      <w:r>
+        <w:t>detailní analýza jednotlivých otázek</w:t>
+      </w:r>
+      <w:r>
+        <w:t xml:space="preserve"> i bez vyplnění kvízu</w:t>
       </w:r>
     </w:p>
     <w:p>
@@ -2327,16 +2105,10 @@
           <w:numId w:val="2"/>
         </w:numPr>
         <w:spacing w:after="0"/>
-        <w:ind w:left="714" w:hanging="357"/>
-      </w:pPr>
-      <w:r>
-        <w:t xml:space="preserve">integrace s Google </w:t>
-      </w:r>
-      <w:proofErr w:type="spellStart"/>
-      <w:r>
-        <w:t>Apps</w:t>
-      </w:r>
-      <w:proofErr w:type="spellEnd"/>
+      </w:pPr>
+      <w:r>
+        <w:t>několik jazykových mutací</w:t>
+      </w:r>
     </w:p>
     <w:p>
       <w:pPr>
@@ -2346,48 +2118,21 @@
           <w:numId w:val="2"/>
         </w:numPr>
         <w:spacing w:after="0"/>
-        <w:ind w:left="714" w:hanging="357"/>
-      </w:pPr>
-      <w:r>
-        <w:t>možnost exportu dat</w:t>
-      </w:r>
-    </w:p>
-    <w:p>
-      <w:pPr>
-        <w:pStyle w:val="Paragraph"/>
+      </w:pPr>
+      <w:r>
+        <w:t>kvalitní UI</w:t>
+      </w:r>
+      <w:r>
+        <w:t xml:space="preserve"> (funguje při nízkém rozlišení)</w:t>
+      </w:r>
+    </w:p>
+    <w:p>
+      <w:pPr>
+        <w:pStyle w:val="Subtitle"/>
         <w:spacing w:after="0"/>
       </w:pPr>
-    </w:p>
-    <w:p>
-      <w:pPr>
-        <w:pStyle w:val="Heading2"/>
-      </w:pPr>
-      <w:r>
-        <w:t>volebnikalkulacka.cz</w:t>
-      </w:r>
-    </w:p>
-    <w:p>
-      <w:pPr>
-        <w:pStyle w:val="Paragraph"/>
-      </w:pPr>
-      <w:r>
-        <w:t xml:space="preserve">V české republice jedno z nejrozšířenějších řešení volební kalkulačky. Pokrývá tedy možnost na konci odeslaného formuláře své odpovědi porovnat s jednotlivými kandidáty. Pro každé volby nový formulář s otázkami tvoří sami tvůrci. Není zde tedy možnost </w:t>
-      </w:r>
-      <w:proofErr w:type="gramStart"/>
-      <w:r>
-        <w:t>si</w:t>
-      </w:r>
-      <w:proofErr w:type="gramEnd"/>
-      <w:r>
-        <w:t xml:space="preserve"> jakkoliv vytvořit vlastní formulář.</w:t>
-      </w:r>
-    </w:p>
-    <w:p>
-      <w:pPr>
-        <w:pStyle w:val="Subtitle"/>
-      </w:pPr>
-      <w:r>
-        <w:t>Silné stránky</w:t>
+      <w:r>
+        <w:t>Slabé stránky</w:t>
       </w:r>
       <w:r>
         <w:t>:</w:t>
@@ -2401,16 +2146,9 @@
           <w:numId w:val="2"/>
         </w:numPr>
         <w:spacing w:after="0"/>
-        <w:ind w:left="714" w:hanging="357"/>
-      </w:pPr>
-      <w:r>
-        <w:t>kvalitní</w:t>
-      </w:r>
-      <w:r>
-        <w:t xml:space="preserve"> UX</w:t>
-      </w:r>
-      <w:r>
-        <w:t xml:space="preserve"> u formuláře</w:t>
+      </w:pPr>
+      <w:r>
+        <w:t>nutnost binárního hlasování – ano/ne</w:t>
       </w:r>
     </w:p>
     <w:p>
@@ -2421,277 +2159,9 @@
           <w:numId w:val="2"/>
         </w:numPr>
         <w:spacing w:after="0"/>
-        <w:ind w:left="714" w:hanging="357"/>
-      </w:pPr>
-      <w:r>
-        <w:t xml:space="preserve">vyplnění formuláře </w:t>
-      </w:r>
-      <w:r>
-        <w:t>zdarma</w:t>
-      </w:r>
-    </w:p>
-    <w:p>
-      <w:pPr>
-        <w:pStyle w:val="Subtitle"/>
-      </w:pPr>
-      <w:r>
-        <w:t>Slabé stránky:</w:t>
-      </w:r>
-    </w:p>
-    <w:p>
-      <w:pPr>
-        <w:pStyle w:val="Paragraph"/>
-        <w:numPr>
-          <w:ilvl w:val="0"/>
-          <w:numId w:val="2"/>
-        </w:numPr>
-        <w:spacing w:after="0"/>
-        <w:ind w:left="714" w:hanging="357"/>
-      </w:pPr>
-      <w:r>
-        <w:t>pro jiné než parlamentní a prezidentské volby není tvorba zdarma</w:t>
-      </w:r>
-    </w:p>
-    <w:p>
-      <w:pPr>
-        <w:pStyle w:val="Paragraph"/>
-        <w:numPr>
-          <w:ilvl w:val="0"/>
-          <w:numId w:val="2"/>
-        </w:numPr>
-        <w:spacing w:after="0"/>
-        <w:ind w:left="714" w:hanging="357"/>
-      </w:pPr>
-      <w:r>
-        <w:t>formulář a otázky tvoří pouze lidé</w:t>
-      </w:r>
-      <w:r>
-        <w:t xml:space="preserve"> zodpovědní za provoz tohoto portálu</w:t>
-      </w:r>
-    </w:p>
-    <w:p>
-      <w:pPr>
-        <w:pStyle w:val="Heading2"/>
-      </w:pPr>
-      <w:r>
-        <w:t>iSideWith.com</w:t>
-      </w:r>
-    </w:p>
-    <w:p>
-      <w:pPr>
-        <w:pStyle w:val="Paragraph"/>
-      </w:pPr>
-      <w:r>
-        <w:t>Jedna z nejrozšířenějších volebních kalkulaček v zahraničí, zejména pro Spojené státy a Spojené království.</w:t>
-      </w:r>
-      <w:r>
-        <w:t xml:space="preserve"> Opět se jedná pouze o jednostrannou kalkulačku. Koncový uživatel tedy může pouze formulář vyplnit, ale sám žádný vytvořit nemůže.</w:t>
-      </w:r>
-    </w:p>
-    <w:p>
-      <w:pPr>
-        <w:pStyle w:val="Subtitle"/>
-      </w:pPr>
-      <w:r>
-        <w:t>Silné stránky:</w:t>
-      </w:r>
-    </w:p>
-    <w:p>
-      <w:pPr>
-        <w:pStyle w:val="Paragraph"/>
-        <w:numPr>
-          <w:ilvl w:val="0"/>
-          <w:numId w:val="2"/>
-        </w:numPr>
-        <w:spacing w:after="0"/>
-        <w:ind w:left="714" w:hanging="357"/>
-      </w:pPr>
-      <w:r>
-        <w:t>detailní analýza jednotlivých otázek</w:t>
-      </w:r>
-    </w:p>
-    <w:p>
-      <w:pPr>
-        <w:pStyle w:val="Paragraph"/>
-        <w:numPr>
-          <w:ilvl w:val="0"/>
-          <w:numId w:val="2"/>
-        </w:numPr>
-        <w:spacing w:after="0"/>
-        <w:ind w:left="714" w:hanging="357"/>
-      </w:pPr>
-      <w:r>
-        <w:t>několik jazykových mutací</w:t>
-      </w:r>
-    </w:p>
-    <w:p>
-      <w:pPr>
-        <w:pStyle w:val="Paragraph"/>
-        <w:numPr>
-          <w:ilvl w:val="0"/>
-          <w:numId w:val="2"/>
-        </w:numPr>
-        <w:spacing w:after="0"/>
-        <w:ind w:left="714" w:hanging="357"/>
-      </w:pPr>
-      <w:r>
-        <w:t>kvalitní UI</w:t>
-      </w:r>
-    </w:p>
-    <w:p>
-      <w:pPr>
-        <w:rPr>
-          <w:rFonts w:ascii="Times New Roman" w:eastAsia="Times New Roman" w:hAnsi="Times New Roman" w:cs="Times New Roman"/>
-          <w:sz w:val="22"/>
-          <w:szCs w:val="22"/>
-          <w:lang w:val="cs-CZ" w:eastAsia="en-GB"/>
-        </w:rPr>
-      </w:pPr>
-      <w:r>
-        <w:rPr>
-          <w:lang w:val="cs-CZ"/>
-        </w:rPr>
-        <w:br w:type="page"/>
-      </w:r>
-    </w:p>
-    <w:p>
-      <w:pPr>
-        <w:pStyle w:val="Heading1"/>
-        <w:rPr>
-          <w:lang w:val="cs-CZ"/>
-        </w:rPr>
-      </w:pPr>
-      <w:r>
-        <w:rPr>
-          <w:lang w:val="cs-CZ"/>
-        </w:rPr>
-        <w:t xml:space="preserve">Analýza </w:t>
-      </w:r>
-      <w:r>
-        <w:rPr>
-          <w:lang w:val="cs-CZ"/>
-        </w:rPr>
-        <w:t>problému</w:t>
-      </w:r>
-    </w:p>
-    <w:p>
-      <w:pPr>
-        <w:pStyle w:val="Heading2"/>
-      </w:pPr>
-      <w:r>
-        <w:t>Uživatelské role</w:t>
-      </w:r>
-    </w:p>
-    <w:p>
-      <w:pPr>
-        <w:pStyle w:val="Paragraph"/>
-      </w:pPr>
-      <w:r>
-        <w:t xml:space="preserve">K minimálnímu fungování této aplikace stačí </w:t>
-      </w:r>
-      <w:r>
-        <w:t xml:space="preserve">uživatelské </w:t>
-      </w:r>
-      <w:r>
-        <w:t>role pouze dvě</w:t>
-      </w:r>
-      <w:r>
-        <w:t>.</w:t>
-      </w:r>
-      <w:r>
-        <w:t xml:space="preserve"> Třetí role není nutná, nicméně vhodně doplní funkčnost prvních dvou.</w:t>
-      </w:r>
-    </w:p>
-    <w:p>
-      <w:pPr>
-        <w:pStyle w:val="Heading3"/>
-      </w:pPr>
-      <w:r>
-        <w:t>Respondent</w:t>
-      </w:r>
-    </w:p>
-    <w:p>
-      <w:pPr>
-        <w:pStyle w:val="Paragraph"/>
-      </w:pPr>
-      <w:r>
-        <w:t>První role je definovaná jako uživatel, jehož cílem je odpovídání na body daného formuláře. Pro tuto roli by nemělo být vyžadováno přihlášení. Po odeslání formuláře tento uživatel očekává od aplikace odpověď ve formě porovnání předdefinovaných voleb. Konkrétněji tedy například komu z kandidátů se jeho názor nejvíce podobá.</w:t>
-      </w:r>
-    </w:p>
-    <w:p>
-      <w:pPr>
-        <w:pStyle w:val="Heading3"/>
-      </w:pPr>
-      <w:r>
-        <w:t>Tvůrce</w:t>
-      </w:r>
-    </w:p>
-    <w:p>
-      <w:pPr>
-        <w:pStyle w:val="Paragraph"/>
-      </w:pPr>
-      <w:r>
-        <w:t xml:space="preserve">Druhou rolí je uživatel, který formulář tvoří. Pokud tedy v aplikaci například nebyl ještě žádný formulář vytvořen, </w:t>
-      </w:r>
-      <w:r>
-        <w:t>nemá tedy respondent</w:t>
-      </w:r>
-      <w:r>
-        <w:t xml:space="preserve"> na co odpovídat a</w:t>
-      </w:r>
-      <w:r>
-        <w:t xml:space="preserve"> tento uživatel musí teprve vytvořit formulář, který poté bude moci sdílením </w:t>
-      </w:r>
-      <w:r>
-        <w:t>dále šířit. Pro tuto roli</w:t>
-      </w:r>
-      <w:r>
-        <w:t xml:space="preserve"> je nutné přihlášení uživatele do aplikace.</w:t>
-      </w:r>
-    </w:p>
-    <w:p>
-      <w:pPr>
-        <w:pStyle w:val="Heading3"/>
-      </w:pPr>
-      <w:r>
-        <w:t>Odpovídající kandidát</w:t>
-      </w:r>
-    </w:p>
-    <w:p>
-      <w:pPr>
-        <w:pStyle w:val="Paragraph"/>
-      </w:pPr>
-      <w:r>
-        <w:t>Třetí, nepovi</w:t>
-      </w:r>
-      <w:r>
-        <w:t>n</w:t>
-      </w:r>
-      <w:r>
-        <w:t>n</w:t>
-      </w:r>
-      <w:r>
-        <w:t>á</w:t>
-      </w:r>
-      <w:r>
-        <w:t>, role v aplikace je trochu speciální.</w:t>
-      </w:r>
-      <w:r>
-        <w:t xml:space="preserve"> Při přidávání jednotlivých odpovědí na otázky ve vytvářeném formuláři totiž vždy nemůžeme předpokládat, že by tvůrce znal přesné odpovědi pro jednotlivé kandidáty. Tvůrce tedy může nabídnout danému kandidátovi možnost, jak své odpovědi do aplikace zaznamenat: Respondenti poté mohou srovnávat jejich názory přímo s názorem daného odpovídajícího kandidáta.</w:t>
-      </w:r>
-    </w:p>
-    <w:p>
-      <w:pPr>
-        <w:pStyle w:val="Heading2"/>
-        <w:tabs>
-          <w:tab w:val="left" w:pos="6379"/>
-        </w:tabs>
-      </w:pPr>
-      <w:r>
-        <w:t xml:space="preserve">Use Case </w:t>
-      </w:r>
-      <w:r>
-        <w:t>Diagram</w:t>
+      </w:pPr>
+      <w:r>
+        <w:t>jedná se pouze o jeden politický kvíz</w:t>
       </w:r>
     </w:p>
     <w:p>
@@ -2700,15 +2170,11 @@
         <w:jc w:val="center"/>
       </w:pPr>
       <w:r>
-        <w:rPr>
-          <w:noProof/>
-          <w:lang w:val="en-GB"/>
-        </w:rPr>
         <w:drawing>
-          <wp:inline distT="0" distB="0" distL="0" distR="0" wp14:anchorId="4DD5CF9F" wp14:editId="5CE7BF5C">
-            <wp:extent cx="3837561" cy="4290060"/>
+          <wp:inline distT="0" distB="0" distL="0" distR="0" wp14:anchorId="0364FF5A" wp14:editId="56BEEAD2">
+            <wp:extent cx="3088912" cy="1991813"/>
             <wp:effectExtent l="0" t="0" r="0" b="2540"/>
-            <wp:docPr id="2" name="Picture 2"/>
+            <wp:docPr id="3" name="Picture 3"/>
             <wp:cNvGraphicFramePr>
               <a:graphicFrameLocks xmlns:a="http://schemas.openxmlformats.org/drawingml/2006/main" noChangeAspect="1"/>
             </wp:cNvGraphicFramePr>
@@ -2728,6 +2194,1156 @@
                   <pic:spPr>
                     <a:xfrm>
                       <a:off x="0" y="0"/>
+                      <a:ext cx="3107555" cy="2003835"/>
+                    </a:xfrm>
+                    <a:prstGeom prst="rect">
+                      <a:avLst/>
+                    </a:prstGeom>
+                  </pic:spPr>
+                </pic:pic>
+              </a:graphicData>
+            </a:graphic>
+          </wp:inline>
+        </w:drawing>
+      </w:r>
+    </w:p>
+    <w:p>
+      <w:pPr>
+        <w:pStyle w:val="Caption"/>
+        <w:jc w:val="center"/>
+      </w:pPr>
+      <w:r>
+        <w:t xml:space="preserve">Obrázek </w:t>
+      </w:r>
+      <w:r>
+        <w:fldChar w:fldCharType="begin"/>
+      </w:r>
+      <w:r>
+        <w:instrText xml:space="preserve"> SEQ Obrázek \* ARABIC </w:instrText>
+      </w:r>
+      <w:r>
+        <w:fldChar w:fldCharType="separate"/>
+      </w:r>
+      <w:r>
+        <w:rPr>
+          <w:noProof/>
+        </w:rPr>
+        <w:t>1</w:t>
+      </w:r>
+      <w:r>
+        <w:fldChar w:fldCharType="end"/>
+      </w:r>
+      <w:r>
+        <w:t xml:space="preserve"> - Screenshot formuláře volební kalkulačky iSideWith.com</w:t>
+      </w:r>
+    </w:p>
+    <w:p>
+      <w:pPr>
+        <w:pStyle w:val="Heading2"/>
+      </w:pPr>
+      <w:r>
+        <w:lastRenderedPageBreak/>
+        <w:t>Vote Compass</w:t>
+      </w:r>
+    </w:p>
+    <w:p>
+      <w:pPr>
+        <w:pStyle w:val="Paragraph"/>
+      </w:pPr>
+      <w:r>
+        <w:t>Volební kalkulačka vyvíjena politickými odborníky z University of Toronto a týmem statistiků z Vox Pop Labs. Má miliony uživatelů v několika zemích po světě. Opět se jedná o kalkulačku vytvářenou odborníky</w:t>
+      </w:r>
+      <w:r>
+        <w:t xml:space="preserve"> pro voliče. Uživatelé si </w:t>
+      </w:r>
+      <w:r>
+        <w:t>svou</w:t>
+      </w:r>
+      <w:r>
+        <w:t xml:space="preserve"> vlastní kalkulačku vytvořit nemohou.</w:t>
+      </w:r>
+    </w:p>
+    <w:p>
+      <w:pPr>
+        <w:pStyle w:val="Subtitle"/>
+        <w:spacing w:before="0" w:after="0"/>
+      </w:pPr>
+      <w:r>
+        <w:t>Silné stránky:</w:t>
+      </w:r>
+    </w:p>
+    <w:p>
+      <w:pPr>
+        <w:pStyle w:val="Paragraph"/>
+        <w:numPr>
+          <w:ilvl w:val="0"/>
+          <w:numId w:val="2"/>
+        </w:numPr>
+        <w:spacing w:after="0"/>
+      </w:pPr>
+      <w:r>
+        <w:t>kvalitní UI/UX</w:t>
+      </w:r>
+    </w:p>
+    <w:p>
+      <w:pPr>
+        <w:pStyle w:val="Paragraph"/>
+        <w:numPr>
+          <w:ilvl w:val="0"/>
+          <w:numId w:val="2"/>
+        </w:numPr>
+        <w:spacing w:after="0"/>
+      </w:pPr>
+      <w:r>
+        <w:t>možnost vložit kalkulačku jako součást jiné webové stránky</w:t>
+      </w:r>
+    </w:p>
+    <w:p>
+      <w:pPr>
+        <w:pStyle w:val="Paragraph"/>
+        <w:numPr>
+          <w:ilvl w:val="0"/>
+          <w:numId w:val="2"/>
+        </w:numPr>
+        <w:spacing w:after="0"/>
+      </w:pPr>
+      <w:r>
+        <w:t>ovládání klávesnicí</w:t>
+      </w:r>
+    </w:p>
+    <w:p>
+      <w:pPr>
+        <w:pStyle w:val="Paragraph"/>
+        <w:numPr>
+          <w:ilvl w:val="0"/>
+          <w:numId w:val="2"/>
+        </w:numPr>
+        <w:spacing w:after="0"/>
+      </w:pPr>
+      <w:r>
+        <w:t>zobrazení výsledků na politické ose</w:t>
+      </w:r>
+    </w:p>
+    <w:p>
+      <w:pPr>
+        <w:pStyle w:val="Paragraph"/>
+        <w:numPr>
+          <w:ilvl w:val="0"/>
+          <w:numId w:val="2"/>
+        </w:numPr>
+        <w:spacing w:after="0"/>
+      </w:pPr>
+      <w:r>
+        <w:t>široký výběr politických kvízů</w:t>
+      </w:r>
+    </w:p>
+    <w:p>
+      <w:pPr>
+        <w:pStyle w:val="Paragraph"/>
+        <w:numPr>
+          <w:ilvl w:val="0"/>
+          <w:numId w:val="2"/>
+        </w:numPr>
+        <w:spacing w:after="0"/>
+      </w:pPr>
+      <w:r>
+        <w:t>silný tým odborníků vytvářející jednotlivé kvízy</w:t>
+      </w:r>
+    </w:p>
+    <w:p>
+      <w:pPr>
+        <w:pStyle w:val="Subtitle"/>
+        <w:spacing w:before="0" w:after="0"/>
+      </w:pPr>
+      <w:r>
+        <w:t>Slabé stránky</w:t>
+      </w:r>
+      <w:r>
+        <w:t>:</w:t>
+      </w:r>
+    </w:p>
+    <w:p>
+      <w:pPr>
+        <w:pStyle w:val="Paragraph"/>
+        <w:numPr>
+          <w:ilvl w:val="0"/>
+          <w:numId w:val="2"/>
+        </w:numPr>
+        <w:spacing w:after="0"/>
+      </w:pPr>
+      <w:r>
+        <w:t>zaměření pouze na nejdůležitější světové volby</w:t>
+      </w:r>
+    </w:p>
+    <w:p>
+      <w:pPr>
+        <w:pStyle w:val="Paragraph"/>
+        <w:spacing w:before="360"/>
+        <w:jc w:val="center"/>
+      </w:pPr>
+      <w:r>
+        <w:drawing>
+          <wp:inline distT="0" distB="0" distL="0" distR="0" wp14:anchorId="48751B6D" wp14:editId="14F43F83">
+            <wp:extent cx="3883744" cy="3097228"/>
+            <wp:effectExtent l="0" t="0" r="2540" b="1905"/>
+            <wp:docPr id="1" name="Picture 1"/>
+            <wp:cNvGraphicFramePr>
+              <a:graphicFrameLocks xmlns:a="http://schemas.openxmlformats.org/drawingml/2006/main" noChangeAspect="1"/>
+            </wp:cNvGraphicFramePr>
+            <a:graphic xmlns:a="http://schemas.openxmlformats.org/drawingml/2006/main">
+              <a:graphicData uri="http://schemas.openxmlformats.org/drawingml/2006/picture">
+                <pic:pic xmlns:pic="http://schemas.openxmlformats.org/drawingml/2006/picture">
+                  <pic:nvPicPr>
+                    <pic:cNvPr id="1" name=""/>
+                    <pic:cNvPicPr/>
+                  </pic:nvPicPr>
+                  <pic:blipFill>
+                    <a:blip r:embed="rId7"/>
+                    <a:stretch>
+                      <a:fillRect/>
+                    </a:stretch>
+                  </pic:blipFill>
+                  <pic:spPr>
+                    <a:xfrm>
+                      <a:off x="0" y="0"/>
+                      <a:ext cx="3890648" cy="3102734"/>
+                    </a:xfrm>
+                    <a:prstGeom prst="rect">
+                      <a:avLst/>
+                    </a:prstGeom>
+                  </pic:spPr>
+                </pic:pic>
+              </a:graphicData>
+            </a:graphic>
+          </wp:inline>
+        </w:drawing>
+      </w:r>
+    </w:p>
+    <w:p>
+      <w:pPr>
+        <w:pStyle w:val="Caption"/>
+        <w:jc w:val="center"/>
+      </w:pPr>
+      <w:r>
+        <w:t xml:space="preserve">Obrázek </w:t>
+      </w:r>
+      <w:r>
+        <w:fldChar w:fldCharType="begin"/>
+      </w:r>
+      <w:r>
+        <w:instrText xml:space="preserve"> SEQ Obrázek \* ARABIC </w:instrText>
+      </w:r>
+      <w:r>
+        <w:fldChar w:fldCharType="separate"/>
+      </w:r>
+      <w:r>
+        <w:rPr>
+          <w:noProof/>
+        </w:rPr>
+        <w:t>2</w:t>
+      </w:r>
+      <w:r>
+        <w:fldChar w:fldCharType="end"/>
+      </w:r>
+      <w:r>
+        <w:t xml:space="preserve"> - Screenshot vyhodnocení volební kalkulačky Vote Compass</w:t>
+      </w:r>
+    </w:p>
+    <w:p>
+      <w:pPr>
+        <w:rPr>
+          <w:rFonts w:ascii="Times New Roman" w:eastAsiaTheme="majorEastAsia" w:hAnsi="Times New Roman" w:cstheme="majorBidi"/>
+          <w:b/>
+          <w:color w:val="000000" w:themeColor="text1"/>
+          <w:sz w:val="32"/>
+          <w:szCs w:val="32"/>
+          <w:lang w:val="cs-CZ" w:eastAsia="en-GB"/>
+        </w:rPr>
+      </w:pPr>
+      <w:r>
+        <w:br w:type="page"/>
+      </w:r>
+    </w:p>
+    <w:p>
+      <w:pPr>
+        <w:pStyle w:val="Heading2"/>
+      </w:pPr>
+      <w:r>
+        <w:lastRenderedPageBreak/>
+        <w:t>volebnikalkulacka.cz</w:t>
+      </w:r>
+    </w:p>
+    <w:p>
+      <w:pPr>
+        <w:pStyle w:val="Paragraph"/>
+      </w:pPr>
+      <w:r>
+        <w:t xml:space="preserve">V české republice jedno z nejrozšířenějších řešení volební kalkulačky. Pokrývá tedy možnost na konci odeslaného formuláře své odpovědi porovnat s jednotlivými kandidáty. Pro každé volby nový formulář s otázkami tvoří sami tvůrci. </w:t>
+      </w:r>
+      <w:r>
+        <w:t xml:space="preserve">Tvůrci se zaměřují pouze na volby celostátní. </w:t>
+      </w:r>
+      <w:r>
+        <w:t>Není zde tedy možnost si jakkoliv vytvořit vlastní formulář.</w:t>
+      </w:r>
+    </w:p>
+    <w:p>
+      <w:pPr>
+        <w:pStyle w:val="Subtitle"/>
+        <w:spacing w:after="0"/>
+      </w:pPr>
+      <w:r>
+        <w:t>Silné stránky:</w:t>
+      </w:r>
+    </w:p>
+    <w:p>
+      <w:pPr>
+        <w:pStyle w:val="Paragraph"/>
+        <w:numPr>
+          <w:ilvl w:val="0"/>
+          <w:numId w:val="2"/>
+        </w:numPr>
+        <w:spacing w:after="0"/>
+      </w:pPr>
+      <w:r>
+        <w:t>funguje i při malém rozlišení (na mobilních zařízeních)</w:t>
+      </w:r>
+    </w:p>
+    <w:p>
+      <w:pPr>
+        <w:pStyle w:val="Subtitle"/>
+        <w:spacing w:after="0"/>
+      </w:pPr>
+      <w:r>
+        <w:t>Slabé stránky</w:t>
+      </w:r>
+      <w:r>
+        <w:t>:</w:t>
+      </w:r>
+    </w:p>
+    <w:p>
+      <w:pPr>
+        <w:pStyle w:val="Paragraph"/>
+        <w:numPr>
+          <w:ilvl w:val="0"/>
+          <w:numId w:val="2"/>
+        </w:numPr>
+        <w:spacing w:after="0"/>
+      </w:pPr>
+      <w:r>
+        <w:t>nutnost binárního hlasování – ano/ne</w:t>
+      </w:r>
+    </w:p>
+    <w:p>
+      <w:pPr>
+        <w:pStyle w:val="Paragraph"/>
+        <w:numPr>
+          <w:ilvl w:val="0"/>
+          <w:numId w:val="2"/>
+        </w:numPr>
+        <w:spacing w:after="0"/>
+      </w:pPr>
+      <w:r>
+        <w:t>zaměření pouze na celostátní volby</w:t>
+      </w:r>
+    </w:p>
+    <w:p>
+      <w:pPr>
+        <w:pStyle w:val="Paragraph"/>
+        <w:spacing w:before="240"/>
+        <w:jc w:val="center"/>
+      </w:pPr>
+      <w:r>
+        <w:drawing>
+          <wp:inline distT="0" distB="0" distL="0" distR="0" wp14:anchorId="61232B46" wp14:editId="1D400E66">
+            <wp:extent cx="3910897" cy="2118510"/>
+            <wp:effectExtent l="0" t="0" r="1270" b="2540"/>
+            <wp:docPr id="4" name="Picture 4"/>
+            <wp:cNvGraphicFramePr>
+              <a:graphicFrameLocks xmlns:a="http://schemas.openxmlformats.org/drawingml/2006/main" noChangeAspect="1"/>
+            </wp:cNvGraphicFramePr>
+            <a:graphic xmlns:a="http://schemas.openxmlformats.org/drawingml/2006/main">
+              <a:graphicData uri="http://schemas.openxmlformats.org/drawingml/2006/picture">
+                <pic:pic xmlns:pic="http://schemas.openxmlformats.org/drawingml/2006/picture">
+                  <pic:nvPicPr>
+                    <pic:cNvPr id="1" name=""/>
+                    <pic:cNvPicPr/>
+                  </pic:nvPicPr>
+                  <pic:blipFill>
+                    <a:blip r:embed="rId8"/>
+                    <a:stretch>
+                      <a:fillRect/>
+                    </a:stretch>
+                  </pic:blipFill>
+                  <pic:spPr>
+                    <a:xfrm>
+                      <a:off x="0" y="0"/>
+                      <a:ext cx="3924460" cy="2125857"/>
+                    </a:xfrm>
+                    <a:prstGeom prst="rect">
+                      <a:avLst/>
+                    </a:prstGeom>
+                  </pic:spPr>
+                </pic:pic>
+              </a:graphicData>
+            </a:graphic>
+          </wp:inline>
+        </w:drawing>
+      </w:r>
+    </w:p>
+    <w:p>
+      <w:pPr>
+        <w:pStyle w:val="Caption"/>
+        <w:jc w:val="center"/>
+      </w:pPr>
+      <w:r>
+        <w:t xml:space="preserve">Obrázek </w:t>
+      </w:r>
+      <w:r>
+        <w:fldChar w:fldCharType="begin"/>
+      </w:r>
+      <w:r>
+        <w:instrText xml:space="preserve"> SEQ Obrázek \* ARABIC </w:instrText>
+      </w:r>
+      <w:r>
+        <w:fldChar w:fldCharType="separate"/>
+      </w:r>
+      <w:r>
+        <w:rPr>
+          <w:noProof/>
+        </w:rPr>
+        <w:t>3</w:t>
+      </w:r>
+      <w:r>
+        <w:fldChar w:fldCharType="end"/>
+      </w:r>
+      <w:r>
+        <w:t xml:space="preserve"> - Screenshot formuláře volební kalkulačky volebnikalkulacka.cz</w:t>
+      </w:r>
+    </w:p>
+    <w:p>
+      <w:pPr>
+        <w:pStyle w:val="Heading2"/>
+      </w:pPr>
+      <w:r>
+        <w:t xml:space="preserve">Google </w:t>
+      </w:r>
+      <w:r>
+        <w:t>Forms</w:t>
+      </w:r>
+    </w:p>
+    <w:p>
+      <w:pPr>
+        <w:pStyle w:val="Paragraph"/>
+      </w:pPr>
+      <w:r>
+        <w:t xml:space="preserve">Nesplňuje sice základní kritérium volební kalkulačky, ale jedná se již o aplikaci, kde si můžou uživatelé tvořit své vlastní formulář. </w:t>
+      </w:r>
+      <w:r>
+        <w:t xml:space="preserve">Uživatel vidí odpovědi na formulář </w:t>
+      </w:r>
+      <w:r>
+        <w:t>v reálném čase</w:t>
+      </w:r>
+      <w:r>
+        <w:t xml:space="preserve"> a může si je také v CSV vyexportovat. Posledním krokem formuláře je poděkování za vyplnění a odeslání odpovědí, nejedná se tedy o </w:t>
+      </w:r>
+      <w:r>
+        <w:t xml:space="preserve">typickou </w:t>
+      </w:r>
+      <w:r>
+        <w:t xml:space="preserve">volební kalkulačku. </w:t>
+      </w:r>
+    </w:p>
+    <w:p>
+      <w:pPr>
+        <w:pStyle w:val="Subtitle"/>
+        <w:spacing w:before="0" w:after="0"/>
+      </w:pPr>
+      <w:r>
+        <w:t>Silné stránky:</w:t>
+      </w:r>
+    </w:p>
+    <w:p>
+      <w:pPr>
+        <w:pStyle w:val="Paragraph"/>
+        <w:numPr>
+          <w:ilvl w:val="0"/>
+          <w:numId w:val="2"/>
+        </w:numPr>
+        <w:spacing w:after="0"/>
+        <w:ind w:left="709" w:hanging="283"/>
+      </w:pPr>
+      <w:r>
+        <w:t>perfektní UI/UX</w:t>
+      </w:r>
+    </w:p>
+    <w:p>
+      <w:pPr>
+        <w:pStyle w:val="Paragraph"/>
+        <w:numPr>
+          <w:ilvl w:val="0"/>
+          <w:numId w:val="2"/>
+        </w:numPr>
+        <w:spacing w:after="0"/>
+        <w:ind w:left="709" w:hanging="283"/>
+      </w:pPr>
+      <w:r>
+        <w:t>integrace s Google Apps</w:t>
+      </w:r>
+    </w:p>
+    <w:p>
+      <w:pPr>
+        <w:pStyle w:val="Paragraph"/>
+        <w:numPr>
+          <w:ilvl w:val="0"/>
+          <w:numId w:val="2"/>
+        </w:numPr>
+        <w:spacing w:after="0"/>
+        <w:ind w:left="709" w:hanging="283"/>
+      </w:pPr>
+      <w:r>
+        <w:t>možnost exportu dat</w:t>
+      </w:r>
+      <w:r>
+        <w:br w:type="page"/>
+      </w:r>
+    </w:p>
+    <w:p>
+      <w:pPr>
+        <w:pStyle w:val="Heading1"/>
+      </w:pPr>
+      <w:r>
+        <w:lastRenderedPageBreak/>
+        <w:t>Analýza problému</w:t>
+      </w:r>
+    </w:p>
+    <w:p>
+      <w:pPr>
+        <w:pStyle w:val="Paragraph"/>
+      </w:pPr>
+      <w:r>
+        <w:t>Nejlépe si to lze ilustrovat na malém p</w:t>
+      </w:r>
+      <w:r>
+        <w:rPr>
+          <w:rFonts w:eastAsia="Calibri"/>
+        </w:rPr>
+        <w:t>ř</w:t>
+      </w:r>
+      <w:r>
+        <w:t>íklad</w:t>
+      </w:r>
+      <w:r>
+        <w:rPr>
+          <w:rFonts w:eastAsia="Calibri"/>
+        </w:rPr>
+        <w:t>u</w:t>
+      </w:r>
+      <w:r>
+        <w:t>. P</w:t>
+      </w:r>
+      <w:r>
+        <w:rPr>
+          <w:rFonts w:eastAsia="Calibri"/>
+        </w:rPr>
+        <w:t>ř</w:t>
+      </w:r>
+      <w:r>
+        <w:t xml:space="preserve">edstavte si, </w:t>
+      </w:r>
+      <w:r>
+        <w:rPr>
+          <w:rFonts w:eastAsia="Calibri"/>
+        </w:rPr>
+        <w:t>ž</w:t>
+      </w:r>
+      <w:r>
+        <w:t>e jste ob</w:t>
+      </w:r>
+      <w:r>
+        <w:rPr>
+          <w:rFonts w:eastAsia="Calibri"/>
+        </w:rPr>
+        <w:t>č</w:t>
+      </w:r>
+      <w:r>
+        <w:t>anský aktivista z malého m</w:t>
+      </w:r>
+      <w:r>
+        <w:rPr>
+          <w:rFonts w:eastAsia="Calibri"/>
+        </w:rPr>
+        <w:t>ě</w:t>
+      </w:r>
+      <w:r>
+        <w:t>sta kdekoliv v demokratické zemi a vaše m</w:t>
+      </w:r>
+      <w:r>
+        <w:rPr>
+          <w:rFonts w:eastAsia="Calibri"/>
+        </w:rPr>
+        <w:t>ě</w:t>
+      </w:r>
+      <w:r>
+        <w:t xml:space="preserve">sto </w:t>
+      </w:r>
+      <w:r>
+        <w:rPr>
+          <w:rFonts w:eastAsia="Calibri"/>
+        </w:rPr>
+        <w:t>č</w:t>
+      </w:r>
+      <w:r>
+        <w:t>ekají volby. V</w:t>
+      </w:r>
+      <w:r>
+        <w:rPr>
+          <w:rFonts w:eastAsia="Calibri"/>
+        </w:rPr>
+        <w:t>ě</w:t>
+      </w:r>
+      <w:r>
+        <w:t>tšina obyvatelstva m</w:t>
+      </w:r>
+      <w:r>
+        <w:rPr>
+          <w:rFonts w:eastAsia="Calibri"/>
+        </w:rPr>
+        <w:t>ě</w:t>
+      </w:r>
+      <w:r>
+        <w:t>sta, ani</w:t>
+      </w:r>
+      <w:r>
+        <w:rPr>
+          <w:rFonts w:eastAsia="Calibri"/>
+        </w:rPr>
+        <w:t>ž</w:t>
+      </w:r>
+      <w:r>
+        <w:t xml:space="preserve"> by v</w:t>
+      </w:r>
+      <w:r>
+        <w:rPr>
+          <w:rFonts w:eastAsia="Calibri"/>
+        </w:rPr>
+        <w:t>ě</w:t>
+      </w:r>
+      <w:r>
+        <w:t>novala v</w:t>
+      </w:r>
+      <w:r>
+        <w:rPr>
+          <w:rFonts w:eastAsia="Calibri"/>
+        </w:rPr>
+        <w:t>ě</w:t>
+      </w:r>
+      <w:r>
+        <w:t>tší pozornost politice, volí do zastupitelstva ty stejné lidi, nebo ty kandidáty, kte</w:t>
+      </w:r>
+      <w:r>
+        <w:rPr>
+          <w:rFonts w:eastAsia="Calibri"/>
+        </w:rPr>
+        <w:t>ř</w:t>
+      </w:r>
+      <w:r>
+        <w:t>í je doká</w:t>
+      </w:r>
+      <w:r>
+        <w:rPr>
+          <w:rFonts w:eastAsia="Calibri"/>
+        </w:rPr>
+        <w:t>ž</w:t>
+      </w:r>
+      <w:r>
+        <w:t>í zmást marketingovou kampaní. Pro následující volební období existuje n</w:t>
+      </w:r>
+      <w:r>
+        <w:rPr>
+          <w:rFonts w:eastAsia="Calibri"/>
+        </w:rPr>
+        <w:t>ě</w:t>
+      </w:r>
+      <w:r>
+        <w:t xml:space="preserve">kolik zásadních témat (rekonstrukce místní školy, výstavba nové odpadní </w:t>
+      </w:r>
+      <w:r>
+        <w:rPr>
+          <w:rFonts w:eastAsia="Calibri"/>
+        </w:rPr>
+        <w:t>č</w:t>
+      </w:r>
+      <w:r>
+        <w:t>isti</w:t>
+      </w:r>
+      <w:r>
+        <w:rPr>
+          <w:rFonts w:eastAsia="Calibri"/>
+        </w:rPr>
+        <w:t>č</w:t>
+      </w:r>
+      <w:r>
+        <w:t xml:space="preserve">ky atp.). Na tyto témata mají jednotliví kandidáti rozlišné názory. Vám však není jedno, </w:t>
+      </w:r>
+      <w:r>
+        <w:rPr>
+          <w:rFonts w:eastAsia="Calibri"/>
+        </w:rPr>
+        <w:t>ž</w:t>
+      </w:r>
+      <w:r>
+        <w:t>e jsou obyvatelé op</w:t>
+      </w:r>
+      <w:r>
+        <w:rPr>
+          <w:rFonts w:eastAsia="Calibri"/>
+        </w:rPr>
+        <w:t>ě</w:t>
+      </w:r>
+      <w:r>
+        <w:t>t p</w:t>
+      </w:r>
+      <w:r>
+        <w:rPr>
+          <w:rFonts w:eastAsia="Calibri"/>
+        </w:rPr>
+        <w:t>ř</w:t>
+      </w:r>
+      <w:r>
+        <w:t>ipraveni zvolit zastupitele bez hlubšího zamyšlení nad danými tématy. Rozhodnete se tedy vytvo</w:t>
+      </w:r>
+      <w:r>
+        <w:rPr>
+          <w:rFonts w:eastAsia="Calibri"/>
+        </w:rPr>
+        <w:t>ř</w:t>
+      </w:r>
+      <w:r>
+        <w:t>it takový formulá</w:t>
+      </w:r>
+      <w:r>
+        <w:rPr>
+          <w:rFonts w:eastAsia="Calibri"/>
+        </w:rPr>
+        <w:t>ř</w:t>
+      </w:r>
+      <w:r>
+        <w:t xml:space="preserve"> s nejd</w:t>
+      </w:r>
+      <w:r>
+        <w:rPr>
+          <w:rFonts w:eastAsia="Calibri"/>
+        </w:rPr>
+        <w:t>ů</w:t>
+      </w:r>
+      <w:r>
+        <w:t>le</w:t>
+      </w:r>
+      <w:r>
+        <w:rPr>
+          <w:rFonts w:eastAsia="Calibri"/>
+        </w:rPr>
+        <w:t>ž</w:t>
+      </w:r>
+      <w:r>
+        <w:t>it</w:t>
+      </w:r>
+      <w:r>
+        <w:rPr>
+          <w:rFonts w:eastAsia="Calibri"/>
+        </w:rPr>
+        <w:t>ě</w:t>
+      </w:r>
+      <w:r>
+        <w:t>jšími otázkami. P</w:t>
+      </w:r>
+      <w:r>
+        <w:rPr>
+          <w:rFonts w:eastAsia="Calibri"/>
+        </w:rPr>
+        <w:t>ř</w:t>
+      </w:r>
+      <w:r>
+        <w:t>idáte jednotlivé kandidáty a jejich odpov</w:t>
+      </w:r>
+      <w:r>
+        <w:rPr>
+          <w:rFonts w:eastAsia="Calibri"/>
+        </w:rPr>
+        <w:t>ě</w:t>
+      </w:r>
+      <w:r>
+        <w:t>di na dané otázky. P</w:t>
+      </w:r>
+      <w:r>
+        <w:rPr>
+          <w:rFonts w:eastAsia="Calibri"/>
+        </w:rPr>
+        <w:t>ř</w:t>
+      </w:r>
+      <w:r>
+        <w:t>ípadn</w:t>
+      </w:r>
+      <w:r>
+        <w:rPr>
+          <w:rFonts w:eastAsia="Calibri"/>
+        </w:rPr>
+        <w:t>ě</w:t>
+      </w:r>
+      <w:r>
+        <w:t xml:space="preserve"> zašlete odkaz p</w:t>
+      </w:r>
+      <w:r>
+        <w:rPr>
+          <w:rFonts w:eastAsia="Calibri"/>
+        </w:rPr>
+        <w:t>ř</w:t>
+      </w:r>
+      <w:r>
+        <w:t>ímo kandidátovi, který vyplní formulá</w:t>
+      </w:r>
+      <w:r>
+        <w:rPr>
+          <w:rFonts w:eastAsia="Calibri"/>
+        </w:rPr>
+        <w:t>ř</w:t>
+      </w:r>
+      <w:r>
+        <w:t xml:space="preserve"> jako vzor dle svého nejlepšího sv</w:t>
+      </w:r>
+      <w:r>
+        <w:rPr>
+          <w:rFonts w:eastAsia="Calibri"/>
+        </w:rPr>
+        <w:t>ě</w:t>
+      </w:r>
+      <w:r>
+        <w:t>domí. Tito kandidáti se poté stanou p</w:t>
+      </w:r>
+      <w:r>
+        <w:rPr>
+          <w:rFonts w:eastAsia="Calibri"/>
+        </w:rPr>
+        <w:t>ř</w:t>
+      </w:r>
+      <w:r>
+        <w:t>edlohami k porovnání odpov</w:t>
+      </w:r>
+      <w:r>
+        <w:rPr>
+          <w:rFonts w:eastAsia="Calibri"/>
+        </w:rPr>
+        <w:t>ě</w:t>
+      </w:r>
+      <w:r>
+        <w:t>dí pro ob</w:t>
+      </w:r>
+      <w:r>
+        <w:rPr>
+          <w:rFonts w:eastAsia="Calibri"/>
+        </w:rPr>
+        <w:t>č</w:t>
+      </w:r>
+      <w:r>
+        <w:t>any, kte</w:t>
+      </w:r>
+      <w:r>
+        <w:rPr>
+          <w:rFonts w:eastAsia="Calibri"/>
+        </w:rPr>
+        <w:t>ř</w:t>
+      </w:r>
+      <w:r>
+        <w:t>í odpoví na tento formulá</w:t>
+      </w:r>
+      <w:r>
+        <w:rPr>
+          <w:rFonts w:eastAsia="Calibri"/>
+        </w:rPr>
+        <w:t>ř</w:t>
+      </w:r>
+      <w:r>
+        <w:t>.</w:t>
+      </w:r>
+    </w:p>
+    <w:p>
+      <w:pPr>
+        <w:pStyle w:val="Paragraph"/>
+      </w:pPr>
+      <w:r>
+        <w:t>Vyu</w:t>
+      </w:r>
+      <w:r>
+        <w:rPr>
+          <w:rFonts w:eastAsia="Calibri"/>
+        </w:rPr>
+        <w:t>ž</w:t>
+      </w:r>
+      <w:r>
+        <w:t xml:space="preserve">ití této aplikace </w:t>
+      </w:r>
+      <w:r>
+        <w:t xml:space="preserve">tedy </w:t>
+      </w:r>
+      <w:r>
+        <w:t>může být od voleb krajských, komunálních a</w:t>
+      </w:r>
+      <w:r>
+        <w:rPr>
+          <w:rFonts w:eastAsia="Calibri"/>
+        </w:rPr>
+        <w:t>ž</w:t>
+      </w:r>
+      <w:r>
+        <w:t xml:space="preserve"> po volby p</w:t>
+      </w:r>
+      <w:r>
+        <w:rPr>
+          <w:rFonts w:eastAsia="Calibri"/>
+        </w:rPr>
+        <w:t>ř</w:t>
+      </w:r>
+      <w:r>
+        <w:t>edsedy r</w:t>
+      </w:r>
+      <w:r>
+        <w:rPr>
+          <w:rFonts w:eastAsia="Calibri"/>
+        </w:rPr>
+        <w:t>ů</w:t>
+      </w:r>
+      <w:r>
+        <w:t>zných spolk</w:t>
+      </w:r>
+      <w:r>
+        <w:rPr>
+          <w:rFonts w:eastAsia="Calibri"/>
+        </w:rPr>
+        <w:t>ů</w:t>
+      </w:r>
+      <w:r>
+        <w:t xml:space="preserve"> atp.</w:t>
+      </w:r>
+    </w:p>
+    <w:p>
+      <w:pPr>
+        <w:pStyle w:val="Paragraph"/>
+      </w:pPr>
+      <w:r>
+        <w:t xml:space="preserve">Tato práce se zabývá vytvořením řešení, které kombinuje výše zmíněné varianty. </w:t>
+      </w:r>
+      <w:r>
+        <w:t>Přinese</w:t>
+      </w:r>
+      <w:r>
+        <w:t xml:space="preserve"> </w:t>
+      </w:r>
+      <w:r>
+        <w:t xml:space="preserve">tedy </w:t>
+      </w:r>
+      <w:r>
+        <w:t>možnost obyčejnému člověku, který neumí programovat, aby si takovýto volební formulá</w:t>
+      </w:r>
+      <w:r>
+        <w:rPr>
+          <w:rFonts w:eastAsia="Calibri"/>
+        </w:rPr>
+        <w:t>ř</w:t>
+      </w:r>
+      <w:r>
+        <w:t xml:space="preserve"> mohl sám vytvo</w:t>
+      </w:r>
+      <w:r>
+        <w:rPr>
+          <w:rFonts w:eastAsia="Calibri"/>
+        </w:rPr>
+        <w:t>ř</w:t>
+      </w:r>
+      <w:r>
+        <w:t>it a rozeslat mezi lidi. Ti by pak vypln</w:t>
+      </w:r>
+      <w:r>
+        <w:rPr>
+          <w:rFonts w:eastAsia="Calibri"/>
+        </w:rPr>
+        <w:t>ě</w:t>
+      </w:r>
+      <w:r>
+        <w:t>ním formulá</w:t>
+      </w:r>
+      <w:r>
+        <w:rPr>
+          <w:rFonts w:eastAsia="Calibri"/>
+        </w:rPr>
+        <w:t>ř</w:t>
+      </w:r>
+      <w:r>
+        <w:t>e mohli zjistit, s kým se jejich názor shoduje.</w:t>
+      </w:r>
+    </w:p>
+    <w:p>
+      <w:pPr>
+        <w:pStyle w:val="Heading2"/>
+      </w:pPr>
+      <w:r>
+        <w:t>Uživatelské role</w:t>
+      </w:r>
+    </w:p>
+    <w:p>
+      <w:pPr>
+        <w:pStyle w:val="Paragraph"/>
+      </w:pPr>
+      <w:r>
+        <w:t xml:space="preserve">K minimálnímu fungování této aplikace stačí </w:t>
+      </w:r>
+      <w:r>
+        <w:t xml:space="preserve">uživatelské </w:t>
+      </w:r>
+      <w:r>
+        <w:t>role pouze dvě</w:t>
+      </w:r>
+      <w:r>
+        <w:t xml:space="preserve"> – respondent a tvůrce formuláře</w:t>
+      </w:r>
+      <w:r>
+        <w:t>.</w:t>
+      </w:r>
+      <w:r>
+        <w:t xml:space="preserve"> Třetí role není nutná, nicméně vhodně doplní funkčnost prvních dvou.</w:t>
+      </w:r>
+    </w:p>
+    <w:p>
+      <w:pPr>
+        <w:pStyle w:val="Heading3"/>
+      </w:pPr>
+      <w:r>
+        <w:t>Respondent</w:t>
+      </w:r>
+    </w:p>
+    <w:p>
+      <w:pPr>
+        <w:pStyle w:val="Paragraph"/>
+      </w:pPr>
+      <w:r>
+        <w:t>První role je definovaná jako uživatel, jehož cílem je odpovídání na body daného formuláře. Pro tuto roli by nemělo být vyžadováno přihlášení. Po odeslání formuláře tento uživatel očekává od aplikace odpověď ve formě porovnání předdefinovaných voleb. Konkrétněji tedy například komu z kandidátů se jeho názor nejvíce podobá.</w:t>
+      </w:r>
+    </w:p>
+    <w:p>
+      <w:pPr>
+        <w:pStyle w:val="Heading3"/>
+      </w:pPr>
+      <w:r>
+        <w:t>Tvůrce</w:t>
+      </w:r>
+    </w:p>
+    <w:p>
+      <w:pPr>
+        <w:pStyle w:val="Paragraph"/>
+      </w:pPr>
+      <w:r>
+        <w:t xml:space="preserve">Druhou rolí je uživatel, který formulář tvoří. Pokud tedy v aplikaci například nebyl ještě žádný formulář vytvořen, </w:t>
+      </w:r>
+      <w:r>
+        <w:t>nemá tedy respondent</w:t>
+      </w:r>
+      <w:r>
+        <w:t xml:space="preserve"> na co odpovídat a</w:t>
+      </w:r>
+      <w:r>
+        <w:t xml:space="preserve"> tento uživatel musí teprve vytvořit </w:t>
+      </w:r>
+      <w:r>
+        <w:lastRenderedPageBreak/>
+        <w:t xml:space="preserve">formulář, který poté bude moci sdílením </w:t>
+      </w:r>
+      <w:r>
+        <w:t>dále šířit. Pro tuto roli</w:t>
+      </w:r>
+      <w:r>
+        <w:t xml:space="preserve"> je nutné přihlášení uživatele do aplikace.</w:t>
+      </w:r>
+    </w:p>
+    <w:p>
+      <w:pPr>
+        <w:pStyle w:val="Heading3"/>
+      </w:pPr>
+      <w:r>
+        <w:t>Odpovídající kandidát</w:t>
+      </w:r>
+    </w:p>
+    <w:p>
+      <w:pPr>
+        <w:pStyle w:val="Paragraph"/>
+      </w:pPr>
+      <w:r>
+        <w:t>Třetí, nepovi</w:t>
+      </w:r>
+      <w:r>
+        <w:t>n</w:t>
+      </w:r>
+      <w:r>
+        <w:t>n</w:t>
+      </w:r>
+      <w:r>
+        <w:t>á</w:t>
+      </w:r>
+      <w:r>
+        <w:t>, role v aplikace je trochu speciální.</w:t>
+      </w:r>
+      <w:r>
+        <w:t xml:space="preserve"> Při přidávání jednotlivých odpovědí na otázky ve vytvářeném formuláři totiž vždy nemůžeme předpokládat, že by tvůrce znal přesné odpovědi pro jednotlivé kandidáty. Tvůrce tedy může nabídnout danému kandidátovi možnost, jak své odpovědi do aplikace zaznamenat: Respondenti poté mohou srovnávat jejich názory přímo s názorem daného odpovídajícího kandidáta.</w:t>
+      </w:r>
+    </w:p>
+    <w:p>
+      <w:pPr>
+        <w:pStyle w:val="Heading2"/>
+        <w:tabs>
+          <w:tab w:val="left" w:pos="6379"/>
+        </w:tabs>
+      </w:pPr>
+      <w:r>
+        <w:t xml:space="preserve">Use Case </w:t>
+      </w:r>
+      <w:r>
+        <w:t>Diagram</w:t>
+      </w:r>
+    </w:p>
+    <w:p>
+      <w:pPr>
+        <w:pStyle w:val="Paragraph"/>
+        <w:keepNext/>
+        <w:jc w:val="center"/>
+      </w:pPr>
+      <w:r>
+        <w:rPr>
+          <w:noProof/>
+        </w:rPr>
+        <w:drawing>
+          <wp:inline distT="0" distB="0" distL="0" distR="0" wp14:anchorId="4DD5CF9F" wp14:editId="5CE7BF5C">
+            <wp:extent cx="3837561" cy="4290060"/>
+            <wp:effectExtent l="0" t="0" r="0" b="2540"/>
+            <wp:docPr id="2" name="Picture 2"/>
+            <wp:cNvGraphicFramePr>
+              <a:graphicFrameLocks xmlns:a="http://schemas.openxmlformats.org/drawingml/2006/main" noChangeAspect="1"/>
+            </wp:cNvGraphicFramePr>
+            <a:graphic xmlns:a="http://schemas.openxmlformats.org/drawingml/2006/main">
+              <a:graphicData uri="http://schemas.openxmlformats.org/drawingml/2006/picture">
+                <pic:pic xmlns:pic="http://schemas.openxmlformats.org/drawingml/2006/picture">
+                  <pic:nvPicPr>
+                    <pic:cNvPr id="1" name=""/>
+                    <pic:cNvPicPr/>
+                  </pic:nvPicPr>
+                  <pic:blipFill>
+                    <a:blip r:embed="rId9"/>
+                    <a:stretch>
+                      <a:fillRect/>
+                    </a:stretch>
+                  </pic:blipFill>
+                  <pic:spPr>
+                    <a:xfrm>
+                      <a:off x="0" y="0"/>
                       <a:ext cx="3850144" cy="4304127"/>
                     </a:xfrm>
                     <a:prstGeom prst="rect">
@@ -2741,9 +3357,177 @@
         </w:drawing>
       </w:r>
     </w:p>
+    <w:p>
+      <w:pPr>
+        <w:pStyle w:val="Caption"/>
+        <w:jc w:val="center"/>
+      </w:pPr>
+      <w:r>
+        <w:t xml:space="preserve">Obrázek </w:t>
+      </w:r>
+      <w:r>
+        <w:fldChar w:fldCharType="begin"/>
+      </w:r>
+      <w:r>
+        <w:instrText xml:space="preserve"> SEQ Obrázek \* ARABIC </w:instrText>
+      </w:r>
+      <w:r>
+        <w:fldChar w:fldCharType="separate"/>
+      </w:r>
+      <w:r>
+        <w:rPr>
+          <w:noProof/>
+        </w:rPr>
+        <w:t>4</w:t>
+      </w:r>
+      <w:r>
+        <w:fldChar w:fldCharType="end"/>
+      </w:r>
+      <w:r>
+        <w:t xml:space="preserve"> Use case model vycházející z navržených rolí</w:t>
+      </w:r>
+    </w:p>
+    <w:p>
+      <w:pPr>
+        <w:pStyle w:val="Paragraph"/>
+      </w:pPr>
+    </w:p>
+    <w:p>
+      <w:pPr>
+        <w:rPr>
+          <w:rFonts w:ascii="Times New Roman" w:eastAsia="Times New Roman" w:hAnsi="Times New Roman" w:cs="Times New Roman"/>
+          <w:szCs w:val="22"/>
+          <w:lang w:val="cs-CZ" w:eastAsia="en-GB"/>
+        </w:rPr>
+      </w:pPr>
+      <w:r>
+        <w:br w:type="page"/>
+      </w:r>
+    </w:p>
+    <w:p>
+      <w:pPr>
+        <w:pStyle w:val="Heading1"/>
+        <w:numPr>
+          <w:ilvl w:val="0"/>
+          <w:numId w:val="0"/>
+        </w:numPr>
+        <w:ind w:left="567" w:hanging="567"/>
+      </w:pPr>
+      <w:r>
+        <w:lastRenderedPageBreak/>
+        <w:t>Použitá literatu</w:t>
+      </w:r>
+      <w:bookmarkStart w:id="0" w:name="_GoBack"/>
+      <w:bookmarkEnd w:id="0"/>
+      <w:r>
+        <w:t>ra</w:t>
+      </w:r>
+    </w:p>
+    <w:p>
+      <w:pPr>
+        <w:pStyle w:val="Paragraph"/>
+      </w:pPr>
+      <w:r>
+        <w:t>FOSSEN, Thomas a Joel ANDERSON. What's the point of voting advice applications? Competing perspectives on democracy and citizenship. </w:t>
+      </w:r>
+      <w:r>
+        <w:rPr>
+          <w:i/>
+          <w:iCs/>
+        </w:rPr>
+        <w:t>Electoral Studies</w:t>
+      </w:r>
+      <w:r>
+        <w:t>. 2014, </w:t>
+      </w:r>
+      <w:r>
+        <w:rPr>
+          <w:b/>
+          <w:bCs/>
+        </w:rPr>
+        <w:t>36</w:t>
+      </w:r>
+      <w:r>
+        <w:t>, 244-251. DOI: 10.1016/j.electstud.2014.04.001. ISSN 02613794. Dostupné také z: http://linkinghub.elsevier.com/retrieve/pii/S0261379414000419</w:t>
+      </w:r>
+    </w:p>
+    <w:p>
+      <w:pPr>
+        <w:pStyle w:val="Paragraph"/>
+      </w:pPr>
+      <w:r>
+        <w:t>WAGNER, Markus a Outi RUUSUVIRTA. Matching voters to parties: Voting advice applications and models of party choice. </w:t>
+      </w:r>
+      <w:r>
+        <w:rPr>
+          <w:i/>
+          <w:iCs/>
+        </w:rPr>
+        <w:t>Acta Politica</w:t>
+      </w:r>
+      <w:r>
+        <w:t>. 2012, </w:t>
+      </w:r>
+      <w:r>
+        <w:rPr>
+          <w:b/>
+          <w:bCs/>
+        </w:rPr>
+        <w:t>47</w:t>
+      </w:r>
+      <w:r>
+        <w:t xml:space="preserve">(4), 400-422. DOI: 10.1057/ap.2011.29. ISSN 0001-6810. Dostupné také z: </w:t>
+      </w:r>
+      <w:hyperlink r:id="rId10" w:history="1">
+        <w:r>
+          <w:rPr>
+            <w:rStyle w:val="Hyperlink"/>
+          </w:rPr>
+          <w:t>http://link.springer.com/10.1057/ap.2011.29</w:t>
+        </w:r>
+      </w:hyperlink>
+    </w:p>
+    <w:p>
+      <w:pPr>
+        <w:pStyle w:val="Paragraph"/>
+      </w:pPr>
+      <w:r>
+        <w:t>GARZIA, Diego a Stefan MARSCHALL. </w:t>
+      </w:r>
+      <w:r>
+        <w:rPr>
+          <w:i/>
+          <w:iCs/>
+        </w:rPr>
+        <w:t>Research on Voting Advice Applications: State of the Art and Future Directions</w:t>
+      </w:r>
+      <w:r>
+        <w:t>. 2016, </w:t>
+      </w:r>
+      <w:r>
+        <w:rPr>
+          <w:b/>
+          <w:bCs/>
+        </w:rPr>
+        <w:t>8</w:t>
+      </w:r>
+      <w:r>
+        <w:t>(4), 376-390. DOI: 10.1002/poi3.140. ISSN 19442866. Dostupné také z: http://doi.wiley.com/10.1002/poi3.140</w:t>
+      </w:r>
+    </w:p>
+    <w:p>
+      <w:pPr>
+        <w:pStyle w:val="Paragraph"/>
+      </w:pPr>
+    </w:p>
+    <w:p>
+      <w:pPr>
+        <w:pStyle w:val="Paragraph"/>
+      </w:pPr>
+    </w:p>
     <w:sectPr>
       <w:pgSz w:w="11900" w:h="16840"/>
-      <w:pgMar w:top="1417" w:right="1417" w:bottom="1417" w:left="1417" w:header="708" w:footer="708" w:gutter="0"/>
+      <w:pgMar w:top="1418" w:right="1418" w:bottom="1418" w:left="1418" w:header="709" w:footer="709" w:gutter="0"/>
       <w:cols w:space="708"/>
       <w:docGrid w:linePitch="360"/>
     </w:sectPr>
@@ -2752,8 +3536,8 @@
 </file>
 
 <file path=word/numbering.xml><?xml version="1.0" encoding="utf-8"?>
-<w:numbering xmlns:wpc="http://schemas.microsoft.com/office/word/2010/wordprocessingCanvas" xmlns:mo="http://schemas.microsoft.com/office/mac/office/2008/main" xmlns:mc="http://schemas.openxmlformats.org/markup-compatibility/2006" xmlns:mv="urn:schemas-microsoft-com:mac:vml" xmlns:o="urn:schemas-microsoft-com:office:office" xmlns:r="http://schemas.openxmlformats.org/officeDocument/2006/relationships" xmlns:m="http://schemas.openxmlformats.org/officeDocument/2006/math" xmlns:v="urn:schemas-microsoft-com:vml" xmlns:wp14="http://schemas.microsoft.com/office/word/2010/wordprocessingDrawing" xmlns:wp="http://schemas.openxmlformats.org/drawingml/2006/wordprocessingDrawing" xmlns:w10="urn:schemas-microsoft-com:office:word" xmlns:w="http://schemas.openxmlformats.org/wordprocessingml/2006/main" xmlns:w14="http://schemas.microsoft.com/office/word/2010/wordml" xmlns:w15="http://schemas.microsoft.com/office/word/2012/wordml" xmlns:wpg="http://schemas.microsoft.com/office/word/2010/wordprocessingGroup" xmlns:wpi="http://schemas.microsoft.com/office/word/2010/wordprocessingInk" xmlns:wne="http://schemas.microsoft.com/office/word/2006/wordml" xmlns:wps="http://schemas.microsoft.com/office/word/2010/wordprocessingShape" mc:Ignorable="w14 w15 wp14">
-  <w:abstractNum w:abstractNumId="0">
+<w:numbering xmlns:wpc="http://schemas.microsoft.com/office/word/2010/wordprocessingCanvas" xmlns:cx="http://schemas.microsoft.com/office/drawing/2014/chartex" xmlns:cx1="http://schemas.microsoft.com/office/drawing/2015/9/8/chartex" xmlns:cx2="http://schemas.microsoft.com/office/drawing/2015/10/21/chartex" xmlns:cx3="http://schemas.microsoft.com/office/drawing/2016/5/9/chartex" xmlns:cx4="http://schemas.microsoft.com/office/drawing/2016/5/10/chartex" xmlns:cx5="http://schemas.microsoft.com/office/drawing/2016/5/11/chartex" xmlns:cx6="http://schemas.microsoft.com/office/drawing/2016/5/12/chartex" xmlns:cx7="http://schemas.microsoft.com/office/drawing/2016/5/13/chartex" xmlns:cx8="http://schemas.microsoft.com/office/drawing/2016/5/14/chartex" xmlns:mc="http://schemas.openxmlformats.org/markup-compatibility/2006" xmlns:aink="http://schemas.microsoft.com/office/drawing/2016/ink" xmlns:am3d="http://schemas.microsoft.com/office/drawing/2017/model3d" xmlns:o="urn:schemas-microsoft-com:office:office" xmlns:r="http://schemas.openxmlformats.org/officeDocument/2006/relationships" xmlns:m="http://schemas.openxmlformats.org/officeDocument/2006/math" xmlns:v="urn:schemas-microsoft-com:vml" xmlns:wp14="http://schemas.microsoft.com/office/word/2010/wordprocessingDrawing" xmlns:wp="http://schemas.openxmlformats.org/drawingml/2006/wordprocessingDrawing" xmlns:w10="urn:schemas-microsoft-com:office:word" xmlns:w="http://schemas.openxmlformats.org/wordprocessingml/2006/main" xmlns:w14="http://schemas.microsoft.com/office/word/2010/wordml" xmlns:w15="http://schemas.microsoft.com/office/word/2012/wordml" xmlns:w16cid="http://schemas.microsoft.com/office/word/2016/wordml/cid" xmlns:w16se="http://schemas.microsoft.com/office/word/2015/wordml/symex" xmlns:wpg="http://schemas.microsoft.com/office/word/2010/wordprocessingGroup" xmlns:wpi="http://schemas.microsoft.com/office/word/2010/wordprocessingInk" xmlns:wne="http://schemas.microsoft.com/office/word/2006/wordml" xmlns:wps="http://schemas.microsoft.com/office/word/2010/wordprocessingShape" mc:Ignorable="w14 w15 w16se w16cid wp14">
+  <w:abstractNum w:abstractNumId="0" w15:restartNumberingAfterBreak="0">
     <w:nsid w:val="0C59561B"/>
     <w:multiLevelType w:val="hybridMultilevel"/>
     <w:tmpl w:val="0848130E"/>
@@ -2866,7 +3650,7 @@
       </w:rPr>
     </w:lvl>
   </w:abstractNum>
-  <w:abstractNum w:abstractNumId="1">
+  <w:abstractNum w:abstractNumId="1" w15:restartNumberingAfterBreak="0">
     <w:nsid w:val="11F936B5"/>
     <w:multiLevelType w:val="multilevel"/>
     <w:tmpl w:val="1CBA6460"/>
@@ -2989,7 +3773,7 @@
       </w:rPr>
     </w:lvl>
   </w:abstractNum>
-  <w:abstractNum w:abstractNumId="2">
+  <w:abstractNum w:abstractNumId="2" w15:restartNumberingAfterBreak="0">
     <w:nsid w:val="2EF65E15"/>
     <w:multiLevelType w:val="hybridMultilevel"/>
     <w:tmpl w:val="501A7490"/>
@@ -3102,7 +3886,7 @@
       </w:rPr>
     </w:lvl>
   </w:abstractNum>
-  <w:abstractNum w:abstractNumId="3">
+  <w:abstractNum w:abstractNumId="3" w15:restartNumberingAfterBreak="0">
     <w:nsid w:val="300F5A5F"/>
     <w:multiLevelType w:val="multilevel"/>
     <w:tmpl w:val="0809001D"/>
@@ -3188,7 +3972,7 @@
       </w:pPr>
     </w:lvl>
   </w:abstractNum>
-  <w:abstractNum w:abstractNumId="4">
+  <w:abstractNum w:abstractNumId="4" w15:restartNumberingAfterBreak="0">
     <w:nsid w:val="4DB2724C"/>
     <w:multiLevelType w:val="hybridMultilevel"/>
     <w:tmpl w:val="238ADAE2"/>
@@ -3301,7 +4085,7 @@
       </w:rPr>
     </w:lvl>
   </w:abstractNum>
-  <w:abstractNum w:abstractNumId="5">
+  <w:abstractNum w:abstractNumId="5" w15:restartNumberingAfterBreak="0">
     <w:nsid w:val="59584E21"/>
     <w:multiLevelType w:val="hybridMultilevel"/>
     <w:tmpl w:val="3A621BFA"/>
@@ -3496,7 +4280,7 @@
 </file>
 
 <file path=word/styles.xml><?xml version="1.0" encoding="utf-8"?>
-<w:styles xmlns:mc="http://schemas.openxmlformats.org/markup-compatibility/2006" xmlns:r="http://schemas.openxmlformats.org/officeDocument/2006/relationships" xmlns:w="http://schemas.openxmlformats.org/wordprocessingml/2006/main" xmlns:w14="http://schemas.microsoft.com/office/word/2010/wordml" xmlns:w15="http://schemas.microsoft.com/office/word/2012/wordml" mc:Ignorable="w14 w15">
+<w:styles xmlns:mc="http://schemas.openxmlformats.org/markup-compatibility/2006" xmlns:r="http://schemas.openxmlformats.org/officeDocument/2006/relationships" xmlns:w="http://schemas.openxmlformats.org/wordprocessingml/2006/main" xmlns:w14="http://schemas.microsoft.com/office/word/2010/wordml" xmlns:w15="http://schemas.microsoft.com/office/word/2012/wordml" xmlns:w16cid="http://schemas.microsoft.com/office/word/2016/wordml/cid" xmlns:w16se="http://schemas.microsoft.com/office/word/2015/wordml/symex" mc:Ignorable="w14 w15 w16se w16cid">
   <w:docDefaults>
     <w:rPrDefault>
       <w:rPr>
@@ -3508,7 +4292,7 @@
     </w:rPrDefault>
     <w:pPrDefault/>
   </w:docDefaults>
-  <w:latentStyles w:defLockedState="0" w:defUIPriority="99" w:defSemiHidden="0" w:defUnhideWhenUsed="0" w:defQFormat="0" w:count="382">
+  <w:latentStyles w:defLockedState="0" w:defUIPriority="99" w:defSemiHidden="0" w:defUnhideWhenUsed="0" w:defQFormat="0" w:count="375">
     <w:lsdException w:name="Normal" w:uiPriority="0"/>
     <w:lsdException w:name="heading 1" w:uiPriority="9" w:qFormat="1"/>
     <w:lsdException w:name="heading 2" w:semiHidden="1" w:uiPriority="9" w:unhideWhenUsed="1" w:qFormat="1"/>
@@ -3665,15 +4449,6 @@
     <w:lsdException w:name="Balloon Text" w:semiHidden="1" w:unhideWhenUsed="1"/>
     <w:lsdException w:name="Table Grid" w:uiPriority="39"/>
     <w:lsdException w:name="Table Theme" w:semiHidden="1" w:unhideWhenUsed="1"/>
-    <w:lsdException w:name="Note Level 1" w:semiHidden="1" w:unhideWhenUsed="1"/>
-    <w:lsdException w:name="Note Level 2" w:semiHidden="1" w:unhideWhenUsed="1"/>
-    <w:lsdException w:name="Note Level 3" w:semiHidden="1" w:unhideWhenUsed="1"/>
-    <w:lsdException w:name="Note Level 4" w:semiHidden="1" w:unhideWhenUsed="1"/>
-    <w:lsdException w:name="Note Level 5" w:semiHidden="1" w:unhideWhenUsed="1"/>
-    <w:lsdException w:name="Note Level 6" w:semiHidden="1" w:unhideWhenUsed="1"/>
-    <w:lsdException w:name="Note Level 7" w:semiHidden="1" w:unhideWhenUsed="1"/>
-    <w:lsdException w:name="Note Level 8" w:semiHidden="1" w:unhideWhenUsed="1"/>
-    <w:lsdException w:name="Note Level 9" w:semiHidden="1" w:unhideWhenUsed="1"/>
     <w:lsdException w:name="Placeholder Text" w:semiHidden="1"/>
     <w:lsdException w:name="No Spacing" w:uiPriority="1" w:qFormat="1"/>
     <w:lsdException w:name="Light Shading" w:uiPriority="60"/>
@@ -3900,9 +4675,10 @@
     <w:basedOn w:val="Normal"/>
     <w:next w:val="Paragraph"/>
     <w:link w:val="Heading1Char"/>
+    <w:autoRedefine/>
     <w:uiPriority w:val="9"/>
     <w:qFormat/>
-    <w:rsid w:val="00765809"/>
+    <w:rsid w:val="000919F2"/>
     <w:pPr>
       <w:keepNext/>
       <w:keepLines/>
@@ -3919,6 +4695,7 @@
       <w:color w:val="000000" w:themeColor="text1"/>
       <w:sz w:val="40"/>
       <w:szCs w:val="32"/>
+      <w:lang w:val="cs-CZ"/>
     </w:rPr>
   </w:style>
   <w:style w:type="paragraph" w:styleId="Heading2">
@@ -3938,7 +4715,7 @@
     </w:pPr>
     <w:rPr>
       <w:sz w:val="32"/>
-      <w:lang w:val="cs-CZ" w:eastAsia="en-GB"/>
+      <w:lang w:eastAsia="en-GB"/>
     </w:rPr>
   </w:style>
   <w:style w:type="paragraph" w:styleId="Heading3">
@@ -4160,13 +4937,14 @@
     <w:basedOn w:val="DefaultParagraphFont"/>
     <w:link w:val="Heading1"/>
     <w:uiPriority w:val="9"/>
-    <w:rsid w:val="00765809"/>
+    <w:rsid w:val="000919F2"/>
     <w:rPr>
       <w:rFonts w:ascii="Times New Roman" w:eastAsiaTheme="majorEastAsia" w:hAnsi="Times New Roman" w:cstheme="majorBidi"/>
       <w:b/>
       <w:color w:val="000000" w:themeColor="text1"/>
       <w:sz w:val="40"/>
       <w:szCs w:val="32"/>
+      <w:lang w:val="cs-CZ"/>
     </w:rPr>
   </w:style>
   <w:style w:type="character" w:customStyle="1" w:styleId="Heading2Char">
@@ -4204,16 +4982,20 @@
   <w:style w:type="paragraph" w:customStyle="1" w:styleId="Paragraph">
     <w:name w:val="Paragraph"/>
     <w:basedOn w:val="Normal"/>
+    <w:autoRedefine/>
     <w:qFormat/>
-    <w:rsid w:val="00242121"/>
+    <w:rsid w:val="003E759C"/>
     <w:pPr>
-      <w:spacing w:after="120"/>
+      <w:tabs>
+        <w:tab w:val="center" w:pos="6549"/>
+      </w:tabs>
+      <w:spacing w:after="240" w:line="360" w:lineRule="auto"/>
       <w:jc w:val="both"/>
     </w:pPr>
     <w:rPr>
       <w:rFonts w:ascii="Times New Roman" w:eastAsia="Times New Roman" w:hAnsi="Times New Roman" w:cs="Times New Roman"/>
-      <w:sz w:val="22"/>
       <w:szCs w:val="22"/>
+      <w:shd w:val="clear" w:color="auto" w:fill="FFFFFF"/>
       <w:lang w:val="cs-CZ" w:eastAsia="en-GB"/>
     </w:rPr>
   </w:style>
@@ -4340,6 +5122,65 @@
       <w:sz w:val="21"/>
       <w:szCs w:val="21"/>
     </w:rPr>
+  </w:style>
+  <w:style w:type="character" w:styleId="Hyperlink">
+    <w:name w:val="Hyperlink"/>
+    <w:basedOn w:val="DefaultParagraphFont"/>
+    <w:uiPriority w:val="99"/>
+    <w:unhideWhenUsed/>
+    <w:rsid w:val="005826FD"/>
+    <w:rPr>
+      <w:color w:val="0563C1" w:themeColor="hyperlink"/>
+      <w:u w:val="single"/>
+    </w:rPr>
+  </w:style>
+  <w:style w:type="character" w:styleId="UnresolvedMention">
+    <w:name w:val="Unresolved Mention"/>
+    <w:basedOn w:val="DefaultParagraphFont"/>
+    <w:uiPriority w:val="99"/>
+    <w:rsid w:val="005826FD"/>
+    <w:rPr>
+      <w:color w:val="808080"/>
+      <w:shd w:val="clear" w:color="auto" w:fill="E6E6E6"/>
+    </w:rPr>
+  </w:style>
+  <w:style w:type="paragraph" w:styleId="Caption">
+    <w:name w:val="caption"/>
+    <w:basedOn w:val="Normal"/>
+    <w:next w:val="Normal"/>
+    <w:autoRedefine/>
+    <w:uiPriority w:val="35"/>
+    <w:unhideWhenUsed/>
+    <w:qFormat/>
+    <w:rsid w:val="00CE1710"/>
+    <w:pPr>
+      <w:spacing w:after="200"/>
+    </w:pPr>
+    <w:rPr>
+      <w:rFonts w:ascii="Times New Roman" w:hAnsi="Times New Roman"/>
+      <w:i/>
+      <w:iCs/>
+      <w:color w:val="44546A" w:themeColor="text2"/>
+      <w:sz w:val="18"/>
+      <w:szCs w:val="18"/>
+      <w:lang w:val="cs-CZ"/>
+    </w:rPr>
+  </w:style>
+  <w:style w:type="table" w:styleId="TableGrid">
+    <w:name w:val="Table Grid"/>
+    <w:basedOn w:val="TableNormal"/>
+    <w:uiPriority w:val="39"/>
+    <w:rsid w:val="003E759C"/>
+    <w:tblPr>
+      <w:tblBorders>
+        <w:top w:val="single" w:sz="4" w:space="0" w:color="auto"/>
+        <w:left w:val="single" w:sz="4" w:space="0" w:color="auto"/>
+        <w:bottom w:val="single" w:sz="4" w:space="0" w:color="auto"/>
+        <w:right w:val="single" w:sz="4" w:space="0" w:color="auto"/>
+        <w:insideH w:val="single" w:sz="4" w:space="0" w:color="auto"/>
+        <w:insideV w:val="single" w:sz="4" w:space="0" w:color="auto"/>
+      </w:tblBorders>
+    </w:tblPr>
   </w:style>
 </w:styles>
 </file>
@@ -4603,4 +5444,16 @@
     </a:ext>
   </a:extLst>
 </a:theme>
+</file>
+
+<file path=customXml/item1.xml><?xml version="1.0" encoding="utf-8"?>
+<b:Sources xmlns:b="http://schemas.openxmlformats.org/officeDocument/2006/bibliography" xmlns="http://schemas.openxmlformats.org/officeDocument/2006/bibliography" SelectedStyle="/APASixthEditionOfficeOnline.xsl" StyleName="APA" Version="6"/>
+</file>
+
+<file path=customXml/itemProps1.xml><?xml version="1.0" encoding="utf-8"?>
+<ds:datastoreItem xmlns:ds="http://schemas.openxmlformats.org/officeDocument/2006/customXml" ds:itemID="{02B72365-9247-5341-84F3-55FBEF764839}">
+  <ds:schemaRefs>
+    <ds:schemaRef ds:uri="http://schemas.openxmlformats.org/officeDocument/2006/bibliography"/>
+  </ds:schemaRefs>
+</ds:datastoreItem>
 </file>
</xml_diff>

<commit_message>
Naformátováno dle požaadvků 2017/12
</commit_message>
<xml_diff>
--- a/bp_klein.docx
+++ b/bp_klein.docx
@@ -4,22 +4,20 @@
   <w:body>
     <w:p>
       <w:pPr>
-        <w:spacing w:line="360" w:lineRule="auto"/>
+        <w:spacing w:after="400" w:line="360" w:lineRule="auto"/>
         <w:jc w:val="center"/>
         <w:rPr>
-          <w:rFonts w:ascii="Times New Roman" w:eastAsia="Times New Roman" w:hAnsi="Times New Roman" w:cs="Times New Roman"/>
-          <w:b/>
-          <w:sz w:val="28"/>
-          <w:szCs w:val="28"/>
-          <w:lang w:val="cs-CZ" w:eastAsia="en-GB"/>
-        </w:rPr>
-      </w:pPr>
-      <w:r>
-        <w:rPr>
-          <w:rFonts w:ascii="Times New Roman" w:eastAsia="Times New Roman" w:hAnsi="Times New Roman" w:cs="Times New Roman"/>
-          <w:b/>
-          <w:sz w:val="28"/>
-          <w:szCs w:val="28"/>
+          <w:rFonts w:ascii="Arial" w:eastAsia="Times New Roman" w:hAnsi="Arial" w:cs="Arial"/>
+          <w:sz w:val="40"/>
+          <w:szCs w:val="40"/>
+          <w:lang w:val="cs-CZ" w:eastAsia="en-GB"/>
+        </w:rPr>
+      </w:pPr>
+      <w:r>
+        <w:rPr>
+          <w:rFonts w:ascii="Arial" w:eastAsia="Times New Roman" w:hAnsi="Arial" w:cs="Arial"/>
+          <w:sz w:val="40"/>
+          <w:szCs w:val="40"/>
           <w:lang w:val="cs-CZ" w:eastAsia="en-GB"/>
         </w:rPr>
         <w:t>Vysoká škola ekonomická v Praze</w:t>
@@ -27,22 +25,20 @@
     </w:p>
     <w:p>
       <w:pPr>
-        <w:spacing w:line="360" w:lineRule="auto"/>
+        <w:spacing w:after="360" w:line="360" w:lineRule="auto"/>
         <w:jc w:val="center"/>
         <w:rPr>
-          <w:rFonts w:ascii="Times New Roman" w:eastAsia="Times New Roman" w:hAnsi="Times New Roman" w:cs="Times New Roman"/>
-          <w:b/>
-          <w:sz w:val="22"/>
-          <w:szCs w:val="22"/>
-          <w:lang w:val="cs-CZ" w:eastAsia="en-GB"/>
-        </w:rPr>
-      </w:pPr>
-      <w:r>
-        <w:rPr>
-          <w:rFonts w:ascii="Times New Roman" w:eastAsia="Times New Roman" w:hAnsi="Times New Roman" w:cs="Times New Roman"/>
-          <w:b/>
-          <w:sz w:val="22"/>
-          <w:szCs w:val="22"/>
+          <w:rFonts w:ascii="Arial" w:eastAsia="Times New Roman" w:hAnsi="Arial" w:cs="Arial"/>
+          <w:sz w:val="36"/>
+          <w:szCs w:val="36"/>
+          <w:lang w:val="cs-CZ" w:eastAsia="en-GB"/>
+        </w:rPr>
+      </w:pPr>
+      <w:r>
+        <w:rPr>
+          <w:rFonts w:ascii="Arial" w:eastAsia="Times New Roman" w:hAnsi="Arial" w:cs="Arial"/>
+          <w:sz w:val="36"/>
+          <w:szCs w:val="36"/>
           <w:lang w:val="cs-CZ" w:eastAsia="en-GB"/>
         </w:rPr>
         <w:t>Fakulta informatiky a statistiky</w:t>
@@ -54,46 +50,56 @@
           <w:tab w:val="right" w:pos="4111"/>
           <w:tab w:val="left" w:pos="4395"/>
         </w:tabs>
-        <w:spacing w:before="960" w:line="360" w:lineRule="auto"/>
-        <w:rPr>
-          <w:rFonts w:ascii="Times New Roman" w:eastAsia="Times New Roman" w:hAnsi="Times New Roman" w:cs="Times New Roman"/>
-          <w:sz w:val="20"/>
-          <w:szCs w:val="22"/>
-          <w:lang w:val="cs-CZ" w:eastAsia="en-GB"/>
-        </w:rPr>
-      </w:pPr>
-      <w:r>
-        <w:rPr>
-          <w:rFonts w:ascii="Times New Roman" w:eastAsia="Times New Roman" w:hAnsi="Times New Roman" w:cs="Times New Roman"/>
-          <w:sz w:val="20"/>
-          <w:szCs w:val="22"/>
-          <w:lang w:val="cs-CZ" w:eastAsia="en-GB"/>
-        </w:rPr>
-        <w:tab/>
-      </w:r>
-      <w:r>
-        <w:rPr>
-          <w:rFonts w:ascii="Times New Roman" w:eastAsia="Times New Roman" w:hAnsi="Times New Roman" w:cs="Times New Roman"/>
-          <w:szCs w:val="22"/>
-          <w:lang w:val="cs-CZ" w:eastAsia="en-GB"/>
-        </w:rPr>
-        <w:t>Studijní program:</w:t>
-      </w:r>
-      <w:r>
-        <w:rPr>
-          <w:rFonts w:ascii="Times New Roman" w:eastAsia="Times New Roman" w:hAnsi="Times New Roman" w:cs="Times New Roman"/>
-          <w:szCs w:val="22"/>
-          <w:lang w:val="cs-CZ" w:eastAsia="en-GB"/>
-        </w:rPr>
-        <w:tab/>
-      </w:r>
-      <w:r>
-        <w:rPr>
-          <w:rFonts w:ascii="Times New Roman" w:eastAsia="Times New Roman" w:hAnsi="Times New Roman" w:cs="Times New Roman"/>
-          <w:szCs w:val="22"/>
-          <w:lang w:val="cs-CZ" w:eastAsia="en-GB"/>
-        </w:rPr>
-        <w:t>Aplikovaná informatika</w:t>
+        <w:spacing w:before="1560" w:after="400"/>
+        <w:jc w:val="center"/>
+        <w:rPr>
+          <w:rFonts w:ascii="Arial" w:eastAsia="Times New Roman" w:hAnsi="Arial" w:cs="Arial"/>
+          <w:b/>
+          <w:sz w:val="48"/>
+          <w:szCs w:val="48"/>
+          <w:lang w:val="cs-CZ" w:eastAsia="en-GB"/>
+        </w:rPr>
+      </w:pPr>
+      <w:r>
+        <w:rPr>
+          <w:rFonts w:ascii="Arial" w:eastAsia="Times New Roman" w:hAnsi="Arial" w:cs="Arial"/>
+          <w:b/>
+          <w:sz w:val="48"/>
+          <w:szCs w:val="48"/>
+          <w:lang w:val="cs-CZ" w:eastAsia="en-GB"/>
+        </w:rPr>
+        <w:t xml:space="preserve">Webová aplikace </w:t>
+      </w:r>
+      <w:r>
+        <w:rPr>
+          <w:rFonts w:ascii="Arial" w:eastAsia="Times New Roman" w:hAnsi="Arial" w:cs="Arial"/>
+          <w:b/>
+          <w:sz w:val="48"/>
+          <w:szCs w:val="48"/>
+          <w:lang w:val="cs-CZ" w:eastAsia="en-GB"/>
+        </w:rPr>
+        <w:t>k tvorbě</w:t>
+      </w:r>
+      <w:r>
+        <w:rPr>
+          <w:rFonts w:ascii="Arial" w:eastAsia="Times New Roman" w:hAnsi="Arial" w:cs="Arial"/>
+          <w:b/>
+          <w:sz w:val="48"/>
+          <w:szCs w:val="48"/>
+          <w:lang w:val="cs-CZ" w:eastAsia="en-GB"/>
+        </w:rPr>
+        <w:br/>
+        <w:t xml:space="preserve">volebních </w:t>
+      </w:r>
+      <w:r>
+        <w:rPr>
+          <w:rFonts w:ascii="Arial" w:eastAsia="Times New Roman" w:hAnsi="Arial" w:cs="Arial"/>
+          <w:b/>
+          <w:sz w:val="48"/>
+          <w:szCs w:val="48"/>
+          <w:lang w:val="cs-CZ" w:eastAsia="en-GB"/>
+        </w:rPr>
+        <w:t>kalkulaček</w:t>
       </w:r>
     </w:p>
     <w:p>
@@ -102,56 +108,25 @@
           <w:tab w:val="right" w:pos="4111"/>
           <w:tab w:val="left" w:pos="4395"/>
         </w:tabs>
-        <w:spacing w:before="1200"/>
+        <w:spacing w:after="360"/>
         <w:jc w:val="center"/>
         <w:rPr>
-          <w:rFonts w:ascii="Times New Roman" w:eastAsia="Times New Roman" w:hAnsi="Times New Roman" w:cs="Times New Roman"/>
-          <w:b/>
-          <w:sz w:val="48"/>
-          <w:szCs w:val="48"/>
-          <w:lang w:val="cs-CZ" w:eastAsia="en-GB"/>
-        </w:rPr>
-      </w:pPr>
-      <w:r>
-        <w:rPr>
-          <w:rFonts w:ascii="Times New Roman" w:eastAsia="Times New Roman" w:hAnsi="Times New Roman" w:cs="Times New Roman"/>
-          <w:b/>
-          <w:sz w:val="48"/>
-          <w:szCs w:val="48"/>
-          <w:lang w:val="cs-CZ" w:eastAsia="en-GB"/>
-        </w:rPr>
-        <w:t xml:space="preserve">Webová aplikace </w:t>
-      </w:r>
-      <w:r>
-        <w:rPr>
-          <w:rFonts w:ascii="Times New Roman" w:eastAsia="Times New Roman" w:hAnsi="Times New Roman" w:cs="Times New Roman"/>
-          <w:b/>
-          <w:sz w:val="48"/>
-          <w:szCs w:val="48"/>
-          <w:lang w:val="cs-CZ" w:eastAsia="en-GB"/>
-        </w:rPr>
-        <w:t>k tvorbě</w:t>
-      </w:r>
-      <w:r>
-        <w:rPr>
-          <w:rFonts w:ascii="Times New Roman" w:eastAsia="Times New Roman" w:hAnsi="Times New Roman" w:cs="Times New Roman"/>
-          <w:b/>
-          <w:sz w:val="48"/>
-          <w:szCs w:val="48"/>
-          <w:lang w:val="cs-CZ" w:eastAsia="en-GB"/>
-        </w:rPr>
-        <w:br/>
-        <w:t xml:space="preserve">volebních </w:t>
-      </w:r>
-      <w:r>
-        <w:rPr>
-          <w:rFonts w:ascii="Times New Roman" w:eastAsia="Times New Roman" w:hAnsi="Times New Roman" w:cs="Times New Roman"/>
-          <w:b/>
-          <w:sz w:val="48"/>
-          <w:szCs w:val="48"/>
-          <w:lang w:val="cs-CZ" w:eastAsia="en-GB"/>
-        </w:rPr>
-        <w:t>kalkulaček</w:t>
+          <w:rFonts w:ascii="Arial" w:eastAsia="Times New Roman" w:hAnsi="Arial" w:cs="Arial"/>
+          <w:caps/>
+          <w:sz w:val="36"/>
+          <w:szCs w:val="36"/>
+          <w:lang w:val="cs-CZ" w:eastAsia="en-GB"/>
+        </w:rPr>
+      </w:pPr>
+      <w:r>
+        <w:rPr>
+          <w:rFonts w:ascii="Arial" w:eastAsia="Times New Roman" w:hAnsi="Arial" w:cs="Arial"/>
+          <w:caps/>
+          <w:sz w:val="36"/>
+          <w:szCs w:val="36"/>
+          <w:lang w:val="cs-CZ" w:eastAsia="en-GB"/>
+        </w:rPr>
+        <w:t>Bakalářská práce</w:t>
       </w:r>
     </w:p>
     <w:p>
@@ -160,8 +135,184 @@
           <w:tab w:val="right" w:pos="4111"/>
           <w:tab w:val="left" w:pos="4395"/>
         </w:tabs>
-        <w:spacing w:before="960"/>
+        <w:spacing w:after="360"/>
         <w:jc w:val="center"/>
+        <w:rPr>
+          <w:rFonts w:ascii="Arial" w:eastAsia="Times New Roman" w:hAnsi="Arial" w:cs="Arial"/>
+          <w:szCs w:val="22"/>
+          <w:shd w:val="clear" w:color="auto" w:fill="FFFFFF"/>
+          <w:lang w:val="cs-CZ" w:eastAsia="en-GB"/>
+        </w:rPr>
+      </w:pPr>
+      <w:r>
+        <w:rPr>
+          <w:rFonts w:ascii="Arial" w:eastAsia="Times New Roman" w:hAnsi="Arial" w:cs="Arial"/>
+          <w:szCs w:val="22"/>
+          <w:shd w:val="clear" w:color="auto" w:fill="FFFFFF"/>
+          <w:lang w:val="cs-CZ" w:eastAsia="en-GB"/>
+        </w:rPr>
+        <w:t>ve studijním programu Aplikovaná informatika</w:t>
+      </w:r>
+    </w:p>
+    <w:p>
+      <w:pPr>
+        <w:tabs>
+          <w:tab w:val="right" w:pos="4111"/>
+          <w:tab w:val="left" w:pos="4395"/>
+        </w:tabs>
+        <w:spacing w:before="1920" w:line="360" w:lineRule="auto"/>
+        <w:rPr>
+          <w:rFonts w:ascii="Arial" w:eastAsia="Times New Roman" w:hAnsi="Arial" w:cs="Arial"/>
+          <w:szCs w:val="22"/>
+          <w:lang w:val="cs-CZ" w:eastAsia="en-GB"/>
+        </w:rPr>
+      </w:pPr>
+      <w:r>
+        <w:rPr>
+          <w:rFonts w:ascii="Arial" w:eastAsia="Times New Roman" w:hAnsi="Arial" w:cs="Arial"/>
+          <w:sz w:val="22"/>
+          <w:szCs w:val="22"/>
+          <w:lang w:val="cs-CZ" w:eastAsia="en-GB"/>
+        </w:rPr>
+        <w:tab/>
+      </w:r>
+      <w:r>
+        <w:rPr>
+          <w:rFonts w:ascii="Arial" w:eastAsia="Times New Roman" w:hAnsi="Arial" w:cs="Arial"/>
+          <w:szCs w:val="22"/>
+          <w:lang w:val="cs-CZ" w:eastAsia="en-GB"/>
+        </w:rPr>
+        <w:t>Autor</w:t>
+      </w:r>
+      <w:r>
+        <w:rPr>
+          <w:rFonts w:ascii="Arial" w:eastAsia="Times New Roman" w:hAnsi="Arial" w:cs="Arial"/>
+          <w:szCs w:val="22"/>
+          <w:lang w:val="cs-CZ" w:eastAsia="en-GB"/>
+        </w:rPr>
+        <w:t>:</w:t>
+      </w:r>
+      <w:r>
+        <w:rPr>
+          <w:rFonts w:ascii="Arial" w:eastAsia="Times New Roman" w:hAnsi="Arial" w:cs="Arial"/>
+          <w:szCs w:val="22"/>
+          <w:lang w:val="cs-CZ" w:eastAsia="en-GB"/>
+        </w:rPr>
+        <w:tab/>
+        <w:t>Rostislav Klein</w:t>
+      </w:r>
+    </w:p>
+    <w:p>
+      <w:pPr>
+        <w:tabs>
+          <w:tab w:val="right" w:pos="4111"/>
+          <w:tab w:val="left" w:pos="4395"/>
+        </w:tabs>
+        <w:spacing w:line="360" w:lineRule="auto"/>
+        <w:rPr>
+          <w:rFonts w:ascii="Arial" w:eastAsia="Times New Roman" w:hAnsi="Arial" w:cs="Arial"/>
+          <w:szCs w:val="22"/>
+          <w:lang w:val="cs-CZ" w:eastAsia="en-GB"/>
+        </w:rPr>
+      </w:pPr>
+      <w:r>
+        <w:rPr>
+          <w:rFonts w:ascii="Arial" w:eastAsia="Times New Roman" w:hAnsi="Arial" w:cs="Arial"/>
+          <w:szCs w:val="22"/>
+          <w:lang w:val="cs-CZ" w:eastAsia="en-GB"/>
+        </w:rPr>
+        <w:tab/>
+        <w:t>Vedoucí</w:t>
+      </w:r>
+      <w:r>
+        <w:rPr>
+          <w:rFonts w:ascii="Arial" w:eastAsia="Times New Roman" w:hAnsi="Arial" w:cs="Arial"/>
+          <w:szCs w:val="22"/>
+          <w:lang w:val="cs-CZ" w:eastAsia="en-GB"/>
+        </w:rPr>
+        <w:t xml:space="preserve"> bakalářské</w:t>
+      </w:r>
+      <w:r>
+        <w:rPr>
+          <w:rFonts w:ascii="Arial" w:eastAsia="Times New Roman" w:hAnsi="Arial" w:cs="Arial"/>
+          <w:szCs w:val="22"/>
+          <w:lang w:val="cs-CZ" w:eastAsia="en-GB"/>
+        </w:rPr>
+        <w:t xml:space="preserve"> práce:</w:t>
+      </w:r>
+      <w:r>
+        <w:rPr>
+          <w:rFonts w:ascii="Arial" w:eastAsia="Times New Roman" w:hAnsi="Arial" w:cs="Arial"/>
+          <w:szCs w:val="22"/>
+          <w:lang w:val="cs-CZ" w:eastAsia="en-GB"/>
+        </w:rPr>
+        <w:tab/>
+        <w:t xml:space="preserve">doc. Ing. Vilém </w:t>
+      </w:r>
+      <w:proofErr w:type="spellStart"/>
+      <w:r>
+        <w:rPr>
+          <w:rFonts w:ascii="Arial" w:eastAsia="Times New Roman" w:hAnsi="Arial" w:cs="Arial"/>
+          <w:szCs w:val="22"/>
+          <w:lang w:val="cs-CZ" w:eastAsia="en-GB"/>
+        </w:rPr>
+        <w:t>Sklenák</w:t>
+      </w:r>
+      <w:proofErr w:type="spellEnd"/>
+      <w:r>
+        <w:rPr>
+          <w:rFonts w:ascii="Arial" w:eastAsia="Times New Roman" w:hAnsi="Arial" w:cs="Arial"/>
+          <w:szCs w:val="22"/>
+          <w:lang w:val="cs-CZ" w:eastAsia="en-GB"/>
+        </w:rPr>
+        <w:t>, CSc.</w:t>
+      </w:r>
+    </w:p>
+    <w:p>
+      <w:pPr>
+        <w:pStyle w:val="Paragraph"/>
+        <w:spacing w:line="360" w:lineRule="auto"/>
+        <w:jc w:val="center"/>
+        <w:rPr>
+          <w:rFonts w:ascii="Arial" w:hAnsi="Arial" w:cs="Arial"/>
+          <w:caps/>
+        </w:rPr>
+      </w:pPr>
+      <w:r>
+        <w:rPr>
+          <w:rFonts w:ascii="Arial" w:hAnsi="Arial" w:cs="Arial"/>
+        </w:rPr>
+        <w:t xml:space="preserve">Praha, </w:t>
+      </w:r>
+      <w:r>
+        <w:rPr>
+          <w:rFonts w:ascii="Arial" w:hAnsi="Arial" w:cs="Arial"/>
+        </w:rPr>
+        <w:t>k</w:t>
+      </w:r>
+      <w:r>
+        <w:rPr>
+          <w:rFonts w:ascii="Arial" w:hAnsi="Arial" w:cs="Arial"/>
+        </w:rPr>
+        <w:t>věten</w:t>
+      </w:r>
+      <w:r>
+        <w:rPr>
+          <w:rFonts w:ascii="Arial" w:hAnsi="Arial" w:cs="Arial"/>
+          <w:caps/>
+        </w:rPr>
+        <w:t xml:space="preserve"> </w:t>
+      </w:r>
+      <w:r>
+        <w:rPr>
+          <w:rFonts w:ascii="Arial" w:hAnsi="Arial" w:cs="Arial"/>
+          <w:caps/>
+        </w:rPr>
+        <w:t>2018</w:t>
+      </w:r>
+    </w:p>
+    <w:p>
+      <w:pPr>
         <w:rPr>
           <w:rFonts w:ascii="Times New Roman" w:eastAsia="Times New Roman" w:hAnsi="Times New Roman" w:cs="Times New Roman"/>
           <w:b/>
@@ -180,185 +331,12 @@
           <w:szCs w:val="28"/>
           <w:lang w:val="cs-CZ" w:eastAsia="en-GB"/>
         </w:rPr>
-        <w:t>Bakalářská práce</w:t>
-      </w:r>
-    </w:p>
-    <w:p>
-      <w:pPr>
-        <w:tabs>
-          <w:tab w:val="right" w:pos="4111"/>
-          <w:tab w:val="left" w:pos="4395"/>
-        </w:tabs>
-        <w:spacing w:before="1200" w:line="360" w:lineRule="auto"/>
-        <w:rPr>
-          <w:rFonts w:ascii="Times New Roman" w:eastAsia="Times New Roman" w:hAnsi="Times New Roman" w:cs="Times New Roman"/>
-          <w:szCs w:val="22"/>
-          <w:lang w:val="cs-CZ" w:eastAsia="en-GB"/>
-        </w:rPr>
-      </w:pPr>
-      <w:r>
-        <w:rPr>
-          <w:rFonts w:ascii="Times New Roman" w:eastAsia="Times New Roman" w:hAnsi="Times New Roman" w:cs="Times New Roman"/>
-          <w:sz w:val="22"/>
-          <w:szCs w:val="22"/>
-          <w:lang w:val="cs-CZ" w:eastAsia="en-GB"/>
-        </w:rPr>
-        <w:tab/>
-      </w:r>
-      <w:r>
-        <w:rPr>
-          <w:rFonts w:ascii="Times New Roman" w:eastAsia="Times New Roman" w:hAnsi="Times New Roman" w:cs="Times New Roman"/>
-          <w:szCs w:val="22"/>
-          <w:lang w:val="cs-CZ" w:eastAsia="en-GB"/>
-        </w:rPr>
-        <w:t>Autor</w:t>
-      </w:r>
-      <w:r>
-        <w:rPr>
-          <w:rFonts w:ascii="Times New Roman" w:eastAsia="Times New Roman" w:hAnsi="Times New Roman" w:cs="Times New Roman"/>
-          <w:szCs w:val="22"/>
-          <w:lang w:val="cs-CZ" w:eastAsia="en-GB"/>
-        </w:rPr>
-        <w:t>:</w:t>
-      </w:r>
-      <w:r>
-        <w:rPr>
-          <w:rFonts w:ascii="Times New Roman" w:eastAsia="Times New Roman" w:hAnsi="Times New Roman" w:cs="Times New Roman"/>
-          <w:szCs w:val="22"/>
-          <w:lang w:val="cs-CZ" w:eastAsia="en-GB"/>
-        </w:rPr>
-        <w:tab/>
-        <w:t>Rostislav Klein</w:t>
-      </w:r>
-    </w:p>
-    <w:p>
-      <w:pPr>
-        <w:tabs>
-          <w:tab w:val="right" w:pos="4111"/>
-          <w:tab w:val="left" w:pos="4395"/>
-        </w:tabs>
-        <w:rPr>
-          <w:rFonts w:ascii="Times New Roman" w:eastAsia="Times New Roman" w:hAnsi="Times New Roman" w:cs="Times New Roman"/>
-          <w:szCs w:val="22"/>
-          <w:lang w:val="cs-CZ" w:eastAsia="en-GB"/>
-        </w:rPr>
-      </w:pPr>
-      <w:r>
-        <w:rPr>
-          <w:rFonts w:ascii="Times New Roman" w:eastAsia="Times New Roman" w:hAnsi="Times New Roman" w:cs="Times New Roman"/>
-          <w:szCs w:val="22"/>
-          <w:lang w:val="cs-CZ" w:eastAsia="en-GB"/>
-        </w:rPr>
-        <w:tab/>
-        <w:t>Vedoucí</w:t>
-      </w:r>
-      <w:r>
-        <w:rPr>
-          <w:rFonts w:ascii="Times New Roman" w:eastAsia="Times New Roman" w:hAnsi="Times New Roman" w:cs="Times New Roman"/>
-          <w:szCs w:val="22"/>
-          <w:lang w:val="cs-CZ" w:eastAsia="en-GB"/>
-        </w:rPr>
-        <w:t xml:space="preserve"> bakalářské</w:t>
-      </w:r>
-      <w:r>
-        <w:rPr>
-          <w:rFonts w:ascii="Times New Roman" w:eastAsia="Times New Roman" w:hAnsi="Times New Roman" w:cs="Times New Roman"/>
-          <w:szCs w:val="22"/>
-          <w:lang w:val="cs-CZ" w:eastAsia="en-GB"/>
-        </w:rPr>
-        <w:t xml:space="preserve"> práce:</w:t>
-      </w:r>
-      <w:r>
-        <w:rPr>
-          <w:rFonts w:ascii="Times New Roman" w:eastAsia="Times New Roman" w:hAnsi="Times New Roman" w:cs="Times New Roman"/>
-          <w:szCs w:val="22"/>
-          <w:lang w:val="cs-CZ" w:eastAsia="en-GB"/>
-        </w:rPr>
-        <w:tab/>
-        <w:t>doc. Ing. Vilém Sklenák, CSc.</w:t>
-      </w:r>
-    </w:p>
-    <w:p>
-      <w:pPr>
-        <w:tabs>
-          <w:tab w:val="right" w:pos="4111"/>
-          <w:tab w:val="left" w:pos="4395"/>
-        </w:tabs>
-        <w:spacing w:before="960"/>
-        <w:jc w:val="center"/>
-        <w:rPr>
-          <w:rFonts w:ascii="Times New Roman" w:eastAsia="Times New Roman" w:hAnsi="Times New Roman" w:cs="Times New Roman"/>
-          <w:b/>
-          <w:caps/>
-          <w:sz w:val="28"/>
-          <w:szCs w:val="28"/>
-          <w:lang w:val="cs-CZ" w:eastAsia="en-GB"/>
-        </w:rPr>
-      </w:pPr>
-      <w:r>
-        <w:rPr>
-          <w:rFonts w:ascii="Times New Roman" w:eastAsia="Times New Roman" w:hAnsi="Times New Roman" w:cs="Times New Roman"/>
-          <w:b/>
-          <w:sz w:val="28"/>
-          <w:szCs w:val="28"/>
-          <w:lang w:val="cs-CZ" w:eastAsia="en-GB"/>
-        </w:rPr>
-        <w:t>Praha, květen</w:t>
-      </w:r>
-      <w:r>
-        <w:rPr>
-          <w:rFonts w:ascii="Times New Roman" w:eastAsia="Times New Roman" w:hAnsi="Times New Roman" w:cs="Times New Roman"/>
-          <w:b/>
-          <w:caps/>
-          <w:sz w:val="28"/>
-          <w:szCs w:val="28"/>
-          <w:lang w:val="cs-CZ" w:eastAsia="en-GB"/>
-        </w:rPr>
-        <w:t xml:space="preserve"> </w:t>
-      </w:r>
-      <w:r>
-        <w:rPr>
-          <w:rFonts w:ascii="Times New Roman" w:eastAsia="Times New Roman" w:hAnsi="Times New Roman" w:cs="Times New Roman"/>
-          <w:b/>
-          <w:caps/>
-          <w:sz w:val="28"/>
-          <w:szCs w:val="28"/>
-          <w:lang w:val="cs-CZ" w:eastAsia="en-GB"/>
-        </w:rPr>
-        <w:t>2018</w:t>
-      </w:r>
-    </w:p>
-    <w:p>
-      <w:pPr>
-        <w:rPr>
-          <w:rFonts w:ascii="Times New Roman" w:eastAsia="Times New Roman" w:hAnsi="Times New Roman" w:cs="Times New Roman"/>
-          <w:b/>
-          <w:caps/>
-          <w:sz w:val="28"/>
-          <w:szCs w:val="28"/>
-          <w:lang w:val="cs-CZ" w:eastAsia="en-GB"/>
-        </w:rPr>
-      </w:pPr>
-      <w:r>
-        <w:rPr>
-          <w:rFonts w:ascii="Times New Roman" w:eastAsia="Times New Roman" w:hAnsi="Times New Roman" w:cs="Times New Roman"/>
-          <w:b/>
-          <w:caps/>
-          <w:sz w:val="28"/>
-          <w:szCs w:val="28"/>
-          <w:lang w:val="cs-CZ" w:eastAsia="en-GB"/>
-        </w:rPr>
         <w:br w:type="page"/>
       </w:r>
     </w:p>
     <w:p>
       <w:pPr>
         <w:pStyle w:val="Heading1"/>
-        <w:numPr>
-          <w:ilvl w:val="0"/>
-          <w:numId w:val="0"/>
-        </w:numPr>
-        <w:ind w:left="567" w:hanging="567"/>
         <w:rPr>
           <w:rFonts w:eastAsia="Times New Roman"/>
           <w:lang w:eastAsia="en-GB"/>
@@ -374,22 +352,9 @@
     </w:p>
     <w:p>
       <w:pPr>
-        <w:pStyle w:val="Heading1"/>
-        <w:numPr>
-          <w:ilvl w:val="0"/>
-          <w:numId w:val="0"/>
-        </w:numPr>
-        <w:ind w:left="567" w:hanging="567"/>
-        <w:rPr>
-          <w:rFonts w:eastAsia="Times New Roman"/>
-          <w:lang w:eastAsia="en-GB"/>
-        </w:rPr>
-      </w:pPr>
-      <w:r>
-        <w:rPr>
-          <w:rFonts w:eastAsia="Times New Roman"/>
-          <w:lang w:eastAsia="en-GB"/>
-        </w:rPr>
+        <w:pStyle w:val="Jine"/>
+      </w:pPr>
+      <w:r>
         <w:lastRenderedPageBreak/>
         <w:t>Prohlášení</w:t>
       </w:r>
@@ -410,12 +375,6 @@
     <w:p>
       <w:pPr>
         <w:pStyle w:val="Paragraph"/>
-        <w:tabs>
-          <w:tab w:val="clear" w:pos="6549"/>
-          <w:tab w:val="left" w:pos="4962"/>
-          <w:tab w:val="right" w:leader="dot" w:pos="8080"/>
-        </w:tabs>
-        <w:spacing w:after="0" w:line="240" w:lineRule="auto"/>
       </w:pPr>
       <w:r>
         <w:t>V Praze dne 2. května 2018</w:t>
@@ -430,13 +389,6 @@
     <w:p>
       <w:pPr>
         <w:pStyle w:val="Paragraph"/>
-        <w:tabs>
-          <w:tab w:val="clear" w:pos="6549"/>
-          <w:tab w:val="center" w:pos="4962"/>
-          <w:tab w:val="center" w:pos="6521"/>
-          <w:tab w:val="center" w:leader="dot" w:pos="8080"/>
-        </w:tabs>
-        <w:spacing w:after="0" w:line="240" w:lineRule="auto"/>
       </w:pPr>
       <w:r>
         <w:tab/>
@@ -461,20 +413,13 @@
     </w:p>
     <w:p>
       <w:pPr>
-        <w:pStyle w:val="Heading1"/>
-        <w:numPr>
-          <w:ilvl w:val="0"/>
-          <w:numId w:val="0"/>
-        </w:numPr>
-        <w:ind w:left="567" w:hanging="567"/>
-        <w:rPr>
-          <w:rFonts w:eastAsia="Times New Roman"/>
+        <w:pStyle w:val="Jine"/>
+        <w:rPr>
           <w:lang w:eastAsia="en-GB"/>
         </w:rPr>
       </w:pPr>
       <w:r>
         <w:rPr>
-          <w:rFonts w:eastAsia="Times New Roman"/>
           <w:lang w:eastAsia="en-GB"/>
         </w:rPr>
         <w:lastRenderedPageBreak/>
@@ -485,12 +430,14 @@
       <w:pPr>
         <w:pStyle w:val="Paragraph"/>
       </w:pPr>
+      <w:proofErr w:type="spellStart"/>
       <w:r>
         <w:rPr>
           <w:highlight w:val="yellow"/>
         </w:rPr>
         <w:t>todo</w:t>
       </w:r>
+      <w:proofErr w:type="spellEnd"/>
     </w:p>
     <w:p>
       <w:pPr>
@@ -530,19 +477,13 @@
     </w:p>
     <w:p>
       <w:pPr>
-        <w:pStyle w:val="Heading1"/>
-        <w:numPr>
-          <w:ilvl w:val="0"/>
-          <w:numId w:val="0"/>
-        </w:numPr>
-        <w:rPr>
-          <w:rFonts w:eastAsia="Times New Roman"/>
+        <w:pStyle w:val="Jine"/>
+        <w:rPr>
           <w:lang w:eastAsia="en-GB"/>
         </w:rPr>
       </w:pPr>
       <w:r>
         <w:rPr>
-          <w:rFonts w:eastAsia="Times New Roman"/>
           <w:lang w:eastAsia="en-GB"/>
         </w:rPr>
         <w:lastRenderedPageBreak/>
@@ -553,29 +494,20 @@
       <w:pPr>
         <w:pStyle w:val="Paragraph"/>
       </w:pPr>
+      <w:proofErr w:type="spellStart"/>
       <w:r>
         <w:rPr>
           <w:highlight w:val="yellow"/>
         </w:rPr>
         <w:t>todo</w:t>
       </w:r>
-    </w:p>
-    <w:p>
-      <w:pPr>
-        <w:pStyle w:val="Heading2"/>
-        <w:numPr>
-          <w:ilvl w:val="0"/>
-          <w:numId w:val="0"/>
-        </w:numPr>
-        <w:ind w:left="576" w:hanging="576"/>
-        <w:rPr>
-          <w:rFonts w:eastAsia="Times New Roman"/>
-        </w:rPr>
-      </w:pPr>
-      <w:r>
-        <w:rPr>
-          <w:rFonts w:eastAsia="Times New Roman"/>
-        </w:rPr>
+      <w:proofErr w:type="spellEnd"/>
+    </w:p>
+    <w:p>
+      <w:pPr>
+        <w:pStyle w:val="Jine"/>
+      </w:pPr>
+      <w:r>
         <w:t>Klíčová slova</w:t>
       </w:r>
     </w:p>
@@ -589,12 +521,14 @@
       <w:r>
         <w:t xml:space="preserve">volební kalkulačka, </w:t>
       </w:r>
+      <w:proofErr w:type="spellStart"/>
       <w:r>
         <w:rPr>
           <w:highlight w:val="yellow"/>
         </w:rPr>
         <w:t>todo</w:t>
       </w:r>
+      <w:proofErr w:type="spellEnd"/>
     </w:p>
     <w:p>
       <w:pPr>
@@ -615,54 +549,43 @@
     </w:p>
     <w:p>
       <w:pPr>
-        <w:pStyle w:val="Heading1"/>
-        <w:numPr>
-          <w:ilvl w:val="0"/>
-          <w:numId w:val="0"/>
-        </w:numPr>
-        <w:rPr>
-          <w:rFonts w:eastAsia="Times New Roman"/>
+        <w:pStyle w:val="Jine"/>
+        <w:rPr>
           <w:lang w:eastAsia="en-GB"/>
         </w:rPr>
       </w:pPr>
-      <w:r>
-        <w:rPr>
-          <w:rFonts w:eastAsia="Times New Roman"/>
+      <w:proofErr w:type="spellStart"/>
+      <w:r>
+        <w:rPr>
           <w:lang w:eastAsia="en-GB"/>
         </w:rPr>
         <w:lastRenderedPageBreak/>
         <w:t>Abstract</w:t>
       </w:r>
-    </w:p>
-    <w:p>
-      <w:pPr>
-        <w:pStyle w:val="Paragraph"/>
-      </w:pPr>
+      <w:proofErr w:type="spellEnd"/>
+    </w:p>
+    <w:p>
+      <w:pPr>
+        <w:pStyle w:val="Paragraph"/>
+      </w:pPr>
+      <w:proofErr w:type="spellStart"/>
       <w:r>
         <w:rPr>
           <w:highlight w:val="yellow"/>
         </w:rPr>
         <w:t>todo</w:t>
       </w:r>
-    </w:p>
-    <w:p>
-      <w:pPr>
-        <w:pStyle w:val="Heading2"/>
-        <w:numPr>
-          <w:ilvl w:val="0"/>
-          <w:numId w:val="0"/>
-        </w:numPr>
-        <w:ind w:left="576" w:hanging="576"/>
-        <w:rPr>
-          <w:rFonts w:eastAsia="Times New Roman"/>
-        </w:rPr>
-      </w:pPr>
-      <w:r>
-        <w:rPr>
-          <w:rFonts w:eastAsia="Times New Roman"/>
-        </w:rPr>
+      <w:proofErr w:type="spellEnd"/>
+    </w:p>
+    <w:p>
+      <w:pPr>
+        <w:pStyle w:val="Jine"/>
+      </w:pPr>
+      <w:proofErr w:type="spellStart"/>
+      <w:r>
         <w:t>Keywords</w:t>
       </w:r>
+      <w:proofErr w:type="spellEnd"/>
     </w:p>
     <w:p>
       <w:pPr>
@@ -671,12 +594,14 @@
       <w:r>
         <w:t xml:space="preserve">volební kalkulačka, </w:t>
       </w:r>
+      <w:proofErr w:type="spellStart"/>
       <w:r>
         <w:rPr>
           <w:highlight w:val="yellow"/>
         </w:rPr>
         <w:t>todo</w:t>
       </w:r>
+      <w:proofErr w:type="spellEnd"/>
       <w:r>
         <w:t xml:space="preserve"> </w:t>
       </w:r>
@@ -696,20 +621,9 @@
     </w:p>
     <w:p>
       <w:pPr>
-        <w:pStyle w:val="Heading1"/>
-        <w:numPr>
-          <w:ilvl w:val="0"/>
-          <w:numId w:val="0"/>
-        </w:numPr>
-        <w:ind w:left="567" w:hanging="567"/>
-        <w:rPr>
-          <w:rFonts w:eastAsia="Times New Roman"/>
-        </w:rPr>
-      </w:pPr>
-      <w:r>
-        <w:rPr>
-          <w:rFonts w:eastAsia="Times New Roman"/>
-        </w:rPr>
+        <w:pStyle w:val="Jine"/>
+      </w:pPr>
+      <w:r>
         <w:lastRenderedPageBreak/>
         <w:t>Obsah</w:t>
       </w:r>
@@ -722,8 +636,16 @@
         <w:rPr>
           <w:highlight w:val="yellow"/>
         </w:rPr>
-        <w:t>to generate</w:t>
-      </w:r>
+        <w:t xml:space="preserve">to </w:t>
+      </w:r>
+      <w:proofErr w:type="spellStart"/>
+      <w:r>
+        <w:rPr>
+          <w:highlight w:val="yellow"/>
+        </w:rPr>
+        <w:t>generate</w:t>
+      </w:r>
+      <w:proofErr w:type="spellEnd"/>
       <w:r>
         <w:br w:type="page"/>
       </w:r>
@@ -1332,7 +1254,7 @@
           <w:ilvl w:val="0"/>
           <w:numId w:val="1"/>
         </w:numPr>
-        <w:spacing w:before="360" w:line="360" w:lineRule="auto"/>
+        <w:spacing w:line="360" w:lineRule="auto"/>
         <w:ind w:left="714" w:hanging="357"/>
         <w:jc w:val="both"/>
         <w:rPr>
@@ -1357,7 +1279,7 @@
           <w:ilvl w:val="0"/>
           <w:numId w:val="1"/>
         </w:numPr>
-        <w:spacing w:before="360" w:line="360" w:lineRule="auto"/>
+        <w:spacing w:line="360" w:lineRule="auto"/>
         <w:ind w:left="714" w:hanging="357"/>
         <w:jc w:val="both"/>
         <w:rPr>
@@ -1398,7 +1320,7 @@
           <w:ilvl w:val="1"/>
           <w:numId w:val="1"/>
         </w:numPr>
-        <w:spacing w:before="360" w:line="360" w:lineRule="auto"/>
+        <w:spacing w:line="360" w:lineRule="auto"/>
         <w:jc w:val="both"/>
         <w:rPr>
           <w:rFonts w:ascii="Times New Roman" w:eastAsia="Times New Roman" w:hAnsi="Times New Roman" w:cs="Times New Roman"/>
@@ -1438,6 +1360,8 @@
         </w:rPr>
         <w:t>analýza problému</w:t>
       </w:r>
+      <w:bookmarkStart w:id="0" w:name="_GoBack"/>
+      <w:bookmarkEnd w:id="0"/>
     </w:p>
     <w:p>
       <w:pPr>
@@ -1500,8 +1424,18 @@
           <w:szCs w:val="22"/>
           <w:lang w:val="cs-CZ" w:eastAsia="en-GB"/>
         </w:rPr>
-        <w:t>use cases</w:t>
-      </w:r>
+        <w:t xml:space="preserve">use </w:t>
+      </w:r>
+      <w:proofErr w:type="spellStart"/>
+      <w:r>
+        <w:rPr>
+          <w:rFonts w:ascii="Times New Roman" w:eastAsia="Times New Roman" w:hAnsi="Times New Roman" w:cs="Times New Roman"/>
+          <w:szCs w:val="22"/>
+          <w:lang w:val="cs-CZ" w:eastAsia="en-GB"/>
+        </w:rPr>
+        <w:t>cases</w:t>
+      </w:r>
+      <w:proofErr w:type="spellEnd"/>
     </w:p>
     <w:p>
       <w:pPr>
@@ -1574,6 +1508,7 @@
           <w:lang w:val="cs-CZ" w:eastAsia="en-GB"/>
         </w:rPr>
       </w:pPr>
+      <w:proofErr w:type="spellStart"/>
       <w:r>
         <w:rPr>
           <w:rFonts w:ascii="Times New Roman" w:eastAsia="Times New Roman" w:hAnsi="Times New Roman" w:cs="Times New Roman"/>
@@ -1582,6 +1517,7 @@
         </w:rPr>
         <w:t>backend</w:t>
       </w:r>
+      <w:proofErr w:type="spellEnd"/>
     </w:p>
     <w:p>
       <w:pPr>
@@ -1598,6 +1534,7 @@
           <w:lang w:val="cs-CZ" w:eastAsia="en-GB"/>
         </w:rPr>
       </w:pPr>
+      <w:proofErr w:type="spellStart"/>
       <w:r>
         <w:rPr>
           <w:rFonts w:ascii="Times New Roman" w:eastAsia="Times New Roman" w:hAnsi="Times New Roman" w:cs="Times New Roman"/>
@@ -1606,6 +1543,7 @@
         </w:rPr>
         <w:t>frontend</w:t>
       </w:r>
+      <w:proofErr w:type="spellEnd"/>
     </w:p>
     <w:p>
       <w:pPr>
@@ -1676,8 +1614,18 @@
           <w:szCs w:val="22"/>
           <w:lang w:val="cs-CZ" w:eastAsia="en-GB"/>
         </w:rPr>
-        <w:t>vytvoření api</w:t>
-      </w:r>
+        <w:t xml:space="preserve">vytvoření </w:t>
+      </w:r>
+      <w:proofErr w:type="spellStart"/>
+      <w:r>
+        <w:rPr>
+          <w:rFonts w:ascii="Times New Roman" w:eastAsia="Times New Roman" w:hAnsi="Times New Roman" w:cs="Times New Roman"/>
+          <w:szCs w:val="22"/>
+          <w:lang w:val="cs-CZ" w:eastAsia="en-GB"/>
+        </w:rPr>
+        <w:t>api</w:t>
+      </w:r>
+      <w:proofErr w:type="spellEnd"/>
     </w:p>
     <w:p>
       <w:pPr>
@@ -1716,8 +1664,18 @@
           <w:szCs w:val="22"/>
           <w:lang w:val="cs-CZ" w:eastAsia="en-GB"/>
         </w:rPr>
-        <w:t>dování frontendu</w:t>
-      </w:r>
+        <w:t xml:space="preserve">dování </w:t>
+      </w:r>
+      <w:proofErr w:type="spellStart"/>
+      <w:r>
+        <w:rPr>
+          <w:rFonts w:ascii="Times New Roman" w:eastAsia="Times New Roman" w:hAnsi="Times New Roman" w:cs="Times New Roman"/>
+          <w:szCs w:val="22"/>
+          <w:lang w:val="cs-CZ" w:eastAsia="en-GB"/>
+        </w:rPr>
+        <w:t>frontendu</w:t>
+      </w:r>
+      <w:proofErr w:type="spellEnd"/>
     </w:p>
     <w:p>
       <w:pPr>
@@ -1740,8 +1698,18 @@
           <w:szCs w:val="22"/>
           <w:lang w:val="cs-CZ" w:eastAsia="en-GB"/>
         </w:rPr>
-        <w:t>programování frontendu</w:t>
-      </w:r>
+        <w:t xml:space="preserve">programování </w:t>
+      </w:r>
+      <w:proofErr w:type="spellStart"/>
+      <w:r>
+        <w:rPr>
+          <w:rFonts w:ascii="Times New Roman" w:eastAsia="Times New Roman" w:hAnsi="Times New Roman" w:cs="Times New Roman"/>
+          <w:szCs w:val="22"/>
+          <w:lang w:val="cs-CZ" w:eastAsia="en-GB"/>
+        </w:rPr>
+        <w:t>frontendu</w:t>
+      </w:r>
+      <w:proofErr w:type="spellEnd"/>
     </w:p>
     <w:p>
       <w:pPr>
@@ -1762,7 +1730,23 @@
         <w:pStyle w:val="Paragraph"/>
       </w:pPr>
       <w:r>
-        <w:t>V této práci předpokládám, že má čtenář základní povědomí o webových technologiích jako je HTML, CSS, Javascript. Stejně tak základní znalosti ohledně SQL databázích. Konkrétní použité frameworky budou popsány v samostatné kapitole.</w:t>
+        <w:t xml:space="preserve">V této práci předpokládám, že má čtenář základní povědomí o webových technologiích jako je HTML, CSS, </w:t>
+      </w:r>
+      <w:proofErr w:type="spellStart"/>
+      <w:r>
+        <w:t>Javascript</w:t>
+      </w:r>
+      <w:proofErr w:type="spellEnd"/>
+      <w:r>
+        <w:t xml:space="preserve">. Stejně tak základní znalosti ohledně SQL databázích. Konkrétní použité </w:t>
+      </w:r>
+      <w:proofErr w:type="spellStart"/>
+      <w:r>
+        <w:t>frameworky</w:t>
+      </w:r>
+      <w:proofErr w:type="spellEnd"/>
+      <w:r>
+        <w:t xml:space="preserve"> budou popsány v samostatné kapitole.</w:t>
       </w:r>
     </w:p>
     <w:p>
@@ -1810,7 +1794,31 @@
         <w:pStyle w:val="Paragraph"/>
       </w:pPr>
       <w:r>
-        <w:t>„Volební kalkulačka“ je v češtině zažitý termín pro aplikaci, která je specifikována v odstavcích níže. V zahraniční literatuře se pracuje většinou s pojmem „voting advice application“. Dále v práci tedy jako „volební kalkulačka“ či „kalkulačka“.</w:t>
+        <w:t>„Volební kalkulačka“ je v češtině zažitý termín pro aplikaci, která je specifikována v odstavcích níže. V zahraniční literatuře se pracuje většinou s pojmem „</w:t>
+      </w:r>
+      <w:proofErr w:type="spellStart"/>
+      <w:r>
+        <w:t>voting</w:t>
+      </w:r>
+      <w:proofErr w:type="spellEnd"/>
+      <w:r>
+        <w:t xml:space="preserve"> </w:t>
+      </w:r>
+      <w:proofErr w:type="spellStart"/>
+      <w:r>
+        <w:t>advice</w:t>
+      </w:r>
+      <w:proofErr w:type="spellEnd"/>
+      <w:r>
+        <w:t xml:space="preserve"> </w:t>
+      </w:r>
+      <w:proofErr w:type="spellStart"/>
+      <w:r>
+        <w:t>application</w:t>
+      </w:r>
+      <w:proofErr w:type="spellEnd"/>
+      <w:r>
+        <w:t>“. Dále v práci tedy jako „volební kalkulačka“ či „kalkulačka“.</w:t>
       </w:r>
     </w:p>
     <w:p>
@@ -1826,23 +1834,55 @@
         <w:pStyle w:val="Paragraph"/>
       </w:pPr>
       <w:r>
-        <w:t>Volební kalkulačky jsou interaktivní online nástroje určené k tomu, aby pomohly voličům zlepšit jejich znalosti, na základě kterých se pak rozhodují, koho budou volit. Kalkulačky tedy slouží jako prostředek k řešení jedné z nejstarších starostí o demokracii, že občané jsou často špatně informování, snadno ovlivnitelní a nepřemýšlejí racionálně. (Fossen, Anderson 2014)</w:t>
-      </w:r>
-    </w:p>
-    <w:p>
-      <w:pPr>
-        <w:pStyle w:val="Paragraph"/>
-      </w:pPr>
-      <w:r>
-        <w:t>Začátek takovýchto volebních kalkulaček se datuje do poloviny devadesátých let ve Finsku a Nizozemsku. Podobné nástroje už má dnes většina evropských zemí stejně jako v USA a Kanadě. V těchto zemích mají kalkulačky milióny uživatelů. Například téměř 40 procent voličů v Nizozemsku a Finsku použilo alespoň jednu kalkulačku před parlamentními volbami v letech 2006 a 2007. Kalkulačky se tak jasně nestaly pouhým výstřelkem internetu. (Wagner, Ruusuvirta 2012)</w:t>
-      </w:r>
-    </w:p>
-    <w:p>
-      <w:pPr>
-        <w:pStyle w:val="Paragraph"/>
-      </w:pPr>
-      <w:r>
-        <w:t xml:space="preserve">Kalkulačky můžou mít také značné politické následky v podobě poklesu voličské loajality ke stranám a štěpení voličů dle aktuálních volebních témat. Staly se například nejdůležitějším zdrojem informací pro mladé voliče ve Finsku, kde velká část z nich přiznává, že kalkulačka jim pomohla v rozhodování koho volit. Kalkulačky mohou také přesvědčit některé voliče, aby svého favorita volby úplně změnili. Například v německých federálních volbách v roce 2005 </w:t>
+        <w:t xml:space="preserve">Volební kalkulačky jsou interaktivní online nástroje určené k tomu, aby pomohly voličům zlepšit jejich znalosti, na </w:t>
+      </w:r>
+      <w:proofErr w:type="gramStart"/>
+      <w:r>
+        <w:t>základě</w:t>
+      </w:r>
+      <w:proofErr w:type="gramEnd"/>
+      <w:r>
+        <w:t xml:space="preserve"> kterých se pak rozhodují, koho budou volit. Kalkulačky tedy slouží jako prostředek k řešení jedné z nejstarších starostí o demokracii, že občané jsou často špatně informování, snadno ovlivnitelní a nepřemýšlejí racionálně. (</w:t>
+      </w:r>
+      <w:proofErr w:type="spellStart"/>
+      <w:r>
+        <w:t>Fossen</w:t>
+      </w:r>
+      <w:proofErr w:type="spellEnd"/>
+      <w:r>
+        <w:t>, Anderson 2014)</w:t>
+      </w:r>
+    </w:p>
+    <w:p>
+      <w:pPr>
+        <w:pStyle w:val="Paragraph"/>
+      </w:pPr>
+      <w:r>
+        <w:t xml:space="preserve">Začátek takovýchto volebních kalkulaček se datuje do poloviny devadesátých let ve Finsku a Nizozemsku. Podobné nástroje už má dnes většina evropských zemí stejně jako v USA a Kanadě. V těchto zemích mají kalkulačky milióny uživatelů. Například téměř 40 procent voličů v Nizozemsku a Finsku použilo alespoň jednu kalkulačku před parlamentními volbami v letech 2006 a 2007. Kalkulačky se tak jasně nestaly pouhým výstřelkem internetu. (Wagner, </w:t>
+      </w:r>
+      <w:proofErr w:type="spellStart"/>
+      <w:r>
+        <w:t>Ruusuvirta</w:t>
+      </w:r>
+      <w:proofErr w:type="spellEnd"/>
+      <w:r>
+        <w:t xml:space="preserve"> 2012)</w:t>
+      </w:r>
+    </w:p>
+    <w:p>
+      <w:pPr>
+        <w:pStyle w:val="Paragraph"/>
+      </w:pPr>
+      <w:r>
+        <w:t>Kalkulačky můžou mít také značné politické následky v podobě poklesu voličské loajality ke stranám a štěpení voličů dle aktuálních volebních témat. Staly se například nejdůležitějším zdrojem informací pro mladé voliče ve Finsku, kde velká část z nich přiznává, že kalkulačka jim pomohla v </w:t>
+      </w:r>
+      <w:proofErr w:type="gramStart"/>
+      <w:r>
+        <w:t>rozhodování</w:t>
+      </w:r>
+      <w:proofErr w:type="gramEnd"/>
+      <w:r>
+        <w:t xml:space="preserve"> koho volit. Kalkulačky mohou také přesvědčit některé voliče, aby svého favorita volby úplně změnili. Například v německých federálních volbách v roce 2005 </w:t>
       </w:r>
       <w:r>
         <w:t>6</w:t>
@@ -1854,7 +1894,23 @@
         <w:t>procent</w:t>
       </w:r>
       <w:r>
-        <w:t xml:space="preserve"> uživatelů Wahl-O-matu řeklo, že změnili svůj výběr kandidáta díky výsledku volební kalkulačky. (Wagner, Ruusuvirta 2012)</w:t>
+        <w:t xml:space="preserve"> uživatelů </w:t>
+      </w:r>
+      <w:proofErr w:type="spellStart"/>
+      <w:r>
+        <w:t>Wahl</w:t>
+      </w:r>
+      <w:proofErr w:type="spellEnd"/>
+      <w:r>
+        <w:t xml:space="preserve">-O-matu řeklo, že změnili svůj výběr kandidáta díky výsledku volební kalkulačky. (Wagner, </w:t>
+      </w:r>
+      <w:proofErr w:type="spellStart"/>
+      <w:r>
+        <w:t>Ruusuvirta</w:t>
+      </w:r>
+      <w:proofErr w:type="spellEnd"/>
+      <w:r>
+        <w:t xml:space="preserve"> 2012)</w:t>
       </w:r>
     </w:p>
     <w:p>
@@ -1870,10 +1926,21 @@
         <w:pStyle w:val="Paragraph"/>
       </w:pPr>
       <w:r>
-        <w:t xml:space="preserve">Ikdyž se kalkulačky jedna od druhé lehce liší, všechny jsou dělány na stejném základním modelu, kde jsou porovnávány názory voliče a jednotlivých stran (kandidátů) dle odpovědí na předem stanovené otázky. Ústředním bodem je kvíz s otázkami, které mají několik možností odpovědi. Většinou se jedná o 20-35 tvrzení/otázek, které se týkají aktuálního politického dění. Po vyplnění tohoto kvízu/dotazníku se uživateli zobrazí, jak blízce jsou si jeho odpovědi podobné s odpověďmi jednotlivých stran/kandidátů. </w:t>
-      </w:r>
-      <w:r>
-        <w:t>(Wagner, Ruusuvirta 2012)</w:t>
+        <w:t>I když</w:t>
+      </w:r>
+      <w:r>
+        <w:t xml:space="preserve"> se kalkulačky jedna od druhé lehce liší, všechny jsou dělány na stejném základním modelu, kde jsou porovnávány názory voliče a jednotlivých stran (kandidátů) dle odpovědí na předem stanovené otázky. Ústředním bodem je kvíz s otázkami, které mají několik možností odpovědi. Většinou se jedná o 20-35 tvrzení/otázek, které se týkají aktuálního politického dění. Po vyplnění tohoto kvízu/dotazníku se uživateli zobrazí, jak blízce jsou si jeho odpovědi podobné s odpověďmi jednotlivých stran/kandidátů. </w:t>
+      </w:r>
+      <w:r>
+        <w:t xml:space="preserve">(Wagner, </w:t>
+      </w:r>
+      <w:proofErr w:type="spellStart"/>
+      <w:r>
+        <w:t>Ruusuvirta</w:t>
+      </w:r>
+      <w:proofErr w:type="spellEnd"/>
+      <w:r>
+        <w:t xml:space="preserve"> 2012)</w:t>
       </w:r>
     </w:p>
     <w:p>
@@ -1896,7 +1963,15 @@
         <w:t>tivistů a další zájmové skupiny</w:t>
       </w:r>
       <w:r>
-        <w:t>. (Wagner, Ruusuvirta 2012)</w:t>
+        <w:t xml:space="preserve">. (Wagner, </w:t>
+      </w:r>
+      <w:proofErr w:type="spellStart"/>
+      <w:r>
+        <w:t>Ruusuvirta</w:t>
+      </w:r>
+      <w:proofErr w:type="spellEnd"/>
+      <w:r>
+        <w:t xml:space="preserve"> 2012)</w:t>
       </w:r>
     </w:p>
     <w:p>
@@ -2075,7 +2150,7 @@
     <w:p>
       <w:pPr>
         <w:pStyle w:val="Subtitle"/>
-        <w:spacing w:after="0"/>
+        <w:spacing w:before="0" w:after="0" w:line="360" w:lineRule="auto"/>
       </w:pPr>
       <w:r>
         <w:t>Silné stránky:</w:t>
@@ -2088,7 +2163,7 @@
           <w:ilvl w:val="0"/>
           <w:numId w:val="2"/>
         </w:numPr>
-        <w:spacing w:after="0"/>
+        <w:spacing w:after="0" w:line="360" w:lineRule="auto"/>
       </w:pPr>
       <w:r>
         <w:t>detailní analýza jednotlivých otázek</w:t>
@@ -2104,10 +2179,25 @@
           <w:ilvl w:val="0"/>
           <w:numId w:val="2"/>
         </w:numPr>
-        <w:spacing w:after="0"/>
-      </w:pPr>
-      <w:r>
-        <w:t>několik jazykových mutací</w:t>
+        <w:spacing w:after="0" w:line="360" w:lineRule="auto"/>
+      </w:pPr>
+      <w:r>
+        <w:t>kvalitní UI</w:t>
+      </w:r>
+      <w:r>
+        <w:t xml:space="preserve"> (funguje při nízkém rozlišení)</w:t>
+      </w:r>
+    </w:p>
+    <w:p>
+      <w:pPr>
+        <w:pStyle w:val="Subtitle"/>
+        <w:spacing w:before="0" w:after="0" w:line="360" w:lineRule="auto"/>
+      </w:pPr>
+      <w:r>
+        <w:t>Slabé stránky</w:t>
+      </w:r>
+      <w:r>
+        <w:t>:</w:t>
       </w:r>
     </w:p>
     <w:p>
@@ -2117,25 +2207,10 @@
           <w:ilvl w:val="0"/>
           <w:numId w:val="2"/>
         </w:numPr>
-        <w:spacing w:after="0"/>
-      </w:pPr>
-      <w:r>
-        <w:t>kvalitní UI</w:t>
-      </w:r>
-      <w:r>
-        <w:t xml:space="preserve"> (funguje při nízkém rozlišení)</w:t>
-      </w:r>
-    </w:p>
-    <w:p>
-      <w:pPr>
-        <w:pStyle w:val="Subtitle"/>
-        <w:spacing w:after="0"/>
-      </w:pPr>
-      <w:r>
-        <w:t>Slabé stránky</w:t>
-      </w:r>
-      <w:r>
-        <w:t>:</w:t>
+        <w:spacing w:after="0" w:line="360" w:lineRule="auto"/>
+      </w:pPr>
+      <w:r>
+        <w:t>nutnost binárního hlasování – ano/ne</w:t>
       </w:r>
     </w:p>
     <w:p>
@@ -2145,20 +2220,7 @@
           <w:ilvl w:val="0"/>
           <w:numId w:val="2"/>
         </w:numPr>
-        <w:spacing w:after="0"/>
-      </w:pPr>
-      <w:r>
-        <w:t>nutnost binárního hlasování – ano/ne</w:t>
-      </w:r>
-    </w:p>
-    <w:p>
-      <w:pPr>
-        <w:pStyle w:val="Paragraph"/>
-        <w:numPr>
-          <w:ilvl w:val="0"/>
-          <w:numId w:val="2"/>
-        </w:numPr>
-        <w:spacing w:after="0"/>
+        <w:spacing w:after="0" w:line="360" w:lineRule="auto"/>
       </w:pPr>
       <w:r>
         <w:t>jedná se pouze o jeden politický kvíz</w:t>
@@ -2234,24 +2296,58 @@
         <w:fldChar w:fldCharType="end"/>
       </w:r>
       <w:r>
-        <w:t xml:space="preserve"> - Screenshot formuláře volební kalkulačky iSideWith.com</w:t>
+        <w:t xml:space="preserve"> - </w:t>
+      </w:r>
+      <w:proofErr w:type="spellStart"/>
+      <w:r>
+        <w:t>Screenshot</w:t>
+      </w:r>
+      <w:proofErr w:type="spellEnd"/>
+      <w:r>
+        <w:t xml:space="preserve"> formuláře volební kalkulačky iSideWith.com</w:t>
       </w:r>
     </w:p>
     <w:p>
       <w:pPr>
         <w:pStyle w:val="Heading2"/>
       </w:pPr>
+      <w:proofErr w:type="spellStart"/>
       <w:r>
         <w:lastRenderedPageBreak/>
-        <w:t>Vote Compass</w:t>
-      </w:r>
-    </w:p>
-    <w:p>
-      <w:pPr>
-        <w:pStyle w:val="Paragraph"/>
-      </w:pPr>
-      <w:r>
-        <w:t>Volební kalkulačka vyvíjena politickými odborníky z University of Toronto a týmem statistiků z Vox Pop Labs. Má miliony uživatelů v několika zemích po světě. Opět se jedná o kalkulačku vytvářenou odborníky</w:t>
+        <w:t>Vote</w:t>
+      </w:r>
+      <w:proofErr w:type="spellEnd"/>
+      <w:r>
+        <w:t xml:space="preserve"> </w:t>
+      </w:r>
+      <w:proofErr w:type="spellStart"/>
+      <w:r>
+        <w:t>Compass</w:t>
+      </w:r>
+      <w:proofErr w:type="spellEnd"/>
+    </w:p>
+    <w:p>
+      <w:pPr>
+        <w:pStyle w:val="Paragraph"/>
+      </w:pPr>
+      <w:r>
+        <w:t xml:space="preserve">Volební kalkulačka vyvíjena politickými odborníky z University </w:t>
+      </w:r>
+      <w:proofErr w:type="spellStart"/>
+      <w:r>
+        <w:t>of</w:t>
+      </w:r>
+      <w:proofErr w:type="spellEnd"/>
+      <w:r>
+        <w:t xml:space="preserve"> Toronto a týmem statistiků z Vox Pop </w:t>
+      </w:r>
+      <w:proofErr w:type="spellStart"/>
+      <w:r>
+        <w:t>Labs</w:t>
+      </w:r>
+      <w:proofErr w:type="spellEnd"/>
+      <w:r>
+        <w:t>. Má miliony uživatelů v několika zemích po světě. Opět se jedná o kalkulačku vytvářenou odborníky</w:t>
       </w:r>
       <w:r>
         <w:t xml:space="preserve"> pro voliče. Uživatelé si </w:t>
@@ -2378,7 +2474,6 @@
     <w:p>
       <w:pPr>
         <w:pStyle w:val="Paragraph"/>
-        <w:spacing w:before="360"/>
         <w:jc w:val="center"/>
       </w:pPr>
       <w:r>
@@ -2446,8 +2541,29 @@
         <w:fldChar w:fldCharType="end"/>
       </w:r>
       <w:r>
-        <w:t xml:space="preserve"> - Screenshot vyhodnocení volební kalkulačky Vote Compass</w:t>
-      </w:r>
+        <w:t xml:space="preserve"> - </w:t>
+      </w:r>
+      <w:proofErr w:type="spellStart"/>
+      <w:r>
+        <w:t>Screenshot</w:t>
+      </w:r>
+      <w:proofErr w:type="spellEnd"/>
+      <w:r>
+        <w:t xml:space="preserve"> vyhodnocení volební kalkulačky </w:t>
+      </w:r>
+      <w:proofErr w:type="spellStart"/>
+      <w:r>
+        <w:t>Vote</w:t>
+      </w:r>
+      <w:proofErr w:type="spellEnd"/>
+      <w:r>
+        <w:t xml:space="preserve"> </w:t>
+      </w:r>
+      <w:proofErr w:type="spellStart"/>
+      <w:r>
+        <w:t>Compass</w:t>
+      </w:r>
+      <w:proofErr w:type="spellEnd"/>
     </w:p>
     <w:p>
       <w:pPr>
@@ -2484,13 +2600,21 @@
         <w:t xml:space="preserve">Tvůrci se zaměřují pouze na volby celostátní. </w:t>
       </w:r>
       <w:r>
-        <w:t>Není zde tedy možnost si jakkoliv vytvořit vlastní formulář.</w:t>
+        <w:t xml:space="preserve">Není zde tedy možnost </w:t>
+      </w:r>
+      <w:proofErr w:type="gramStart"/>
+      <w:r>
+        <w:t>si</w:t>
+      </w:r>
+      <w:proofErr w:type="gramEnd"/>
+      <w:r>
+        <w:t xml:space="preserve"> jakkoliv vytvořit vlastní formulář.</w:t>
       </w:r>
     </w:p>
     <w:p>
       <w:pPr>
         <w:pStyle w:val="Subtitle"/>
-        <w:spacing w:after="0"/>
+        <w:spacing w:before="0" w:after="0"/>
       </w:pPr>
       <w:r>
         <w:t>Silné stránky:</w:t>
@@ -2512,7 +2636,7 @@
     <w:p>
       <w:pPr>
         <w:pStyle w:val="Subtitle"/>
-        <w:spacing w:after="0"/>
+        <w:spacing w:before="0" w:after="0"/>
       </w:pPr>
       <w:r>
         <w:t>Slabé stránky</w:t>
@@ -2550,7 +2674,6 @@
     <w:p>
       <w:pPr>
         <w:pStyle w:val="Paragraph"/>
-        <w:spacing w:before="240"/>
         <w:jc w:val="center"/>
       </w:pPr>
       <w:r>
@@ -2618,7 +2741,15 @@
         <w:fldChar w:fldCharType="end"/>
       </w:r>
       <w:r>
-        <w:t xml:space="preserve"> - Screenshot formuláře volební kalkulačky volebnikalkulacka.cz</w:t>
+        <w:t xml:space="preserve"> - </w:t>
+      </w:r>
+      <w:proofErr w:type="spellStart"/>
+      <w:r>
+        <w:t>Screenshot</w:t>
+      </w:r>
+      <w:proofErr w:type="spellEnd"/>
+      <w:r>
+        <w:t xml:space="preserve"> formuláře volební kalkulačky volebnikalkulacka.cz</w:t>
       </w:r>
     </w:p>
     <w:p>
@@ -2628,9 +2759,11 @@
       <w:r>
         <w:t xml:space="preserve">Google </w:t>
       </w:r>
+      <w:proofErr w:type="spellStart"/>
       <w:r>
         <w:t>Forms</w:t>
       </w:r>
+      <w:proofErr w:type="spellEnd"/>
     </w:p>
     <w:p>
       <w:pPr>
@@ -2672,7 +2805,6 @@
           <w:numId w:val="2"/>
         </w:numPr>
         <w:spacing w:after="0"/>
-        <w:ind w:left="709" w:hanging="283"/>
       </w:pPr>
       <w:r>
         <w:t>perfektní UI/UX</w:t>
@@ -2686,11 +2818,15 @@
           <w:numId w:val="2"/>
         </w:numPr>
         <w:spacing w:after="0"/>
-        <w:ind w:left="709" w:hanging="283"/>
-      </w:pPr>
-      <w:r>
-        <w:t>integrace s Google Apps</w:t>
-      </w:r>
+      </w:pPr>
+      <w:r>
+        <w:t xml:space="preserve">integrace s Google </w:t>
+      </w:r>
+      <w:proofErr w:type="spellStart"/>
+      <w:r>
+        <w:t>Apps</w:t>
+      </w:r>
+      <w:proofErr w:type="spellEnd"/>
     </w:p>
     <w:p>
       <w:pPr>
@@ -2700,7 +2836,6 @@
           <w:numId w:val="2"/>
         </w:numPr>
         <w:spacing w:after="0"/>
-        <w:ind w:left="709" w:hanging="283"/>
       </w:pPr>
       <w:r>
         <w:t>možnost exportu dat</w:t>
@@ -3252,24 +3387,21 @@
         <w:t xml:space="preserve"> na co odpovídat a</w:t>
       </w:r>
       <w:r>
-        <w:t xml:space="preserve"> tento uživatel musí teprve vytvořit </w:t>
-      </w:r>
+        <w:t xml:space="preserve"> tento uživatel musí teprve vytvořit formulář, který poté bude moci sdílením </w:t>
+      </w:r>
+      <w:r>
+        <w:t>dále šířit. Pro tuto roli</w:t>
+      </w:r>
+      <w:r>
+        <w:t xml:space="preserve"> je nutné přihlášení uživatele do aplikace.</w:t>
+      </w:r>
+    </w:p>
+    <w:p>
+      <w:pPr>
+        <w:pStyle w:val="Heading3"/>
+      </w:pPr>
       <w:r>
         <w:lastRenderedPageBreak/>
-        <w:t xml:space="preserve">formulář, který poté bude moci sdílením </w:t>
-      </w:r>
-      <w:r>
-        <w:t>dále šířit. Pro tuto roli</w:t>
-      </w:r>
-      <w:r>
-        <w:t xml:space="preserve"> je nutné přihlášení uživatele do aplikace.</w:t>
-      </w:r>
-    </w:p>
-    <w:p>
-      <w:pPr>
-        <w:pStyle w:val="Heading3"/>
-      </w:pPr>
-      <w:r>
         <w:t>Odpovídající kandidát</w:t>
       </w:r>
     </w:p>
@@ -3299,9 +3431,6 @@
     <w:p>
       <w:pPr>
         <w:pStyle w:val="Heading2"/>
-        <w:tabs>
-          <w:tab w:val="left" w:pos="6379"/>
-        </w:tabs>
       </w:pPr>
       <w:r>
         <w:t xml:space="preserve">Use Case </w:t>
@@ -3313,7 +3442,6 @@
     <w:p>
       <w:pPr>
         <w:pStyle w:val="Paragraph"/>
-        <w:keepNext/>
         <w:jc w:val="center"/>
       </w:pPr>
       <w:r>
@@ -3389,11 +3517,6 @@
     </w:p>
     <w:p>
       <w:pPr>
-        <w:pStyle w:val="Paragraph"/>
-      </w:pPr>
-    </w:p>
-    <w:p>
-      <w:pPr>
         <w:rPr>
           <w:rFonts w:ascii="Times New Roman" w:eastAsia="Times New Roman" w:hAnsi="Times New Roman" w:cs="Times New Roman"/>
           <w:szCs w:val="22"/>
@@ -3407,36 +3530,133 @@
     <w:p>
       <w:pPr>
         <w:pStyle w:val="Heading1"/>
-        <w:numPr>
-          <w:ilvl w:val="0"/>
-          <w:numId w:val="0"/>
-        </w:numPr>
-        <w:ind w:left="567" w:hanging="567"/>
       </w:pPr>
       <w:r>
         <w:lastRenderedPageBreak/>
-        <w:t>Použitá literatu</w:t>
-      </w:r>
-      <w:bookmarkStart w:id="0" w:name="_GoBack"/>
-      <w:bookmarkEnd w:id="0"/>
-      <w:r>
-        <w:t>ra</w:t>
-      </w:r>
-    </w:p>
-    <w:p>
-      <w:pPr>
-        <w:pStyle w:val="Paragraph"/>
-      </w:pPr>
-      <w:r>
-        <w:t>FOSSEN, Thomas a Joel ANDERSON. What's the point of voting advice applications? Competing perspectives on democracy and citizenship. </w:t>
-      </w:r>
+        <w:t>Použitá literatura</w:t>
+      </w:r>
+    </w:p>
+    <w:p>
+      <w:pPr>
+        <w:pStyle w:val="Paragraph"/>
+        <w:jc w:val="left"/>
+      </w:pPr>
+      <w:r>
+        <w:t xml:space="preserve">FOSSEN, Thomas a </w:t>
+      </w:r>
+      <w:proofErr w:type="spellStart"/>
+      <w:r>
+        <w:t>Joel</w:t>
+      </w:r>
+      <w:proofErr w:type="spellEnd"/>
+      <w:r>
+        <w:t xml:space="preserve"> ANDERSON. </w:t>
+      </w:r>
+      <w:proofErr w:type="spellStart"/>
+      <w:r>
+        <w:t>What's</w:t>
+      </w:r>
+      <w:proofErr w:type="spellEnd"/>
+      <w:r>
+        <w:t xml:space="preserve"> </w:t>
+      </w:r>
+      <w:proofErr w:type="spellStart"/>
+      <w:r>
+        <w:t>the</w:t>
+      </w:r>
+      <w:proofErr w:type="spellEnd"/>
+      <w:r>
+        <w:t xml:space="preserve"> point </w:t>
+      </w:r>
+      <w:proofErr w:type="spellStart"/>
+      <w:r>
+        <w:t>of</w:t>
+      </w:r>
+      <w:proofErr w:type="spellEnd"/>
+      <w:r>
+        <w:t xml:space="preserve"> </w:t>
+      </w:r>
+      <w:proofErr w:type="spellStart"/>
+      <w:r>
+        <w:t>voting</w:t>
+      </w:r>
+      <w:proofErr w:type="spellEnd"/>
+      <w:r>
+        <w:t xml:space="preserve"> </w:t>
+      </w:r>
+      <w:proofErr w:type="spellStart"/>
+      <w:r>
+        <w:t>advice</w:t>
+      </w:r>
+      <w:proofErr w:type="spellEnd"/>
+      <w:r>
+        <w:t xml:space="preserve"> </w:t>
+      </w:r>
+      <w:proofErr w:type="spellStart"/>
+      <w:r>
+        <w:t>applications</w:t>
+      </w:r>
+      <w:proofErr w:type="spellEnd"/>
+      <w:r>
+        <w:t xml:space="preserve">? </w:t>
+      </w:r>
+      <w:proofErr w:type="spellStart"/>
+      <w:r>
+        <w:t>Competing</w:t>
+      </w:r>
+      <w:proofErr w:type="spellEnd"/>
+      <w:r>
+        <w:t xml:space="preserve"> </w:t>
+      </w:r>
+      <w:proofErr w:type="spellStart"/>
+      <w:r>
+        <w:t>perspectives</w:t>
+      </w:r>
+      <w:proofErr w:type="spellEnd"/>
+      <w:r>
+        <w:t xml:space="preserve"> on </w:t>
+      </w:r>
+      <w:proofErr w:type="spellStart"/>
+      <w:r>
+        <w:t>democracy</w:t>
+      </w:r>
+      <w:proofErr w:type="spellEnd"/>
+      <w:r>
+        <w:t xml:space="preserve"> and </w:t>
+      </w:r>
+      <w:proofErr w:type="spellStart"/>
+      <w:r>
+        <w:t>citizenship</w:t>
+      </w:r>
+      <w:proofErr w:type="spellEnd"/>
+      <w:r>
+        <w:t>. </w:t>
+      </w:r>
+      <w:proofErr w:type="spellStart"/>
       <w:r>
         <w:rPr>
           <w:i/>
           <w:iCs/>
         </w:rPr>
-        <w:t>Electoral Studies</w:t>
-      </w:r>
+        <w:t>Electoral</w:t>
+      </w:r>
+      <w:proofErr w:type="spellEnd"/>
+      <w:r>
+        <w:rPr>
+          <w:i/>
+          <w:iCs/>
+        </w:rPr>
+        <w:t xml:space="preserve"> </w:t>
+      </w:r>
+      <w:proofErr w:type="spellStart"/>
+      <w:r>
+        <w:rPr>
+          <w:i/>
+          <w:iCs/>
+        </w:rPr>
+        <w:t>Studies</w:t>
+      </w:r>
+      <w:proofErr w:type="spellEnd"/>
       <w:r>
         <w:t>. 2014, </w:t>
       </w:r>
@@ -3454,17 +3674,107 @@
     <w:p>
       <w:pPr>
         <w:pStyle w:val="Paragraph"/>
-      </w:pPr>
-      <w:r>
-        <w:t>WAGNER, Markus a Outi RUUSUVIRTA. Matching voters to parties: Voting advice applications and models of party choice. </w:t>
+        <w:jc w:val="left"/>
+      </w:pPr>
+      <w:r>
+        <w:t xml:space="preserve">WAGNER, Markus a </w:t>
+      </w:r>
+      <w:proofErr w:type="spellStart"/>
+      <w:r>
+        <w:t>Outi</w:t>
+      </w:r>
+      <w:proofErr w:type="spellEnd"/>
+      <w:r>
+        <w:t xml:space="preserve"> RUUSUVIRTA. </w:t>
+      </w:r>
+      <w:proofErr w:type="spellStart"/>
+      <w:r>
+        <w:t>Matching</w:t>
+      </w:r>
+      <w:proofErr w:type="spellEnd"/>
+      <w:r>
+        <w:t xml:space="preserve"> </w:t>
+      </w:r>
+      <w:proofErr w:type="spellStart"/>
+      <w:r>
+        <w:t>voters</w:t>
+      </w:r>
+      <w:proofErr w:type="spellEnd"/>
+      <w:r>
+        <w:t xml:space="preserve"> to </w:t>
+      </w:r>
+      <w:proofErr w:type="spellStart"/>
+      <w:r>
+        <w:t>parties</w:t>
+      </w:r>
+      <w:proofErr w:type="spellEnd"/>
+      <w:r>
+        <w:t xml:space="preserve">: </w:t>
+      </w:r>
+      <w:proofErr w:type="spellStart"/>
+      <w:r>
+        <w:t>Voting</w:t>
+      </w:r>
+      <w:proofErr w:type="spellEnd"/>
+      <w:r>
+        <w:t xml:space="preserve"> </w:t>
+      </w:r>
+      <w:proofErr w:type="spellStart"/>
+      <w:r>
+        <w:t>advice</w:t>
+      </w:r>
+      <w:proofErr w:type="spellEnd"/>
+      <w:r>
+        <w:t xml:space="preserve"> </w:t>
+      </w:r>
+      <w:proofErr w:type="spellStart"/>
+      <w:r>
+        <w:t>applications</w:t>
+      </w:r>
+      <w:proofErr w:type="spellEnd"/>
+      <w:r>
+        <w:t xml:space="preserve"> and </w:t>
+      </w:r>
+      <w:proofErr w:type="spellStart"/>
+      <w:r>
+        <w:t>models</w:t>
+      </w:r>
+      <w:proofErr w:type="spellEnd"/>
+      <w:r>
+        <w:t xml:space="preserve"> </w:t>
+      </w:r>
+      <w:proofErr w:type="spellStart"/>
+      <w:r>
+        <w:t>of</w:t>
+      </w:r>
+      <w:proofErr w:type="spellEnd"/>
+      <w:r>
+        <w:t xml:space="preserve"> party </w:t>
+      </w:r>
+      <w:proofErr w:type="spellStart"/>
+      <w:r>
+        <w:t>choice</w:t>
+      </w:r>
+      <w:proofErr w:type="spellEnd"/>
+      <w:r>
+        <w:t>. </w:t>
       </w:r>
       <w:r>
         <w:rPr>
           <w:i/>
           <w:iCs/>
         </w:rPr>
-        <w:t>Acta Politica</w:t>
-      </w:r>
+        <w:t xml:space="preserve">Acta </w:t>
+      </w:r>
+      <w:proofErr w:type="spellStart"/>
+      <w:r>
+        <w:rPr>
+          <w:i/>
+          <w:iCs/>
+        </w:rPr>
+        <w:t>Politica</w:t>
+      </w:r>
+      <w:proofErr w:type="spellEnd"/>
       <w:r>
         <w:t>. 2012, </w:t>
       </w:r>
@@ -3490,17 +3800,148 @@
     <w:p>
       <w:pPr>
         <w:pStyle w:val="Paragraph"/>
+        <w:jc w:val="left"/>
       </w:pPr>
       <w:r>
         <w:t>GARZIA, Diego a Stefan MARSCHALL. </w:t>
       </w:r>
+      <w:proofErr w:type="spellStart"/>
       <w:r>
         <w:rPr>
           <w:i/>
           <w:iCs/>
         </w:rPr>
-        <w:t>Research on Voting Advice Applications: State of the Art and Future Directions</w:t>
-      </w:r>
+        <w:t>Research</w:t>
+      </w:r>
+      <w:proofErr w:type="spellEnd"/>
+      <w:r>
+        <w:rPr>
+          <w:i/>
+          <w:iCs/>
+        </w:rPr>
+        <w:t xml:space="preserve"> on </w:t>
+      </w:r>
+      <w:proofErr w:type="spellStart"/>
+      <w:r>
+        <w:rPr>
+          <w:i/>
+          <w:iCs/>
+        </w:rPr>
+        <w:t>Voting</w:t>
+      </w:r>
+      <w:proofErr w:type="spellEnd"/>
+      <w:r>
+        <w:rPr>
+          <w:i/>
+          <w:iCs/>
+        </w:rPr>
+        <w:t xml:space="preserve"> </w:t>
+      </w:r>
+      <w:proofErr w:type="spellStart"/>
+      <w:r>
+        <w:rPr>
+          <w:i/>
+          <w:iCs/>
+        </w:rPr>
+        <w:t>Advice</w:t>
+      </w:r>
+      <w:proofErr w:type="spellEnd"/>
+      <w:r>
+        <w:rPr>
+          <w:i/>
+          <w:iCs/>
+        </w:rPr>
+        <w:t xml:space="preserve"> </w:t>
+      </w:r>
+      <w:proofErr w:type="spellStart"/>
+      <w:r>
+        <w:rPr>
+          <w:i/>
+          <w:iCs/>
+        </w:rPr>
+        <w:t>Applications</w:t>
+      </w:r>
+      <w:proofErr w:type="spellEnd"/>
+      <w:r>
+        <w:rPr>
+          <w:i/>
+          <w:iCs/>
+        </w:rPr>
+        <w:t xml:space="preserve">: </w:t>
+      </w:r>
+      <w:proofErr w:type="spellStart"/>
+      <w:r>
+        <w:rPr>
+          <w:i/>
+          <w:iCs/>
+        </w:rPr>
+        <w:t>State</w:t>
+      </w:r>
+      <w:proofErr w:type="spellEnd"/>
+      <w:r>
+        <w:rPr>
+          <w:i/>
+          <w:iCs/>
+        </w:rPr>
+        <w:t xml:space="preserve"> </w:t>
+      </w:r>
+      <w:proofErr w:type="spellStart"/>
+      <w:r>
+        <w:rPr>
+          <w:i/>
+          <w:iCs/>
+        </w:rPr>
+        <w:t>of</w:t>
+      </w:r>
+      <w:proofErr w:type="spellEnd"/>
+      <w:r>
+        <w:rPr>
+          <w:i/>
+          <w:iCs/>
+        </w:rPr>
+        <w:t xml:space="preserve"> </w:t>
+      </w:r>
+      <w:proofErr w:type="spellStart"/>
+      <w:r>
+        <w:rPr>
+          <w:i/>
+          <w:iCs/>
+        </w:rPr>
+        <w:t>the</w:t>
+      </w:r>
+      <w:proofErr w:type="spellEnd"/>
+      <w:r>
+        <w:rPr>
+          <w:i/>
+          <w:iCs/>
+        </w:rPr>
+        <w:t xml:space="preserve"> Art and </w:t>
+      </w:r>
+      <w:proofErr w:type="spellStart"/>
+      <w:r>
+        <w:rPr>
+          <w:i/>
+          <w:iCs/>
+        </w:rPr>
+        <w:t>Future</w:t>
+      </w:r>
+      <w:proofErr w:type="spellEnd"/>
+      <w:r>
+        <w:rPr>
+          <w:i/>
+          <w:iCs/>
+        </w:rPr>
+        <w:t xml:space="preserve"> </w:t>
+      </w:r>
+      <w:proofErr w:type="spellStart"/>
+      <w:r>
+        <w:rPr>
+          <w:i/>
+          <w:iCs/>
+        </w:rPr>
+        <w:t>Directions</w:t>
+      </w:r>
+      <w:proofErr w:type="spellEnd"/>
       <w:r>
         <w:t>. 2016, </w:t>
       </w:r>
@@ -3515,19 +3956,9 @@
         <w:t>(4), 376-390. DOI: 10.1002/poi3.140. ISSN 19442866. Dostupné také z: http://doi.wiley.com/10.1002/poi3.140</w:t>
       </w:r>
     </w:p>
-    <w:p>
-      <w:pPr>
-        <w:pStyle w:val="Paragraph"/>
-      </w:pPr>
-    </w:p>
-    <w:p>
-      <w:pPr>
-        <w:pStyle w:val="Paragraph"/>
-      </w:pPr>
-    </w:p>
     <w:sectPr>
       <w:pgSz w:w="11900" w:h="16840"/>
-      <w:pgMar w:top="1418" w:right="1418" w:bottom="1418" w:left="1418" w:header="709" w:footer="709" w:gutter="0"/>
+      <w:pgMar w:top="1418" w:right="1418" w:bottom="1418" w:left="1418" w:header="709" w:footer="709" w:gutter="284"/>
       <w:cols w:space="708"/>
       <w:docGrid w:linePitch="360"/>
     </w:sectPr>
@@ -3653,7 +4084,7 @@
   <w:abstractNum w:abstractNumId="1" w15:restartNumberingAfterBreak="0">
     <w:nsid w:val="11F936B5"/>
     <w:multiLevelType w:val="multilevel"/>
-    <w:tmpl w:val="1CBA6460"/>
+    <w:tmpl w:val="9FD89D46"/>
     <w:lvl w:ilvl="0">
       <w:start w:val="1"/>
       <w:numFmt w:val="decimal"/>
@@ -4672,25 +5103,26 @@
   </w:style>
   <w:style w:type="paragraph" w:styleId="Heading1">
     <w:name w:val="heading 1"/>
+    <w:aliases w:val="Kapitola"/>
     <w:basedOn w:val="Normal"/>
     <w:next w:val="Paragraph"/>
     <w:link w:val="Heading1Char"/>
     <w:autoRedefine/>
     <w:uiPriority w:val="9"/>
     <w:qFormat/>
-    <w:rsid w:val="000919F2"/>
+    <w:rsid w:val="00B363C3"/>
     <w:pPr>
       <w:keepNext/>
       <w:keepLines/>
+      <w:pageBreakBefore/>
       <w:numPr>
         <w:numId w:val="7"/>
       </w:numPr>
-      <w:spacing w:before="240" w:after="240"/>
-      <w:ind w:left="567" w:hanging="567"/>
+      <w:spacing w:after="800"/>
       <w:outlineLvl w:val="0"/>
     </w:pPr>
     <w:rPr>
-      <w:rFonts w:ascii="Times New Roman" w:eastAsiaTheme="majorEastAsia" w:hAnsi="Times New Roman" w:cstheme="majorBidi"/>
+      <w:rFonts w:ascii="Arial" w:eastAsiaTheme="majorEastAsia" w:hAnsi="Arial" w:cstheme="majorBidi"/>
       <w:b/>
       <w:color w:val="000000" w:themeColor="text1"/>
       <w:sz w:val="40"/>
@@ -4700,33 +5132,38 @@
   </w:style>
   <w:style w:type="paragraph" w:styleId="Heading2">
     <w:name w:val="heading 2"/>
+    <w:aliases w:val="Oddíl"/>
     <w:basedOn w:val="Heading1"/>
     <w:next w:val="Paragraph"/>
     <w:link w:val="Heading2Char"/>
     <w:uiPriority w:val="9"/>
     <w:unhideWhenUsed/>
     <w:qFormat/>
-    <w:rsid w:val="00765809"/>
+    <w:rsid w:val="00914A22"/>
     <w:pPr>
+      <w:pageBreakBefore w:val="0"/>
       <w:numPr>
         <w:ilvl w:val="1"/>
       </w:numPr>
+      <w:spacing w:before="490" w:after="322"/>
+      <w:ind w:left="578" w:hanging="578"/>
       <w:outlineLvl w:val="1"/>
     </w:pPr>
     <w:rPr>
-      <w:sz w:val="32"/>
+      <w:sz w:val="28"/>
       <w:lang w:eastAsia="en-GB"/>
     </w:rPr>
   </w:style>
   <w:style w:type="paragraph" w:styleId="Heading3">
     <w:name w:val="heading 3"/>
+    <w:aliases w:val="Pododdíl"/>
     <w:basedOn w:val="Normal"/>
     <w:next w:val="Normal"/>
     <w:link w:val="Heading3Char"/>
     <w:uiPriority w:val="9"/>
     <w:unhideWhenUsed/>
     <w:qFormat/>
-    <w:rsid w:val="00765809"/>
+    <w:rsid w:val="00EF6416"/>
     <w:pPr>
       <w:keepNext/>
       <w:keepLines/>
@@ -4734,12 +5171,11 @@
         <w:ilvl w:val="2"/>
         <w:numId w:val="7"/>
       </w:numPr>
-      <w:spacing w:before="120" w:after="120"/>
-      <w:ind w:left="567" w:hanging="578"/>
+      <w:spacing w:before="390" w:after="180"/>
       <w:outlineLvl w:val="2"/>
     </w:pPr>
     <w:rPr>
-      <w:rFonts w:ascii="Times New Roman" w:eastAsiaTheme="majorEastAsia" w:hAnsi="Times New Roman" w:cstheme="majorBidi"/>
+      <w:rFonts w:ascii="Arial" w:eastAsiaTheme="majorEastAsia" w:hAnsi="Arial" w:cstheme="majorBidi"/>
       <w:b/>
       <w:color w:val="000000" w:themeColor="text1"/>
       <w:lang w:val="cs-CZ"/>
@@ -4747,6 +5183,7 @@
   </w:style>
   <w:style w:type="paragraph" w:styleId="Heading4">
     <w:name w:val="heading 4"/>
+    <w:aliases w:val="Podpodsekce"/>
     <w:basedOn w:val="Normal"/>
     <w:next w:val="Normal"/>
     <w:link w:val="Heading4Char"/>
@@ -4754,7 +5191,7 @@
     <w:semiHidden/>
     <w:unhideWhenUsed/>
     <w:qFormat/>
-    <w:rsid w:val="00646691"/>
+    <w:rsid w:val="00B363C3"/>
     <w:pPr>
       <w:keepNext/>
       <w:keepLines/>
@@ -4762,14 +5199,14 @@
         <w:ilvl w:val="3"/>
         <w:numId w:val="7"/>
       </w:numPr>
-      <w:spacing w:before="40"/>
+      <w:spacing w:before="358" w:after="166"/>
       <w:outlineLvl w:val="3"/>
     </w:pPr>
     <w:rPr>
-      <w:rFonts w:asciiTheme="majorHAnsi" w:eastAsiaTheme="majorEastAsia" w:hAnsiTheme="majorHAnsi" w:cstheme="majorBidi"/>
-      <w:i/>
+      <w:rFonts w:ascii="Arial" w:eastAsiaTheme="majorEastAsia" w:hAnsi="Arial" w:cstheme="majorBidi"/>
+      <w:b/>
       <w:iCs/>
-      <w:color w:val="2F5496" w:themeColor="accent1" w:themeShade="BF"/>
+      <w:color w:val="000000" w:themeColor="text1"/>
     </w:rPr>
   </w:style>
   <w:style w:type="paragraph" w:styleId="Heading5">
@@ -4934,12 +5371,13 @@
   </w:style>
   <w:style w:type="character" w:customStyle="1" w:styleId="Heading1Char">
     <w:name w:val="Heading 1 Char"/>
+    <w:aliases w:val="Kapitola Char"/>
     <w:basedOn w:val="DefaultParagraphFont"/>
     <w:link w:val="Heading1"/>
     <w:uiPriority w:val="9"/>
-    <w:rsid w:val="000919F2"/>
+    <w:rsid w:val="00B363C3"/>
     <w:rPr>
-      <w:rFonts w:ascii="Times New Roman" w:eastAsiaTheme="majorEastAsia" w:hAnsi="Times New Roman" w:cstheme="majorBidi"/>
+      <w:rFonts w:ascii="Arial" w:eastAsiaTheme="majorEastAsia" w:hAnsi="Arial" w:cstheme="majorBidi"/>
       <w:b/>
       <w:color w:val="000000" w:themeColor="text1"/>
       <w:sz w:val="40"/>
@@ -4949,15 +5387,16 @@
   </w:style>
   <w:style w:type="character" w:customStyle="1" w:styleId="Heading2Char">
     <w:name w:val="Heading 2 Char"/>
+    <w:aliases w:val="Oddíl Char"/>
     <w:basedOn w:val="DefaultParagraphFont"/>
     <w:link w:val="Heading2"/>
     <w:uiPriority w:val="9"/>
-    <w:rsid w:val="00765809"/>
+    <w:rsid w:val="00914A22"/>
     <w:rPr>
-      <w:rFonts w:ascii="Times New Roman" w:eastAsiaTheme="majorEastAsia" w:hAnsi="Times New Roman" w:cstheme="majorBidi"/>
+      <w:rFonts w:ascii="Arial" w:eastAsiaTheme="majorEastAsia" w:hAnsi="Arial" w:cstheme="majorBidi"/>
       <w:b/>
       <w:color w:val="000000" w:themeColor="text1"/>
-      <w:sz w:val="32"/>
+      <w:sz w:val="28"/>
       <w:szCs w:val="32"/>
       <w:lang w:val="cs-CZ" w:eastAsia="en-GB"/>
     </w:rPr>
@@ -4982,14 +5421,13 @@
   <w:style w:type="paragraph" w:customStyle="1" w:styleId="Paragraph">
     <w:name w:val="Paragraph"/>
     <w:basedOn w:val="Normal"/>
-    <w:autoRedefine/>
     <w:qFormat/>
-    <w:rsid w:val="003E759C"/>
+    <w:rsid w:val="00EF6416"/>
     <w:pPr>
       <w:tabs>
         <w:tab w:val="center" w:pos="6549"/>
       </w:tabs>
-      <w:spacing w:after="240" w:line="360" w:lineRule="auto"/>
+      <w:spacing w:after="240" w:line="288" w:lineRule="auto"/>
       <w:jc w:val="both"/>
     </w:pPr>
     <w:rPr>
@@ -5030,12 +5468,13 @@
   </w:style>
   <w:style w:type="character" w:customStyle="1" w:styleId="Heading3Char">
     <w:name w:val="Heading 3 Char"/>
+    <w:aliases w:val="Pododdíl Char"/>
     <w:basedOn w:val="DefaultParagraphFont"/>
     <w:link w:val="Heading3"/>
     <w:uiPriority w:val="9"/>
-    <w:rsid w:val="00765809"/>
+    <w:rsid w:val="00EF6416"/>
     <w:rPr>
-      <w:rFonts w:ascii="Times New Roman" w:eastAsiaTheme="majorEastAsia" w:hAnsi="Times New Roman" w:cstheme="majorBidi"/>
+      <w:rFonts w:ascii="Arial" w:eastAsiaTheme="majorEastAsia" w:hAnsi="Arial" w:cstheme="majorBidi"/>
       <w:b/>
       <w:color w:val="000000" w:themeColor="text1"/>
       <w:lang w:val="cs-CZ"/>
@@ -5043,16 +5482,17 @@
   </w:style>
   <w:style w:type="character" w:customStyle="1" w:styleId="Heading4Char">
     <w:name w:val="Heading 4 Char"/>
+    <w:aliases w:val="Podpodsekce Char"/>
     <w:basedOn w:val="DefaultParagraphFont"/>
     <w:link w:val="Heading4"/>
     <w:uiPriority w:val="9"/>
     <w:semiHidden/>
-    <w:rsid w:val="00646691"/>
+    <w:rsid w:val="00B363C3"/>
     <w:rPr>
-      <w:rFonts w:asciiTheme="majorHAnsi" w:eastAsiaTheme="majorEastAsia" w:hAnsiTheme="majorHAnsi" w:cstheme="majorBidi"/>
-      <w:i/>
+      <w:rFonts w:ascii="Arial" w:eastAsiaTheme="majorEastAsia" w:hAnsi="Arial" w:cstheme="majorBidi"/>
+      <w:b/>
       <w:iCs/>
-      <w:color w:val="2F5496" w:themeColor="accent1" w:themeShade="BF"/>
+      <w:color w:val="000000" w:themeColor="text1"/>
     </w:rPr>
   </w:style>
   <w:style w:type="character" w:customStyle="1" w:styleId="Heading5Char">
@@ -5181,6 +5621,41 @@
         <w:insideV w:val="single" w:sz="4" w:space="0" w:color="auto"/>
       </w:tblBorders>
     </w:tblPr>
+  </w:style>
+  <w:style w:type="paragraph" w:customStyle="1" w:styleId="Style1">
+    <w:name w:val="Style1"/>
+    <w:rsid w:val="00B363C3"/>
+    <w:pPr>
+      <w:numPr>
+        <w:numId w:val="7"/>
+      </w:numPr>
+      <w:spacing w:before="490" w:after="322"/>
+      <w:ind w:left="431" w:hanging="431"/>
+    </w:pPr>
+    <w:rPr>
+      <w:rFonts w:ascii="Arial" w:eastAsia="Times New Roman" w:hAnsi="Arial" w:cstheme="majorBidi"/>
+      <w:b/>
+      <w:color w:val="000000" w:themeColor="text1"/>
+      <w:sz w:val="28"/>
+      <w:szCs w:val="32"/>
+      <w:lang w:val="cs-CZ" w:eastAsia="en-GB"/>
+    </w:rPr>
+  </w:style>
+  <w:style w:type="paragraph" w:customStyle="1" w:styleId="Jine">
+    <w:name w:val="Jine"/>
+    <w:basedOn w:val="Normal"/>
+    <w:next w:val="Paragraph"/>
+    <w:qFormat/>
+    <w:rsid w:val="00B363C3"/>
+    <w:pPr>
+      <w:spacing w:before="490" w:after="322"/>
+    </w:pPr>
+    <w:rPr>
+      <w:rFonts w:ascii="Arial" w:hAnsi="Arial"/>
+      <w:b/>
+      <w:sz w:val="28"/>
+      <w:lang w:val="cs-CZ"/>
+    </w:rPr>
   </w:style>
 </w:styles>
 </file>
@@ -5451,7 +5926,7 @@
 </file>
 
 <file path=customXml/itemProps1.xml><?xml version="1.0" encoding="utf-8"?>
-<ds:datastoreItem xmlns:ds="http://schemas.openxmlformats.org/officeDocument/2006/customXml" ds:itemID="{02B72365-9247-5341-84F3-55FBEF764839}">
+<ds:datastoreItem xmlns:ds="http://schemas.openxmlformats.org/officeDocument/2006/customXml" ds:itemID="{2522CFC1-852B-3149-83E1-174E44BAD463}">
   <ds:schemaRefs>
     <ds:schemaRef ds:uri="http://schemas.openxmlformats.org/officeDocument/2006/bibliography"/>
   </ds:schemaRefs>

</xml_diff>

<commit_message>
Analýza cca hotová. Přepsán úvod.
</commit_message>
<xml_diff>
--- a/bp_klein.docx
+++ b/bp_klein.docx
@@ -342,8 +342,10 @@
           <w:lang w:eastAsia="en-GB"/>
         </w:rPr>
         <w:sectPr>
+          <w:footerReference w:type="even" r:id="rId8"/>
+          <w:footerReference w:type="default" r:id="rId9"/>
           <w:pgSz w:w="11900" w:h="16840"/>
-          <w:pgMar w:top="2748" w:right="1418" w:bottom="1418" w:left="1418" w:header="709" w:footer="709" w:gutter="0"/>
+          <w:pgMar w:top="2750" w:right="1418" w:bottom="1418" w:left="1418" w:header="709" w:footer="709" w:gutter="284"/>
           <w:cols w:space="708"/>
           <w:vAlign w:val="center"/>
           <w:docGrid w:linePitch="360"/>
@@ -375,6 +377,12 @@
     <w:p>
       <w:pPr>
         <w:pStyle w:val="Paragraph"/>
+        <w:tabs>
+          <w:tab w:val="clear" w:pos="6549"/>
+          <w:tab w:val="center" w:pos="5529"/>
+          <w:tab w:val="right" w:leader="dot" w:pos="8080"/>
+        </w:tabs>
+        <w:spacing w:after="0"/>
       </w:pPr>
       <w:r>
         <w:t>V Praze dne 2. května 2018</w:t>
@@ -389,12 +397,16 @@
     <w:p>
       <w:pPr>
         <w:pStyle w:val="Paragraph"/>
+        <w:tabs>
+          <w:tab w:val="clear" w:pos="6549"/>
+          <w:tab w:val="center" w:pos="6946"/>
+        </w:tabs>
+        <w:spacing w:after="0"/>
       </w:pPr>
       <w:r>
         <w:tab/>
       </w:r>
       <w:r>
-        <w:tab/>
         <w:t>Rostislav Klein</w:t>
       </w:r>
     </w:p>
@@ -466,9 +478,10 @@
           <w:lang w:eastAsia="en-GB"/>
         </w:rPr>
         <w:sectPr>
+          <w:footerReference w:type="default" r:id="rId10"/>
           <w:type w:val="continuous"/>
           <w:pgSz w:w="11900" w:h="16840"/>
-          <w:pgMar w:top="1418" w:right="1418" w:bottom="1418" w:left="1418" w:header="709" w:footer="709" w:gutter="0"/>
+          <w:pgMar w:top="1418" w:right="1418" w:bottom="1418" w:left="1418" w:header="709" w:footer="709" w:gutter="284"/>
           <w:cols w:space="708"/>
           <w:vAlign w:val="bottom"/>
           <w:docGrid w:linePitch="360"/>
@@ -631,6 +644,12 @@
     <w:p>
       <w:pPr>
         <w:pStyle w:val="Paragraph"/>
+        <w:sectPr>
+          <w:pgSz w:w="11900" w:h="16840"/>
+          <w:pgMar w:top="1418" w:right="1418" w:bottom="1418" w:left="1418" w:header="709" w:footer="709" w:gutter="284"/>
+          <w:cols w:space="708"/>
+          <w:docGrid w:linePitch="360"/>
+        </w:sectPr>
       </w:pPr>
       <w:r>
         <w:rPr>
@@ -653,6 +672,11 @@
     <w:p>
       <w:pPr>
         <w:pStyle w:val="Heading1"/>
+        <w:numPr>
+          <w:ilvl w:val="0"/>
+          <w:numId w:val="0"/>
+        </w:numPr>
+        <w:ind w:left="432" w:hanging="432"/>
         <w:rPr>
           <w:rFonts w:eastAsia="Times New Roman"/>
           <w:lang w:eastAsia="en-GB"/>
@@ -714,10 +738,46 @@
         <w:rPr>
           <w:rFonts w:eastAsia="Calibri"/>
         </w:rPr>
+        <w:t>občan</w:t>
+      </w:r>
+      <w:r>
+        <w:t xml:space="preserve"> neví se svou volbou rady, má mo</w:t>
+      </w:r>
+      <w:r>
+        <w:rPr>
+          <w:rFonts w:eastAsia="Calibri"/>
+        </w:rPr>
+        <w:t>ž</w:t>
+      </w:r>
+      <w:r>
+        <w:t xml:space="preserve">nost </w:t>
+      </w:r>
+      <w:r>
+        <w:t>jednu z těchto</w:t>
+      </w:r>
+      <w:r>
+        <w:t xml:space="preserve"> kalkula</w:t>
+      </w:r>
+      <w:r>
+        <w:rPr>
+          <w:rFonts w:eastAsia="Calibri"/>
+        </w:rPr>
         <w:t>č</w:t>
       </w:r>
       <w:r>
-        <w:t>lov</w:t>
+        <w:t xml:space="preserve">ek využít. Jsou mu kladeny otázky většinou ohledně aktuální politické situace. Občan odpovídá </w:t>
+      </w:r>
+      <w:r>
+        <w:t>v rámci dané škály nap</w:t>
+      </w:r>
+      <w:r>
+        <w:rPr>
+          <w:rFonts w:eastAsia="Calibri"/>
+        </w:rPr>
+        <w:t>ř</w:t>
+      </w:r>
+      <w:r>
+        <w:t>íklad: "pln</w:t>
       </w:r>
       <w:r>
         <w:rPr>
@@ -726,7 +786,135 @@
         <w:t>ě</w:t>
       </w:r>
       <w:r>
-        <w:t>k neví se svou volbou rady, má mo</w:t>
+        <w:t xml:space="preserve"> souhlasím, nevím, nesouhlasím". </w:t>
+      </w:r>
+      <w:r>
+        <w:t>Tímto kvízem si tak volič může otestovat, koho (jakou stranu, nebo kterého kandidáta) by v nadcházejících volbách měl dle svých preferencí volit. V posledních letech zaznamenávají tyto online nástroje na značném růstu.</w:t>
+      </w:r>
+    </w:p>
+    <w:p>
+      <w:pPr>
+        <w:pStyle w:val="Paragraph"/>
+      </w:pPr>
+      <w:r>
+        <w:t>Existuje také</w:t>
+      </w:r>
+      <w:r>
+        <w:t xml:space="preserve"> spousta online </w:t>
+      </w:r>
+      <w:r>
+        <w:rPr>
+          <w:rFonts w:eastAsia="Calibri"/>
+        </w:rPr>
+        <w:t>ř</w:t>
+      </w:r>
+      <w:r>
+        <w:t>ešení pro tvorbu formulá</w:t>
+      </w:r>
+      <w:r>
+        <w:rPr>
+          <w:rFonts w:eastAsia="Calibri"/>
+        </w:rPr>
+        <w:t>řů</w:t>
+      </w:r>
+      <w:r>
+        <w:t xml:space="preserve">, </w:t>
+      </w:r>
+      <w:r>
+        <w:t xml:space="preserve">kde </w:t>
+      </w:r>
+      <w:r>
+        <w:t xml:space="preserve">si </w:t>
+      </w:r>
+      <w:r>
+        <w:t>je lidé mohou</w:t>
+      </w:r>
+      <w:r>
+        <w:t xml:space="preserve"> vytvo</w:t>
+      </w:r>
+      <w:r>
+        <w:rPr>
+          <w:rFonts w:eastAsia="Calibri"/>
+        </w:rPr>
+        <w:t>ř</w:t>
+      </w:r>
+      <w:r>
+        <w:t>it, nadefinovat otázky a libovoln</w:t>
+      </w:r>
+      <w:r>
+        <w:rPr>
+          <w:rFonts w:eastAsia="Calibri"/>
+        </w:rPr>
+        <w:t>ě</w:t>
+      </w:r>
+      <w:r>
+        <w:t xml:space="preserve"> ší</w:t>
+      </w:r>
+      <w:r>
+        <w:rPr>
+          <w:rFonts w:eastAsia="Calibri"/>
+        </w:rPr>
+        <w:t>ř</w:t>
+      </w:r>
+      <w:r>
+        <w:t>it. Postup vypl</w:t>
+      </w:r>
+      <w:r>
+        <w:rPr>
+          <w:rFonts w:eastAsia="Calibri"/>
+        </w:rPr>
+        <w:t>ň</w:t>
+      </w:r>
+      <w:r>
+        <w:t>ování takového formulá</w:t>
+      </w:r>
+      <w:r>
+        <w:rPr>
+          <w:rFonts w:eastAsia="Calibri"/>
+        </w:rPr>
+        <w:t>ř</w:t>
+      </w:r>
+      <w:r>
+        <w:t xml:space="preserve">e </w:t>
+      </w:r>
+      <w:r>
+        <w:t>poté</w:t>
+      </w:r>
+      <w:r>
+        <w:t xml:space="preserve"> bývá </w:t>
+      </w:r>
+      <w:r>
+        <w:t>podobný – uživateli</w:t>
+      </w:r>
+      <w:r>
+        <w:t xml:space="preserve"> jsou kladeny otázky a on na n</w:t>
+      </w:r>
+      <w:r>
+        <w:rPr>
+          <w:rFonts w:eastAsia="Calibri"/>
+        </w:rPr>
+        <w:t>ě</w:t>
+      </w:r>
+      <w:r>
+        <w:t xml:space="preserve"> odpovídá, ob</w:t>
+      </w:r>
+      <w:r>
+        <w:rPr>
+          <w:rFonts w:eastAsia="Calibri"/>
+        </w:rPr>
+        <w:t>č</w:t>
+      </w:r>
+      <w:r>
+        <w:t>as v rámci dané škály, n</w:t>
+      </w:r>
+      <w:r>
+        <w:rPr>
+          <w:rFonts w:eastAsia="Calibri"/>
+        </w:rPr>
+        <w:t>ě</w:t>
+      </w:r>
+      <w:r>
+        <w:t>kdy má mo</w:t>
       </w:r>
       <w:r>
         <w:rPr>
@@ -735,34 +923,28 @@
         <w:t>ž</w:t>
       </w:r>
       <w:r>
-        <w:t>nost pou</w:t>
-      </w:r>
-      <w:r>
-        <w:rPr>
-          <w:rFonts w:eastAsia="Calibri"/>
-        </w:rPr>
-        <w:t>ž</w:t>
-      </w:r>
-      <w:r>
-        <w:t>ít tuto kalkula</w:t>
-      </w:r>
-      <w:r>
-        <w:rPr>
-          <w:rFonts w:eastAsia="Calibri"/>
-        </w:rPr>
-        <w:t>č</w:t>
-      </w:r>
-      <w:r>
-        <w:t>ku jako formu srovnání jeho názoru a názoru druhé strany, která se o tento hlas uchází. Potencionálnímu voli</w:t>
-      </w:r>
-      <w:r>
-        <w:rPr>
-          <w:rFonts w:eastAsia="Calibri"/>
-        </w:rPr>
-        <w:t>č</w:t>
-      </w:r>
-      <w:r>
-        <w:t>i jsou kladeny otázky, on na n</w:t>
+        <w:t xml:space="preserve">nost vyplnit libovolný text. </w:t>
+      </w:r>
+      <w:r>
+        <w:t xml:space="preserve">Nejedná se však o volební kalkulačky, jelikož </w:t>
+      </w:r>
+      <w:r>
+        <w:t>posledním krokem pro odpovídajícího na takovýto formulá</w:t>
+      </w:r>
+      <w:r>
+        <w:rPr>
+          <w:rFonts w:eastAsia="Calibri"/>
+        </w:rPr>
+        <w:t>ř</w:t>
+      </w:r>
+      <w:r>
+        <w:t xml:space="preserve"> bývá </w:t>
+      </w:r>
+      <w:r>
+        <w:t xml:space="preserve">maximálně </w:t>
+      </w:r>
+      <w:r>
+        <w:t>pod</w:t>
       </w:r>
       <w:r>
         <w:rPr>
@@ -771,7 +953,13 @@
         <w:t>ě</w:t>
       </w:r>
       <w:r>
-        <w:t xml:space="preserve"> odpovídá v rámci dané škály nap</w:t>
+        <w:t xml:space="preserve">kování za </w:t>
+      </w:r>
+      <w:r>
+        <w:t>vyplnění</w:t>
+      </w:r>
+      <w:r>
+        <w:t xml:space="preserve"> formulá</w:t>
       </w:r>
       <w:r>
         <w:rPr>
@@ -780,25 +968,16 @@
         <w:t>ř</w:t>
       </w:r>
       <w:r>
-        <w:t>íklad: "pln</w:t>
-      </w:r>
-      <w:r>
-        <w:rPr>
-          <w:rFonts w:eastAsia="Calibri"/>
-        </w:rPr>
-        <w:t>ě</w:t>
-      </w:r>
-      <w:r>
-        <w:t xml:space="preserve"> souhlasím, nevím, nesouhlasím". Jde tedy o formu testu odpov</w:t>
-      </w:r>
-      <w:r>
-        <w:rPr>
-          <w:rFonts w:eastAsia="Calibri"/>
-        </w:rPr>
-        <w:t>ě</w:t>
-      </w:r>
-      <w:r>
-        <w:t>dí na p</w:t>
+        <w:t>e a k tv</w:t>
+      </w:r>
+      <w:r>
+        <w:rPr>
+          <w:rFonts w:eastAsia="Calibri"/>
+        </w:rPr>
+        <w:t>ů</w:t>
+      </w:r>
+      <w:r>
+        <w:t>rci formulá</w:t>
       </w:r>
       <w:r>
         <w:rPr>
@@ -807,269 +986,6 @@
         <w:t>ř</w:t>
       </w:r>
       <w:r>
-        <w:t>edem definované odpov</w:t>
-      </w:r>
-      <w:r>
-        <w:rPr>
-          <w:rFonts w:eastAsia="Calibri"/>
-        </w:rPr>
-        <w:t>ě</w:t>
-      </w:r>
-      <w:r>
-        <w:t>di. Takový formulá</w:t>
-      </w:r>
-      <w:r>
-        <w:rPr>
-          <w:rFonts w:eastAsia="Calibri"/>
-        </w:rPr>
-        <w:t>ř</w:t>
-      </w:r>
-      <w:r>
-        <w:t xml:space="preserve"> tedy slou</w:t>
-      </w:r>
-      <w:r>
-        <w:rPr>
-          <w:rFonts w:eastAsia="Calibri"/>
-        </w:rPr>
-        <w:t>ž</w:t>
-      </w:r>
-      <w:r>
-        <w:t>í primárn</w:t>
-      </w:r>
-      <w:r>
-        <w:rPr>
-          <w:rFonts w:eastAsia="Calibri"/>
-        </w:rPr>
-        <w:t>ě</w:t>
-      </w:r>
-      <w:r>
-        <w:t xml:space="preserve"> k odeslání dat p</w:t>
-      </w:r>
-      <w:r>
-        <w:rPr>
-          <w:rFonts w:eastAsia="Calibri"/>
-        </w:rPr>
-        <w:t>ř</w:t>
-      </w:r>
-      <w:r>
-        <w:t>íjemci, ale jako poslední krok zárove</w:t>
-      </w:r>
-      <w:r>
-        <w:rPr>
-          <w:rFonts w:eastAsia="Calibri"/>
-        </w:rPr>
-        <w:t>ň</w:t>
-      </w:r>
-      <w:r>
-        <w:t xml:space="preserve"> uká</w:t>
-      </w:r>
-      <w:r>
-        <w:rPr>
-          <w:rFonts w:eastAsia="Calibri"/>
-        </w:rPr>
-        <w:t>ž</w:t>
-      </w:r>
-      <w:r>
-        <w:t>e u</w:t>
-      </w:r>
-      <w:r>
-        <w:rPr>
-          <w:rFonts w:eastAsia="Calibri"/>
-        </w:rPr>
-        <w:t>ž</w:t>
-      </w:r>
-      <w:r>
-        <w:t xml:space="preserve">ivateli na kolik procent a v jakých otázkách s </w:t>
-      </w:r>
-      <w:r>
-        <w:t>uchaze</w:t>
-      </w:r>
-      <w:r>
-        <w:rPr>
-          <w:rFonts w:eastAsia="Calibri"/>
-        </w:rPr>
-        <w:t>č</w:t>
-      </w:r>
-      <w:r>
-        <w:t>i</w:t>
-      </w:r>
-      <w:r>
-        <w:t xml:space="preserve"> o hlas shoduje. </w:t>
-      </w:r>
-    </w:p>
-    <w:p>
-      <w:pPr>
-        <w:pStyle w:val="Paragraph"/>
-      </w:pPr>
-      <w:r>
-        <w:t xml:space="preserve">Na internetu také existuje spousta online </w:t>
-      </w:r>
-      <w:r>
-        <w:rPr>
-          <w:rFonts w:eastAsia="Calibri"/>
-        </w:rPr>
-        <w:t>ř</w:t>
-      </w:r>
-      <w:r>
-        <w:t>ešení pro tvorbu formulá</w:t>
-      </w:r>
-      <w:r>
-        <w:rPr>
-          <w:rFonts w:eastAsia="Calibri"/>
-        </w:rPr>
-        <w:t>řů</w:t>
-      </w:r>
-      <w:r>
-        <w:t>, které si m</w:t>
-      </w:r>
-      <w:r>
-        <w:rPr>
-          <w:rFonts w:eastAsia="Calibri"/>
-        </w:rPr>
-        <w:t>ůž</w:t>
-      </w:r>
-      <w:r>
-        <w:t>ou lidé vytvo</w:t>
-      </w:r>
-      <w:r>
-        <w:rPr>
-          <w:rFonts w:eastAsia="Calibri"/>
-        </w:rPr>
-        <w:t>ř</w:t>
-      </w:r>
-      <w:r>
-        <w:t>it, nadefinovat otázky a libovoln</w:t>
-      </w:r>
-      <w:r>
-        <w:rPr>
-          <w:rFonts w:eastAsia="Calibri"/>
-        </w:rPr>
-        <w:t>ě</w:t>
-      </w:r>
-      <w:r>
-        <w:t xml:space="preserve"> ší</w:t>
-      </w:r>
-      <w:r>
-        <w:rPr>
-          <w:rFonts w:eastAsia="Calibri"/>
-        </w:rPr>
-        <w:t>ř</w:t>
-      </w:r>
-      <w:r>
-        <w:t>it. Postup vypl</w:t>
-      </w:r>
-      <w:r>
-        <w:rPr>
-          <w:rFonts w:eastAsia="Calibri"/>
-        </w:rPr>
-        <w:t>ň</w:t>
-      </w:r>
-      <w:r>
-        <w:t>ování takového formulá</w:t>
-      </w:r>
-      <w:r>
-        <w:rPr>
-          <w:rFonts w:eastAsia="Calibri"/>
-        </w:rPr>
-        <w:t>ř</w:t>
-      </w:r>
-      <w:r>
-        <w:t xml:space="preserve">e tedy bývá </w:t>
-      </w:r>
-      <w:r>
-        <w:t>podobný – uživateli</w:t>
-      </w:r>
-      <w:r>
-        <w:t xml:space="preserve"> jsou kladeny otázky a on na n</w:t>
-      </w:r>
-      <w:r>
-        <w:rPr>
-          <w:rFonts w:eastAsia="Calibri"/>
-        </w:rPr>
-        <w:t>ě</w:t>
-      </w:r>
-      <w:r>
-        <w:t xml:space="preserve"> odpovídá, ob</w:t>
-      </w:r>
-      <w:r>
-        <w:rPr>
-          <w:rFonts w:eastAsia="Calibri"/>
-        </w:rPr>
-        <w:t>č</w:t>
-      </w:r>
-      <w:r>
-        <w:t>as v rámci dané škály, n</w:t>
-      </w:r>
-      <w:r>
-        <w:rPr>
-          <w:rFonts w:eastAsia="Calibri"/>
-        </w:rPr>
-        <w:t>ě</w:t>
-      </w:r>
-      <w:r>
-        <w:t>kdy má mo</w:t>
-      </w:r>
-      <w:r>
-        <w:rPr>
-          <w:rFonts w:eastAsia="Calibri"/>
-        </w:rPr>
-        <w:t>ž</w:t>
-      </w:r>
-      <w:r>
-        <w:t>nost vyplnit libovolný text. Nicmén</w:t>
-      </w:r>
-      <w:r>
-        <w:rPr>
-          <w:rFonts w:eastAsia="Calibri"/>
-        </w:rPr>
-        <w:t>ě</w:t>
-      </w:r>
-      <w:r>
-        <w:t xml:space="preserve"> posledním krokem pro odpovídajícího na takovýto formulá</w:t>
-      </w:r>
-      <w:r>
-        <w:rPr>
-          <w:rFonts w:eastAsia="Calibri"/>
-        </w:rPr>
-        <w:t>ř</w:t>
-      </w:r>
-      <w:r>
-        <w:t xml:space="preserve"> bývá pod</w:t>
-      </w:r>
-      <w:r>
-        <w:rPr>
-          <w:rFonts w:eastAsia="Calibri"/>
-        </w:rPr>
-        <w:t>ě</w:t>
-      </w:r>
-      <w:r>
-        <w:t>kování za odeslání formulá</w:t>
-      </w:r>
-      <w:r>
-        <w:rPr>
-          <w:rFonts w:eastAsia="Calibri"/>
-        </w:rPr>
-        <w:t>ř</w:t>
-      </w:r>
-      <w:r>
-        <w:t>e a k tv</w:t>
-      </w:r>
-      <w:r>
-        <w:rPr>
-          <w:rFonts w:eastAsia="Calibri"/>
-        </w:rPr>
-        <w:t>ů</w:t>
-      </w:r>
-      <w:r>
-        <w:t>rci formulá</w:t>
-      </w:r>
-      <w:r>
-        <w:rPr>
-          <w:rFonts w:eastAsia="Calibri"/>
-        </w:rPr>
-        <w:t>ř</w:t>
-      </w:r>
-      <w:r>
         <w:t>e</w:t>
       </w:r>
       <w:r>
@@ -1081,57 +997,43 @@
         <w:pStyle w:val="Paragraph"/>
       </w:pPr>
       <w:r>
-        <w:t xml:space="preserve">Existuje tedy nespočet volebních kalkulaček i aplikací, kde si lidé </w:t>
-      </w:r>
-      <w:r>
-        <w:t xml:space="preserve">sami mohou tvořit </w:t>
-      </w:r>
-      <w:r>
-        <w:t>formuláře</w:t>
-      </w:r>
-      <w:r>
-        <w:t xml:space="preserve"> pro vlastní potřebu</w:t>
+        <w:t>Jelikož se zajímám o tvorbu webových aplikací</w:t>
+      </w:r>
+      <w:r>
+        <w:t xml:space="preserve"> stejně tak jako o politiku</w:t>
+      </w:r>
+      <w:r>
+        <w:t xml:space="preserve"> a není mi jedno, jak a na základě čeho se lidé rozhodují jít k volbám</w:t>
       </w:r>
       <w:r>
         <w:t xml:space="preserve">. </w:t>
       </w:r>
       <w:r>
-        <w:t>Přestože kalkulačky nabývají hlavně v posledních letech na popularitě, nenarazil jsem na žádnou kalkulačku pro jiné než celostátní volby.</w:t>
-      </w:r>
-    </w:p>
-    <w:p>
-      <w:pPr>
-        <w:pStyle w:val="Paragraph"/>
-      </w:pPr>
-      <w:r>
-        <w:t>Jelikož se zajímám o tvorbu webových aplikací</w:t>
-      </w:r>
-      <w:r>
-        <w:t xml:space="preserve"> stejně tak jako o politiku. </w:t>
-      </w:r>
-      <w:r>
         <w:t xml:space="preserve">Napadlo mě </w:t>
       </w:r>
       <w:r>
         <w:t xml:space="preserve">zkusit </w:t>
       </w:r>
       <w:r>
-        <w:t>dát veřejnosti nástroj, kde si takové kalkulačky budou moci vytvořit svépomocí.</w:t>
+        <w:t xml:space="preserve">dát veřejnosti nástroj, kde si takové kalkulačky budou moci vytvořit </w:t>
+      </w:r>
+      <w:r>
+        <w:t>sami</w:t>
+      </w:r>
+      <w:r>
+        <w:t>.</w:t>
       </w:r>
       <w:r>
         <w:t xml:space="preserve"> Moderní demokracii by takový prostředek mohl pomoci.</w:t>
       </w:r>
-      <w:r>
-        <w:t xml:space="preserve"> Kladu si za cíl vyvinout webovou aplikaci, která tuto možnost veřejnosti poskytne.</w:t>
-      </w:r>
-    </w:p>
-    <w:p>
-      <w:pPr>
-        <w:rPr>
-          <w:rFonts w:ascii="Times New Roman" w:eastAsia="Times New Roman" w:hAnsi="Times New Roman" w:cstheme="majorBidi"/>
+    </w:p>
+    <w:p>
+      <w:pPr>
+        <w:rPr>
+          <w:rFonts w:ascii="Arial" w:eastAsia="Times New Roman" w:hAnsi="Arial" w:cstheme="majorBidi"/>
           <w:b/>
           <w:color w:val="000000" w:themeColor="text1"/>
-          <w:sz w:val="32"/>
+          <w:sz w:val="28"/>
           <w:szCs w:val="32"/>
           <w:lang w:val="cs-CZ" w:eastAsia="en-GB"/>
         </w:rPr>
@@ -1146,6 +1048,11 @@
     <w:p>
       <w:pPr>
         <w:pStyle w:val="Heading2"/>
+        <w:numPr>
+          <w:ilvl w:val="0"/>
+          <w:numId w:val="0"/>
+        </w:numPr>
+        <w:ind w:left="578" w:hanging="578"/>
         <w:rPr>
           <w:rFonts w:eastAsia="Times New Roman"/>
         </w:rPr>
@@ -1161,11 +1068,14 @@
     <w:p>
       <w:pPr>
         <w:pStyle w:val="Paragraph"/>
-      </w:pPr>
-      <w:r>
         <w:rPr>
           <w:rFonts w:eastAsia="Helvetica"/>
         </w:rPr>
+      </w:pPr>
+      <w:r>
+        <w:rPr>
+          <w:rFonts w:eastAsia="Helvetica"/>
+        </w:rPr>
         <w:t xml:space="preserve">Cílem této práci je </w:t>
       </w:r>
       <w:r>
@@ -1238,13 +1148,26 @@
         <w:rPr>
           <w:rFonts w:eastAsia="Helvetica"/>
         </w:rPr>
-        <w:t xml:space="preserve">. </w:t>
+        <w:t xml:space="preserve">. Co je to volební kalkulačka bude vysvětleno v samostatné kapitole. </w:t>
       </w:r>
       <w:r>
         <w:rPr>
           <w:rFonts w:eastAsia="Helvetica"/>
         </w:rPr>
         <w:t>Výstupem bude fungující aplikace, která bude zdarma přístupná veřejnosti k využívání.</w:t>
+      </w:r>
+    </w:p>
+    <w:p>
+      <w:pPr>
+        <w:pStyle w:val="Heading2"/>
+        <w:numPr>
+          <w:ilvl w:val="0"/>
+          <w:numId w:val="0"/>
+        </w:numPr>
+        <w:ind w:left="578" w:hanging="578"/>
+      </w:pPr>
+      <w:r>
+        <w:t>Struktura práce</w:t>
       </w:r>
     </w:p>
     <w:p>
@@ -1254,7 +1177,7 @@
           <w:ilvl w:val="0"/>
           <w:numId w:val="1"/>
         </w:numPr>
-        <w:spacing w:line="360" w:lineRule="auto"/>
+        <w:spacing w:line="288" w:lineRule="auto"/>
         <w:ind w:left="714" w:hanging="357"/>
         <w:jc w:val="both"/>
         <w:rPr>
@@ -1279,7 +1202,7 @@
           <w:ilvl w:val="0"/>
           <w:numId w:val="1"/>
         </w:numPr>
-        <w:spacing w:line="360" w:lineRule="auto"/>
+        <w:spacing w:line="288" w:lineRule="auto"/>
         <w:ind w:left="714" w:hanging="357"/>
         <w:jc w:val="both"/>
         <w:rPr>
@@ -1320,7 +1243,7 @@
           <w:ilvl w:val="1"/>
           <w:numId w:val="1"/>
         </w:numPr>
-        <w:spacing w:line="360" w:lineRule="auto"/>
+        <w:spacing w:line="288" w:lineRule="auto"/>
         <w:jc w:val="both"/>
         <w:rPr>
           <w:rFonts w:ascii="Times New Roman" w:eastAsia="Times New Roman" w:hAnsi="Times New Roman" w:cs="Times New Roman"/>
@@ -1344,7 +1267,7 @@
           <w:ilvl w:val="0"/>
           <w:numId w:val="1"/>
         </w:numPr>
-        <w:spacing w:line="360" w:lineRule="auto"/>
+        <w:spacing w:line="288" w:lineRule="auto"/>
         <w:jc w:val="both"/>
         <w:rPr>
           <w:rFonts w:ascii="Times New Roman" w:eastAsia="Times New Roman" w:hAnsi="Times New Roman" w:cs="Times New Roman"/>
@@ -1360,8 +1283,6 @@
         </w:rPr>
         <w:t>analýza problému</w:t>
       </w:r>
-      <w:bookmarkStart w:id="0" w:name="_GoBack"/>
-      <w:bookmarkEnd w:id="0"/>
     </w:p>
     <w:p>
       <w:pPr>
@@ -1370,7 +1291,7 @@
           <w:ilvl w:val="1"/>
           <w:numId w:val="1"/>
         </w:numPr>
-        <w:spacing w:line="360" w:lineRule="auto"/>
+        <w:spacing w:line="288" w:lineRule="auto"/>
         <w:jc w:val="both"/>
         <w:rPr>
           <w:rFonts w:ascii="Times New Roman" w:eastAsia="Times New Roman" w:hAnsi="Times New Roman" w:cs="Times New Roman"/>
@@ -1410,7 +1331,7 @@
           <w:ilvl w:val="1"/>
           <w:numId w:val="1"/>
         </w:numPr>
-        <w:spacing w:line="360" w:lineRule="auto"/>
+        <w:spacing w:line="288" w:lineRule="auto"/>
         <w:jc w:val="both"/>
         <w:rPr>
           <w:rFonts w:ascii="Times New Roman" w:eastAsia="Times New Roman" w:hAnsi="Times New Roman" w:cs="Times New Roman"/>
@@ -1436,6 +1357,48 @@
         <w:t>cases</w:t>
       </w:r>
       <w:proofErr w:type="spellEnd"/>
+    </w:p>
+    <w:p>
+      <w:pPr>
+        <w:pStyle w:val="ListParagraph"/>
+        <w:numPr>
+          <w:ilvl w:val="0"/>
+          <w:numId w:val="1"/>
+        </w:numPr>
+        <w:spacing w:line="288" w:lineRule="auto"/>
+        <w:jc w:val="both"/>
+        <w:rPr>
+          <w:rFonts w:ascii="Times New Roman" w:eastAsia="Times New Roman" w:hAnsi="Times New Roman" w:cs="Times New Roman"/>
+          <w:szCs w:val="22"/>
+          <w:lang w:val="cs-CZ" w:eastAsia="en-GB"/>
+        </w:rPr>
+      </w:pPr>
+      <w:proofErr w:type="spellStart"/>
+      <w:r>
+        <w:rPr>
+          <w:rFonts w:ascii="Times New Roman" w:eastAsia="Times New Roman" w:hAnsi="Times New Roman" w:cs="Times New Roman"/>
+          <w:szCs w:val="22"/>
+          <w:lang w:val="cs-CZ" w:eastAsia="en-GB"/>
+        </w:rPr>
+        <w:t>vysvětelní</w:t>
+      </w:r>
+      <w:proofErr w:type="spellEnd"/>
+      <w:r>
+        <w:rPr>
+          <w:rFonts w:ascii="Times New Roman" w:eastAsia="Times New Roman" w:hAnsi="Times New Roman" w:cs="Times New Roman"/>
+          <w:szCs w:val="22"/>
+          <w:lang w:val="cs-CZ" w:eastAsia="en-GB"/>
+        </w:rPr>
+        <w:t xml:space="preserve"> </w:t>
+      </w:r>
+      <w:r>
+        <w:rPr>
+          <w:rFonts w:ascii="Times New Roman" w:eastAsia="Times New Roman" w:hAnsi="Times New Roman" w:cs="Times New Roman"/>
+          <w:szCs w:val="22"/>
+          <w:lang w:val="cs-CZ" w:eastAsia="en-GB"/>
+        </w:rPr>
+        <w:t>použité technologie pro</w:t>
+      </w:r>
     </w:p>
     <w:p>
       <w:pPr>
@@ -1444,7 +1407,7 @@
           <w:ilvl w:val="1"/>
           <w:numId w:val="1"/>
         </w:numPr>
-        <w:spacing w:line="360" w:lineRule="auto"/>
+        <w:spacing w:line="288" w:lineRule="auto"/>
         <w:jc w:val="both"/>
         <w:rPr>
           <w:rFonts w:ascii="Times New Roman" w:eastAsia="Times New Roman" w:hAnsi="Times New Roman" w:cs="Times New Roman"/>
@@ -1452,22 +1415,50 @@
           <w:lang w:val="cs-CZ" w:eastAsia="en-GB"/>
         </w:rPr>
       </w:pPr>
+      <w:proofErr w:type="spellStart"/>
       <w:r>
         <w:rPr>
           <w:rFonts w:ascii="Times New Roman" w:eastAsia="Times New Roman" w:hAnsi="Times New Roman" w:cs="Times New Roman"/>
           <w:szCs w:val="22"/>
           <w:lang w:val="cs-CZ" w:eastAsia="en-GB"/>
         </w:rPr>
-        <w:t xml:space="preserve">návrh </w:t>
-      </w:r>
+        <w:t>backend</w:t>
+      </w:r>
+      <w:proofErr w:type="spellEnd"/>
       <w:r>
         <w:rPr>
           <w:rFonts w:ascii="Times New Roman" w:eastAsia="Times New Roman" w:hAnsi="Times New Roman" w:cs="Times New Roman"/>
           <w:szCs w:val="22"/>
           <w:lang w:val="cs-CZ" w:eastAsia="en-GB"/>
         </w:rPr>
-        <w:t>datového modelu</w:t>
-      </w:r>
+        <w:t xml:space="preserve"> (REST API)</w:t>
+      </w:r>
+    </w:p>
+    <w:p>
+      <w:pPr>
+        <w:pStyle w:val="ListParagraph"/>
+        <w:numPr>
+          <w:ilvl w:val="1"/>
+          <w:numId w:val="1"/>
+        </w:numPr>
+        <w:spacing w:line="288" w:lineRule="auto"/>
+        <w:jc w:val="both"/>
+        <w:rPr>
+          <w:rFonts w:ascii="Times New Roman" w:eastAsia="Times New Roman" w:hAnsi="Times New Roman" w:cs="Times New Roman"/>
+          <w:szCs w:val="22"/>
+          <w:lang w:val="cs-CZ" w:eastAsia="en-GB"/>
+        </w:rPr>
+      </w:pPr>
+      <w:proofErr w:type="spellStart"/>
+      <w:r>
+        <w:rPr>
+          <w:rFonts w:ascii="Times New Roman" w:eastAsia="Times New Roman" w:hAnsi="Times New Roman" w:cs="Times New Roman"/>
+          <w:szCs w:val="22"/>
+          <w:lang w:val="cs-CZ" w:eastAsia="en-GB"/>
+        </w:rPr>
+        <w:t>frontend</w:t>
+      </w:r>
+      <w:proofErr w:type="spellEnd"/>
     </w:p>
     <w:p>
       <w:pPr>
@@ -1476,7 +1467,7 @@
           <w:ilvl w:val="0"/>
           <w:numId w:val="1"/>
         </w:numPr>
-        <w:spacing w:line="360" w:lineRule="auto"/>
+        <w:spacing w:line="288" w:lineRule="auto"/>
         <w:jc w:val="both"/>
         <w:rPr>
           <w:rFonts w:ascii="Times New Roman" w:eastAsia="Times New Roman" w:hAnsi="Times New Roman" w:cs="Times New Roman"/>
@@ -1490,7 +1481,7 @@
           <w:szCs w:val="22"/>
           <w:lang w:val="cs-CZ" w:eastAsia="en-GB"/>
         </w:rPr>
-        <w:t>popis použité technologie pro</w:t>
+        <w:t>implementace řešení</w:t>
       </w:r>
     </w:p>
     <w:p>
@@ -1500,7 +1491,7 @@
           <w:ilvl w:val="1"/>
           <w:numId w:val="1"/>
         </w:numPr>
-        <w:spacing w:line="360" w:lineRule="auto"/>
+        <w:spacing w:line="288" w:lineRule="auto"/>
         <w:jc w:val="both"/>
         <w:rPr>
           <w:rFonts w:ascii="Times New Roman" w:eastAsia="Times New Roman" w:hAnsi="Times New Roman" w:cs="Times New Roman"/>
@@ -1508,16 +1499,14 @@
           <w:lang w:val="cs-CZ" w:eastAsia="en-GB"/>
         </w:rPr>
       </w:pPr>
-      <w:proofErr w:type="spellStart"/>
       <w:r>
         <w:rPr>
           <w:rFonts w:ascii="Times New Roman" w:eastAsia="Times New Roman" w:hAnsi="Times New Roman" w:cs="Times New Roman"/>
           <w:szCs w:val="22"/>
           <w:lang w:val="cs-CZ" w:eastAsia="en-GB"/>
         </w:rPr>
-        <w:t>backend</w:t>
-      </w:r>
-      <w:proofErr w:type="spellEnd"/>
+        <w:t>grafický návrh</w:t>
+      </w:r>
     </w:p>
     <w:p>
       <w:pPr>
@@ -1526,7 +1515,7 @@
           <w:ilvl w:val="1"/>
           <w:numId w:val="1"/>
         </w:numPr>
-        <w:spacing w:line="360" w:lineRule="auto"/>
+        <w:spacing w:line="288" w:lineRule="auto"/>
         <w:jc w:val="both"/>
         <w:rPr>
           <w:rFonts w:ascii="Times New Roman" w:eastAsia="Times New Roman" w:hAnsi="Times New Roman" w:cs="Times New Roman"/>
@@ -1534,40 +1523,24 @@
           <w:lang w:val="cs-CZ" w:eastAsia="en-GB"/>
         </w:rPr>
       </w:pPr>
-      <w:proofErr w:type="spellStart"/>
       <w:r>
         <w:rPr>
           <w:rFonts w:ascii="Times New Roman" w:eastAsia="Times New Roman" w:hAnsi="Times New Roman" w:cs="Times New Roman"/>
           <w:szCs w:val="22"/>
           <w:lang w:val="cs-CZ" w:eastAsia="en-GB"/>
         </w:rPr>
-        <w:t>frontend</w:t>
-      </w:r>
-      <w:proofErr w:type="spellEnd"/>
-    </w:p>
-    <w:p>
-      <w:pPr>
-        <w:pStyle w:val="ListParagraph"/>
-        <w:numPr>
-          <w:ilvl w:val="0"/>
-          <w:numId w:val="1"/>
-        </w:numPr>
-        <w:spacing w:line="360" w:lineRule="auto"/>
-        <w:jc w:val="both"/>
+        <w:t xml:space="preserve">vytvoření </w:t>
+      </w:r>
+      <w:proofErr w:type="spellStart"/>
+      <w:r>
         <w:rPr>
           <w:rFonts w:ascii="Times New Roman" w:eastAsia="Times New Roman" w:hAnsi="Times New Roman" w:cs="Times New Roman"/>
           <w:szCs w:val="22"/>
           <w:lang w:val="cs-CZ" w:eastAsia="en-GB"/>
         </w:rPr>
-      </w:pPr>
-      <w:r>
-        <w:rPr>
-          <w:rFonts w:ascii="Times New Roman" w:eastAsia="Times New Roman" w:hAnsi="Times New Roman" w:cs="Times New Roman"/>
-          <w:szCs w:val="22"/>
-          <w:lang w:val="cs-CZ" w:eastAsia="en-GB"/>
-        </w:rPr>
-        <w:t>implementace řešení</w:t>
-      </w:r>
+        <w:t>api</w:t>
+      </w:r>
+      <w:proofErr w:type="spellEnd"/>
     </w:p>
     <w:p>
       <w:pPr>
@@ -1576,7 +1549,7 @@
           <w:ilvl w:val="1"/>
           <w:numId w:val="1"/>
         </w:numPr>
-        <w:spacing w:line="360" w:lineRule="auto"/>
+        <w:spacing w:line="288" w:lineRule="auto"/>
         <w:jc w:val="both"/>
         <w:rPr>
           <w:rFonts w:ascii="Times New Roman" w:eastAsia="Times New Roman" w:hAnsi="Times New Roman" w:cs="Times New Roman"/>
@@ -1590,8 +1563,34 @@
           <w:szCs w:val="22"/>
           <w:lang w:val="cs-CZ" w:eastAsia="en-GB"/>
         </w:rPr>
-        <w:t>grafický návrh</w:t>
-      </w:r>
+        <w:t>k</w:t>
+      </w:r>
+      <w:r>
+        <w:rPr>
+          <w:rFonts w:ascii="Times New Roman" w:eastAsia="Helvetica" w:hAnsi="Times New Roman" w:cs="Times New Roman"/>
+          <w:szCs w:val="22"/>
+          <w:lang w:val="cs-CZ" w:eastAsia="en-GB"/>
+        </w:rPr>
+        <w:t>ó</w:t>
+      </w:r>
+      <w:r>
+        <w:rPr>
+          <w:rFonts w:ascii="Times New Roman" w:eastAsia="Times New Roman" w:hAnsi="Times New Roman" w:cs="Times New Roman"/>
+          <w:szCs w:val="22"/>
+          <w:lang w:val="cs-CZ" w:eastAsia="en-GB"/>
+        </w:rPr>
+        <w:t xml:space="preserve">dování </w:t>
+      </w:r>
+      <w:proofErr w:type="spellStart"/>
+      <w:r>
+        <w:rPr>
+          <w:rFonts w:ascii="Times New Roman" w:eastAsia="Times New Roman" w:hAnsi="Times New Roman" w:cs="Times New Roman"/>
+          <w:szCs w:val="22"/>
+          <w:lang w:val="cs-CZ" w:eastAsia="en-GB"/>
+        </w:rPr>
+        <w:t>frontendu</w:t>
+      </w:r>
+      <w:proofErr w:type="spellEnd"/>
     </w:p>
     <w:p>
       <w:pPr>
@@ -1600,7 +1599,7 @@
           <w:ilvl w:val="1"/>
           <w:numId w:val="1"/>
         </w:numPr>
-        <w:spacing w:line="360" w:lineRule="auto"/>
+        <w:spacing w:line="288" w:lineRule="auto"/>
         <w:jc w:val="both"/>
         <w:rPr>
           <w:rFonts w:ascii="Times New Roman" w:eastAsia="Times New Roman" w:hAnsi="Times New Roman" w:cs="Times New Roman"/>
@@ -1614,7 +1613,7 @@
           <w:szCs w:val="22"/>
           <w:lang w:val="cs-CZ" w:eastAsia="en-GB"/>
         </w:rPr>
-        <w:t xml:space="preserve">vytvoření </w:t>
+        <w:t xml:space="preserve">programování </w:t>
       </w:r>
       <w:proofErr w:type="spellStart"/>
       <w:r>
@@ -1623,135 +1622,61 @@
           <w:szCs w:val="22"/>
           <w:lang w:val="cs-CZ" w:eastAsia="en-GB"/>
         </w:rPr>
-        <w:t>api</w:t>
-      </w:r>
-      <w:proofErr w:type="spellEnd"/>
-    </w:p>
-    <w:p>
-      <w:pPr>
-        <w:pStyle w:val="ListParagraph"/>
+        <w:t>frontendu</w:t>
+      </w:r>
+      <w:proofErr w:type="spellEnd"/>
+    </w:p>
+    <w:p>
+      <w:pPr>
+        <w:pStyle w:val="Heading2"/>
         <w:numPr>
-          <w:ilvl w:val="1"/>
-          <w:numId w:val="1"/>
+          <w:ilvl w:val="0"/>
+          <w:numId w:val="0"/>
         </w:numPr>
-        <w:spacing w:line="360" w:lineRule="auto"/>
-        <w:jc w:val="both"/>
-        <w:rPr>
-          <w:rFonts w:ascii="Times New Roman" w:eastAsia="Times New Roman" w:hAnsi="Times New Roman" w:cs="Times New Roman"/>
-          <w:szCs w:val="22"/>
-          <w:lang w:val="cs-CZ" w:eastAsia="en-GB"/>
-        </w:rPr>
-      </w:pPr>
-      <w:r>
-        <w:rPr>
-          <w:rFonts w:ascii="Times New Roman" w:eastAsia="Times New Roman" w:hAnsi="Times New Roman" w:cs="Times New Roman"/>
-          <w:szCs w:val="22"/>
-          <w:lang w:val="cs-CZ" w:eastAsia="en-GB"/>
-        </w:rPr>
-        <w:t>k</w:t>
-      </w:r>
-      <w:r>
-        <w:rPr>
-          <w:rFonts w:ascii="Times New Roman" w:eastAsia="Helvetica" w:hAnsi="Times New Roman" w:cs="Times New Roman"/>
-          <w:szCs w:val="22"/>
-          <w:lang w:val="cs-CZ" w:eastAsia="en-GB"/>
-        </w:rPr>
-        <w:t>ó</w:t>
-      </w:r>
-      <w:r>
-        <w:rPr>
-          <w:rFonts w:ascii="Times New Roman" w:eastAsia="Times New Roman" w:hAnsi="Times New Roman" w:cs="Times New Roman"/>
-          <w:szCs w:val="22"/>
-          <w:lang w:val="cs-CZ" w:eastAsia="en-GB"/>
-        </w:rPr>
-        <w:t xml:space="preserve">dování </w:t>
-      </w:r>
-      <w:proofErr w:type="spellStart"/>
-      <w:r>
-        <w:rPr>
-          <w:rFonts w:ascii="Times New Roman" w:eastAsia="Times New Roman" w:hAnsi="Times New Roman" w:cs="Times New Roman"/>
-          <w:szCs w:val="22"/>
-          <w:lang w:val="cs-CZ" w:eastAsia="en-GB"/>
-        </w:rPr>
-        <w:t>frontendu</w:t>
-      </w:r>
-      <w:proofErr w:type="spellEnd"/>
-    </w:p>
-    <w:p>
-      <w:pPr>
-        <w:pStyle w:val="ListParagraph"/>
+        <w:ind w:left="578" w:hanging="578"/>
+        <w:rPr>
+          <w:rFonts w:eastAsia="Times New Roman"/>
+        </w:rPr>
+      </w:pPr>
+      <w:r>
+        <w:rPr>
+          <w:rFonts w:eastAsia="Times New Roman"/>
+        </w:rPr>
+        <w:t>Předpoklady práce</w:t>
+      </w:r>
+    </w:p>
+    <w:p>
+      <w:pPr>
+        <w:pStyle w:val="Paragraph"/>
+      </w:pPr>
+      <w:r>
+        <w:t xml:space="preserve">V této práci předpokládám, že má čtenář základní povědomí o webových technologiích jako je HTML, CSS, </w:t>
+      </w:r>
+      <w:proofErr w:type="spellStart"/>
+      <w:r>
+        <w:t>Javascript</w:t>
+      </w:r>
+      <w:proofErr w:type="spellEnd"/>
+      <w:r>
+        <w:t xml:space="preserve">. Stejně tak základní znalosti ohledně SQL databázích. Konkrétní použité </w:t>
+      </w:r>
+      <w:proofErr w:type="spellStart"/>
+      <w:r>
+        <w:t>frameworky</w:t>
+      </w:r>
+      <w:proofErr w:type="spellEnd"/>
+      <w:r>
+        <w:t xml:space="preserve"> budou popsány v samostatné kapitole.</w:t>
+      </w:r>
+    </w:p>
+    <w:p>
+      <w:pPr>
+        <w:pStyle w:val="Heading2"/>
         <w:numPr>
-          <w:ilvl w:val="1"/>
-          <w:numId w:val="1"/>
+          <w:ilvl w:val="0"/>
+          <w:numId w:val="0"/>
         </w:numPr>
-        <w:spacing w:line="360" w:lineRule="auto"/>
-        <w:jc w:val="both"/>
-        <w:rPr>
-          <w:rFonts w:ascii="Times New Roman" w:eastAsia="Times New Roman" w:hAnsi="Times New Roman" w:cs="Times New Roman"/>
-          <w:szCs w:val="22"/>
-          <w:lang w:val="cs-CZ" w:eastAsia="en-GB"/>
-        </w:rPr>
-      </w:pPr>
-      <w:r>
-        <w:rPr>
-          <w:rFonts w:ascii="Times New Roman" w:eastAsia="Times New Roman" w:hAnsi="Times New Roman" w:cs="Times New Roman"/>
-          <w:szCs w:val="22"/>
-          <w:lang w:val="cs-CZ" w:eastAsia="en-GB"/>
-        </w:rPr>
-        <w:t xml:space="preserve">programování </w:t>
-      </w:r>
-      <w:proofErr w:type="spellStart"/>
-      <w:r>
-        <w:rPr>
-          <w:rFonts w:ascii="Times New Roman" w:eastAsia="Times New Roman" w:hAnsi="Times New Roman" w:cs="Times New Roman"/>
-          <w:szCs w:val="22"/>
-          <w:lang w:val="cs-CZ" w:eastAsia="en-GB"/>
-        </w:rPr>
-        <w:t>frontendu</w:t>
-      </w:r>
-      <w:proofErr w:type="spellEnd"/>
-    </w:p>
-    <w:p>
-      <w:pPr>
-        <w:pStyle w:val="Heading2"/>
-        <w:rPr>
-          <w:rFonts w:eastAsia="Times New Roman"/>
-        </w:rPr>
-      </w:pPr>
-      <w:r>
-        <w:rPr>
-          <w:rFonts w:eastAsia="Times New Roman"/>
-        </w:rPr>
-        <w:t>Předpoklady práce</w:t>
-      </w:r>
-    </w:p>
-    <w:p>
-      <w:pPr>
-        <w:pStyle w:val="Paragraph"/>
-      </w:pPr>
-      <w:r>
-        <w:t xml:space="preserve">V této práci předpokládám, že má čtenář základní povědomí o webových technologiích jako je HTML, CSS, </w:t>
-      </w:r>
-      <w:proofErr w:type="spellStart"/>
-      <w:r>
-        <w:t>Javascript</w:t>
-      </w:r>
-      <w:proofErr w:type="spellEnd"/>
-      <w:r>
-        <w:t xml:space="preserve">. Stejně tak základní znalosti ohledně SQL databázích. Konkrétní použité </w:t>
-      </w:r>
-      <w:proofErr w:type="spellStart"/>
-      <w:r>
-        <w:t>frameworky</w:t>
-      </w:r>
-      <w:proofErr w:type="spellEnd"/>
-      <w:r>
-        <w:t xml:space="preserve"> budou popsány v samostatné kapitole.</w:t>
-      </w:r>
-    </w:p>
-    <w:p>
-      <w:pPr>
-        <w:pStyle w:val="Heading2"/>
+        <w:ind w:left="578" w:hanging="578"/>
       </w:pPr>
       <w:r>
         <w:t>Přínos práce</w:t>
@@ -1868,6 +1793,60 @@
       <w:r>
         <w:t xml:space="preserve"> 2012)</w:t>
       </w:r>
+      <w:r>
+        <w:t xml:space="preserve"> </w:t>
+      </w:r>
+      <w:r>
+        <w:t xml:space="preserve">V roce </w:t>
+      </w:r>
+      <w:r>
+        <w:t>2013 pak německá volební kalkulačka</w:t>
+      </w:r>
+      <w:r>
+        <w:t xml:space="preserve"> </w:t>
+      </w:r>
+      <w:proofErr w:type="spellStart"/>
+      <w:r>
+        <w:t>Wahl</w:t>
+      </w:r>
+      <w:proofErr w:type="spellEnd"/>
+      <w:r>
+        <w:t>-O-Mat zaznamenal</w:t>
+      </w:r>
+      <w:r>
+        <w:t>a</w:t>
+      </w:r>
+      <w:r>
+        <w:t xml:space="preserve"> 13,</w:t>
+      </w:r>
+      <w:r>
+        <w:t>3</w:t>
+      </w:r>
+      <w:r>
+        <w:t xml:space="preserve"> </w:t>
+      </w:r>
+      <w:r>
+        <w:t xml:space="preserve">milionů </w:t>
+      </w:r>
+      <w:r>
+        <w:t>použití. (</w:t>
+      </w:r>
+      <w:proofErr w:type="spellStart"/>
+      <w:r>
+        <w:t>Garzia</w:t>
+      </w:r>
+      <w:proofErr w:type="spellEnd"/>
+      <w:r>
+        <w:t xml:space="preserve">, </w:t>
+      </w:r>
+      <w:proofErr w:type="spellStart"/>
+      <w:r>
+        <w:t>Marschall</w:t>
+      </w:r>
+      <w:proofErr w:type="spellEnd"/>
+      <w:r>
+        <w:t xml:space="preserve"> 2016)</w:t>
+      </w:r>
     </w:p>
     <w:p>
       <w:pPr>
@@ -1876,11 +1855,9 @@
       <w:r>
         <w:t>Kalkulačky můžou mít také značné politické následky v podobě poklesu voličské loajality ke stranám a štěpení voličů dle aktuálních volebních témat. Staly se například nejdůležitějším zdrojem informací pro mladé voliče ve Finsku, kde velká část z nich přiznává, že kalkulačka jim pomohla v </w:t>
       </w:r>
-      <w:proofErr w:type="gramStart"/>
-      <w:r>
-        <w:t>rozhodování</w:t>
-      </w:r>
-      <w:proofErr w:type="gramEnd"/>
+      <w:r>
+        <w:t>rozhodování,</w:t>
+      </w:r>
       <w:r>
         <w:t xml:space="preserve"> koho volit. Kalkulačky mohou také přesvědčit některé voliče, aby svého favorita volby úplně změnili. Například v německých federálních volbách v roce 2005 </w:t>
       </w:r>
@@ -1902,7 +1879,10 @@
       </w:r>
       <w:proofErr w:type="spellEnd"/>
       <w:r>
-        <w:t xml:space="preserve">-O-matu řeklo, že změnili svůj výběr kandidáta díky výsledku volební kalkulačky. (Wagner, </w:t>
+        <w:t>-O-M</w:t>
+      </w:r>
+      <w:r>
+        <w:t xml:space="preserve">atu řeklo, že změnili svůj výběr kandidáta díky výsledku volební kalkulačky. (Wagner, </w:t>
       </w:r>
       <w:proofErr w:type="spellStart"/>
       <w:r>
@@ -1918,7 +1898,10 @@
         <w:pStyle w:val="Heading2"/>
       </w:pPr>
       <w:r>
-        <w:t>Základní funkcionalita</w:t>
+        <w:t xml:space="preserve">Základní </w:t>
+      </w:r>
+      <w:r>
+        <w:t>funkce</w:t>
       </w:r>
     </w:p>
     <w:p>
@@ -1929,10 +1912,43 @@
         <w:t>I když</w:t>
       </w:r>
       <w:r>
-        <w:t xml:space="preserve"> se kalkulačky jedna od druhé lehce liší, všechny jsou dělány na stejném základním modelu, kde jsou porovnávány názory voliče a jednotlivých stran (kandidátů) dle odpovědí na předem stanovené otázky. Ústředním bodem je kvíz s otázkami, které mají několik možností odpovědi. Většinou se jedná o 20-35 tvrzení/otázek, které se týkají aktuálního politického dění. Po vyplnění tohoto kvízu/dotazníku se uživateli zobrazí, jak blízce jsou si jeho odpovědi podobné s odpověďmi jednotlivých stran/kandidátů. </w:t>
-      </w:r>
-      <w:r>
-        <w:t xml:space="preserve">(Wagner, </w:t>
+        <w:t xml:space="preserve"> se kalkulačky </w:t>
+      </w:r>
+      <w:r>
+        <w:t xml:space="preserve">tak jak je dnes známe </w:t>
+      </w:r>
+      <w:r>
+        <w:t>jedna od druhé lehce liší, všechny jsou děl</w:t>
+      </w:r>
+      <w:r>
+        <w:t xml:space="preserve">ány na stejném základním modelu – </w:t>
+      </w:r>
+      <w:r>
+        <w:rPr>
+          <w:b/>
+        </w:rPr>
+        <w:t>porovnávání</w:t>
+      </w:r>
+      <w:r>
+        <w:rPr>
+          <w:b/>
+        </w:rPr>
+        <w:t xml:space="preserve"> názorů</w:t>
+      </w:r>
+      <w:r>
+        <w:rPr>
+          <w:b/>
+        </w:rPr>
+        <w:t xml:space="preserve"> voliče a jednotlivých stran (kandidátů) dle odpovědí na předem stanovené otázky</w:t>
+      </w:r>
+      <w:r>
+        <w:t>. Ústředním bodem je kvíz s otázkami, které mají několik možností odpovědi. Většinou se jedná o 20-35 tvrzení/otázek, které se týkají aktuálního politického</w:t>
+      </w:r>
+      <w:r>
+        <w:t xml:space="preserve"> dění. Po vyplnění tohoto kvízu</w:t>
+      </w:r>
+      <w:r>
+        <w:t xml:space="preserve"> se uživateli zobrazí, jak blízce jsou si jeho odpovědi podobné s odpověďmi jednotlivých stran/kandidátů. (Wagner, </w:t>
       </w:r>
       <w:proofErr w:type="spellStart"/>
       <w:r>
@@ -1957,7 +1973,16 @@
         <w:pStyle w:val="Paragraph"/>
       </w:pPr>
       <w:r>
-        <w:t>Kalkulačky se však často liší nejen v počtu porovnávaných kandidátů. Zaprvé se nejvíce liší dle toho, kdo je tvoří. Často se jedná o politicky vzdělávací organizace – typicky v Německu a Nizozemsku, nebo mediální korporace ve Finsku a Belgii. Další kalkulačky vyvíjí přímo týmy politických odborníků (Švýcarsko) a v případě celoevropských kalkulaček organizace občanských ak</w:t>
+        <w:t xml:space="preserve">Kalkulačky se však často liší nejen v počtu porovnávaných kandidátů. Zaprvé se nejvíce liší dle toho, </w:t>
+      </w:r>
+      <w:r>
+        <w:rPr>
+          <w:b/>
+        </w:rPr>
+        <w:t>kdo je tvoří</w:t>
+      </w:r>
+      <w:r>
+        <w:t>. Často se jedná o politicky vzdělávací organizace – typicky v Německu a Nizozemsku, nebo mediální korporace ve Finsku a Belgii. Další kalkulačky vyvíjí přímo týmy politických odborníků (Švýcarsko) a v případě celoevropských kalkulaček organizace občanských ak</w:t>
       </w:r>
       <w:r>
         <w:t>tivistů a další zájmové skupiny</w:t>
@@ -1980,6 +2005,51 @@
       </w:pPr>
       <w:r>
         <w:t>Druhým rozdílem</w:t>
+      </w:r>
+      <w:r>
+        <w:t xml:space="preserve"> je </w:t>
+      </w:r>
+      <w:r>
+        <w:rPr>
+          <w:b/>
+        </w:rPr>
+        <w:t>jaké otázky</w:t>
+      </w:r>
+      <w:r>
+        <w:t xml:space="preserve"> se do volební kalkulačky dostávají. Jako jakýkoliv jiný průzkum, i zde stanovené otázky hrají velikou roli na konečném výsledku. Během výběru otázek se tvůrci volebních kalkulaček často zaměřují na aktuální veřejnou diskuzi, která probíhá v médiích a poté je s širokou veřejností, případně přímo s akademiky či novináři </w:t>
+      </w:r>
+      <w:r>
+        <w:t>konzultují</w:t>
+      </w:r>
+      <w:r>
+        <w:t>.</w:t>
+      </w:r>
+      <w:r>
+        <w:t xml:space="preserve"> Například v německém </w:t>
+      </w:r>
+      <w:proofErr w:type="spellStart"/>
+      <w:r>
+        <w:t>Wahl</w:t>
+      </w:r>
+      <w:proofErr w:type="spellEnd"/>
+      <w:r>
+        <w:t>-O-Matu jsou otázky formulovány skupinou mladých voličů společně s politology, statistiky, novináři a představiteli vládní politicky vzdělávací organizace. Otázky jsou poté zaslány jednotlivým stranám k vyplnění jejich odpovědí a pro finální aplikaci jsou vybrány pouze ty, kde se jednotlivé strany rozchází. (</w:t>
+      </w:r>
+      <w:proofErr w:type="spellStart"/>
+      <w:r>
+        <w:t>Wargner</w:t>
+      </w:r>
+      <w:proofErr w:type="spellEnd"/>
+      <w:r>
+        <w:t xml:space="preserve">, </w:t>
+      </w:r>
+      <w:proofErr w:type="spellStart"/>
+      <w:r>
+        <w:t>Ruusurvirta</w:t>
+      </w:r>
+      <w:proofErr w:type="spellEnd"/>
+      <w:r>
+        <w:t xml:space="preserve"> 2012)</w:t>
       </w:r>
     </w:p>
     <w:p>
@@ -2232,6 +2302,9 @@
         <w:jc w:val="center"/>
       </w:pPr>
       <w:r>
+        <w:rPr>
+          <w:noProof/>
+        </w:rPr>
         <w:drawing>
           <wp:inline distT="0" distB="0" distL="0" distR="0" wp14:anchorId="0364FF5A" wp14:editId="56BEEAD2">
             <wp:extent cx="3088912" cy="1991813"/>
@@ -2248,7 +2321,7 @@
                     <pic:cNvPicPr/>
                   </pic:nvPicPr>
                   <pic:blipFill>
-                    <a:blip r:embed="rId6"/>
+                    <a:blip r:embed="rId11"/>
                     <a:stretch>
                       <a:fillRect/>
                     </a:stretch>
@@ -2477,6 +2550,9 @@
         <w:jc w:val="center"/>
       </w:pPr>
       <w:r>
+        <w:rPr>
+          <w:noProof/>
+        </w:rPr>
         <w:drawing>
           <wp:inline distT="0" distB="0" distL="0" distR="0" wp14:anchorId="48751B6D" wp14:editId="14F43F83">
             <wp:extent cx="3883744" cy="3097228"/>
@@ -2493,7 +2569,7 @@
                     <pic:cNvPicPr/>
                   </pic:nvPicPr>
                   <pic:blipFill>
-                    <a:blip r:embed="rId7"/>
+                    <a:blip r:embed="rId12"/>
                     <a:stretch>
                       <a:fillRect/>
                     </a:stretch>
@@ -2677,6 +2753,9 @@
         <w:jc w:val="center"/>
       </w:pPr>
       <w:r>
+        <w:rPr>
+          <w:noProof/>
+        </w:rPr>
         <w:drawing>
           <wp:inline distT="0" distB="0" distL="0" distR="0" wp14:anchorId="61232B46" wp14:editId="1D400E66">
             <wp:extent cx="3910897" cy="2118510"/>
@@ -2693,7 +2772,7 @@
                     <pic:cNvPicPr/>
                   </pic:nvPicPr>
                   <pic:blipFill>
-                    <a:blip r:embed="rId8"/>
+                    <a:blip r:embed="rId13"/>
                     <a:stretch>
                       <a:fillRect/>
                     </a:stretch>
@@ -2858,7 +2937,79 @@
         <w:pStyle w:val="Paragraph"/>
       </w:pPr>
       <w:r>
-        <w:t>Nejlépe si to lze ilustrovat na malém p</w:t>
+        <w:t xml:space="preserve">Při vysvětlování pojmu volební kalkulačka v první kapitole této práce jsme si </w:t>
+      </w:r>
+      <w:proofErr w:type="gramStart"/>
+      <w:r>
+        <w:t>stanovili</w:t>
+      </w:r>
+      <w:proofErr w:type="gramEnd"/>
+      <w:r>
+        <w:t xml:space="preserve"> co to volební kalkulačka je a jaké jsou její základní funkce. Tohoto základu se budu držet.</w:t>
+      </w:r>
+    </w:p>
+    <w:p>
+      <w:pPr>
+        <w:pStyle w:val="Paragraph"/>
+      </w:pPr>
+      <w:r>
+        <w:t xml:space="preserve">Stanovil jsem však dva hlavní rozdíly, v čem se kalkulačky často jedna od druhé liší. Prvním z nich je </w:t>
+      </w:r>
+      <w:r>
+        <w:rPr>
+          <w:b/>
+        </w:rPr>
+        <w:t>kdo otázky tvoří</w:t>
+      </w:r>
+      <w:r>
+        <w:t xml:space="preserve"> a druhým </w:t>
+      </w:r>
+      <w:r>
+        <w:rPr>
+          <w:b/>
+        </w:rPr>
+        <w:t>jaké otázky jsou kladeny</w:t>
+      </w:r>
+      <w:r>
+        <w:t>.</w:t>
+      </w:r>
+    </w:p>
+    <w:p>
+      <w:pPr>
+        <w:pStyle w:val="Paragraph"/>
+      </w:pPr>
+      <w:r>
+        <w:t xml:space="preserve">Oba hlavní rozdíly (možné problémy) jsou ponechány čistě a jen na samotném tvůrci jednotlivé kalkulačky v rámci webové aplikace, která je cílem této práce. Je tedy dost možné, že spousta vytvořených kalkulaček touto aplikací později ani nemusí dávat smysl a už vůbec nemusí přinášet relevantní výsledky vůči voličské realitě. Bude tedy záležet pouze a jen na tvůrcích a </w:t>
+      </w:r>
+      <w:r>
+        <w:t>respondentech</w:t>
+      </w:r>
+      <w:r>
+        <w:t xml:space="preserve"> dané kalkulačky, zda budou výsledkům věřit, či nikoliv.</w:t>
+      </w:r>
+    </w:p>
+    <w:p>
+      <w:pPr>
+        <w:pStyle w:val="Paragraph"/>
+      </w:pPr>
+      <w:r>
+        <w:t>Za odpovědi na otázky, které slouží jako předloha nesou zodpovědnost jednotlivé strany/kandidáti, kteří na ně odpovídají. Je to v jejich vlastním zájmu na otázky odpovědět co nejupřímněji a nejpřesněji, jelikož jen tak dají voliči šanci se dle jeho odpovědí dostat k jejich výsledku.</w:t>
+      </w:r>
+    </w:p>
+    <w:p>
+      <w:pPr>
+        <w:pStyle w:val="Heading2"/>
+      </w:pPr>
+      <w:r>
+        <w:t>Příklad použití</w:t>
+      </w:r>
+    </w:p>
+    <w:p>
+      <w:pPr>
+        <w:pStyle w:val="Paragraph"/>
+      </w:pPr>
+      <w:r>
+        <w:t>P</w:t>
       </w:r>
       <w:r>
         <w:rPr>
@@ -2867,16 +3018,97 @@
         <w:t>ř</w:t>
       </w:r>
       <w:r>
-        <w:t>íklad</w:t>
-      </w:r>
-      <w:r>
-        <w:rPr>
-          <w:rFonts w:eastAsia="Calibri"/>
-        </w:rPr>
-        <w:t>u</w:t>
-      </w:r>
-      <w:r>
-        <w:t>. P</w:t>
+        <w:t xml:space="preserve">edstavte si, </w:t>
+      </w:r>
+      <w:r>
+        <w:rPr>
+          <w:rFonts w:eastAsia="Calibri"/>
+        </w:rPr>
+        <w:t>ž</w:t>
+      </w:r>
+      <w:r>
+        <w:t>e jste ob</w:t>
+      </w:r>
+      <w:r>
+        <w:rPr>
+          <w:rFonts w:eastAsia="Calibri"/>
+        </w:rPr>
+        <w:t>č</w:t>
+      </w:r>
+      <w:r>
+        <w:t>anský aktivista z malého m</w:t>
+      </w:r>
+      <w:r>
+        <w:rPr>
+          <w:rFonts w:eastAsia="Calibri"/>
+        </w:rPr>
+        <w:t>ě</w:t>
+      </w:r>
+      <w:r>
+        <w:t>sta kdekoliv v demokratické zemi a vaše m</w:t>
+      </w:r>
+      <w:r>
+        <w:rPr>
+          <w:rFonts w:eastAsia="Calibri"/>
+        </w:rPr>
+        <w:t>ě</w:t>
+      </w:r>
+      <w:r>
+        <w:t xml:space="preserve">sto </w:t>
+      </w:r>
+      <w:r>
+        <w:rPr>
+          <w:rFonts w:eastAsia="Calibri"/>
+        </w:rPr>
+        <w:t>č</w:t>
+      </w:r>
+      <w:r>
+        <w:t>ekají volby. V</w:t>
+      </w:r>
+      <w:r>
+        <w:rPr>
+          <w:rFonts w:eastAsia="Calibri"/>
+        </w:rPr>
+        <w:t>ě</w:t>
+      </w:r>
+      <w:r>
+        <w:t>tšina obyvatelstva m</w:t>
+      </w:r>
+      <w:r>
+        <w:rPr>
+          <w:rFonts w:eastAsia="Calibri"/>
+        </w:rPr>
+        <w:t>ě</w:t>
+      </w:r>
+      <w:r>
+        <w:t>sta, ani</w:t>
+      </w:r>
+      <w:r>
+        <w:rPr>
+          <w:rFonts w:eastAsia="Calibri"/>
+        </w:rPr>
+        <w:t>ž</w:t>
+      </w:r>
+      <w:r>
+        <w:t xml:space="preserve"> by v</w:t>
+      </w:r>
+      <w:r>
+        <w:rPr>
+          <w:rFonts w:eastAsia="Calibri"/>
+        </w:rPr>
+        <w:t>ě</w:t>
+      </w:r>
+      <w:r>
+        <w:t>novala v</w:t>
+      </w:r>
+      <w:r>
+        <w:rPr>
+          <w:rFonts w:eastAsia="Calibri"/>
+        </w:rPr>
+        <w:t>ě</w:t>
+      </w:r>
+      <w:r>
+        <w:t>tší pozornost politice, volí do zastupitelstva ty stejné lidi, nebo ty kandidáty, kte</w:t>
       </w:r>
       <w:r>
         <w:rPr>
@@ -2885,7 +3117,7 @@
         <w:t>ř</w:t>
       </w:r>
       <w:r>
-        <w:t xml:space="preserve">edstavte si, </w:t>
+        <w:t>í je doká</w:t>
       </w:r>
       <w:r>
         <w:rPr>
@@ -2894,7 +3126,16 @@
         <w:t>ž</w:t>
       </w:r>
       <w:r>
-        <w:t>e jste ob</w:t>
+        <w:t>í zmást marketingovou kampaní. Pro následující volební období existuje n</w:t>
+      </w:r>
+      <w:r>
+        <w:rPr>
+          <w:rFonts w:eastAsia="Calibri"/>
+        </w:rPr>
+        <w:t>ě</w:t>
+      </w:r>
+      <w:r>
+        <w:t xml:space="preserve">kolik zásadních témat (rekonstrukce místní školy, výstavba nové odpadní </w:t>
       </w:r>
       <w:r>
         <w:rPr>
@@ -2903,7 +3144,25 @@
         <w:t>č</w:t>
       </w:r>
       <w:r>
-        <w:t>anský aktivista z malého m</w:t>
+        <w:t>isti</w:t>
+      </w:r>
+      <w:r>
+        <w:rPr>
+          <w:rFonts w:eastAsia="Calibri"/>
+        </w:rPr>
+        <w:t>č</w:t>
+      </w:r>
+      <w:r>
+        <w:t xml:space="preserve">ky atp.). Na tyto témata mají jednotliví kandidáti rozlišné názory. Vám však není jedno, </w:t>
+      </w:r>
+      <w:r>
+        <w:rPr>
+          <w:rFonts w:eastAsia="Calibri"/>
+        </w:rPr>
+        <w:t>ž</w:t>
+      </w:r>
+      <w:r>
+        <w:t>e jsou obyvatelé op</w:t>
       </w:r>
       <w:r>
         <w:rPr>
@@ -2912,7 +3171,57 @@
         <w:t>ě</w:t>
       </w:r>
       <w:r>
-        <w:t>sta kdekoliv v demokratické zemi a vaše m</w:t>
+        <w:t>t p</w:t>
+      </w:r>
+      <w:r>
+        <w:rPr>
+          <w:rFonts w:eastAsia="Calibri"/>
+        </w:rPr>
+        <w:t>ř</w:t>
+      </w:r>
+      <w:r>
+        <w:t>ipraveni zvolit zastupitele bez hlubšího</w:t>
+      </w:r>
+      <w:bookmarkStart w:id="0" w:name="_GoBack"/>
+      <w:bookmarkEnd w:id="0"/>
+      <w:r>
+        <w:t xml:space="preserve"> zamyšlení nad danými tématy. Rozhodnete se tedy vytvo</w:t>
+      </w:r>
+      <w:r>
+        <w:rPr>
+          <w:rFonts w:eastAsia="Calibri"/>
+        </w:rPr>
+        <w:t>ř</w:t>
+      </w:r>
+      <w:r>
+        <w:t>it takový formulá</w:t>
+      </w:r>
+      <w:r>
+        <w:rPr>
+          <w:rFonts w:eastAsia="Calibri"/>
+        </w:rPr>
+        <w:t>ř</w:t>
+      </w:r>
+      <w:r>
+        <w:t xml:space="preserve"> s nejd</w:t>
+      </w:r>
+      <w:r>
+        <w:rPr>
+          <w:rFonts w:eastAsia="Calibri"/>
+        </w:rPr>
+        <w:t>ů</w:t>
+      </w:r>
+      <w:r>
+        <w:t>le</w:t>
+      </w:r>
+      <w:r>
+        <w:rPr>
+          <w:rFonts w:eastAsia="Calibri"/>
+        </w:rPr>
+        <w:t>ž</w:t>
+      </w:r>
+      <w:r>
+        <w:t>it</w:t>
       </w:r>
       <w:r>
         <w:rPr>
@@ -2921,7 +3230,88 @@
         <w:t>ě</w:t>
       </w:r>
       <w:r>
-        <w:t xml:space="preserve">sto </w:t>
+        <w:t>jšími otázkami. P</w:t>
+      </w:r>
+      <w:r>
+        <w:rPr>
+          <w:rFonts w:eastAsia="Calibri"/>
+        </w:rPr>
+        <w:t>ř</w:t>
+      </w:r>
+      <w:r>
+        <w:t>idáte jednotlivé kandidáty a jejich odpov</w:t>
+      </w:r>
+      <w:r>
+        <w:rPr>
+          <w:rFonts w:eastAsia="Calibri"/>
+        </w:rPr>
+        <w:t>ě</w:t>
+      </w:r>
+      <w:r>
+        <w:t>di na dané otázky. P</w:t>
+      </w:r>
+      <w:r>
+        <w:rPr>
+          <w:rFonts w:eastAsia="Calibri"/>
+        </w:rPr>
+        <w:t>ř</w:t>
+      </w:r>
+      <w:r>
+        <w:t>ípadn</w:t>
+      </w:r>
+      <w:r>
+        <w:rPr>
+          <w:rFonts w:eastAsia="Calibri"/>
+        </w:rPr>
+        <w:t>ě</w:t>
+      </w:r>
+      <w:r>
+        <w:t xml:space="preserve"> zašlete odkaz p</w:t>
+      </w:r>
+      <w:r>
+        <w:rPr>
+          <w:rFonts w:eastAsia="Calibri"/>
+        </w:rPr>
+        <w:t>ř</w:t>
+      </w:r>
+      <w:r>
+        <w:t>ímo kandidátovi, který vyplní formulá</w:t>
+      </w:r>
+      <w:r>
+        <w:rPr>
+          <w:rFonts w:eastAsia="Calibri"/>
+        </w:rPr>
+        <w:t>ř</w:t>
+      </w:r>
+      <w:r>
+        <w:t xml:space="preserve"> jako vzor dle svého nejlepšího sv</w:t>
+      </w:r>
+      <w:r>
+        <w:rPr>
+          <w:rFonts w:eastAsia="Calibri"/>
+        </w:rPr>
+        <w:t>ě</w:t>
+      </w:r>
+      <w:r>
+        <w:t>domí. Tito kandidáti se poté stanou p</w:t>
+      </w:r>
+      <w:r>
+        <w:rPr>
+          <w:rFonts w:eastAsia="Calibri"/>
+        </w:rPr>
+        <w:t>ř</w:t>
+      </w:r>
+      <w:r>
+        <w:t>edlohami k porovnání odpov</w:t>
+      </w:r>
+      <w:r>
+        <w:rPr>
+          <w:rFonts w:eastAsia="Calibri"/>
+        </w:rPr>
+        <w:t>ě</w:t>
+      </w:r>
+      <w:r>
+        <w:t>dí pro ob</w:t>
       </w:r>
       <w:r>
         <w:rPr>
@@ -2930,25 +3320,33 @@
         <w:t>č</w:t>
       </w:r>
       <w:r>
-        <w:t>ekají volby. V</w:t>
-      </w:r>
-      <w:r>
-        <w:rPr>
-          <w:rFonts w:eastAsia="Calibri"/>
-        </w:rPr>
-        <w:t>ě</w:t>
-      </w:r>
-      <w:r>
-        <w:t>tšina obyvatelstva m</w:t>
-      </w:r>
-      <w:r>
-        <w:rPr>
-          <w:rFonts w:eastAsia="Calibri"/>
-        </w:rPr>
-        <w:t>ě</w:t>
-      </w:r>
-      <w:r>
-        <w:t>sta, ani</w:t>
+        <w:t>any, kte</w:t>
+      </w:r>
+      <w:r>
+        <w:rPr>
+          <w:rFonts w:eastAsia="Calibri"/>
+        </w:rPr>
+        <w:t>ř</w:t>
+      </w:r>
+      <w:r>
+        <w:t>í odpoví na tento formulá</w:t>
+      </w:r>
+      <w:r>
+        <w:rPr>
+          <w:rFonts w:eastAsia="Calibri"/>
+        </w:rPr>
+        <w:t>ř</w:t>
+      </w:r>
+      <w:r>
+        <w:t>.</w:t>
+      </w:r>
+    </w:p>
+    <w:p>
+      <w:pPr>
+        <w:pStyle w:val="Paragraph"/>
+      </w:pPr>
+      <w:r>
+        <w:t>Vyu</w:t>
       </w:r>
       <w:r>
         <w:rPr>
@@ -2957,25 +3355,22 @@
         <w:t>ž</w:t>
       </w:r>
       <w:r>
-        <w:t xml:space="preserve"> by v</w:t>
-      </w:r>
-      <w:r>
-        <w:rPr>
-          <w:rFonts w:eastAsia="Calibri"/>
-        </w:rPr>
-        <w:t>ě</w:t>
-      </w:r>
-      <w:r>
-        <w:t>novala v</w:t>
-      </w:r>
-      <w:r>
-        <w:rPr>
-          <w:rFonts w:eastAsia="Calibri"/>
-        </w:rPr>
-        <w:t>ě</w:t>
-      </w:r>
-      <w:r>
-        <w:t>tší pozornost politice, volí do zastupitelstva ty stejné lidi, nebo ty kandidáty, kte</w:t>
+        <w:t xml:space="preserve">ití této aplikace </w:t>
+      </w:r>
+      <w:r>
+        <w:t xml:space="preserve">tedy </w:t>
+      </w:r>
+      <w:r>
+        <w:t>může být od voleb krajských, komunálních a</w:t>
+      </w:r>
+      <w:r>
+        <w:rPr>
+          <w:rFonts w:eastAsia="Calibri"/>
+        </w:rPr>
+        <w:t>ž</w:t>
+      </w:r>
+      <w:r>
+        <w:t xml:space="preserve"> po volby p</w:t>
       </w:r>
       <w:r>
         <w:rPr>
@@ -2984,88 +3379,7 @@
         <w:t>ř</w:t>
       </w:r>
       <w:r>
-        <w:t>í je doká</w:t>
-      </w:r>
-      <w:r>
-        <w:rPr>
-          <w:rFonts w:eastAsia="Calibri"/>
-        </w:rPr>
-        <w:t>ž</w:t>
-      </w:r>
-      <w:r>
-        <w:t>í zmást marketingovou kampaní. Pro následující volební období existuje n</w:t>
-      </w:r>
-      <w:r>
-        <w:rPr>
-          <w:rFonts w:eastAsia="Calibri"/>
-        </w:rPr>
-        <w:t>ě</w:t>
-      </w:r>
-      <w:r>
-        <w:t xml:space="preserve">kolik zásadních témat (rekonstrukce místní školy, výstavba nové odpadní </w:t>
-      </w:r>
-      <w:r>
-        <w:rPr>
-          <w:rFonts w:eastAsia="Calibri"/>
-        </w:rPr>
-        <w:t>č</w:t>
-      </w:r>
-      <w:r>
-        <w:t>isti</w:t>
-      </w:r>
-      <w:r>
-        <w:rPr>
-          <w:rFonts w:eastAsia="Calibri"/>
-        </w:rPr>
-        <w:t>č</w:t>
-      </w:r>
-      <w:r>
-        <w:t xml:space="preserve">ky atp.). Na tyto témata mají jednotliví kandidáti rozlišné názory. Vám však není jedno, </w:t>
-      </w:r>
-      <w:r>
-        <w:rPr>
-          <w:rFonts w:eastAsia="Calibri"/>
-        </w:rPr>
-        <w:t>ž</w:t>
-      </w:r>
-      <w:r>
-        <w:t>e jsou obyvatelé op</w:t>
-      </w:r>
-      <w:r>
-        <w:rPr>
-          <w:rFonts w:eastAsia="Calibri"/>
-        </w:rPr>
-        <w:t>ě</w:t>
-      </w:r>
-      <w:r>
-        <w:t>t p</w:t>
-      </w:r>
-      <w:r>
-        <w:rPr>
-          <w:rFonts w:eastAsia="Calibri"/>
-        </w:rPr>
-        <w:t>ř</w:t>
-      </w:r>
-      <w:r>
-        <w:t>ipraveni zvolit zastupitele bez hlubšího zamyšlení nad danými tématy. Rozhodnete se tedy vytvo</w:t>
-      </w:r>
-      <w:r>
-        <w:rPr>
-          <w:rFonts w:eastAsia="Calibri"/>
-        </w:rPr>
-        <w:t>ř</w:t>
-      </w:r>
-      <w:r>
-        <w:t>it takový formulá</w:t>
-      </w:r>
-      <w:r>
-        <w:rPr>
-          <w:rFonts w:eastAsia="Calibri"/>
-        </w:rPr>
-        <w:t>ř</w:t>
-      </w:r>
-      <w:r>
-        <w:t xml:space="preserve"> s nejd</w:t>
+        <w:t>edsedy r</w:t>
       </w:r>
       <w:r>
         <w:rPr>
@@ -3074,248 +3388,141 @@
         <w:t>ů</w:t>
       </w:r>
       <w:r>
-        <w:t>le</w:t>
-      </w:r>
-      <w:r>
-        <w:rPr>
-          <w:rFonts w:eastAsia="Calibri"/>
-        </w:rPr>
-        <w:t>ž</w:t>
-      </w:r>
-      <w:r>
-        <w:t>it</w:t>
-      </w:r>
-      <w:r>
-        <w:rPr>
-          <w:rFonts w:eastAsia="Calibri"/>
-        </w:rPr>
-        <w:t>ě</w:t>
-      </w:r>
-      <w:r>
-        <w:t>jšími otázkami. P</w:t>
-      </w:r>
-      <w:r>
-        <w:rPr>
-          <w:rFonts w:eastAsia="Calibri"/>
-        </w:rPr>
-        <w:t>ř</w:t>
-      </w:r>
-      <w:r>
-        <w:t>idáte jednotlivé kandidáty a jejich odpov</w:t>
-      </w:r>
-      <w:r>
-        <w:rPr>
-          <w:rFonts w:eastAsia="Calibri"/>
-        </w:rPr>
-        <w:t>ě</w:t>
-      </w:r>
-      <w:r>
-        <w:t>di na dané otázky. P</w:t>
-      </w:r>
-      <w:r>
-        <w:rPr>
-          <w:rFonts w:eastAsia="Calibri"/>
-        </w:rPr>
-        <w:t>ř</w:t>
-      </w:r>
-      <w:r>
-        <w:t>ípadn</w:t>
-      </w:r>
-      <w:r>
-        <w:rPr>
-          <w:rFonts w:eastAsia="Calibri"/>
-        </w:rPr>
-        <w:t>ě</w:t>
-      </w:r>
-      <w:r>
-        <w:t xml:space="preserve"> zašlete odkaz p</w:t>
-      </w:r>
-      <w:r>
-        <w:rPr>
-          <w:rFonts w:eastAsia="Calibri"/>
-        </w:rPr>
-        <w:t>ř</w:t>
-      </w:r>
-      <w:r>
-        <w:t>ímo kandidátovi, který vyplní formulá</w:t>
-      </w:r>
-      <w:r>
-        <w:rPr>
-          <w:rFonts w:eastAsia="Calibri"/>
-        </w:rPr>
-        <w:t>ř</w:t>
-      </w:r>
-      <w:r>
-        <w:t xml:space="preserve"> jako vzor dle svého nejlepšího sv</w:t>
-      </w:r>
-      <w:r>
-        <w:rPr>
-          <w:rFonts w:eastAsia="Calibri"/>
-        </w:rPr>
-        <w:t>ě</w:t>
-      </w:r>
-      <w:r>
-        <w:t>domí. Tito kandidáti se poté stanou p</w:t>
-      </w:r>
-      <w:r>
-        <w:rPr>
-          <w:rFonts w:eastAsia="Calibri"/>
-        </w:rPr>
-        <w:t>ř</w:t>
-      </w:r>
-      <w:r>
-        <w:t>edlohami k porovnání odpov</w:t>
-      </w:r>
-      <w:r>
-        <w:rPr>
-          <w:rFonts w:eastAsia="Calibri"/>
-        </w:rPr>
-        <w:t>ě</w:t>
-      </w:r>
-      <w:r>
-        <w:t>dí pro ob</w:t>
-      </w:r>
-      <w:r>
-        <w:rPr>
-          <w:rFonts w:eastAsia="Calibri"/>
-        </w:rPr>
-        <w:t>č</w:t>
-      </w:r>
-      <w:r>
-        <w:t>any, kte</w:t>
-      </w:r>
-      <w:r>
-        <w:rPr>
-          <w:rFonts w:eastAsia="Calibri"/>
-        </w:rPr>
-        <w:t>ř</w:t>
-      </w:r>
-      <w:r>
-        <w:t>í odpoví na tento formulá</w:t>
-      </w:r>
-      <w:r>
-        <w:rPr>
-          <w:rFonts w:eastAsia="Calibri"/>
-        </w:rPr>
-        <w:t>ř</w:t>
+        <w:t>zných spolk</w:t>
+      </w:r>
+      <w:r>
+        <w:rPr>
+          <w:rFonts w:eastAsia="Calibri"/>
+        </w:rPr>
+        <w:t>ů</w:t>
+      </w:r>
+      <w:r>
+        <w:t xml:space="preserve"> atp.</w:t>
+      </w:r>
+      <w:r>
+        <w:t xml:space="preserve"> </w:t>
+      </w:r>
+    </w:p>
+    <w:p>
+      <w:pPr>
+        <w:pStyle w:val="Heading2"/>
+      </w:pPr>
+      <w:r>
+        <w:t>Uživatelské role</w:t>
+      </w:r>
+    </w:p>
+    <w:p>
+      <w:pPr>
+        <w:pStyle w:val="Paragraph"/>
+      </w:pPr>
+      <w:r>
+        <w:t xml:space="preserve">K minimálnímu fungování této aplikace stačí </w:t>
+      </w:r>
+      <w:r>
+        <w:t xml:space="preserve">uživatelské </w:t>
+      </w:r>
+      <w:r>
+        <w:t>role pouze dvě</w:t>
+      </w:r>
+      <w:r>
+        <w:t xml:space="preserve"> – respondent a tvůrce formuláře</w:t>
       </w:r>
       <w:r>
         <w:t>.</w:t>
       </w:r>
-    </w:p>
-    <w:p>
-      <w:pPr>
-        <w:pStyle w:val="Paragraph"/>
-      </w:pPr>
-      <w:r>
-        <w:t>Vyu</w:t>
-      </w:r>
-      <w:r>
-        <w:rPr>
-          <w:rFonts w:eastAsia="Calibri"/>
-        </w:rPr>
-        <w:t>ž</w:t>
-      </w:r>
-      <w:r>
-        <w:t xml:space="preserve">ití této aplikace </w:t>
-      </w:r>
-      <w:r>
-        <w:t xml:space="preserve">tedy </w:t>
-      </w:r>
-      <w:r>
-        <w:t>může být od voleb krajských, komunálních a</w:t>
-      </w:r>
-      <w:r>
-        <w:rPr>
-          <w:rFonts w:eastAsia="Calibri"/>
-        </w:rPr>
-        <w:t>ž</w:t>
-      </w:r>
-      <w:r>
-        <w:t xml:space="preserve"> po volby p</w:t>
-      </w:r>
-      <w:r>
-        <w:rPr>
-          <w:rFonts w:eastAsia="Calibri"/>
-        </w:rPr>
-        <w:t>ř</w:t>
-      </w:r>
-      <w:r>
-        <w:t>edsedy r</w:t>
-      </w:r>
-      <w:r>
-        <w:rPr>
-          <w:rFonts w:eastAsia="Calibri"/>
-        </w:rPr>
-        <w:t>ů</w:t>
-      </w:r>
-      <w:r>
-        <w:t>zných spolk</w:t>
-      </w:r>
-      <w:r>
-        <w:rPr>
-          <w:rFonts w:eastAsia="Calibri"/>
-        </w:rPr>
-        <w:t>ů</w:t>
-      </w:r>
-      <w:r>
-        <w:t xml:space="preserve"> atp.</w:t>
-      </w:r>
-    </w:p>
-    <w:p>
-      <w:pPr>
-        <w:pStyle w:val="Paragraph"/>
-      </w:pPr>
-      <w:r>
-        <w:t xml:space="preserve">Tato práce se zabývá vytvořením řešení, které kombinuje výše zmíněné varianty. </w:t>
-      </w:r>
-      <w:r>
-        <w:t>Přinese</w:t>
-      </w:r>
-      <w:r>
-        <w:t xml:space="preserve"> </w:t>
-      </w:r>
-      <w:r>
-        <w:t xml:space="preserve">tedy </w:t>
-      </w:r>
-      <w:r>
-        <w:t>možnost obyčejnému člověku, který neumí programovat, aby si takovýto volební formulá</w:t>
-      </w:r>
-      <w:r>
-        <w:rPr>
-          <w:rFonts w:eastAsia="Calibri"/>
-        </w:rPr>
-        <w:t>ř</w:t>
-      </w:r>
-      <w:r>
-        <w:t xml:space="preserve"> mohl sám vytvo</w:t>
-      </w:r>
-      <w:r>
-        <w:rPr>
-          <w:rFonts w:eastAsia="Calibri"/>
-        </w:rPr>
-        <w:t>ř</w:t>
-      </w:r>
-      <w:r>
-        <w:t>it a rozeslat mezi lidi. Ti by pak vypln</w:t>
-      </w:r>
-      <w:r>
-        <w:rPr>
-          <w:rFonts w:eastAsia="Calibri"/>
-        </w:rPr>
-        <w:t>ě</w:t>
-      </w:r>
-      <w:r>
-        <w:t>ním formulá</w:t>
-      </w:r>
-      <w:r>
-        <w:rPr>
-          <w:rFonts w:eastAsia="Calibri"/>
-        </w:rPr>
-        <w:t>ř</w:t>
-      </w:r>
-      <w:r>
-        <w:t>e mohli zjistit, s kým se jejich názor shoduje.</w:t>
+      <w:r>
+        <w:t xml:space="preserve"> Třetí role není nutná, nicméně vhodně doplní funkčnost prvních dvou.</w:t>
+      </w:r>
+    </w:p>
+    <w:p>
+      <w:pPr>
+        <w:pStyle w:val="Heading3"/>
+      </w:pPr>
+      <w:r>
+        <w:lastRenderedPageBreak/>
+        <w:t>Respondent</w:t>
+      </w:r>
+    </w:p>
+    <w:p>
+      <w:pPr>
+        <w:pStyle w:val="Paragraph"/>
+      </w:pPr>
+      <w:r>
+        <w:t xml:space="preserve">První role je definovaná jako uživatel, jehož cílem je odpovídání na </w:t>
+      </w:r>
+      <w:r>
+        <w:t>otázky dané kalkulačky</w:t>
+      </w:r>
+      <w:r>
+        <w:t>. Pro tuto roli by nemělo být vyžadováno přihlášení. Po odeslání formuláře tento uživatel očekává od aplikace odpověď ve formě porovnání předdefinovaných voleb. Konkrétněji tedy například komu z kandidátů se jeho názor nejvíce podobá.</w:t>
+      </w:r>
+    </w:p>
+    <w:p>
+      <w:pPr>
+        <w:pStyle w:val="Heading3"/>
+      </w:pPr>
+      <w:r>
+        <w:t>Tvůrce</w:t>
+      </w:r>
+    </w:p>
+    <w:p>
+      <w:pPr>
+        <w:pStyle w:val="Paragraph"/>
+      </w:pPr>
+      <w:r>
+        <w:t xml:space="preserve">Druhou rolí je uživatel, který formulář tvoří. Pokud tedy v aplikaci například nebyl ještě žádný formulář vytvořen, </w:t>
+      </w:r>
+      <w:r>
+        <w:t>nemá tedy respondent</w:t>
+      </w:r>
+      <w:r>
+        <w:t xml:space="preserve"> na co odpovídat a</w:t>
+      </w:r>
+      <w:r>
+        <w:t xml:space="preserve"> tento uživatel musí teprve vytvořit formulář, který poté bude moci sdílením </w:t>
+      </w:r>
+      <w:r>
+        <w:t>dále šířit. Pro tuto roli</w:t>
+      </w:r>
+      <w:r>
+        <w:t xml:space="preserve"> je nutné přihlášení uživatele do aplikace.</w:t>
+      </w:r>
+    </w:p>
+    <w:p>
+      <w:pPr>
+        <w:pStyle w:val="Heading3"/>
+      </w:pPr>
+      <w:r>
+        <w:t>Odpovídající kandidát</w:t>
+      </w:r>
+    </w:p>
+    <w:p>
+      <w:pPr>
+        <w:pStyle w:val="Paragraph"/>
+      </w:pPr>
+      <w:r>
+        <w:t>Třetí, nepovi</w:t>
+      </w:r>
+      <w:r>
+        <w:t>n</w:t>
+      </w:r>
+      <w:r>
+        <w:t>n</w:t>
+      </w:r>
+      <w:r>
+        <w:t>á</w:t>
+      </w:r>
+      <w:r>
+        <w:t>, role v aplikace je trochu speciální.</w:t>
+      </w:r>
+      <w:r>
+        <w:t xml:space="preserve"> Při přidávání jednotlivých o</w:t>
+      </w:r>
+      <w:r>
+        <w:t xml:space="preserve">dpovědí na otázky ve vytvářené kalkulačce </w:t>
+      </w:r>
+      <w:r>
+        <w:t>totiž vždy nemůžeme předpokládat, že by tvůrce znal přesné odpovědi pro jednotlivé kandidáty. Tvůrce tedy může nabídnout danému kandidátovi možnost, jak své odpovědi do aplikace zaznamenat: Respondenti poté mohou srovnávat jejich názory přímo s názorem daného odpovídajícího kandidáta.</w:t>
       </w:r>
     </w:p>
     <w:p>
@@ -3323,116 +3530,6 @@
         <w:pStyle w:val="Heading2"/>
       </w:pPr>
       <w:r>
-        <w:t>Uživatelské role</w:t>
-      </w:r>
-    </w:p>
-    <w:p>
-      <w:pPr>
-        <w:pStyle w:val="Paragraph"/>
-      </w:pPr>
-      <w:r>
-        <w:t xml:space="preserve">K minimálnímu fungování této aplikace stačí </w:t>
-      </w:r>
-      <w:r>
-        <w:t xml:space="preserve">uživatelské </w:t>
-      </w:r>
-      <w:r>
-        <w:t>role pouze dvě</w:t>
-      </w:r>
-      <w:r>
-        <w:t xml:space="preserve"> – respondent a tvůrce formuláře</w:t>
-      </w:r>
-      <w:r>
-        <w:t>.</w:t>
-      </w:r>
-      <w:r>
-        <w:t xml:space="preserve"> Třetí role není nutná, nicméně vhodně doplní funkčnost prvních dvou.</w:t>
-      </w:r>
-    </w:p>
-    <w:p>
-      <w:pPr>
-        <w:pStyle w:val="Heading3"/>
-      </w:pPr>
-      <w:r>
-        <w:t>Respondent</w:t>
-      </w:r>
-    </w:p>
-    <w:p>
-      <w:pPr>
-        <w:pStyle w:val="Paragraph"/>
-      </w:pPr>
-      <w:r>
-        <w:t>První role je definovaná jako uživatel, jehož cílem je odpovídání na body daného formuláře. Pro tuto roli by nemělo být vyžadováno přihlášení. Po odeslání formuláře tento uživatel očekává od aplikace odpověď ve formě porovnání předdefinovaných voleb. Konkrétněji tedy například komu z kandidátů se jeho názor nejvíce podobá.</w:t>
-      </w:r>
-    </w:p>
-    <w:p>
-      <w:pPr>
-        <w:pStyle w:val="Heading3"/>
-      </w:pPr>
-      <w:r>
-        <w:t>Tvůrce</w:t>
-      </w:r>
-    </w:p>
-    <w:p>
-      <w:pPr>
-        <w:pStyle w:val="Paragraph"/>
-      </w:pPr>
-      <w:r>
-        <w:t xml:space="preserve">Druhou rolí je uživatel, který formulář tvoří. Pokud tedy v aplikaci například nebyl ještě žádný formulář vytvořen, </w:t>
-      </w:r>
-      <w:r>
-        <w:t>nemá tedy respondent</w:t>
-      </w:r>
-      <w:r>
-        <w:t xml:space="preserve"> na co odpovídat a</w:t>
-      </w:r>
-      <w:r>
-        <w:t xml:space="preserve"> tento uživatel musí teprve vytvořit formulář, který poté bude moci sdílením </w:t>
-      </w:r>
-      <w:r>
-        <w:t>dále šířit. Pro tuto roli</w:t>
-      </w:r>
-      <w:r>
-        <w:t xml:space="preserve"> je nutné přihlášení uživatele do aplikace.</w:t>
-      </w:r>
-    </w:p>
-    <w:p>
-      <w:pPr>
-        <w:pStyle w:val="Heading3"/>
-      </w:pPr>
-      <w:r>
-        <w:lastRenderedPageBreak/>
-        <w:t>Odpovídající kandidát</w:t>
-      </w:r>
-    </w:p>
-    <w:p>
-      <w:pPr>
-        <w:pStyle w:val="Paragraph"/>
-      </w:pPr>
-      <w:r>
-        <w:t>Třetí, nepovi</w:t>
-      </w:r>
-      <w:r>
-        <w:t>n</w:t>
-      </w:r>
-      <w:r>
-        <w:t>n</w:t>
-      </w:r>
-      <w:r>
-        <w:t>á</w:t>
-      </w:r>
-      <w:r>
-        <w:t>, role v aplikace je trochu speciální.</w:t>
-      </w:r>
-      <w:r>
-        <w:t xml:space="preserve"> Při přidávání jednotlivých odpovědí na otázky ve vytvářeném formuláři totiž vždy nemůžeme předpokládat, že by tvůrce znal přesné odpovědi pro jednotlivé kandidáty. Tvůrce tedy může nabídnout danému kandidátovi možnost, jak své odpovědi do aplikace zaznamenat: Respondenti poté mohou srovnávat jejich názory přímo s názorem daného odpovídajícího kandidáta.</w:t>
-      </w:r>
-    </w:p>
-    <w:p>
-      <w:pPr>
-        <w:pStyle w:val="Heading2"/>
-      </w:pPr>
-      <w:r>
         <w:t xml:space="preserve">Use Case </w:t>
       </w:r>
       <w:r>
@@ -3449,9 +3546,9 @@
           <w:noProof/>
         </w:rPr>
         <w:drawing>
-          <wp:inline distT="0" distB="0" distL="0" distR="0" wp14:anchorId="4DD5CF9F" wp14:editId="5CE7BF5C">
-            <wp:extent cx="3837561" cy="4290060"/>
-            <wp:effectExtent l="0" t="0" r="0" b="2540"/>
+          <wp:inline distT="0" distB="0" distL="0" distR="0" wp14:anchorId="4DD5CF9F" wp14:editId="5FF6F5AF">
+            <wp:extent cx="3323909" cy="3715842"/>
+            <wp:effectExtent l="0" t="0" r="3810" b="5715"/>
             <wp:docPr id="2" name="Picture 2"/>
             <wp:cNvGraphicFramePr>
               <a:graphicFrameLocks xmlns:a="http://schemas.openxmlformats.org/drawingml/2006/main" noChangeAspect="1"/>
@@ -3464,7 +3561,7 @@
                     <pic:cNvPicPr/>
                   </pic:nvPicPr>
                   <pic:blipFill>
-                    <a:blip r:embed="rId9"/>
+                    <a:blip r:embed="rId14"/>
                     <a:stretch>
                       <a:fillRect/>
                     </a:stretch>
@@ -3472,7 +3569,7 @@
                   <pic:spPr>
                     <a:xfrm>
                       <a:off x="0" y="0"/>
-                      <a:ext cx="3850144" cy="4304127"/>
+                      <a:ext cx="3338761" cy="3732445"/>
                     </a:xfrm>
                     <a:prstGeom prst="rect">
                       <a:avLst/>
@@ -3514,15 +3611,6 @@
       <w:r>
         <w:t xml:space="preserve"> Use case model vycházející z navržených rolí</w:t>
       </w:r>
-    </w:p>
-    <w:p>
-      <w:pPr>
-        <w:rPr>
-          <w:rFonts w:ascii="Times New Roman" w:eastAsia="Times New Roman" w:hAnsi="Times New Roman" w:cs="Times New Roman"/>
-          <w:szCs w:val="22"/>
-          <w:lang w:val="cs-CZ" w:eastAsia="en-GB"/>
-        </w:rPr>
-      </w:pPr>
       <w:r>
         <w:br w:type="page"/>
       </w:r>
@@ -3788,7 +3876,7 @@
       <w:r>
         <w:t xml:space="preserve">(4), 400-422. DOI: 10.1057/ap.2011.29. ISSN 0001-6810. Dostupné také z: </w:t>
       </w:r>
-      <w:hyperlink r:id="rId10" w:history="1">
+      <w:hyperlink r:id="rId15" w:history="1">
         <w:r>
           <w:rPr>
             <w:rStyle w:val="Hyperlink"/>
@@ -3957,6 +4045,7 @@
       </w:r>
     </w:p>
     <w:sectPr>
+      <w:type w:val="continuous"/>
       <w:pgSz w:w="11900" w:h="16840"/>
       <w:pgMar w:top="1418" w:right="1418" w:bottom="1418" w:left="1418" w:header="709" w:footer="709" w:gutter="284"/>
       <w:cols w:space="708"/>
@@ -3964,6 +4053,184 @@
     </w:sectPr>
   </w:body>
 </w:document>
+</file>
+
+<file path=word/endnotes.xml><?xml version="1.0" encoding="utf-8"?>
+<w:endnotes xmlns:wpc="http://schemas.microsoft.com/office/word/2010/wordprocessingCanvas" xmlns:cx="http://schemas.microsoft.com/office/drawing/2014/chartex" xmlns:cx1="http://schemas.microsoft.com/office/drawing/2015/9/8/chartex" xmlns:cx2="http://schemas.microsoft.com/office/drawing/2015/10/21/chartex" xmlns:cx3="http://schemas.microsoft.com/office/drawing/2016/5/9/chartex" xmlns:cx4="http://schemas.microsoft.com/office/drawing/2016/5/10/chartex" xmlns:cx5="http://schemas.microsoft.com/office/drawing/2016/5/11/chartex" xmlns:cx6="http://schemas.microsoft.com/office/drawing/2016/5/12/chartex" xmlns:cx7="http://schemas.microsoft.com/office/drawing/2016/5/13/chartex" xmlns:cx8="http://schemas.microsoft.com/office/drawing/2016/5/14/chartex" xmlns:mc="http://schemas.openxmlformats.org/markup-compatibility/2006" xmlns:aink="http://schemas.microsoft.com/office/drawing/2016/ink" xmlns:am3d="http://schemas.microsoft.com/office/drawing/2017/model3d" xmlns:o="urn:schemas-microsoft-com:office:office" xmlns:r="http://schemas.openxmlformats.org/officeDocument/2006/relationships" xmlns:m="http://schemas.openxmlformats.org/officeDocument/2006/math" xmlns:v="urn:schemas-microsoft-com:vml" xmlns:wp14="http://schemas.microsoft.com/office/word/2010/wordprocessingDrawing" xmlns:wp="http://schemas.openxmlformats.org/drawingml/2006/wordprocessingDrawing" xmlns:w10="urn:schemas-microsoft-com:office:word" xmlns:w="http://schemas.openxmlformats.org/wordprocessingml/2006/main" xmlns:w14="http://schemas.microsoft.com/office/word/2010/wordml" xmlns:w15="http://schemas.microsoft.com/office/word/2012/wordml" xmlns:w16cid="http://schemas.microsoft.com/office/word/2016/wordml/cid" xmlns:w16se="http://schemas.microsoft.com/office/word/2015/wordml/symex" xmlns:wpg="http://schemas.microsoft.com/office/word/2010/wordprocessingGroup" xmlns:wpi="http://schemas.microsoft.com/office/word/2010/wordprocessingInk" xmlns:wne="http://schemas.microsoft.com/office/word/2006/wordml" xmlns:wps="http://schemas.microsoft.com/office/word/2010/wordprocessingShape" mc:Ignorable="w14 w15 w16se w16cid wp14">
+  <w:endnote w:type="separator" w:id="-1">
+    <w:p>
+      <w:r>
+        <w:separator/>
+      </w:r>
+    </w:p>
+  </w:endnote>
+  <w:endnote w:type="continuationSeparator" w:id="0">
+    <w:p>
+      <w:r>
+        <w:continuationSeparator/>
+      </w:r>
+    </w:p>
+  </w:endnote>
+</w:endnotes>
+</file>
+
+<file path=word/footer1.xml><?xml version="1.0" encoding="utf-8"?>
+<w:ftr xmlns:wpc="http://schemas.microsoft.com/office/word/2010/wordprocessingCanvas" xmlns:cx="http://schemas.microsoft.com/office/drawing/2014/chartex" xmlns:cx1="http://schemas.microsoft.com/office/drawing/2015/9/8/chartex" xmlns:cx2="http://schemas.microsoft.com/office/drawing/2015/10/21/chartex" xmlns:cx3="http://schemas.microsoft.com/office/drawing/2016/5/9/chartex" xmlns:cx4="http://schemas.microsoft.com/office/drawing/2016/5/10/chartex" xmlns:cx5="http://schemas.microsoft.com/office/drawing/2016/5/11/chartex" xmlns:cx6="http://schemas.microsoft.com/office/drawing/2016/5/12/chartex" xmlns:cx7="http://schemas.microsoft.com/office/drawing/2016/5/13/chartex" xmlns:cx8="http://schemas.microsoft.com/office/drawing/2016/5/14/chartex" xmlns:mc="http://schemas.openxmlformats.org/markup-compatibility/2006" xmlns:aink="http://schemas.microsoft.com/office/drawing/2016/ink" xmlns:am3d="http://schemas.microsoft.com/office/drawing/2017/model3d" xmlns:o="urn:schemas-microsoft-com:office:office" xmlns:r="http://schemas.openxmlformats.org/officeDocument/2006/relationships" xmlns:m="http://schemas.openxmlformats.org/officeDocument/2006/math" xmlns:v="urn:schemas-microsoft-com:vml" xmlns:wp14="http://schemas.microsoft.com/office/word/2010/wordprocessingDrawing" xmlns:wp="http://schemas.openxmlformats.org/drawingml/2006/wordprocessingDrawing" xmlns:w10="urn:schemas-microsoft-com:office:word" xmlns:w="http://schemas.openxmlformats.org/wordprocessingml/2006/main" xmlns:w14="http://schemas.microsoft.com/office/word/2010/wordml" xmlns:w15="http://schemas.microsoft.com/office/word/2012/wordml" xmlns:w16cid="http://schemas.microsoft.com/office/word/2016/wordml/cid" xmlns:w16se="http://schemas.microsoft.com/office/word/2015/wordml/symex" xmlns:wpg="http://schemas.microsoft.com/office/word/2010/wordprocessingGroup" xmlns:wpi="http://schemas.microsoft.com/office/word/2010/wordprocessingInk" xmlns:wne="http://schemas.microsoft.com/office/word/2006/wordml" xmlns:wps="http://schemas.microsoft.com/office/word/2010/wordprocessingShape" mc:Ignorable="w14 w15 w16se w16cid wp14">
+  <w:sdt>
+    <w:sdtPr>
+      <w:rPr>
+        <w:rStyle w:val="PageNumber"/>
+      </w:rPr>
+      <w:id w:val="1336499470"/>
+      <w:docPartObj>
+        <w:docPartGallery w:val="Page Numbers (Bottom of Page)"/>
+        <w:docPartUnique/>
+      </w:docPartObj>
+    </w:sdtPr>
+    <w:sdtContent>
+      <w:p>
+        <w:pPr>
+          <w:pStyle w:val="Footer"/>
+          <w:framePr w:wrap="none" w:vAnchor="text" w:hAnchor="margin" w:xAlign="right" w:y="1"/>
+          <w:rPr>
+            <w:rStyle w:val="PageNumber"/>
+          </w:rPr>
+        </w:pPr>
+        <w:r>
+          <w:rPr>
+            <w:rStyle w:val="PageNumber"/>
+          </w:rPr>
+          <w:fldChar w:fldCharType="begin"/>
+        </w:r>
+        <w:r>
+          <w:rPr>
+            <w:rStyle w:val="PageNumber"/>
+          </w:rPr>
+          <w:instrText xml:space="preserve"> PAGE </w:instrText>
+        </w:r>
+        <w:r>
+          <w:rPr>
+            <w:rStyle w:val="PageNumber"/>
+          </w:rPr>
+          <w:fldChar w:fldCharType="end"/>
+        </w:r>
+      </w:p>
+    </w:sdtContent>
+  </w:sdt>
+  <w:p>
+    <w:pPr>
+      <w:pStyle w:val="Footer"/>
+      <w:ind w:right="360"/>
+    </w:pPr>
+  </w:p>
+</w:ftr>
+</file>
+
+<file path=word/footer2.xml><?xml version="1.0" encoding="utf-8"?>
+<w:ftr xmlns:wpc="http://schemas.microsoft.com/office/word/2010/wordprocessingCanvas" xmlns:cx="http://schemas.microsoft.com/office/drawing/2014/chartex" xmlns:cx1="http://schemas.microsoft.com/office/drawing/2015/9/8/chartex" xmlns:cx2="http://schemas.microsoft.com/office/drawing/2015/10/21/chartex" xmlns:cx3="http://schemas.microsoft.com/office/drawing/2016/5/9/chartex" xmlns:cx4="http://schemas.microsoft.com/office/drawing/2016/5/10/chartex" xmlns:cx5="http://schemas.microsoft.com/office/drawing/2016/5/11/chartex" xmlns:cx6="http://schemas.microsoft.com/office/drawing/2016/5/12/chartex" xmlns:cx7="http://schemas.microsoft.com/office/drawing/2016/5/13/chartex" xmlns:cx8="http://schemas.microsoft.com/office/drawing/2016/5/14/chartex" xmlns:mc="http://schemas.openxmlformats.org/markup-compatibility/2006" xmlns:aink="http://schemas.microsoft.com/office/drawing/2016/ink" xmlns:am3d="http://schemas.microsoft.com/office/drawing/2017/model3d" xmlns:o="urn:schemas-microsoft-com:office:office" xmlns:r="http://schemas.openxmlformats.org/officeDocument/2006/relationships" xmlns:m="http://schemas.openxmlformats.org/officeDocument/2006/math" xmlns:v="urn:schemas-microsoft-com:vml" xmlns:wp14="http://schemas.microsoft.com/office/word/2010/wordprocessingDrawing" xmlns:wp="http://schemas.openxmlformats.org/drawingml/2006/wordprocessingDrawing" xmlns:w10="urn:schemas-microsoft-com:office:word" xmlns:w="http://schemas.openxmlformats.org/wordprocessingml/2006/main" xmlns:w14="http://schemas.microsoft.com/office/word/2010/wordml" xmlns:w15="http://schemas.microsoft.com/office/word/2012/wordml" xmlns:w16cid="http://schemas.microsoft.com/office/word/2016/wordml/cid" xmlns:w16se="http://schemas.microsoft.com/office/word/2015/wordml/symex" xmlns:wpg="http://schemas.microsoft.com/office/word/2010/wordprocessingGroup" xmlns:wpi="http://schemas.microsoft.com/office/word/2010/wordprocessingInk" xmlns:wne="http://schemas.microsoft.com/office/word/2006/wordml" xmlns:wps="http://schemas.microsoft.com/office/word/2010/wordprocessingShape" mc:Ignorable="w14 w15 w16se w16cid wp14">
+  <w:p>
+    <w:pPr>
+      <w:pStyle w:val="Footer"/>
+      <w:ind w:right="360"/>
+    </w:pPr>
+  </w:p>
+</w:ftr>
+</file>
+
+<file path=word/footer3.xml><?xml version="1.0" encoding="utf-8"?>
+<w:ftr xmlns:wpc="http://schemas.microsoft.com/office/word/2010/wordprocessingCanvas" xmlns:cx="http://schemas.microsoft.com/office/drawing/2014/chartex" xmlns:cx1="http://schemas.microsoft.com/office/drawing/2015/9/8/chartex" xmlns:cx2="http://schemas.microsoft.com/office/drawing/2015/10/21/chartex" xmlns:cx3="http://schemas.microsoft.com/office/drawing/2016/5/9/chartex" xmlns:cx4="http://schemas.microsoft.com/office/drawing/2016/5/10/chartex" xmlns:cx5="http://schemas.microsoft.com/office/drawing/2016/5/11/chartex" xmlns:cx6="http://schemas.microsoft.com/office/drawing/2016/5/12/chartex" xmlns:cx7="http://schemas.microsoft.com/office/drawing/2016/5/13/chartex" xmlns:cx8="http://schemas.microsoft.com/office/drawing/2016/5/14/chartex" xmlns:mc="http://schemas.openxmlformats.org/markup-compatibility/2006" xmlns:aink="http://schemas.microsoft.com/office/drawing/2016/ink" xmlns:am3d="http://schemas.microsoft.com/office/drawing/2017/model3d" xmlns:o="urn:schemas-microsoft-com:office:office" xmlns:r="http://schemas.openxmlformats.org/officeDocument/2006/relationships" xmlns:m="http://schemas.openxmlformats.org/officeDocument/2006/math" xmlns:v="urn:schemas-microsoft-com:vml" xmlns:wp14="http://schemas.microsoft.com/office/word/2010/wordprocessingDrawing" xmlns:wp="http://schemas.openxmlformats.org/drawingml/2006/wordprocessingDrawing" xmlns:w10="urn:schemas-microsoft-com:office:word" xmlns:w="http://schemas.openxmlformats.org/wordprocessingml/2006/main" xmlns:w14="http://schemas.microsoft.com/office/word/2010/wordml" xmlns:w15="http://schemas.microsoft.com/office/word/2012/wordml" xmlns:w16cid="http://schemas.microsoft.com/office/word/2016/wordml/cid" xmlns:w16se="http://schemas.microsoft.com/office/word/2015/wordml/symex" xmlns:wpg="http://schemas.microsoft.com/office/word/2010/wordprocessingGroup" xmlns:wpi="http://schemas.microsoft.com/office/word/2010/wordprocessingInk" xmlns:wne="http://schemas.microsoft.com/office/word/2006/wordml" xmlns:wps="http://schemas.microsoft.com/office/word/2010/wordprocessingShape" mc:Ignorable="w14 w15 w16se w16cid wp14">
+  <w:sdt>
+    <w:sdtPr>
+      <w:rPr>
+        <w:rStyle w:val="PageNumber"/>
+      </w:rPr>
+      <w:id w:val="1877430881"/>
+      <w:docPartObj>
+        <w:docPartGallery w:val="Page Numbers (Bottom of Page)"/>
+        <w:docPartUnique/>
+      </w:docPartObj>
+    </w:sdtPr>
+    <w:sdtEndPr>
+      <w:rPr>
+        <w:rStyle w:val="PageNumber"/>
+        <w:rFonts w:ascii="Times New Roman" w:hAnsi="Times New Roman" w:cs="Times New Roman"/>
+      </w:rPr>
+    </w:sdtEndPr>
+    <w:sdtContent>
+      <w:p>
+        <w:pPr>
+          <w:pStyle w:val="Footer"/>
+          <w:framePr w:wrap="none" w:vAnchor="text" w:hAnchor="margin" w:xAlign="right" w:y="1"/>
+          <w:rPr>
+            <w:rStyle w:val="PageNumber"/>
+            <w:rFonts w:ascii="Times New Roman" w:hAnsi="Times New Roman" w:cs="Times New Roman"/>
+          </w:rPr>
+        </w:pPr>
+        <w:r>
+          <w:rPr>
+            <w:rStyle w:val="PageNumber"/>
+            <w:rFonts w:ascii="Times New Roman" w:hAnsi="Times New Roman" w:cs="Times New Roman"/>
+          </w:rPr>
+          <w:fldChar w:fldCharType="begin"/>
+        </w:r>
+        <w:r>
+          <w:rPr>
+            <w:rStyle w:val="PageNumber"/>
+            <w:rFonts w:ascii="Times New Roman" w:hAnsi="Times New Roman" w:cs="Times New Roman"/>
+          </w:rPr>
+          <w:instrText xml:space="preserve"> PAGE </w:instrText>
+        </w:r>
+        <w:r>
+          <w:rPr>
+            <w:rStyle w:val="PageNumber"/>
+            <w:rFonts w:ascii="Times New Roman" w:hAnsi="Times New Roman" w:cs="Times New Roman"/>
+          </w:rPr>
+          <w:fldChar w:fldCharType="separate"/>
+        </w:r>
+        <w:r>
+          <w:rPr>
+            <w:rStyle w:val="PageNumber"/>
+            <w:rFonts w:ascii="Times New Roman" w:hAnsi="Times New Roman" w:cs="Times New Roman"/>
+            <w:noProof/>
+          </w:rPr>
+          <w:t>7</w:t>
+        </w:r>
+        <w:r>
+          <w:rPr>
+            <w:rStyle w:val="PageNumber"/>
+            <w:rFonts w:ascii="Times New Roman" w:hAnsi="Times New Roman" w:cs="Times New Roman"/>
+          </w:rPr>
+          <w:fldChar w:fldCharType="end"/>
+        </w:r>
+      </w:p>
+    </w:sdtContent>
+  </w:sdt>
+  <w:p>
+    <w:pPr>
+      <w:pStyle w:val="Footer"/>
+      <w:ind w:right="360"/>
+    </w:pPr>
+  </w:p>
+</w:ftr>
+</file>
+
+<file path=word/footnotes.xml><?xml version="1.0" encoding="utf-8"?>
+<w:footnotes xmlns:wpc="http://schemas.microsoft.com/office/word/2010/wordprocessingCanvas" xmlns:cx="http://schemas.microsoft.com/office/drawing/2014/chartex" xmlns:cx1="http://schemas.microsoft.com/office/drawing/2015/9/8/chartex" xmlns:cx2="http://schemas.microsoft.com/office/drawing/2015/10/21/chartex" xmlns:cx3="http://schemas.microsoft.com/office/drawing/2016/5/9/chartex" xmlns:cx4="http://schemas.microsoft.com/office/drawing/2016/5/10/chartex" xmlns:cx5="http://schemas.microsoft.com/office/drawing/2016/5/11/chartex" xmlns:cx6="http://schemas.microsoft.com/office/drawing/2016/5/12/chartex" xmlns:cx7="http://schemas.microsoft.com/office/drawing/2016/5/13/chartex" xmlns:cx8="http://schemas.microsoft.com/office/drawing/2016/5/14/chartex" xmlns:mc="http://schemas.openxmlformats.org/markup-compatibility/2006" xmlns:aink="http://schemas.microsoft.com/office/drawing/2016/ink" xmlns:am3d="http://schemas.microsoft.com/office/drawing/2017/model3d" xmlns:o="urn:schemas-microsoft-com:office:office" xmlns:r="http://schemas.openxmlformats.org/officeDocument/2006/relationships" xmlns:m="http://schemas.openxmlformats.org/officeDocument/2006/math" xmlns:v="urn:schemas-microsoft-com:vml" xmlns:wp14="http://schemas.microsoft.com/office/word/2010/wordprocessingDrawing" xmlns:wp="http://schemas.openxmlformats.org/drawingml/2006/wordprocessingDrawing" xmlns:w10="urn:schemas-microsoft-com:office:word" xmlns:w="http://schemas.openxmlformats.org/wordprocessingml/2006/main" xmlns:w14="http://schemas.microsoft.com/office/word/2010/wordml" xmlns:w15="http://schemas.microsoft.com/office/word/2012/wordml" xmlns:w16cid="http://schemas.microsoft.com/office/word/2016/wordml/cid" xmlns:w16se="http://schemas.microsoft.com/office/word/2015/wordml/symex" xmlns:wpg="http://schemas.microsoft.com/office/word/2010/wordprocessingGroup" xmlns:wpi="http://schemas.microsoft.com/office/word/2010/wordprocessingInk" xmlns:wne="http://schemas.microsoft.com/office/word/2006/wordml" xmlns:wps="http://schemas.microsoft.com/office/word/2010/wordprocessingShape" mc:Ignorable="w14 w15 w16se w16cid wp14">
+  <w:footnote w:type="separator" w:id="-1">
+    <w:p>
+      <w:r>
+        <w:separator/>
+      </w:r>
+    </w:p>
+  </w:footnote>
+  <w:footnote w:type="continuationSeparator" w:id="0">
+    <w:p>
+      <w:r>
+        <w:continuationSeparator/>
+      </w:r>
+    </w:p>
+  </w:footnote>
+</w:footnotes>
 </file>
 
 <file path=word/numbering.xml><?xml version="1.0" encoding="utf-8"?>
@@ -5158,7 +5425,7 @@
     <w:name w:val="heading 3"/>
     <w:aliases w:val="Pododdíl"/>
     <w:basedOn w:val="Normal"/>
-    <w:next w:val="Normal"/>
+    <w:next w:val="Paragraph"/>
     <w:link w:val="Heading3Char"/>
     <w:uiPriority w:val="9"/>
     <w:unhideWhenUsed/>
@@ -5626,9 +5893,6 @@
     <w:name w:val="Style1"/>
     <w:rsid w:val="00B363C3"/>
     <w:pPr>
-      <w:numPr>
-        <w:numId w:val="7"/>
-      </w:numPr>
       <w:spacing w:before="490" w:after="322"/>
       <w:ind w:left="431" w:hanging="431"/>
     </w:pPr>
@@ -5656,6 +5920,56 @@
       <w:sz w:val="28"/>
       <w:lang w:val="cs-CZ"/>
     </w:rPr>
+  </w:style>
+  <w:style w:type="paragraph" w:styleId="Header">
+    <w:name w:val="header"/>
+    <w:basedOn w:val="Normal"/>
+    <w:link w:val="HeaderChar"/>
+    <w:uiPriority w:val="99"/>
+    <w:unhideWhenUsed/>
+    <w:rsid w:val="00054CBA"/>
+    <w:pPr>
+      <w:tabs>
+        <w:tab w:val="center" w:pos="4536"/>
+        <w:tab w:val="right" w:pos="9072"/>
+      </w:tabs>
+    </w:pPr>
+  </w:style>
+  <w:style w:type="character" w:customStyle="1" w:styleId="HeaderChar">
+    <w:name w:val="Header Char"/>
+    <w:basedOn w:val="DefaultParagraphFont"/>
+    <w:link w:val="Header"/>
+    <w:uiPriority w:val="99"/>
+    <w:rsid w:val="00054CBA"/>
+  </w:style>
+  <w:style w:type="paragraph" w:styleId="Footer">
+    <w:name w:val="footer"/>
+    <w:basedOn w:val="Normal"/>
+    <w:link w:val="FooterChar"/>
+    <w:uiPriority w:val="99"/>
+    <w:unhideWhenUsed/>
+    <w:rsid w:val="00054CBA"/>
+    <w:pPr>
+      <w:tabs>
+        <w:tab w:val="center" w:pos="4536"/>
+        <w:tab w:val="right" w:pos="9072"/>
+      </w:tabs>
+    </w:pPr>
+  </w:style>
+  <w:style w:type="character" w:customStyle="1" w:styleId="FooterChar">
+    <w:name w:val="Footer Char"/>
+    <w:basedOn w:val="DefaultParagraphFont"/>
+    <w:link w:val="Footer"/>
+    <w:uiPriority w:val="99"/>
+    <w:rsid w:val="00054CBA"/>
+  </w:style>
+  <w:style w:type="character" w:styleId="PageNumber">
+    <w:name w:val="page number"/>
+    <w:basedOn w:val="DefaultParagraphFont"/>
+    <w:uiPriority w:val="99"/>
+    <w:semiHidden/>
+    <w:unhideWhenUsed/>
+    <w:rsid w:val="00054CBA"/>
   </w:style>
 </w:styles>
 </file>
@@ -5926,7 +6240,7 @@
 </file>
 
 <file path=customXml/itemProps1.xml><?xml version="1.0" encoding="utf-8"?>
-<ds:datastoreItem xmlns:ds="http://schemas.openxmlformats.org/officeDocument/2006/customXml" ds:itemID="{2522CFC1-852B-3149-83E1-174E44BAD463}">
+<ds:datastoreItem xmlns:ds="http://schemas.openxmlformats.org/officeDocument/2006/customXml" ds:itemID="{F4F79533-CEA0-064F-971D-CBBE13ADB354}">
   <ds:schemaRefs>
     <ds:schemaRef ds:uri="http://schemas.openxmlformats.org/officeDocument/2006/bibliography"/>
   </ds:schemaRefs>

</xml_diff>

<commit_message>
Shrnutí analýzy. Přidán Wahl-O-Mat.
</commit_message>
<xml_diff>
--- a/bp_klein.docx
+++ b/bp_klein.docx
@@ -1106,7 +1106,7 @@
         <w:rPr>
           <w:rFonts w:eastAsia="Helvetica"/>
         </w:rPr>
-        <w:t xml:space="preserve"> kombinaci tvo</w:t>
+        <w:t xml:space="preserve"> tvo</w:t>
       </w:r>
       <w:r>
         <w:rPr>
@@ -1118,31 +1118,13 @@
         <w:rPr>
           <w:rFonts w:eastAsia="Helvetica"/>
         </w:rPr>
-        <w:t>ení formulá</w:t>
-      </w:r>
-      <w:r>
-        <w:rPr>
-          <w:rFonts w:eastAsia="Calibri"/>
-        </w:rPr>
-        <w:t>řů</w:t>
+        <w:t xml:space="preserve">ení </w:t>
       </w:r>
       <w:r>
         <w:rPr>
           <w:rFonts w:eastAsia="Helvetica"/>
         </w:rPr>
-        <w:t xml:space="preserve"> a vyhodnocování odpov</w:t>
-      </w:r>
-      <w:r>
-        <w:rPr>
-          <w:rFonts w:eastAsia="Calibri"/>
-        </w:rPr>
-        <w:t>ě</w:t>
-      </w:r>
-      <w:r>
-        <w:rPr>
-          <w:rFonts w:eastAsia="Helvetica"/>
-        </w:rPr>
-        <w:t>dí, tedy funkce klasické volební kalkulačky</w:t>
+        <w:t>volebních kalkulaček</w:t>
       </w:r>
       <w:r>
         <w:rPr>
@@ -1650,7 +1632,10 @@
         <w:pStyle w:val="Paragraph"/>
       </w:pPr>
       <w:r>
-        <w:t xml:space="preserve">V této práci předpokládám, že má čtenář základní povědomí o webových technologiích jako je HTML, CSS, </w:t>
+        <w:t>V této práci předpokládám, že má čtenář základní povědomí o webových technologiíc</w:t>
+      </w:r>
+      <w:r>
+        <w:t xml:space="preserve">h jako je HTML, CSS, </w:t>
       </w:r>
       <w:proofErr w:type="spellStart"/>
       <w:r>
@@ -1658,7 +1643,24 @@
       </w:r>
       <w:proofErr w:type="spellEnd"/>
       <w:r>
-        <w:t xml:space="preserve">. Stejně tak základní znalosti ohledně SQL databázích. Konkrétní použité </w:t>
+        <w:t xml:space="preserve">. Čtenář by měl znát také pojmy webového vývoje jako jsou např.: front-end, </w:t>
+      </w:r>
+      <w:proofErr w:type="spellStart"/>
+      <w:r>
+        <w:t>back.end</w:t>
+      </w:r>
+      <w:proofErr w:type="spellEnd"/>
+      <w:r>
+        <w:t>, SEO a specifika protokolu HTTP. Předpokládá se také znalost základních přístupů tvorby aplikací jako je MVC architektura.</w:t>
+      </w:r>
+      <w:r>
+        <w:t xml:space="preserve"> Konkrétní </w:t>
+      </w:r>
+      <w:r>
+        <w:t>využívané</w:t>
+      </w:r>
+      <w:r>
+        <w:t xml:space="preserve"> </w:t>
       </w:r>
       <w:proofErr w:type="spellStart"/>
       <w:r>
@@ -1794,16 +1796,7 @@
         <w:t xml:space="preserve"> 2012)</w:t>
       </w:r>
       <w:r>
-        <w:t xml:space="preserve"> </w:t>
-      </w:r>
-      <w:r>
-        <w:t xml:space="preserve">V roce </w:t>
-      </w:r>
-      <w:r>
-        <w:t>2013 pak německá volební kalkulačka</w:t>
-      </w:r>
-      <w:r>
-        <w:t xml:space="preserve"> </w:t>
+        <w:t xml:space="preserve"> V roce 2013 pak německá volební kalkulačka </w:t>
       </w:r>
       <w:proofErr w:type="spellStart"/>
       <w:r>
@@ -1811,19 +1804,13 @@
       </w:r>
       <w:proofErr w:type="spellEnd"/>
       <w:r>
-        <w:t>-O-Mat zaznamenal</w:t>
-      </w:r>
-      <w:r>
-        <w:t>a</w:t>
+        <w:t>-O-Mat zaznamenala</w:t>
       </w:r>
       <w:r>
         <w:t xml:space="preserve"> 13,</w:t>
       </w:r>
       <w:r>
-        <w:t>3</w:t>
-      </w:r>
-      <w:r>
-        <w:t xml:space="preserve"> </w:t>
+        <w:t xml:space="preserve">3 </w:t>
       </w:r>
       <w:r>
         <w:t xml:space="preserve">milionů </w:t>
@@ -2016,13 +2003,7 @@
         <w:t>jaké otázky</w:t>
       </w:r>
       <w:r>
-        <w:t xml:space="preserve"> se do volební kalkulačky dostávají. Jako jakýkoliv jiný průzkum, i zde stanovené otázky hrají velikou roli na konečném výsledku. Během výběru otázek se tvůrci volebních kalkulaček často zaměřují na aktuální veřejnou diskuzi, která probíhá v médiích a poté je s širokou veřejností, případně přímo s akademiky či novináři </w:t>
-      </w:r>
-      <w:r>
-        <w:t>konzultují</w:t>
-      </w:r>
-      <w:r>
-        <w:t>.</w:t>
+        <w:t xml:space="preserve"> se do volební kalkulačky dostávají. Jako jakýkoliv jiný průzkum, i zde stanovené otázky hrají velikou roli na konečném výsledku. Během výběru otázek se tvůrci volebních kalkulaček často zaměřují na aktuální veřejnou diskuzi, která probíhá v médiích a poté je s širokou veřejností, případně přímo s akademiky či novináři konzultují.</w:t>
       </w:r>
       <w:r>
         <w:t xml:space="preserve"> Například v německém </w:t>
@@ -2121,7 +2102,13 @@
         <w:pStyle w:val="Paragraph"/>
       </w:pPr>
       <w:r>
-        <w:t xml:space="preserve">Díky velmi úzkému zaměření navrhované aplikace jsme momentálně v situaci, kdy na trhu neexistuje řešení, které by nabízelo </w:t>
+        <w:t>Díky velmi úzkému zaměření navrhované aplikace js</w:t>
+      </w:r>
+      <w:r>
+        <w:t>me momentálně v situaci, kdy</w:t>
+      </w:r>
+      <w:r>
+        <w:t xml:space="preserve"> neexistuje řešení, které by nabízelo </w:t>
       </w:r>
       <w:r>
         <w:t>vy</w:t>
@@ -2156,71 +2143,86 @@
         <w:pStyle w:val="Paragraph"/>
       </w:pPr>
       <w:r>
-        <w:t xml:space="preserve">V potaz </w:t>
-      </w:r>
-      <w:r>
-        <w:t>jsou brány</w:t>
-      </w:r>
-      <w:r>
-        <w:t xml:space="preserve"> online nástroje, které umožňují tvorbu a sdílení průzkumů/formulářů. </w:t>
-      </w:r>
-      <w:r>
-        <w:t>Pokusím se tedy porovnat ta řešení, která jsou nejbližší a nejrozšířenější.</w:t>
-      </w:r>
-      <w:r>
-        <w:t xml:space="preserve"> Zaměřím se přitom hlavně na pozitivní stránky jednotlivých řešení. Z těchto vlastností se pak pokusím vycházet při tvorbě aplikace.</w:t>
+        <w:t>Zaměřím se na</w:t>
       </w:r>
       <w:r>
         <w:t xml:space="preserve"> </w:t>
       </w:r>
       <w:r>
-        <w:t>Ani jedna z porovnávaných aplikací není schopna volební kalkulačku koncovému uživateli vytvořit.</w:t>
+        <w:t>volební kalkulačky dle specifikace v první kapitole</w:t>
+      </w:r>
+      <w:r>
+        <w:t xml:space="preserve">. </w:t>
+      </w:r>
+      <w:r>
+        <w:t>Pokusím se tedy</w:t>
+      </w:r>
+      <w:r>
+        <w:t xml:space="preserve"> porovnat ta řešení, která jsou</w:t>
+      </w:r>
+      <w:r>
+        <w:t xml:space="preserve"> nejrozšířenější</w:t>
+      </w:r>
+      <w:r>
+        <w:t xml:space="preserve"> a mně nejznámější</w:t>
+      </w:r>
+      <w:r>
+        <w:t>.</w:t>
+      </w:r>
+      <w:r>
+        <w:t xml:space="preserve"> Zajímat se budu hlavně o technické parametry jednotlivých aplikací, kladené otázky a jejich vývojáře neberu ve srovnání v potaz. </w:t>
+      </w:r>
+      <w:r>
+        <w:t>Zaměřím se přitom hlavně na pozitivní stránky jednotlivých řešení. Z těchto vlastností se pak pokusím vycházet při tvorbě aplikace.</w:t>
+      </w:r>
+    </w:p>
+    <w:p>
+      <w:pPr>
+        <w:pStyle w:val="Paragraph"/>
+      </w:pPr>
+      <w:r>
+        <w:t>Ani jedna z porovnávaných aplikací není schopna volební kalkulač</w:t>
+      </w:r>
+      <w:r>
+        <w:t>ku koncovému uživateli vytvořit. Vytvořit a sdílet formuláře lze v různých aplikacích, nicméně zmíním pouze jednu nejrozšířenější variantu, která svým fungováním doplní určitou představu uživatelů o tom, jak by se měla aplikace vytvářející formuláře chovat.</w:t>
       </w:r>
     </w:p>
     <w:p>
       <w:pPr>
         <w:pStyle w:val="Heading2"/>
       </w:pPr>
-      <w:r>
-        <w:t>iSideWith.com</w:t>
-      </w:r>
-    </w:p>
-    <w:p>
-      <w:pPr>
-        <w:pStyle w:val="Paragraph"/>
-      </w:pPr>
-      <w:r>
-        <w:t xml:space="preserve">Politický kvíz rozšířený </w:t>
-      </w:r>
-      <w:r>
-        <w:t xml:space="preserve">v zahraničí, zejména </w:t>
-      </w:r>
-      <w:r>
-        <w:t>ve Spojených státech</w:t>
-      </w:r>
-      <w:r>
-        <w:t xml:space="preserve"> a Spojené</w:t>
-      </w:r>
-      <w:r>
-        <w:t>m</w:t>
-      </w:r>
-      <w:r>
-        <w:t xml:space="preserve"> království.</w:t>
-      </w:r>
-      <w:r>
-        <w:t xml:space="preserve"> </w:t>
-      </w:r>
-      <w:r>
-        <w:t xml:space="preserve">Nástroj používají miliony uživatelů po celém světe. </w:t>
-      </w:r>
-      <w:r>
-        <w:t>Opět se jedná pouze o jednostrannou kalkulačku. Koncový uživatel tedy může pouze formulář vyplnit, ale sám žádný vytvořit nemůže.</w:t>
+      <w:proofErr w:type="spellStart"/>
+      <w:r>
+        <w:t>Wahl</w:t>
+      </w:r>
+      <w:proofErr w:type="spellEnd"/>
+      <w:r>
+        <w:t>-O-Mat</w:t>
+      </w:r>
+    </w:p>
+    <w:p>
+      <w:pPr>
+        <w:pStyle w:val="Paragraph"/>
+      </w:pPr>
+      <w:r>
+        <w:t>Německá volební kalkulačka, kterou od roku 2002 vyvíjí Federální agentura pro občanské vzdělávání. Celkově byla použita více než 67 milionkrát.</w:t>
+      </w:r>
+      <w:r>
+        <w:t xml:space="preserve"> (</w:t>
+      </w:r>
+      <w:proofErr w:type="spellStart"/>
+      <w:r>
+        <w:t>Wahl</w:t>
+      </w:r>
+      <w:proofErr w:type="spellEnd"/>
+      <w:r>
+        <w:t>-O-Mat, 2018)</w:t>
       </w:r>
     </w:p>
     <w:p>
       <w:pPr>
         <w:pStyle w:val="Subtitle"/>
-        <w:spacing w:before="0" w:after="0" w:line="360" w:lineRule="auto"/>
+        <w:spacing w:before="0" w:after="0" w:line="276" w:lineRule="auto"/>
       </w:pPr>
       <w:r>
         <w:t>Silné stránky:</w:t>
@@ -2233,13 +2235,13 @@
           <w:ilvl w:val="0"/>
           <w:numId w:val="2"/>
         </w:numPr>
-        <w:spacing w:after="0" w:line="360" w:lineRule="auto"/>
-      </w:pPr>
-      <w:r>
-        <w:t>detailní analýza jednotlivých otázek</w:t>
-      </w:r>
-      <w:r>
-        <w:t xml:space="preserve"> i bez vyplnění kvízu</w:t>
+        <w:spacing w:after="0" w:line="276" w:lineRule="auto"/>
+      </w:pPr>
+      <w:r>
+        <w:t>kvalitní UI</w:t>
+      </w:r>
+      <w:r>
+        <w:t xml:space="preserve"> (funguje při nízkém rozlišení)</w:t>
       </w:r>
     </w:p>
     <w:p>
@@ -2249,19 +2251,22 @@
           <w:ilvl w:val="0"/>
           <w:numId w:val="2"/>
         </w:numPr>
-        <w:spacing w:after="0" w:line="360" w:lineRule="auto"/>
-      </w:pPr>
-      <w:r>
-        <w:t>kvalitní UI</w:t>
-      </w:r>
-      <w:r>
-        <w:t xml:space="preserve"> (funguje při nízkém rozlišení)</w:t>
+        <w:spacing w:after="0" w:line="276" w:lineRule="auto"/>
+      </w:pPr>
+      <w:r>
+        <w:t xml:space="preserve">po kvízu lze srovnat otázky se stranou, kterou </w:t>
+      </w:r>
+      <w:r>
+        <w:t>respondent</w:t>
+      </w:r>
+      <w:r>
+        <w:t xml:space="preserve"> původně chtěl volit</w:t>
       </w:r>
     </w:p>
     <w:p>
       <w:pPr>
         <w:pStyle w:val="Subtitle"/>
-        <w:spacing w:before="0" w:after="0" w:line="360" w:lineRule="auto"/>
+        <w:spacing w:before="0" w:after="0" w:line="276" w:lineRule="auto"/>
       </w:pPr>
       <w:r>
         <w:t>Slabé stránky</w:t>
@@ -2277,10 +2282,10 @@
           <w:ilvl w:val="0"/>
           <w:numId w:val="2"/>
         </w:numPr>
-        <w:spacing w:after="0" w:line="360" w:lineRule="auto"/>
-      </w:pPr>
-      <w:r>
-        <w:t>nutnost binárního hlasování – ano/ne</w:t>
+        <w:spacing w:after="0" w:line="276" w:lineRule="auto"/>
+      </w:pPr>
+      <w:r>
+        <w:t>slabá optimalizace rychlosti (pomalé přecházení mezi otázkami)</w:t>
       </w:r>
     </w:p>
     <w:p>
@@ -2290,26 +2295,25 @@
           <w:ilvl w:val="0"/>
           <w:numId w:val="2"/>
         </w:numPr>
-        <w:spacing w:after="0" w:line="360" w:lineRule="auto"/>
-      </w:pPr>
-      <w:r>
-        <w:t>jedná se pouze o jeden politický kvíz</w:t>
-      </w:r>
-    </w:p>
-    <w:p>
-      <w:pPr>
-        <w:pStyle w:val="Paragraph"/>
+        <w:spacing w:after="0" w:line="276" w:lineRule="auto"/>
+      </w:pPr>
+      <w:r>
+        <w:t>nutnost binárního hlasování – ano/ne</w:t>
+      </w:r>
+    </w:p>
+    <w:p>
+      <w:pPr>
+        <w:pStyle w:val="Paragraph"/>
+        <w:keepNext/>
+        <w:spacing w:before="240" w:line="360" w:lineRule="auto"/>
         <w:jc w:val="center"/>
       </w:pPr>
       <w:r>
-        <w:rPr>
-          <w:noProof/>
-        </w:rPr>
         <w:drawing>
-          <wp:inline distT="0" distB="0" distL="0" distR="0" wp14:anchorId="0364FF5A" wp14:editId="56BEEAD2">
-            <wp:extent cx="3088912" cy="1991813"/>
-            <wp:effectExtent l="0" t="0" r="0" b="2540"/>
-            <wp:docPr id="3" name="Picture 3"/>
+          <wp:inline distT="0" distB="0" distL="0" distR="0" wp14:anchorId="3D5A0574" wp14:editId="10CE6105">
+            <wp:extent cx="2718148" cy="2021274"/>
+            <wp:effectExtent l="0" t="0" r="0" b="0"/>
+            <wp:docPr id="5" name="Picture 5"/>
             <wp:cNvGraphicFramePr>
               <a:graphicFrameLocks xmlns:a="http://schemas.openxmlformats.org/drawingml/2006/main" noChangeAspect="1"/>
             </wp:cNvGraphicFramePr>
@@ -2329,7 +2333,7 @@
                   <pic:spPr>
                     <a:xfrm>
                       <a:off x="0" y="0"/>
-                      <a:ext cx="3107555" cy="2003835"/>
+                      <a:ext cx="2762382" cy="2054167"/>
                     </a:xfrm>
                     <a:prstGeom prst="rect">
                       <a:avLst/>
@@ -2369,7 +2373,7 @@
         <w:fldChar w:fldCharType="end"/>
       </w:r>
       <w:r>
-        <w:t xml:space="preserve"> - </w:t>
+        <w:t xml:space="preserve"> </w:t>
       </w:r>
       <w:proofErr w:type="spellStart"/>
       <w:r>
@@ -2377,65 +2381,81 @@
       </w:r>
       <w:proofErr w:type="spellEnd"/>
       <w:r>
-        <w:t xml:space="preserve"> formuláře volební kalkulačky iSideWith.com</w:t>
+        <w:t xml:space="preserve"> německé volební kalkulačky </w:t>
+      </w:r>
+      <w:proofErr w:type="spellStart"/>
+      <w:r>
+        <w:t>Wahl</w:t>
+      </w:r>
+      <w:proofErr w:type="spellEnd"/>
+      <w:r>
+        <w:t>-O-Mat</w:t>
       </w:r>
     </w:p>
     <w:p>
       <w:pPr>
         <w:pStyle w:val="Heading2"/>
       </w:pPr>
-      <w:proofErr w:type="spellStart"/>
       <w:r>
         <w:lastRenderedPageBreak/>
-        <w:t>Vote</w:t>
-      </w:r>
-      <w:proofErr w:type="spellEnd"/>
+        <w:t>iSideWith.com</w:t>
+      </w:r>
+    </w:p>
+    <w:p>
+      <w:pPr>
+        <w:pStyle w:val="Paragraph"/>
+      </w:pPr>
+      <w:r>
+        <w:t xml:space="preserve">Politický kvíz </w:t>
+      </w:r>
+      <w:r>
+        <w:t xml:space="preserve">zejména </w:t>
+      </w:r>
+      <w:r>
+        <w:t>ve Spojených státech</w:t>
+      </w:r>
+      <w:r>
+        <w:t xml:space="preserve"> a Spojené</w:t>
+      </w:r>
+      <w:r>
+        <w:t>m</w:t>
+      </w:r>
+      <w:r>
+        <w:t xml:space="preserve"> království.</w:t>
+      </w:r>
       <w:r>
         <w:t xml:space="preserve"> </w:t>
       </w:r>
-      <w:proofErr w:type="spellStart"/>
-      <w:r>
-        <w:t>Compass</w:t>
-      </w:r>
-      <w:proofErr w:type="spellEnd"/>
-    </w:p>
-    <w:p>
-      <w:pPr>
-        <w:pStyle w:val="Paragraph"/>
-      </w:pPr>
-      <w:r>
-        <w:t xml:space="preserve">Volební kalkulačka vyvíjena politickými odborníky z University </w:t>
-      </w:r>
-      <w:proofErr w:type="spellStart"/>
-      <w:r>
-        <w:t>of</w:t>
-      </w:r>
-      <w:proofErr w:type="spellEnd"/>
-      <w:r>
-        <w:t xml:space="preserve"> Toronto a týmem statistiků z Vox Pop </w:t>
-      </w:r>
-      <w:proofErr w:type="spellStart"/>
-      <w:r>
-        <w:t>Labs</w:t>
-      </w:r>
-      <w:proofErr w:type="spellEnd"/>
-      <w:r>
-        <w:t>. Má miliony uživatelů v několika zemích po světě. Opět se jedná o kalkulačku vytvářenou odborníky</w:t>
-      </w:r>
-      <w:r>
-        <w:t xml:space="preserve"> pro voliče. Uživatelé si </w:t>
-      </w:r>
-      <w:r>
-        <w:t>svou</w:t>
-      </w:r>
-      <w:r>
-        <w:t xml:space="preserve"> vlastní kalkulačku vytvořit nemohou.</w:t>
+      <w:r>
+        <w:t>Nástroj používají miliony uživatelů po celém světe. (</w:t>
+      </w:r>
+      <w:proofErr w:type="spellStart"/>
+      <w:r>
+        <w:t>iSideWith</w:t>
+      </w:r>
+      <w:proofErr w:type="spellEnd"/>
+      <w:r>
+        <w:t>, 2018)</w:t>
+      </w:r>
+      <w:r>
+        <w:t xml:space="preserve"> </w:t>
+      </w:r>
+      <w:r>
+        <w:t xml:space="preserve">Nejedná se úplně o volební kalkulačku k určitým volbám, ale spíše o aktuální otázky a určení vaší pozice v aktuálním politickém spektru. </w:t>
+      </w:r>
+      <w:r>
+        <w:t>Opět se jedná pouze o jednostrannou kalkulačku. Koncový uživatel tedy může pouze formulář vyplnit, ale sám žádný vytvořit</w:t>
+      </w:r>
+      <w:bookmarkStart w:id="0" w:name="_GoBack"/>
+      <w:bookmarkEnd w:id="0"/>
+      <w:r>
+        <w:t xml:space="preserve"> nemůže.</w:t>
       </w:r>
     </w:p>
     <w:p>
       <w:pPr>
         <w:pStyle w:val="Subtitle"/>
-        <w:spacing w:before="0" w:after="0"/>
+        <w:spacing w:before="0" w:after="0" w:line="276" w:lineRule="auto"/>
       </w:pPr>
       <w:r>
         <w:t>Silné stránky:</w:t>
@@ -2448,10 +2468,13 @@
           <w:ilvl w:val="0"/>
           <w:numId w:val="2"/>
         </w:numPr>
-        <w:spacing w:after="0"/>
-      </w:pPr>
-      <w:r>
-        <w:t>kvalitní UI/UX</w:t>
+        <w:spacing w:after="0" w:line="276" w:lineRule="auto"/>
+      </w:pPr>
+      <w:r>
+        <w:t>detailní analýza jednotlivých otázek</w:t>
+      </w:r>
+      <w:r>
+        <w:t xml:space="preserve"> i bez vyplnění kvízu</w:t>
       </w:r>
     </w:p>
     <w:p>
@@ -2461,10 +2484,25 @@
           <w:ilvl w:val="0"/>
           <w:numId w:val="2"/>
         </w:numPr>
-        <w:spacing w:after="0"/>
-      </w:pPr>
-      <w:r>
-        <w:t>možnost vložit kalkulačku jako součást jiné webové stránky</w:t>
+        <w:spacing w:after="0" w:line="276" w:lineRule="auto"/>
+      </w:pPr>
+      <w:r>
+        <w:t>kvalitní UI</w:t>
+      </w:r>
+      <w:r>
+        <w:t xml:space="preserve"> (funguje při nízkém rozlišení)</w:t>
+      </w:r>
+    </w:p>
+    <w:p>
+      <w:pPr>
+        <w:pStyle w:val="Subtitle"/>
+        <w:spacing w:before="0" w:after="0" w:line="276" w:lineRule="auto"/>
+      </w:pPr>
+      <w:r>
+        <w:t>Slabé stránky</w:t>
+      </w:r>
+      <w:r>
+        <w:t>:</w:t>
       </w:r>
     </w:p>
     <w:p>
@@ -2474,10 +2512,10 @@
           <w:ilvl w:val="0"/>
           <w:numId w:val="2"/>
         </w:numPr>
-        <w:spacing w:after="0"/>
-      </w:pPr>
-      <w:r>
-        <w:t>ovládání klávesnicí</w:t>
+        <w:spacing w:after="0" w:line="276" w:lineRule="auto"/>
+      </w:pPr>
+      <w:r>
+        <w:t>nutnost binárního hlasování – ano/ne</w:t>
       </w:r>
     </w:p>
     <w:p>
@@ -2487,66 +2525,16 @@
           <w:ilvl w:val="0"/>
           <w:numId w:val="2"/>
         </w:numPr>
-        <w:spacing w:after="0"/>
-      </w:pPr>
-      <w:r>
-        <w:t>zobrazení výsledků na politické ose</w:t>
-      </w:r>
-    </w:p>
-    <w:p>
-      <w:pPr>
-        <w:pStyle w:val="Paragraph"/>
-        <w:numPr>
-          <w:ilvl w:val="0"/>
-          <w:numId w:val="2"/>
-        </w:numPr>
-        <w:spacing w:after="0"/>
-      </w:pPr>
-      <w:r>
-        <w:t>široký výběr politických kvízů</w:t>
-      </w:r>
-    </w:p>
-    <w:p>
-      <w:pPr>
-        <w:pStyle w:val="Paragraph"/>
-        <w:numPr>
-          <w:ilvl w:val="0"/>
-          <w:numId w:val="2"/>
-        </w:numPr>
-        <w:spacing w:after="0"/>
-      </w:pPr>
-      <w:r>
-        <w:t>silný tým odborníků vytvářející jednotlivé kvízy</w:t>
-      </w:r>
-    </w:p>
-    <w:p>
-      <w:pPr>
-        <w:pStyle w:val="Subtitle"/>
-        <w:spacing w:before="0" w:after="0"/>
-      </w:pPr>
-      <w:r>
-        <w:t>Slabé stránky</w:t>
-      </w:r>
-      <w:r>
-        <w:t>:</w:t>
-      </w:r>
-    </w:p>
-    <w:p>
-      <w:pPr>
-        <w:pStyle w:val="Paragraph"/>
-        <w:numPr>
-          <w:ilvl w:val="0"/>
-          <w:numId w:val="2"/>
-        </w:numPr>
-        <w:spacing w:after="0"/>
-      </w:pPr>
-      <w:r>
-        <w:t>zaměření pouze na nejdůležitější světové volby</w:t>
-      </w:r>
-    </w:p>
-    <w:p>
-      <w:pPr>
-        <w:pStyle w:val="Paragraph"/>
+        <w:spacing w:after="0" w:line="276" w:lineRule="auto"/>
+      </w:pPr>
+      <w:r>
+        <w:t>jedná se pouze o jeden politický kvíz</w:t>
+      </w:r>
+    </w:p>
+    <w:p>
+      <w:pPr>
+        <w:pStyle w:val="Paragraph"/>
+        <w:spacing w:before="240"/>
         <w:jc w:val="center"/>
       </w:pPr>
       <w:r>
@@ -2554,10 +2542,10 @@
           <w:noProof/>
         </w:rPr>
         <w:drawing>
-          <wp:inline distT="0" distB="0" distL="0" distR="0" wp14:anchorId="48751B6D" wp14:editId="14F43F83">
-            <wp:extent cx="3883744" cy="3097228"/>
-            <wp:effectExtent l="0" t="0" r="2540" b="1905"/>
-            <wp:docPr id="1" name="Picture 1"/>
+          <wp:inline distT="0" distB="0" distL="0" distR="0" wp14:anchorId="0364FF5A" wp14:editId="56BEEAD2">
+            <wp:extent cx="3088912" cy="1991813"/>
+            <wp:effectExtent l="0" t="0" r="0" b="2540"/>
+            <wp:docPr id="3" name="Picture 3"/>
             <wp:cNvGraphicFramePr>
               <a:graphicFrameLocks xmlns:a="http://schemas.openxmlformats.org/drawingml/2006/main" noChangeAspect="1"/>
             </wp:cNvGraphicFramePr>
@@ -2577,7 +2565,7 @@
                   <pic:spPr>
                     <a:xfrm>
                       <a:off x="0" y="0"/>
-                      <a:ext cx="3890648" cy="3102734"/>
+                      <a:ext cx="3107555" cy="2003835"/>
                     </a:xfrm>
                     <a:prstGeom prst="rect">
                       <a:avLst/>
@@ -2625,8 +2613,13 @@
       </w:r>
       <w:proofErr w:type="spellEnd"/>
       <w:r>
-        <w:t xml:space="preserve"> vyhodnocení volební kalkulačky </w:t>
-      </w:r>
+        <w:t xml:space="preserve"> formuláře volební kalkulačky iSideWith.com</w:t>
+      </w:r>
+    </w:p>
+    <w:p>
+      <w:pPr>
+        <w:pStyle w:val="Heading2"/>
+      </w:pPr>
       <w:proofErr w:type="spellStart"/>
       <w:r>
         <w:t>Vote</w:t>
@@ -2643,48 +2636,57 @@
     </w:p>
     <w:p>
       <w:pPr>
-        <w:rPr>
-          <w:rFonts w:ascii="Times New Roman" w:eastAsiaTheme="majorEastAsia" w:hAnsi="Times New Roman" w:cstheme="majorBidi"/>
-          <w:b/>
-          <w:color w:val="000000" w:themeColor="text1"/>
-          <w:sz w:val="32"/>
-          <w:szCs w:val="32"/>
-          <w:lang w:val="cs-CZ" w:eastAsia="en-GB"/>
-        </w:rPr>
-      </w:pPr>
-      <w:r>
-        <w:br w:type="page"/>
-      </w:r>
-    </w:p>
-    <w:p>
-      <w:pPr>
-        <w:pStyle w:val="Heading2"/>
-      </w:pPr>
-      <w:r>
-        <w:lastRenderedPageBreak/>
-        <w:t>volebnikalkulacka.cz</w:t>
-      </w:r>
-    </w:p>
-    <w:p>
-      <w:pPr>
-        <w:pStyle w:val="Paragraph"/>
-      </w:pPr>
-      <w:r>
-        <w:t xml:space="preserve">V české republice jedno z nejrozšířenějších řešení volební kalkulačky. Pokrývá tedy možnost na konci odeslaného formuláře své odpovědi porovnat s jednotlivými kandidáty. Pro každé volby nový formulář s otázkami tvoří sami tvůrci. </w:t>
-      </w:r>
-      <w:r>
-        <w:t xml:space="preserve">Tvůrci se zaměřují pouze na volby celostátní. </w:t>
-      </w:r>
-      <w:r>
-        <w:t xml:space="preserve">Není zde tedy možnost </w:t>
-      </w:r>
-      <w:proofErr w:type="gramStart"/>
-      <w:r>
-        <w:t>si</w:t>
-      </w:r>
-      <w:proofErr w:type="gramEnd"/>
-      <w:r>
-        <w:t xml:space="preserve"> jakkoliv vytvořit vlastní formulář.</w:t>
+        <w:pStyle w:val="Paragraph"/>
+      </w:pPr>
+      <w:r>
+        <w:t xml:space="preserve">Volební kalkulačka vyvíjena politickými odborníky z University </w:t>
+      </w:r>
+      <w:proofErr w:type="spellStart"/>
+      <w:r>
+        <w:t>of</w:t>
+      </w:r>
+      <w:proofErr w:type="spellEnd"/>
+      <w:r>
+        <w:t xml:space="preserve"> Toronto a týmem statistiků z Vox Pop </w:t>
+      </w:r>
+      <w:proofErr w:type="spellStart"/>
+      <w:r>
+        <w:t>Labs</w:t>
+      </w:r>
+      <w:proofErr w:type="spellEnd"/>
+      <w:r>
+        <w:t>. Má miliony uživat</w:t>
+      </w:r>
+      <w:r>
+        <w:t>elů v několika zemích po světě. (</w:t>
+      </w:r>
+      <w:proofErr w:type="spellStart"/>
+      <w:r>
+        <w:t>Vote</w:t>
+      </w:r>
+      <w:proofErr w:type="spellEnd"/>
+      <w:r>
+        <w:t xml:space="preserve"> </w:t>
+      </w:r>
+      <w:proofErr w:type="spellStart"/>
+      <w:r>
+        <w:t>Compass</w:t>
+      </w:r>
+      <w:proofErr w:type="spellEnd"/>
+      <w:r>
+        <w:t xml:space="preserve">, 2018) </w:t>
+      </w:r>
+      <w:r>
+        <w:t>Opět se jedná o kalkulačku vytvářenou odborníky</w:t>
+      </w:r>
+      <w:r>
+        <w:t xml:space="preserve"> pro voliče. Uživatelé si </w:t>
+      </w:r>
+      <w:r>
+        <w:t>svou</w:t>
+      </w:r>
+      <w:r>
+        <w:t xml:space="preserve"> vlastní kalkulačku vytvořit nemohou.</w:t>
       </w:r>
     </w:p>
     <w:p>
@@ -2706,19 +2708,7 @@
         <w:spacing w:after="0"/>
       </w:pPr>
       <w:r>
-        <w:t>funguje i při malém rozlišení (na mobilních zařízeních)</w:t>
-      </w:r>
-    </w:p>
-    <w:p>
-      <w:pPr>
-        <w:pStyle w:val="Subtitle"/>
-        <w:spacing w:before="0" w:after="0"/>
-      </w:pPr>
-      <w:r>
-        <w:t>Slabé stránky</w:t>
-      </w:r>
-      <w:r>
-        <w:t>:</w:t>
+        <w:t>kvalitní UI/UX</w:t>
       </w:r>
     </w:p>
     <w:p>
@@ -2731,7 +2721,7 @@
         <w:spacing w:after="0"/>
       </w:pPr>
       <w:r>
-        <w:t>nutnost binárního hlasování – ano/ne</w:t>
+        <w:t>možnost vložit kalkulačku jako součást jiné webové stránky</w:t>
       </w:r>
     </w:p>
     <w:p>
@@ -2744,12 +2734,92 @@
         <w:spacing w:after="0"/>
       </w:pPr>
       <w:r>
-        <w:t>zaměření pouze na celostátní volby</w:t>
-      </w:r>
-    </w:p>
-    <w:p>
-      <w:pPr>
-        <w:pStyle w:val="Paragraph"/>
+        <w:t>ovládání klávesnicí</w:t>
+      </w:r>
+    </w:p>
+    <w:p>
+      <w:pPr>
+        <w:pStyle w:val="Paragraph"/>
+        <w:numPr>
+          <w:ilvl w:val="0"/>
+          <w:numId w:val="2"/>
+        </w:numPr>
+        <w:spacing w:after="0"/>
+      </w:pPr>
+      <w:r>
+        <w:t>zobrazení výsledků na politické ose</w:t>
+      </w:r>
+    </w:p>
+    <w:p>
+      <w:pPr>
+        <w:pStyle w:val="Paragraph"/>
+        <w:numPr>
+          <w:ilvl w:val="0"/>
+          <w:numId w:val="2"/>
+        </w:numPr>
+        <w:spacing w:after="0"/>
+      </w:pPr>
+      <w:r>
+        <w:t>široký výběr politických kvízů</w:t>
+      </w:r>
+    </w:p>
+    <w:p>
+      <w:pPr>
+        <w:pStyle w:val="Paragraph"/>
+        <w:numPr>
+          <w:ilvl w:val="0"/>
+          <w:numId w:val="2"/>
+        </w:numPr>
+        <w:spacing w:after="0"/>
+      </w:pPr>
+      <w:r>
+        <w:t>silný tým odborníků vytvářející jednotlivé kvízy</w:t>
+      </w:r>
+    </w:p>
+    <w:p>
+      <w:pPr>
+        <w:rPr>
+          <w:rFonts w:ascii="Times New Roman" w:eastAsia="Times New Roman" w:hAnsi="Times New Roman" w:cs="Times New Roman"/>
+          <w:b/>
+          <w:szCs w:val="22"/>
+          <w:shd w:val="clear" w:color="auto" w:fill="FFFFFF"/>
+          <w:lang w:val="cs-CZ" w:eastAsia="en-GB"/>
+        </w:rPr>
+      </w:pPr>
+      <w:r>
+        <w:br w:type="page"/>
+      </w:r>
+    </w:p>
+    <w:p>
+      <w:pPr>
+        <w:pStyle w:val="Subtitle"/>
+        <w:spacing w:before="0" w:after="0"/>
+      </w:pPr>
+      <w:r>
+        <w:lastRenderedPageBreak/>
+        <w:t>Slabé stránky</w:t>
+      </w:r>
+      <w:r>
+        <w:t>:</w:t>
+      </w:r>
+    </w:p>
+    <w:p>
+      <w:pPr>
+        <w:pStyle w:val="Paragraph"/>
+        <w:numPr>
+          <w:ilvl w:val="0"/>
+          <w:numId w:val="2"/>
+        </w:numPr>
+        <w:spacing w:after="0"/>
+      </w:pPr>
+      <w:r>
+        <w:t>zaměření pouze na nejdůležitější světové volby</w:t>
+      </w:r>
+    </w:p>
+    <w:p>
+      <w:pPr>
+        <w:pStyle w:val="Paragraph"/>
+        <w:spacing w:before="240"/>
         <w:jc w:val="center"/>
       </w:pPr>
       <w:r>
@@ -2757,10 +2827,10 @@
           <w:noProof/>
         </w:rPr>
         <w:drawing>
-          <wp:inline distT="0" distB="0" distL="0" distR="0" wp14:anchorId="61232B46" wp14:editId="1D400E66">
-            <wp:extent cx="3910897" cy="2118510"/>
-            <wp:effectExtent l="0" t="0" r="1270" b="2540"/>
-            <wp:docPr id="4" name="Picture 4"/>
+          <wp:inline distT="0" distB="0" distL="0" distR="0" wp14:anchorId="48751B6D" wp14:editId="0A2178C5">
+            <wp:extent cx="3018773" cy="2407427"/>
+            <wp:effectExtent l="0" t="0" r="4445" b="5715"/>
+            <wp:docPr id="1" name="Picture 1"/>
             <wp:cNvGraphicFramePr>
               <a:graphicFrameLocks xmlns:a="http://schemas.openxmlformats.org/drawingml/2006/main" noChangeAspect="1"/>
             </wp:cNvGraphicFramePr>
@@ -2780,7 +2850,7 @@
                   <pic:spPr>
                     <a:xfrm>
                       <a:off x="0" y="0"/>
-                      <a:ext cx="3924460" cy="2125857"/>
+                      <a:ext cx="3031798" cy="2417814"/>
                     </a:xfrm>
                     <a:prstGeom prst="rect">
                       <a:avLst/>
@@ -2828,43 +2898,50 @@
       </w:r>
       <w:proofErr w:type="spellEnd"/>
       <w:r>
-        <w:t xml:space="preserve"> formuláře volební kalkulačky volebnikalkulacka.cz</w:t>
-      </w:r>
+        <w:t xml:space="preserve"> vyhodnocení volební kalkulačky </w:t>
+      </w:r>
+      <w:proofErr w:type="spellStart"/>
+      <w:r>
+        <w:t>Vote</w:t>
+      </w:r>
+      <w:proofErr w:type="spellEnd"/>
+      <w:r>
+        <w:t xml:space="preserve"> </w:t>
+      </w:r>
+      <w:proofErr w:type="spellStart"/>
+      <w:r>
+        <w:t>Compass</w:t>
+      </w:r>
+      <w:proofErr w:type="spellEnd"/>
     </w:p>
     <w:p>
       <w:pPr>
         <w:pStyle w:val="Heading2"/>
       </w:pPr>
       <w:r>
-        <w:t xml:space="preserve">Google </w:t>
-      </w:r>
-      <w:proofErr w:type="spellStart"/>
-      <w:r>
-        <w:t>Forms</w:t>
-      </w:r>
-      <w:proofErr w:type="spellEnd"/>
-    </w:p>
-    <w:p>
-      <w:pPr>
-        <w:pStyle w:val="Paragraph"/>
-      </w:pPr>
-      <w:r>
-        <w:t xml:space="preserve">Nesplňuje sice základní kritérium volební kalkulačky, ale jedná se již o aplikaci, kde si můžou uživatelé tvořit své vlastní formulář. </w:t>
-      </w:r>
-      <w:r>
-        <w:t xml:space="preserve">Uživatel vidí odpovědi na formulář </w:t>
-      </w:r>
-      <w:r>
-        <w:t>v reálném čase</w:t>
-      </w:r>
-      <w:r>
-        <w:t xml:space="preserve"> a může si je také v CSV vyexportovat. Posledním krokem formuláře je poděkování za vyplnění a odeslání odpovědí, nejedná se tedy o </w:t>
-      </w:r>
-      <w:r>
-        <w:t xml:space="preserve">typickou </w:t>
-      </w:r>
-      <w:r>
-        <w:t xml:space="preserve">volební kalkulačku. </w:t>
+        <w:t>volebnikalkulacka.cz</w:t>
+      </w:r>
+    </w:p>
+    <w:p>
+      <w:pPr>
+        <w:pStyle w:val="Paragraph"/>
+      </w:pPr>
+      <w:r>
+        <w:t xml:space="preserve">V české republice jedno z nejrozšířenějších řešení volební kalkulačky. Pokrývá tedy možnost na konci odeslaného formuláře své odpovědi porovnat s jednotlivými kandidáty. Pro každé volby nový formulář s otázkami tvoří sami tvůrci. </w:t>
+      </w:r>
+      <w:r>
+        <w:t xml:space="preserve">Tvůrci se zaměřují pouze na volby celostátní. </w:t>
+      </w:r>
+      <w:r>
+        <w:t xml:space="preserve">Není zde tedy možnost </w:t>
+      </w:r>
+      <w:proofErr w:type="gramStart"/>
+      <w:r>
+        <w:t>si</w:t>
+      </w:r>
+      <w:proofErr w:type="gramEnd"/>
+      <w:r>
+        <w:t xml:space="preserve"> jakkoliv vytvořit vlastní formulář.</w:t>
       </w:r>
     </w:p>
     <w:p>
@@ -2886,7 +2963,19 @@
         <w:spacing w:after="0"/>
       </w:pPr>
       <w:r>
-        <w:t>perfektní UI/UX</w:t>
+        <w:t>funguje i při malém rozlišení (na mobilních zařízeních)</w:t>
+      </w:r>
+    </w:p>
+    <w:p>
+      <w:pPr>
+        <w:pStyle w:val="Subtitle"/>
+        <w:spacing w:before="0" w:after="0"/>
+      </w:pPr>
+      <w:r>
+        <w:t>Slabé stránky</w:t>
+      </w:r>
+      <w:r>
+        <w:t>:</w:t>
       </w:r>
     </w:p>
     <w:p>
@@ -2899,13 +2988,8 @@
         <w:spacing w:after="0"/>
       </w:pPr>
       <w:r>
-        <w:t xml:space="preserve">integrace s Google </w:t>
-      </w:r>
-      <w:proofErr w:type="spellStart"/>
-      <w:r>
-        <w:t>Apps</w:t>
-      </w:r>
-      <w:proofErr w:type="spellEnd"/>
+        <w:t>nutnost binárního hlasování – ano/ne</w:t>
+      </w:r>
     </w:p>
     <w:p>
       <w:pPr>
@@ -2917,628 +3001,13 @@
         <w:spacing w:after="0"/>
       </w:pPr>
       <w:r>
-        <w:t>možnost exportu dat</w:t>
-      </w:r>
-      <w:r>
-        <w:br w:type="page"/>
-      </w:r>
-    </w:p>
-    <w:p>
-      <w:pPr>
-        <w:pStyle w:val="Heading1"/>
-      </w:pPr>
-      <w:r>
-        <w:lastRenderedPageBreak/>
-        <w:t>Analýza problému</w:t>
-      </w:r>
-    </w:p>
-    <w:p>
-      <w:pPr>
-        <w:pStyle w:val="Paragraph"/>
-      </w:pPr>
-      <w:r>
-        <w:t xml:space="preserve">Při vysvětlování pojmu volební kalkulačka v první kapitole této práce jsme si </w:t>
-      </w:r>
-      <w:proofErr w:type="gramStart"/>
-      <w:r>
-        <w:t>stanovili</w:t>
-      </w:r>
-      <w:proofErr w:type="gramEnd"/>
-      <w:r>
-        <w:t xml:space="preserve"> co to volební kalkulačka je a jaké jsou její základní funkce. Tohoto základu se budu držet.</w:t>
-      </w:r>
-    </w:p>
-    <w:p>
-      <w:pPr>
-        <w:pStyle w:val="Paragraph"/>
-      </w:pPr>
-      <w:r>
-        <w:t xml:space="preserve">Stanovil jsem však dva hlavní rozdíly, v čem se kalkulačky často jedna od druhé liší. Prvním z nich je </w:t>
-      </w:r>
-      <w:r>
-        <w:rPr>
-          <w:b/>
-        </w:rPr>
-        <w:t>kdo otázky tvoří</w:t>
-      </w:r>
-      <w:r>
-        <w:t xml:space="preserve"> a druhým </w:t>
-      </w:r>
-      <w:r>
-        <w:rPr>
-          <w:b/>
-        </w:rPr>
-        <w:t>jaké otázky jsou kladeny</w:t>
-      </w:r>
-      <w:r>
-        <w:t>.</w:t>
-      </w:r>
-    </w:p>
-    <w:p>
-      <w:pPr>
-        <w:pStyle w:val="Paragraph"/>
-      </w:pPr>
-      <w:r>
-        <w:t xml:space="preserve">Oba hlavní rozdíly (možné problémy) jsou ponechány čistě a jen na samotném tvůrci jednotlivé kalkulačky v rámci webové aplikace, která je cílem této práce. Je tedy dost možné, že spousta vytvořených kalkulaček touto aplikací později ani nemusí dávat smysl a už vůbec nemusí přinášet relevantní výsledky vůči voličské realitě. Bude tedy záležet pouze a jen na tvůrcích a </w:t>
-      </w:r>
-      <w:r>
-        <w:t>respondentech</w:t>
-      </w:r>
-      <w:r>
-        <w:t xml:space="preserve"> dané kalkulačky, zda budou výsledkům věřit, či nikoliv.</w:t>
-      </w:r>
-    </w:p>
-    <w:p>
-      <w:pPr>
-        <w:pStyle w:val="Paragraph"/>
-      </w:pPr>
-      <w:r>
-        <w:t>Za odpovědi na otázky, které slouží jako předloha nesou zodpovědnost jednotlivé strany/kandidáti, kteří na ně odpovídají. Je to v jejich vlastním zájmu na otázky odpovědět co nejupřímněji a nejpřesněji, jelikož jen tak dají voliči šanci se dle jeho odpovědí dostat k jejich výsledku.</w:t>
-      </w:r>
-    </w:p>
-    <w:p>
-      <w:pPr>
-        <w:pStyle w:val="Heading2"/>
-      </w:pPr>
-      <w:r>
-        <w:t>Příklad použití</w:t>
-      </w:r>
-    </w:p>
-    <w:p>
-      <w:pPr>
-        <w:pStyle w:val="Paragraph"/>
-      </w:pPr>
-      <w:r>
-        <w:t>P</w:t>
-      </w:r>
-      <w:r>
-        <w:rPr>
-          <w:rFonts w:eastAsia="Calibri"/>
-        </w:rPr>
-        <w:t>ř</w:t>
-      </w:r>
-      <w:r>
-        <w:t xml:space="preserve">edstavte si, </w:t>
-      </w:r>
-      <w:r>
-        <w:rPr>
-          <w:rFonts w:eastAsia="Calibri"/>
-        </w:rPr>
-        <w:t>ž</w:t>
-      </w:r>
-      <w:r>
-        <w:t>e jste ob</w:t>
-      </w:r>
-      <w:r>
-        <w:rPr>
-          <w:rFonts w:eastAsia="Calibri"/>
-        </w:rPr>
-        <w:t>č</w:t>
-      </w:r>
-      <w:r>
-        <w:t>anský aktivista z malého m</w:t>
-      </w:r>
-      <w:r>
-        <w:rPr>
-          <w:rFonts w:eastAsia="Calibri"/>
-        </w:rPr>
-        <w:t>ě</w:t>
-      </w:r>
-      <w:r>
-        <w:t>sta kdekoliv v demokratické zemi a vaše m</w:t>
-      </w:r>
-      <w:r>
-        <w:rPr>
-          <w:rFonts w:eastAsia="Calibri"/>
-        </w:rPr>
-        <w:t>ě</w:t>
-      </w:r>
-      <w:r>
-        <w:t xml:space="preserve">sto </w:t>
-      </w:r>
-      <w:r>
-        <w:rPr>
-          <w:rFonts w:eastAsia="Calibri"/>
-        </w:rPr>
-        <w:t>č</w:t>
-      </w:r>
-      <w:r>
-        <w:t>ekají volby. V</w:t>
-      </w:r>
-      <w:r>
-        <w:rPr>
-          <w:rFonts w:eastAsia="Calibri"/>
-        </w:rPr>
-        <w:t>ě</w:t>
-      </w:r>
-      <w:r>
-        <w:t>tšina obyvatelstva m</w:t>
-      </w:r>
-      <w:r>
-        <w:rPr>
-          <w:rFonts w:eastAsia="Calibri"/>
-        </w:rPr>
-        <w:t>ě</w:t>
-      </w:r>
-      <w:r>
-        <w:t>sta, ani</w:t>
-      </w:r>
-      <w:r>
-        <w:rPr>
-          <w:rFonts w:eastAsia="Calibri"/>
-        </w:rPr>
-        <w:t>ž</w:t>
-      </w:r>
-      <w:r>
-        <w:t xml:space="preserve"> by v</w:t>
-      </w:r>
-      <w:r>
-        <w:rPr>
-          <w:rFonts w:eastAsia="Calibri"/>
-        </w:rPr>
-        <w:t>ě</w:t>
-      </w:r>
-      <w:r>
-        <w:t>novala v</w:t>
-      </w:r>
-      <w:r>
-        <w:rPr>
-          <w:rFonts w:eastAsia="Calibri"/>
-        </w:rPr>
-        <w:t>ě</w:t>
-      </w:r>
-      <w:r>
-        <w:t>tší pozornost politice, volí do zastupitelstva ty stejné lidi, nebo ty kandidáty, kte</w:t>
-      </w:r>
-      <w:r>
-        <w:rPr>
-          <w:rFonts w:eastAsia="Calibri"/>
-        </w:rPr>
-        <w:t>ř</w:t>
-      </w:r>
-      <w:r>
-        <w:t>í je doká</w:t>
-      </w:r>
-      <w:r>
-        <w:rPr>
-          <w:rFonts w:eastAsia="Calibri"/>
-        </w:rPr>
-        <w:t>ž</w:t>
-      </w:r>
-      <w:r>
-        <w:t>í zmást marketingovou kampaní. Pro následující volební období existuje n</w:t>
-      </w:r>
-      <w:r>
-        <w:rPr>
-          <w:rFonts w:eastAsia="Calibri"/>
-        </w:rPr>
-        <w:t>ě</w:t>
-      </w:r>
-      <w:r>
-        <w:t xml:space="preserve">kolik zásadních témat (rekonstrukce místní školy, výstavba nové odpadní </w:t>
-      </w:r>
-      <w:r>
-        <w:rPr>
-          <w:rFonts w:eastAsia="Calibri"/>
-        </w:rPr>
-        <w:t>č</w:t>
-      </w:r>
-      <w:r>
-        <w:t>isti</w:t>
-      </w:r>
-      <w:r>
-        <w:rPr>
-          <w:rFonts w:eastAsia="Calibri"/>
-        </w:rPr>
-        <w:t>č</w:t>
-      </w:r>
-      <w:r>
-        <w:t xml:space="preserve">ky atp.). Na tyto témata mají jednotliví kandidáti rozlišné názory. Vám však není jedno, </w:t>
-      </w:r>
-      <w:r>
-        <w:rPr>
-          <w:rFonts w:eastAsia="Calibri"/>
-        </w:rPr>
-        <w:t>ž</w:t>
-      </w:r>
-      <w:r>
-        <w:t>e jsou obyvatelé op</w:t>
-      </w:r>
-      <w:r>
-        <w:rPr>
-          <w:rFonts w:eastAsia="Calibri"/>
-        </w:rPr>
-        <w:t>ě</w:t>
-      </w:r>
-      <w:r>
-        <w:t>t p</w:t>
-      </w:r>
-      <w:r>
-        <w:rPr>
-          <w:rFonts w:eastAsia="Calibri"/>
-        </w:rPr>
-        <w:t>ř</w:t>
-      </w:r>
-      <w:r>
-        <w:t>ipraveni zvolit zastupitele bez hlubšího</w:t>
-      </w:r>
-      <w:bookmarkStart w:id="0" w:name="_GoBack"/>
-      <w:bookmarkEnd w:id="0"/>
-      <w:r>
-        <w:t xml:space="preserve"> zamyšlení nad danými tématy. Rozhodnete se tedy vytvo</w:t>
-      </w:r>
-      <w:r>
-        <w:rPr>
-          <w:rFonts w:eastAsia="Calibri"/>
-        </w:rPr>
-        <w:t>ř</w:t>
-      </w:r>
-      <w:r>
-        <w:t>it takový formulá</w:t>
-      </w:r>
-      <w:r>
-        <w:rPr>
-          <w:rFonts w:eastAsia="Calibri"/>
-        </w:rPr>
-        <w:t>ř</w:t>
-      </w:r>
-      <w:r>
-        <w:t xml:space="preserve"> s nejd</w:t>
-      </w:r>
-      <w:r>
-        <w:rPr>
-          <w:rFonts w:eastAsia="Calibri"/>
-        </w:rPr>
-        <w:t>ů</w:t>
-      </w:r>
-      <w:r>
-        <w:t>le</w:t>
-      </w:r>
-      <w:r>
-        <w:rPr>
-          <w:rFonts w:eastAsia="Calibri"/>
-        </w:rPr>
-        <w:t>ž</w:t>
-      </w:r>
-      <w:r>
-        <w:t>it</w:t>
-      </w:r>
-      <w:r>
-        <w:rPr>
-          <w:rFonts w:eastAsia="Calibri"/>
-        </w:rPr>
-        <w:t>ě</w:t>
-      </w:r>
-      <w:r>
-        <w:t>jšími otázkami. P</w:t>
-      </w:r>
-      <w:r>
-        <w:rPr>
-          <w:rFonts w:eastAsia="Calibri"/>
-        </w:rPr>
-        <w:t>ř</w:t>
-      </w:r>
-      <w:r>
-        <w:t>idáte jednotlivé kandidáty a jejich odpov</w:t>
-      </w:r>
-      <w:r>
-        <w:rPr>
-          <w:rFonts w:eastAsia="Calibri"/>
-        </w:rPr>
-        <w:t>ě</w:t>
-      </w:r>
-      <w:r>
-        <w:t>di na dané otázky. P</w:t>
-      </w:r>
-      <w:r>
-        <w:rPr>
-          <w:rFonts w:eastAsia="Calibri"/>
-        </w:rPr>
-        <w:t>ř</w:t>
-      </w:r>
-      <w:r>
-        <w:t>ípadn</w:t>
-      </w:r>
-      <w:r>
-        <w:rPr>
-          <w:rFonts w:eastAsia="Calibri"/>
-        </w:rPr>
-        <w:t>ě</w:t>
-      </w:r>
-      <w:r>
-        <w:t xml:space="preserve"> zašlete odkaz p</w:t>
-      </w:r>
-      <w:r>
-        <w:rPr>
-          <w:rFonts w:eastAsia="Calibri"/>
-        </w:rPr>
-        <w:t>ř</w:t>
-      </w:r>
-      <w:r>
-        <w:t>ímo kandidátovi, který vyplní formulá</w:t>
-      </w:r>
-      <w:r>
-        <w:rPr>
-          <w:rFonts w:eastAsia="Calibri"/>
-        </w:rPr>
-        <w:t>ř</w:t>
-      </w:r>
-      <w:r>
-        <w:t xml:space="preserve"> jako vzor dle svého nejlepšího sv</w:t>
-      </w:r>
-      <w:r>
-        <w:rPr>
-          <w:rFonts w:eastAsia="Calibri"/>
-        </w:rPr>
-        <w:t>ě</w:t>
-      </w:r>
-      <w:r>
-        <w:t>domí. Tito kandidáti se poté stanou p</w:t>
-      </w:r>
-      <w:r>
-        <w:rPr>
-          <w:rFonts w:eastAsia="Calibri"/>
-        </w:rPr>
-        <w:t>ř</w:t>
-      </w:r>
-      <w:r>
-        <w:t>edlohami k porovnání odpov</w:t>
-      </w:r>
-      <w:r>
-        <w:rPr>
-          <w:rFonts w:eastAsia="Calibri"/>
-        </w:rPr>
-        <w:t>ě</w:t>
-      </w:r>
-      <w:r>
-        <w:t>dí pro ob</w:t>
-      </w:r>
-      <w:r>
-        <w:rPr>
-          <w:rFonts w:eastAsia="Calibri"/>
-        </w:rPr>
-        <w:t>č</w:t>
-      </w:r>
-      <w:r>
-        <w:t>any, kte</w:t>
-      </w:r>
-      <w:r>
-        <w:rPr>
-          <w:rFonts w:eastAsia="Calibri"/>
-        </w:rPr>
-        <w:t>ř</w:t>
-      </w:r>
-      <w:r>
-        <w:t>í odpoví na tento formulá</w:t>
-      </w:r>
-      <w:r>
-        <w:rPr>
-          <w:rFonts w:eastAsia="Calibri"/>
-        </w:rPr>
-        <w:t>ř</w:t>
-      </w:r>
-      <w:r>
-        <w:t>.</w:t>
-      </w:r>
-    </w:p>
-    <w:p>
-      <w:pPr>
-        <w:pStyle w:val="Paragraph"/>
-      </w:pPr>
-      <w:r>
-        <w:t>Vyu</w:t>
-      </w:r>
-      <w:r>
-        <w:rPr>
-          <w:rFonts w:eastAsia="Calibri"/>
-        </w:rPr>
-        <w:t>ž</w:t>
-      </w:r>
-      <w:r>
-        <w:t xml:space="preserve">ití této aplikace </w:t>
-      </w:r>
-      <w:r>
-        <w:t xml:space="preserve">tedy </w:t>
-      </w:r>
-      <w:r>
-        <w:t>může být od voleb krajských, komunálních a</w:t>
-      </w:r>
-      <w:r>
-        <w:rPr>
-          <w:rFonts w:eastAsia="Calibri"/>
-        </w:rPr>
-        <w:t>ž</w:t>
-      </w:r>
-      <w:r>
-        <w:t xml:space="preserve"> po volby p</w:t>
-      </w:r>
-      <w:r>
-        <w:rPr>
-          <w:rFonts w:eastAsia="Calibri"/>
-        </w:rPr>
-        <w:t>ř</w:t>
-      </w:r>
-      <w:r>
-        <w:t>edsedy r</w:t>
-      </w:r>
-      <w:r>
-        <w:rPr>
-          <w:rFonts w:eastAsia="Calibri"/>
-        </w:rPr>
-        <w:t>ů</w:t>
-      </w:r>
-      <w:r>
-        <w:t>zných spolk</w:t>
-      </w:r>
-      <w:r>
-        <w:rPr>
-          <w:rFonts w:eastAsia="Calibri"/>
-        </w:rPr>
-        <w:t>ů</w:t>
-      </w:r>
-      <w:r>
-        <w:t xml:space="preserve"> atp.</w:t>
-      </w:r>
-      <w:r>
-        <w:t xml:space="preserve"> </w:t>
-      </w:r>
-    </w:p>
-    <w:p>
-      <w:pPr>
-        <w:pStyle w:val="Heading2"/>
-      </w:pPr>
-      <w:r>
-        <w:t>Uživatelské role</w:t>
-      </w:r>
-    </w:p>
-    <w:p>
-      <w:pPr>
-        <w:pStyle w:val="Paragraph"/>
-      </w:pPr>
-      <w:r>
-        <w:t xml:space="preserve">K minimálnímu fungování této aplikace stačí </w:t>
-      </w:r>
-      <w:r>
-        <w:t xml:space="preserve">uživatelské </w:t>
-      </w:r>
-      <w:r>
-        <w:t>role pouze dvě</w:t>
-      </w:r>
-      <w:r>
-        <w:t xml:space="preserve"> – respondent a tvůrce formuláře</w:t>
-      </w:r>
-      <w:r>
-        <w:t>.</w:t>
-      </w:r>
-      <w:r>
-        <w:t xml:space="preserve"> Třetí role není nutná, nicméně vhodně doplní funkčnost prvních dvou.</w:t>
-      </w:r>
-    </w:p>
-    <w:p>
-      <w:pPr>
-        <w:pStyle w:val="Heading3"/>
-      </w:pPr>
-      <w:r>
-        <w:lastRenderedPageBreak/>
-        <w:t>Respondent</w:t>
-      </w:r>
-    </w:p>
-    <w:p>
-      <w:pPr>
-        <w:pStyle w:val="Paragraph"/>
-      </w:pPr>
-      <w:r>
-        <w:t xml:space="preserve">První role je definovaná jako uživatel, jehož cílem je odpovídání na </w:t>
-      </w:r>
-      <w:r>
-        <w:t>otázky dané kalkulačky</w:t>
-      </w:r>
-      <w:r>
-        <w:t>. Pro tuto roli by nemělo být vyžadováno přihlášení. Po odeslání formuláře tento uživatel očekává od aplikace odpověď ve formě porovnání předdefinovaných voleb. Konkrétněji tedy například komu z kandidátů se jeho názor nejvíce podobá.</w:t>
-      </w:r>
-    </w:p>
-    <w:p>
-      <w:pPr>
-        <w:pStyle w:val="Heading3"/>
-      </w:pPr>
-      <w:r>
-        <w:t>Tvůrce</w:t>
-      </w:r>
-    </w:p>
-    <w:p>
-      <w:pPr>
-        <w:pStyle w:val="Paragraph"/>
-      </w:pPr>
-      <w:r>
-        <w:t xml:space="preserve">Druhou rolí je uživatel, který formulář tvoří. Pokud tedy v aplikaci například nebyl ještě žádný formulář vytvořen, </w:t>
-      </w:r>
-      <w:r>
-        <w:t>nemá tedy respondent</w:t>
-      </w:r>
-      <w:r>
-        <w:t xml:space="preserve"> na co odpovídat a</w:t>
-      </w:r>
-      <w:r>
-        <w:t xml:space="preserve"> tento uživatel musí teprve vytvořit formulář, který poté bude moci sdílením </w:t>
-      </w:r>
-      <w:r>
-        <w:t>dále šířit. Pro tuto roli</w:t>
-      </w:r>
-      <w:r>
-        <w:t xml:space="preserve"> je nutné přihlášení uživatele do aplikace.</w:t>
-      </w:r>
-    </w:p>
-    <w:p>
-      <w:pPr>
-        <w:pStyle w:val="Heading3"/>
-      </w:pPr>
-      <w:r>
-        <w:t>Odpovídající kandidát</w:t>
-      </w:r>
-    </w:p>
-    <w:p>
-      <w:pPr>
-        <w:pStyle w:val="Paragraph"/>
-      </w:pPr>
-      <w:r>
-        <w:t>Třetí, nepovi</w:t>
-      </w:r>
-      <w:r>
-        <w:t>n</w:t>
-      </w:r>
-      <w:r>
-        <w:t>n</w:t>
-      </w:r>
-      <w:r>
-        <w:t>á</w:t>
-      </w:r>
-      <w:r>
-        <w:t>, role v aplikace je trochu speciální.</w:t>
-      </w:r>
-      <w:r>
-        <w:t xml:space="preserve"> Při přidávání jednotlivých o</w:t>
-      </w:r>
-      <w:r>
-        <w:t xml:space="preserve">dpovědí na otázky ve vytvářené kalkulačce </w:t>
-      </w:r>
-      <w:r>
-        <w:t>totiž vždy nemůžeme předpokládat, že by tvůrce znal přesné odpovědi pro jednotlivé kandidáty. Tvůrce tedy může nabídnout danému kandidátovi možnost, jak své odpovědi do aplikace zaznamenat: Respondenti poté mohou srovnávat jejich názory přímo s názorem daného odpovídajícího kandidáta.</w:t>
-      </w:r>
-    </w:p>
-    <w:p>
-      <w:pPr>
-        <w:pStyle w:val="Heading2"/>
-      </w:pPr>
-      <w:r>
-        <w:t xml:space="preserve">Use Case </w:t>
-      </w:r>
-      <w:r>
-        <w:t>Diagram</w:t>
-      </w:r>
-    </w:p>
-    <w:p>
-      <w:pPr>
-        <w:pStyle w:val="Paragraph"/>
+        <w:t>zaměření pouze na celostátní volby</w:t>
+      </w:r>
+    </w:p>
+    <w:p>
+      <w:pPr>
+        <w:pStyle w:val="Paragraph"/>
+        <w:spacing w:before="240"/>
         <w:jc w:val="center"/>
       </w:pPr>
       <w:r>
@@ -3546,10 +3015,10 @@
           <w:noProof/>
         </w:rPr>
         <w:drawing>
-          <wp:inline distT="0" distB="0" distL="0" distR="0" wp14:anchorId="4DD5CF9F" wp14:editId="5FF6F5AF">
-            <wp:extent cx="3323909" cy="3715842"/>
-            <wp:effectExtent l="0" t="0" r="3810" b="5715"/>
-            <wp:docPr id="2" name="Picture 2"/>
+          <wp:inline distT="0" distB="0" distL="0" distR="0" wp14:anchorId="61232B46" wp14:editId="1D400E66">
+            <wp:extent cx="3910897" cy="2118510"/>
+            <wp:effectExtent l="0" t="0" r="1270" b="2540"/>
+            <wp:docPr id="4" name="Picture 4"/>
             <wp:cNvGraphicFramePr>
               <a:graphicFrameLocks xmlns:a="http://schemas.openxmlformats.org/drawingml/2006/main" noChangeAspect="1"/>
             </wp:cNvGraphicFramePr>
@@ -3569,6 +3038,915 @@
                   <pic:spPr>
                     <a:xfrm>
                       <a:off x="0" y="0"/>
+                      <a:ext cx="3924460" cy="2125857"/>
+                    </a:xfrm>
+                    <a:prstGeom prst="rect">
+                      <a:avLst/>
+                    </a:prstGeom>
+                  </pic:spPr>
+                </pic:pic>
+              </a:graphicData>
+            </a:graphic>
+          </wp:inline>
+        </w:drawing>
+      </w:r>
+    </w:p>
+    <w:p>
+      <w:pPr>
+        <w:pStyle w:val="Caption"/>
+        <w:jc w:val="center"/>
+      </w:pPr>
+      <w:r>
+        <w:t xml:space="preserve">Obrázek </w:t>
+      </w:r>
+      <w:r>
+        <w:fldChar w:fldCharType="begin"/>
+      </w:r>
+      <w:r>
+        <w:instrText xml:space="preserve"> SEQ Obrázek \* ARABIC </w:instrText>
+      </w:r>
+      <w:r>
+        <w:fldChar w:fldCharType="separate"/>
+      </w:r>
+      <w:r>
+        <w:rPr>
+          <w:noProof/>
+        </w:rPr>
+        <w:t>4</w:t>
+      </w:r>
+      <w:r>
+        <w:fldChar w:fldCharType="end"/>
+      </w:r>
+      <w:r>
+        <w:t xml:space="preserve"> - </w:t>
+      </w:r>
+      <w:proofErr w:type="spellStart"/>
+      <w:r>
+        <w:t>Screenshot</w:t>
+      </w:r>
+      <w:proofErr w:type="spellEnd"/>
+      <w:r>
+        <w:t xml:space="preserve"> formuláře volební kalkulačky volebnikalkulacka.cz</w:t>
+      </w:r>
+    </w:p>
+    <w:p>
+      <w:pPr>
+        <w:pStyle w:val="Heading2"/>
+      </w:pPr>
+      <w:r>
+        <w:lastRenderedPageBreak/>
+        <w:t xml:space="preserve">Google </w:t>
+      </w:r>
+      <w:proofErr w:type="spellStart"/>
+      <w:r>
+        <w:t>Forms</w:t>
+      </w:r>
+      <w:proofErr w:type="spellEnd"/>
+    </w:p>
+    <w:p>
+      <w:pPr>
+        <w:pStyle w:val="Paragraph"/>
+      </w:pPr>
+      <w:r>
+        <w:t xml:space="preserve">Nesplňuje sice základní kritérium volební kalkulačky, ale jedná se již o aplikaci, kde si můžou uživatelé tvořit své vlastní formulář. </w:t>
+      </w:r>
+      <w:r>
+        <w:t xml:space="preserve">Uživatel vidí odpovědi na formulář </w:t>
+      </w:r>
+      <w:r>
+        <w:t>v reálném čase</w:t>
+      </w:r>
+      <w:r>
+        <w:t xml:space="preserve"> a může si je také v CSV vyexportovat. Posledním krokem formuláře je poděkování za vyplnění a odeslání odpovědí, nejedná se tedy o </w:t>
+      </w:r>
+      <w:r>
+        <w:t xml:space="preserve">typickou </w:t>
+      </w:r>
+      <w:r>
+        <w:t xml:space="preserve">volební kalkulačku. </w:t>
+      </w:r>
+    </w:p>
+    <w:p>
+      <w:pPr>
+        <w:pStyle w:val="Subtitle"/>
+        <w:spacing w:before="0" w:after="0"/>
+      </w:pPr>
+      <w:r>
+        <w:t>Silné stránky:</w:t>
+      </w:r>
+    </w:p>
+    <w:p>
+      <w:pPr>
+        <w:pStyle w:val="Paragraph"/>
+        <w:numPr>
+          <w:ilvl w:val="0"/>
+          <w:numId w:val="2"/>
+        </w:numPr>
+        <w:spacing w:after="0"/>
+      </w:pPr>
+      <w:r>
+        <w:t>perfektní UI/UX</w:t>
+      </w:r>
+    </w:p>
+    <w:p>
+      <w:pPr>
+        <w:pStyle w:val="Paragraph"/>
+        <w:numPr>
+          <w:ilvl w:val="0"/>
+          <w:numId w:val="2"/>
+        </w:numPr>
+        <w:spacing w:after="0"/>
+      </w:pPr>
+      <w:r>
+        <w:t xml:space="preserve">integrace s Google </w:t>
+      </w:r>
+      <w:proofErr w:type="spellStart"/>
+      <w:r>
+        <w:t>Apps</w:t>
+      </w:r>
+      <w:proofErr w:type="spellEnd"/>
+    </w:p>
+    <w:p>
+      <w:pPr>
+        <w:pStyle w:val="Paragraph"/>
+        <w:numPr>
+          <w:ilvl w:val="0"/>
+          <w:numId w:val="2"/>
+        </w:numPr>
+        <w:spacing w:after="0"/>
+      </w:pPr>
+      <w:r>
+        <w:t>možnost exportu dat</w:t>
+      </w:r>
+    </w:p>
+    <w:p>
+      <w:pPr>
+        <w:pStyle w:val="Heading2"/>
+      </w:pPr>
+      <w:r>
+        <w:t>Srovnání a shrnutí</w:t>
+      </w:r>
+    </w:p>
+    <w:p>
+      <w:pPr>
+        <w:pStyle w:val="Paragraph"/>
+      </w:pPr>
+      <w:r>
+        <w:t>Srovnáním podobných existujících řešení jsem došel k několika závěrům, kterými by se měla dále navrhovaná aplikace</w:t>
+      </w:r>
+      <w:r>
+        <w:t xml:space="preserve"> řídit, aby byla uživatelsky použitelná.</w:t>
+      </w:r>
+    </w:p>
+    <w:p>
+      <w:pPr>
+        <w:pStyle w:val="Paragraph"/>
+      </w:pPr>
+      <w:r>
+        <w:t>Nelze</w:t>
+      </w:r>
+      <w:r>
+        <w:t xml:space="preserve"> stanovit přímo </w:t>
+      </w:r>
+      <w:r>
+        <w:t>tabulku</w:t>
+      </w:r>
+      <w:r>
+        <w:t xml:space="preserve"> a jednotlivá procenta dle hodnocených kritérií, protože ani jedna z porovnávaných aplikací nenaplňuje </w:t>
+      </w:r>
+      <w:r>
+        <w:t xml:space="preserve">hlavní funkci, kterou </w:t>
+      </w:r>
+      <w:r>
+        <w:t>si kladu</w:t>
+      </w:r>
+      <w:r>
+        <w:t xml:space="preserve"> v cíli této práce – tzn. tvořit webové kalkulačky.</w:t>
+      </w:r>
+    </w:p>
+    <w:p>
+      <w:pPr>
+        <w:pStyle w:val="Paragraph"/>
+      </w:pPr>
+      <w:r>
+        <w:t xml:space="preserve">Společným jmenovatelem všech řešení je </w:t>
+      </w:r>
+      <w:r>
+        <w:rPr>
+          <w:b/>
+        </w:rPr>
+        <w:t>optimalizace pro mobilní zařízení</w:t>
+      </w:r>
+      <w:r>
+        <w:t>, což znamená, že vyvíjená aplikace, která je cílem této práce musí brát tuto skutečnost v potaz. Aplikace se na mobilu správně zobrazují, někdy lépe i hůře se ovládají.</w:t>
+      </w:r>
+    </w:p>
+    <w:p>
+      <w:pPr>
+        <w:pStyle w:val="Paragraph"/>
+      </w:pPr>
+      <w:r>
+        <w:t>Co se týče samotného vzhledu jednotlivých řešení – často jde spíše o subjektivní názor</w:t>
+      </w:r>
+      <w:r>
+        <w:t xml:space="preserve"> a nelze tak určit, která aplikace je „nejhezčí“. Výsledná aplikace by se však měla držet co </w:t>
+      </w:r>
+      <w:r>
+        <w:rPr>
+          <w:b/>
+        </w:rPr>
+        <w:t>nejjednoduššího a moderního vzhledu</w:t>
+      </w:r>
+      <w:r>
+        <w:t>. Předejdeme tak komplikacím, kde by uživatel měl problémy s ovládáním.</w:t>
+      </w:r>
+    </w:p>
+    <w:p>
+      <w:pPr>
+        <w:pStyle w:val="Paragraph"/>
+      </w:pPr>
+      <w:r>
+        <w:t>Zaměření porovnávaných řešení na konkrétní volby dává smysl, protože k němu byly přesně vyvinuty. Vyvíjená aplikace však s tímto mít problém nemůže, protože už v základní koncepci předpokládá, že si uživatelé mohou tvořit kalkulačky pro jakékoliv volby.</w:t>
+      </w:r>
+    </w:p>
+    <w:p>
+      <w:pPr>
+        <w:pStyle w:val="Paragraph"/>
+      </w:pPr>
+      <w:r>
+        <w:t xml:space="preserve">Společnou slabou stránkou všech porovnávaných řešení je </w:t>
+      </w:r>
+      <w:r>
+        <w:rPr>
+          <w:b/>
+        </w:rPr>
+        <w:t>nutnost binární volby</w:t>
+      </w:r>
+      <w:r>
+        <w:t xml:space="preserve">. </w:t>
+      </w:r>
+      <w:r>
+        <w:t xml:space="preserve">Uživatel (volič) by měl mít možnost si vybrat z více </w:t>
+      </w:r>
+      <w:proofErr w:type="gramStart"/>
+      <w:r>
+        <w:t>možností</w:t>
+      </w:r>
+      <w:proofErr w:type="gramEnd"/>
+      <w:r>
+        <w:t xml:space="preserve"> než je ano/ne. Demokratická diskuze často nemá jedno exaktní řešení, ale je třeba kompromisů k jedné či druhé straně.</w:t>
+      </w:r>
+    </w:p>
+    <w:p>
+      <w:pPr>
+        <w:pStyle w:val="Paragraph"/>
+        <w:spacing w:after="0"/>
+      </w:pPr>
+      <w:r>
+        <w:br w:type="page"/>
+      </w:r>
+    </w:p>
+    <w:p>
+      <w:pPr>
+        <w:pStyle w:val="Heading1"/>
+      </w:pPr>
+      <w:r>
+        <w:lastRenderedPageBreak/>
+        <w:t>Analýza problému</w:t>
+      </w:r>
+    </w:p>
+    <w:p>
+      <w:pPr>
+        <w:pStyle w:val="Paragraph"/>
+      </w:pPr>
+      <w:r>
+        <w:t xml:space="preserve">Při vysvětlování pojmu volební kalkulačka v první kapitole této práce jsme si </w:t>
+      </w:r>
+      <w:proofErr w:type="gramStart"/>
+      <w:r>
+        <w:t>stanovili</w:t>
+      </w:r>
+      <w:proofErr w:type="gramEnd"/>
+      <w:r>
+        <w:t xml:space="preserve"> co to volební kalkulačka je a jaké jsou její základní funkce. Tohoto základu se budu držet.</w:t>
+      </w:r>
+    </w:p>
+    <w:p>
+      <w:pPr>
+        <w:pStyle w:val="Paragraph"/>
+      </w:pPr>
+      <w:r>
+        <w:t xml:space="preserve">Stanovil jsem však dva hlavní rozdíly, v čem se kalkulačky často jedna od druhé liší. Prvním z nich je </w:t>
+      </w:r>
+      <w:r>
+        <w:rPr>
+          <w:b/>
+        </w:rPr>
+        <w:t>kdo otázky tvoří</w:t>
+      </w:r>
+      <w:r>
+        <w:t xml:space="preserve"> a druhým </w:t>
+      </w:r>
+      <w:r>
+        <w:rPr>
+          <w:b/>
+        </w:rPr>
+        <w:t>jaké otázky jsou kladeny</w:t>
+      </w:r>
+      <w:r>
+        <w:t>.</w:t>
+      </w:r>
+    </w:p>
+    <w:p>
+      <w:pPr>
+        <w:pStyle w:val="Paragraph"/>
+      </w:pPr>
+      <w:r>
+        <w:t xml:space="preserve">Oba hlavní rozdíly (možné problémy) jsou ponechány čistě a jen na samotném tvůrci jednotlivé kalkulačky v rámci webové aplikace, která je cílem této práce. Je tedy dost možné, že spousta vytvořených kalkulaček touto aplikací později ani nemusí dávat smysl a už vůbec nemusí přinášet relevantní výsledky vůči voličské realitě. Bude tedy záležet pouze a jen na tvůrcích a </w:t>
+      </w:r>
+      <w:r>
+        <w:t>respondentech</w:t>
+      </w:r>
+      <w:r>
+        <w:t xml:space="preserve"> dané kalkulačky, zda budou výsledkům věřit, či nikoliv.</w:t>
+      </w:r>
+    </w:p>
+    <w:p>
+      <w:pPr>
+        <w:pStyle w:val="Paragraph"/>
+      </w:pPr>
+      <w:r>
+        <w:t>Za odpovědi na otázky, které slouží jako předloha nesou zodpovědnost jednotlivé strany/kandidáti, kteří na ně odpovídají. Je to v jejich vlastním zájmu na otázky odpovědět co nejupřímněji a nejpřesněji, jelikož jen tak dají voliči šanci se dle jeho odpovědí dostat k jejich výsledku.</w:t>
+      </w:r>
+    </w:p>
+    <w:p>
+      <w:pPr>
+        <w:pStyle w:val="Heading2"/>
+      </w:pPr>
+      <w:r>
+        <w:t>Příklad použití</w:t>
+      </w:r>
+    </w:p>
+    <w:p>
+      <w:pPr>
+        <w:pStyle w:val="Paragraph"/>
+      </w:pPr>
+      <w:r>
+        <w:t>P</w:t>
+      </w:r>
+      <w:r>
+        <w:rPr>
+          <w:rFonts w:eastAsia="Calibri"/>
+        </w:rPr>
+        <w:t>ř</w:t>
+      </w:r>
+      <w:r>
+        <w:t xml:space="preserve">edstavte si, </w:t>
+      </w:r>
+      <w:r>
+        <w:rPr>
+          <w:rFonts w:eastAsia="Calibri"/>
+        </w:rPr>
+        <w:t>ž</w:t>
+      </w:r>
+      <w:r>
+        <w:t>e jste ob</w:t>
+      </w:r>
+      <w:r>
+        <w:rPr>
+          <w:rFonts w:eastAsia="Calibri"/>
+        </w:rPr>
+        <w:t>č</w:t>
+      </w:r>
+      <w:r>
+        <w:t>anský aktivista z malého m</w:t>
+      </w:r>
+      <w:r>
+        <w:rPr>
+          <w:rFonts w:eastAsia="Calibri"/>
+        </w:rPr>
+        <w:t>ě</w:t>
+      </w:r>
+      <w:r>
+        <w:t>sta kdekoliv v demokratické zemi a vaše m</w:t>
+      </w:r>
+      <w:r>
+        <w:rPr>
+          <w:rFonts w:eastAsia="Calibri"/>
+        </w:rPr>
+        <w:t>ě</w:t>
+      </w:r>
+      <w:r>
+        <w:t xml:space="preserve">sto </w:t>
+      </w:r>
+      <w:r>
+        <w:rPr>
+          <w:rFonts w:eastAsia="Calibri"/>
+        </w:rPr>
+        <w:t>č</w:t>
+      </w:r>
+      <w:r>
+        <w:t>ekají volby. V</w:t>
+      </w:r>
+      <w:r>
+        <w:rPr>
+          <w:rFonts w:eastAsia="Calibri"/>
+        </w:rPr>
+        <w:t>ě</w:t>
+      </w:r>
+      <w:r>
+        <w:t>tšina obyvatelstva m</w:t>
+      </w:r>
+      <w:r>
+        <w:rPr>
+          <w:rFonts w:eastAsia="Calibri"/>
+        </w:rPr>
+        <w:t>ě</w:t>
+      </w:r>
+      <w:r>
+        <w:t>sta, ani</w:t>
+      </w:r>
+      <w:r>
+        <w:rPr>
+          <w:rFonts w:eastAsia="Calibri"/>
+        </w:rPr>
+        <w:t>ž</w:t>
+      </w:r>
+      <w:r>
+        <w:t xml:space="preserve"> by v</w:t>
+      </w:r>
+      <w:r>
+        <w:rPr>
+          <w:rFonts w:eastAsia="Calibri"/>
+        </w:rPr>
+        <w:t>ě</w:t>
+      </w:r>
+      <w:r>
+        <w:t>novala v</w:t>
+      </w:r>
+      <w:r>
+        <w:rPr>
+          <w:rFonts w:eastAsia="Calibri"/>
+        </w:rPr>
+        <w:t>ě</w:t>
+      </w:r>
+      <w:r>
+        <w:t>tší pozornost politice, volí do zastupitelstva ty stejné lidi, nebo ty kandidáty, kte</w:t>
+      </w:r>
+      <w:r>
+        <w:rPr>
+          <w:rFonts w:eastAsia="Calibri"/>
+        </w:rPr>
+        <w:t>ř</w:t>
+      </w:r>
+      <w:r>
+        <w:t>í je doká</w:t>
+      </w:r>
+      <w:r>
+        <w:rPr>
+          <w:rFonts w:eastAsia="Calibri"/>
+        </w:rPr>
+        <w:t>ž</w:t>
+      </w:r>
+      <w:r>
+        <w:t>í zmást marketingovou kampaní. Pro následující volební období existuje n</w:t>
+      </w:r>
+      <w:r>
+        <w:rPr>
+          <w:rFonts w:eastAsia="Calibri"/>
+        </w:rPr>
+        <w:t>ě</w:t>
+      </w:r>
+      <w:r>
+        <w:t xml:space="preserve">kolik zásadních témat (rekonstrukce místní školy, výstavba nové odpadní </w:t>
+      </w:r>
+      <w:r>
+        <w:rPr>
+          <w:rFonts w:eastAsia="Calibri"/>
+        </w:rPr>
+        <w:t>č</w:t>
+      </w:r>
+      <w:r>
+        <w:t>isti</w:t>
+      </w:r>
+      <w:r>
+        <w:rPr>
+          <w:rFonts w:eastAsia="Calibri"/>
+        </w:rPr>
+        <w:t>č</w:t>
+      </w:r>
+      <w:r>
+        <w:t xml:space="preserve">ky atp.). Na tyto témata mají jednotliví kandidáti rozlišné názory. Vám však není jedno, </w:t>
+      </w:r>
+      <w:r>
+        <w:rPr>
+          <w:rFonts w:eastAsia="Calibri"/>
+        </w:rPr>
+        <w:t>ž</w:t>
+      </w:r>
+      <w:r>
+        <w:t>e jsou obyvatelé op</w:t>
+      </w:r>
+      <w:r>
+        <w:rPr>
+          <w:rFonts w:eastAsia="Calibri"/>
+        </w:rPr>
+        <w:t>ě</w:t>
+      </w:r>
+      <w:r>
+        <w:t>t p</w:t>
+      </w:r>
+      <w:r>
+        <w:rPr>
+          <w:rFonts w:eastAsia="Calibri"/>
+        </w:rPr>
+        <w:t>ř</w:t>
+      </w:r>
+      <w:r>
+        <w:t>ipraveni zvolit zastupitele bez hlubšího zamyšlení nad danými tématy. Rozhodnete se tedy vytvo</w:t>
+      </w:r>
+      <w:r>
+        <w:rPr>
+          <w:rFonts w:eastAsia="Calibri"/>
+        </w:rPr>
+        <w:t>ř</w:t>
+      </w:r>
+      <w:r>
+        <w:t>it takový formulá</w:t>
+      </w:r>
+      <w:r>
+        <w:rPr>
+          <w:rFonts w:eastAsia="Calibri"/>
+        </w:rPr>
+        <w:t>ř</w:t>
+      </w:r>
+      <w:r>
+        <w:t xml:space="preserve"> s nejd</w:t>
+      </w:r>
+      <w:r>
+        <w:rPr>
+          <w:rFonts w:eastAsia="Calibri"/>
+        </w:rPr>
+        <w:t>ů</w:t>
+      </w:r>
+      <w:r>
+        <w:t>le</w:t>
+      </w:r>
+      <w:r>
+        <w:rPr>
+          <w:rFonts w:eastAsia="Calibri"/>
+        </w:rPr>
+        <w:t>ž</w:t>
+      </w:r>
+      <w:r>
+        <w:t>it</w:t>
+      </w:r>
+      <w:r>
+        <w:rPr>
+          <w:rFonts w:eastAsia="Calibri"/>
+        </w:rPr>
+        <w:t>ě</w:t>
+      </w:r>
+      <w:r>
+        <w:t>jšími otázkami. P</w:t>
+      </w:r>
+      <w:r>
+        <w:rPr>
+          <w:rFonts w:eastAsia="Calibri"/>
+        </w:rPr>
+        <w:t>ř</w:t>
+      </w:r>
+      <w:r>
+        <w:t>idáte jednotlivé kandidáty a jejich odpov</w:t>
+      </w:r>
+      <w:r>
+        <w:rPr>
+          <w:rFonts w:eastAsia="Calibri"/>
+        </w:rPr>
+        <w:t>ě</w:t>
+      </w:r>
+      <w:r>
+        <w:t>di na dané otázky. P</w:t>
+      </w:r>
+      <w:r>
+        <w:rPr>
+          <w:rFonts w:eastAsia="Calibri"/>
+        </w:rPr>
+        <w:t>ř</w:t>
+      </w:r>
+      <w:r>
+        <w:t>ípadn</w:t>
+      </w:r>
+      <w:r>
+        <w:rPr>
+          <w:rFonts w:eastAsia="Calibri"/>
+        </w:rPr>
+        <w:t>ě</w:t>
+      </w:r>
+      <w:r>
+        <w:t xml:space="preserve"> zašlete odkaz p</w:t>
+      </w:r>
+      <w:r>
+        <w:rPr>
+          <w:rFonts w:eastAsia="Calibri"/>
+        </w:rPr>
+        <w:t>ř</w:t>
+      </w:r>
+      <w:r>
+        <w:t>ímo kandidátovi, který vyplní formulá</w:t>
+      </w:r>
+      <w:r>
+        <w:rPr>
+          <w:rFonts w:eastAsia="Calibri"/>
+        </w:rPr>
+        <w:t>ř</w:t>
+      </w:r>
+      <w:r>
+        <w:t xml:space="preserve"> jako vzor dle svého nejlepšího sv</w:t>
+      </w:r>
+      <w:r>
+        <w:rPr>
+          <w:rFonts w:eastAsia="Calibri"/>
+        </w:rPr>
+        <w:t>ě</w:t>
+      </w:r>
+      <w:r>
+        <w:t>domí. Tito kandidáti se poté stanou p</w:t>
+      </w:r>
+      <w:r>
+        <w:rPr>
+          <w:rFonts w:eastAsia="Calibri"/>
+        </w:rPr>
+        <w:t>ř</w:t>
+      </w:r>
+      <w:r>
+        <w:t>edlohami k porovnání odpov</w:t>
+      </w:r>
+      <w:r>
+        <w:rPr>
+          <w:rFonts w:eastAsia="Calibri"/>
+        </w:rPr>
+        <w:t>ě</w:t>
+      </w:r>
+      <w:r>
+        <w:t>dí pro ob</w:t>
+      </w:r>
+      <w:r>
+        <w:rPr>
+          <w:rFonts w:eastAsia="Calibri"/>
+        </w:rPr>
+        <w:t>č</w:t>
+      </w:r>
+      <w:r>
+        <w:t>any, kte</w:t>
+      </w:r>
+      <w:r>
+        <w:rPr>
+          <w:rFonts w:eastAsia="Calibri"/>
+        </w:rPr>
+        <w:t>ř</w:t>
+      </w:r>
+      <w:r>
+        <w:t>í odpoví na tento formulá</w:t>
+      </w:r>
+      <w:r>
+        <w:rPr>
+          <w:rFonts w:eastAsia="Calibri"/>
+        </w:rPr>
+        <w:t>ř</w:t>
+      </w:r>
+      <w:r>
+        <w:t>.</w:t>
+      </w:r>
+    </w:p>
+    <w:p>
+      <w:pPr>
+        <w:pStyle w:val="Paragraph"/>
+      </w:pPr>
+      <w:r>
+        <w:t>Vyu</w:t>
+      </w:r>
+      <w:r>
+        <w:rPr>
+          <w:rFonts w:eastAsia="Calibri"/>
+        </w:rPr>
+        <w:t>ž</w:t>
+      </w:r>
+      <w:r>
+        <w:t xml:space="preserve">ití této aplikace </w:t>
+      </w:r>
+      <w:r>
+        <w:t xml:space="preserve">tedy </w:t>
+      </w:r>
+      <w:r>
+        <w:t>může být od voleb krajských, komunálních a</w:t>
+      </w:r>
+      <w:r>
+        <w:rPr>
+          <w:rFonts w:eastAsia="Calibri"/>
+        </w:rPr>
+        <w:t>ž</w:t>
+      </w:r>
+      <w:r>
+        <w:t xml:space="preserve"> po volby p</w:t>
+      </w:r>
+      <w:r>
+        <w:rPr>
+          <w:rFonts w:eastAsia="Calibri"/>
+        </w:rPr>
+        <w:t>ř</w:t>
+      </w:r>
+      <w:r>
+        <w:t>edsedy r</w:t>
+      </w:r>
+      <w:r>
+        <w:rPr>
+          <w:rFonts w:eastAsia="Calibri"/>
+        </w:rPr>
+        <w:t>ů</w:t>
+      </w:r>
+      <w:r>
+        <w:t>zných spolk</w:t>
+      </w:r>
+      <w:r>
+        <w:rPr>
+          <w:rFonts w:eastAsia="Calibri"/>
+        </w:rPr>
+        <w:t>ů</w:t>
+      </w:r>
+      <w:r>
+        <w:t xml:space="preserve"> atp.</w:t>
+      </w:r>
+      <w:r>
+        <w:t xml:space="preserve"> </w:t>
+      </w:r>
+    </w:p>
+    <w:p>
+      <w:pPr>
+        <w:pStyle w:val="Heading2"/>
+      </w:pPr>
+      <w:r>
+        <w:t>Uživatelské role</w:t>
+      </w:r>
+    </w:p>
+    <w:p>
+      <w:pPr>
+        <w:pStyle w:val="Paragraph"/>
+      </w:pPr>
+      <w:r>
+        <w:t xml:space="preserve">K minimálnímu fungování této aplikace stačí </w:t>
+      </w:r>
+      <w:r>
+        <w:t xml:space="preserve">uživatelské </w:t>
+      </w:r>
+      <w:r>
+        <w:t>role pouze dvě</w:t>
+      </w:r>
+      <w:r>
+        <w:t xml:space="preserve"> – respondent a tvůrce formuláře</w:t>
+      </w:r>
+      <w:r>
+        <w:t>.</w:t>
+      </w:r>
+      <w:r>
+        <w:t xml:space="preserve"> Třetí role není nutná, nicméně vhodně doplní funkčnost prvních dvou.</w:t>
+      </w:r>
+    </w:p>
+    <w:p>
+      <w:pPr>
+        <w:pStyle w:val="Heading3"/>
+      </w:pPr>
+      <w:r>
+        <w:lastRenderedPageBreak/>
+        <w:t>Respondent</w:t>
+      </w:r>
+    </w:p>
+    <w:p>
+      <w:pPr>
+        <w:pStyle w:val="Paragraph"/>
+      </w:pPr>
+      <w:r>
+        <w:t xml:space="preserve">První role je definovaná jako uživatel, jehož cílem je odpovídání na </w:t>
+      </w:r>
+      <w:r>
+        <w:t>otázky dané kalkulačky</w:t>
+      </w:r>
+      <w:r>
+        <w:t>. Pro tuto roli by nemělo být vyžadováno přihlášení. Po odeslání formuláře tento uživatel očekává od aplikace odpověď ve formě porovnání předdefinovaných voleb. Konkrétněji tedy například komu z kandidátů se jeho názor nejvíce podobá.</w:t>
+      </w:r>
+    </w:p>
+    <w:p>
+      <w:pPr>
+        <w:pStyle w:val="Heading3"/>
+      </w:pPr>
+      <w:r>
+        <w:t>Tvůrce</w:t>
+      </w:r>
+    </w:p>
+    <w:p>
+      <w:pPr>
+        <w:pStyle w:val="Paragraph"/>
+      </w:pPr>
+      <w:r>
+        <w:t xml:space="preserve">Druhou rolí je uživatel, který formulář tvoří. Pokud tedy v aplikaci například nebyl ještě žádný formulář vytvořen, </w:t>
+      </w:r>
+      <w:r>
+        <w:t>nemá tedy respondent</w:t>
+      </w:r>
+      <w:r>
+        <w:t xml:space="preserve"> na co odpovídat a</w:t>
+      </w:r>
+      <w:r>
+        <w:t xml:space="preserve"> tento uživatel musí teprve vytvořit formulář, který poté bude moci sdílením </w:t>
+      </w:r>
+      <w:r>
+        <w:t>dále šířit. Pro tuto roli</w:t>
+      </w:r>
+      <w:r>
+        <w:t xml:space="preserve"> je nutné přihlášení uživatele do aplikace.</w:t>
+      </w:r>
+    </w:p>
+    <w:p>
+      <w:pPr>
+        <w:pStyle w:val="Heading3"/>
+      </w:pPr>
+      <w:r>
+        <w:t>Odpovídající kandidát</w:t>
+      </w:r>
+    </w:p>
+    <w:p>
+      <w:pPr>
+        <w:pStyle w:val="Paragraph"/>
+      </w:pPr>
+      <w:r>
+        <w:t>Třetí, nepovi</w:t>
+      </w:r>
+      <w:r>
+        <w:t>n</w:t>
+      </w:r>
+      <w:r>
+        <w:t>n</w:t>
+      </w:r>
+      <w:r>
+        <w:t>á</w:t>
+      </w:r>
+      <w:r>
+        <w:t>, role v aplikace je trochu speciální.</w:t>
+      </w:r>
+      <w:r>
+        <w:t xml:space="preserve"> Při přidávání jednotlivých o</w:t>
+      </w:r>
+      <w:r>
+        <w:t xml:space="preserve">dpovědí na otázky ve vytvářené kalkulačce </w:t>
+      </w:r>
+      <w:r>
+        <w:t>totiž vždy nemůžeme předpokládat, že by tvůrce znal přesné odpovědi pro jednotlivé kandidáty. Tvůrce tedy může nabídnout danému kandidátovi možnost, jak své odpovědi do aplikace zaznamenat: Respondenti poté mohou srovnávat jejich názory přímo s názorem daného odpovídajícího kandidáta.</w:t>
+      </w:r>
+    </w:p>
+    <w:p>
+      <w:pPr>
+        <w:pStyle w:val="Heading2"/>
+      </w:pPr>
+      <w:r>
+        <w:t xml:space="preserve">Use Case </w:t>
+      </w:r>
+      <w:r>
+        <w:t>Diagram</w:t>
+      </w:r>
+    </w:p>
+    <w:p>
+      <w:pPr>
+        <w:pStyle w:val="Paragraph"/>
+        <w:jc w:val="center"/>
+      </w:pPr>
+      <w:r>
+        <w:rPr>
+          <w:noProof/>
+        </w:rPr>
+        <w:drawing>
+          <wp:inline distT="0" distB="0" distL="0" distR="0" wp14:anchorId="4DD5CF9F" wp14:editId="5FF6F5AF">
+            <wp:extent cx="3323909" cy="3715842"/>
+            <wp:effectExtent l="0" t="0" r="3810" b="5715"/>
+            <wp:docPr id="2" name="Picture 2"/>
+            <wp:cNvGraphicFramePr>
+              <a:graphicFrameLocks xmlns:a="http://schemas.openxmlformats.org/drawingml/2006/main" noChangeAspect="1"/>
+            </wp:cNvGraphicFramePr>
+            <a:graphic xmlns:a="http://schemas.openxmlformats.org/drawingml/2006/main">
+              <a:graphicData uri="http://schemas.openxmlformats.org/drawingml/2006/picture">
+                <pic:pic xmlns:pic="http://schemas.openxmlformats.org/drawingml/2006/picture">
+                  <pic:nvPicPr>
+                    <pic:cNvPr id="1" name=""/>
+                    <pic:cNvPicPr/>
+                  </pic:nvPicPr>
+                  <pic:blipFill>
+                    <a:blip r:embed="rId15"/>
+                    <a:stretch>
+                      <a:fillRect/>
+                    </a:stretch>
+                  </pic:blipFill>
+                  <pic:spPr>
+                    <a:xfrm>
+                      <a:off x="0" y="0"/>
                       <a:ext cx="3338761" cy="3732445"/>
                     </a:xfrm>
                     <a:prstGeom prst="rect">
@@ -3603,7 +3981,7 @@
         <w:rPr>
           <w:noProof/>
         </w:rPr>
-        <w:t>4</w:t>
+        <w:t>5</w:t>
       </w:r>
       <w:r>
         <w:fldChar w:fldCharType="end"/>
@@ -3876,7 +4254,7 @@
       <w:r>
         <w:t xml:space="preserve">(4), 400-422. DOI: 10.1057/ap.2011.29. ISSN 0001-6810. Dostupné také z: </w:t>
       </w:r>
-      <w:hyperlink r:id="rId15" w:history="1">
+      <w:hyperlink r:id="rId16" w:history="1">
         <w:r>
           <w:rPr>
             <w:rStyle w:val="Hyperlink"/>
@@ -4041,7 +4419,226 @@
         <w:t>8</w:t>
       </w:r>
       <w:r>
-        <w:t>(4), 376-390. DOI: 10.1002/poi3.140. ISSN 19442866. Dostupné také z: http://doi.wiley.com/10.1002/poi3.140</w:t>
+        <w:t xml:space="preserve">(4), 376-390. DOI: 10.1002/poi3.140. ISSN 19442866. Dostupné také z: </w:t>
+      </w:r>
+      <w:hyperlink r:id="rId17" w:history="1">
+        <w:r>
+          <w:rPr>
+            <w:rStyle w:val="Hyperlink"/>
+          </w:rPr>
+          <w:t>http://doi.wiley.com/10.1002/poi3.140</w:t>
+        </w:r>
+      </w:hyperlink>
+    </w:p>
+    <w:p>
+      <w:pPr>
+        <w:pStyle w:val="Paragraph"/>
+        <w:jc w:val="left"/>
+      </w:pPr>
+      <w:proofErr w:type="spellStart"/>
+      <w:r>
+        <w:t>Wahl</w:t>
+      </w:r>
+      <w:proofErr w:type="spellEnd"/>
+      <w:r>
+        <w:t xml:space="preserve">-O-Mat. </w:t>
+      </w:r>
+      <w:proofErr w:type="spellStart"/>
+      <w:r>
+        <w:rPr>
+          <w:i/>
+        </w:rPr>
+        <w:t>Wahl</w:t>
+      </w:r>
+      <w:proofErr w:type="spellEnd"/>
+      <w:r>
+        <w:rPr>
+          <w:i/>
+        </w:rPr>
+        <w:t>-O-Mat</w:t>
+      </w:r>
+      <w:r>
+        <w:t xml:space="preserve"> [online]. 2018 [cit. 2018-03-06]. Dostupné z: </w:t>
+      </w:r>
+      <w:hyperlink r:id="rId18" w:history="1">
+        <w:r>
+          <w:rPr>
+            <w:rStyle w:val="Hyperlink"/>
+          </w:rPr>
+          <w:t>https:</w:t>
+        </w:r>
+        <w:r>
+          <w:rPr>
+            <w:rStyle w:val="Hyperlink"/>
+          </w:rPr>
+          <w:t>/</w:t>
+        </w:r>
+        <w:r>
+          <w:rPr>
+            <w:rStyle w:val="Hyperlink"/>
+          </w:rPr>
+          <w:t>/www.bpb.de/politik/wahlen/wahl-o-mat/</w:t>
+        </w:r>
+      </w:hyperlink>
+    </w:p>
+    <w:p>
+      <w:pPr>
+        <w:pStyle w:val="Paragraph"/>
+        <w:jc w:val="left"/>
+      </w:pPr>
+      <w:proofErr w:type="spellStart"/>
+      <w:r>
+        <w:t>i</w:t>
+      </w:r>
+      <w:r>
+        <w:t>SideWith</w:t>
+      </w:r>
+      <w:proofErr w:type="spellEnd"/>
+      <w:r>
+        <w:t xml:space="preserve">. </w:t>
+      </w:r>
+      <w:proofErr w:type="spellStart"/>
+      <w:r>
+        <w:rPr>
+          <w:i/>
+        </w:rPr>
+        <w:t>America’s</w:t>
+      </w:r>
+      <w:proofErr w:type="spellEnd"/>
+      <w:r>
+        <w:rPr>
+          <w:i/>
+        </w:rPr>
+        <w:t xml:space="preserve"> most </w:t>
+      </w:r>
+      <w:proofErr w:type="spellStart"/>
+      <w:r>
+        <w:rPr>
+          <w:i/>
+        </w:rPr>
+        <w:t>popular</w:t>
+      </w:r>
+      <w:proofErr w:type="spellEnd"/>
+      <w:r>
+        <w:rPr>
+          <w:i/>
+        </w:rPr>
+        <w:t xml:space="preserve"> </w:t>
+      </w:r>
+      <w:proofErr w:type="spellStart"/>
+      <w:r>
+        <w:rPr>
+          <w:i/>
+        </w:rPr>
+        <w:t>voting</w:t>
+      </w:r>
+      <w:proofErr w:type="spellEnd"/>
+      <w:r>
+        <w:rPr>
+          <w:i/>
+        </w:rPr>
+        <w:t xml:space="preserve"> </w:t>
+      </w:r>
+      <w:proofErr w:type="spellStart"/>
+      <w:r>
+        <w:rPr>
+          <w:i/>
+        </w:rPr>
+        <w:t>guide</w:t>
+      </w:r>
+      <w:proofErr w:type="spellEnd"/>
+      <w:r>
+        <w:rPr>
+          <w:i/>
+        </w:rPr>
+        <w:t xml:space="preserve"> </w:t>
+      </w:r>
+      <w:proofErr w:type="spellStart"/>
+      <w:r>
+        <w:rPr>
+          <w:i/>
+        </w:rPr>
+        <w:t>for</w:t>
+      </w:r>
+      <w:proofErr w:type="spellEnd"/>
+      <w:r>
+        <w:rPr>
+          <w:i/>
+        </w:rPr>
+        <w:t xml:space="preserve"> </w:t>
+      </w:r>
+      <w:proofErr w:type="spellStart"/>
+      <w:r>
+        <w:rPr>
+          <w:i/>
+        </w:rPr>
+        <w:t>elections</w:t>
+      </w:r>
+      <w:proofErr w:type="spellEnd"/>
+      <w:r>
+        <w:rPr>
+          <w:i/>
+        </w:rPr>
+        <w:t xml:space="preserve">, </w:t>
+      </w:r>
+      <w:proofErr w:type="spellStart"/>
+      <w:r>
+        <w:rPr>
+          <w:i/>
+        </w:rPr>
+        <w:t>political</w:t>
+      </w:r>
+      <w:proofErr w:type="spellEnd"/>
+      <w:r>
+        <w:rPr>
+          <w:i/>
+        </w:rPr>
+        <w:t xml:space="preserve"> </w:t>
+      </w:r>
+      <w:proofErr w:type="spellStart"/>
+      <w:r>
+        <w:rPr>
+          <w:i/>
+        </w:rPr>
+        <w:t>issues</w:t>
+      </w:r>
+      <w:proofErr w:type="spellEnd"/>
+      <w:r>
+        <w:rPr>
+          <w:i/>
+        </w:rPr>
+        <w:t xml:space="preserve">, </w:t>
+      </w:r>
+      <w:proofErr w:type="spellStart"/>
+      <w:r>
+        <w:rPr>
+          <w:i/>
+        </w:rPr>
+        <w:t>candidates</w:t>
+      </w:r>
+      <w:proofErr w:type="spellEnd"/>
+      <w:r>
+        <w:rPr>
+          <w:i/>
+        </w:rPr>
+        <w:t xml:space="preserve">, and </w:t>
+      </w:r>
+      <w:proofErr w:type="spellStart"/>
+      <w:r>
+        <w:rPr>
+          <w:i/>
+        </w:rPr>
+        <w:t>poll</w:t>
+      </w:r>
+      <w:proofErr w:type="spellEnd"/>
+      <w:r>
+        <w:rPr>
+          <w:i/>
+        </w:rPr>
+        <w:t xml:space="preserve"> data</w:t>
+      </w:r>
+      <w:r>
+        <w:t xml:space="preserve"> [online]. 2018 [cit. 2018-03-06]. Dostupné z: https://www.isidewith.com/</w:t>
       </w:r>
     </w:p>
     <w:sectPr>
@@ -4087,6 +4684,11 @@
         <w:docPartUnique/>
       </w:docPartObj>
     </w:sdtPr>
+    <w:sdtEndPr>
+      <w:rPr>
+        <w:rStyle w:val="PageNumber"/>
+      </w:rPr>
+    </w:sdtEndPr>
     <w:sdtContent>
       <w:p>
         <w:pPr>
@@ -5971,6 +6573,18 @@
     <w:unhideWhenUsed/>
     <w:rsid w:val="00054CBA"/>
   </w:style>
+  <w:style w:type="character" w:styleId="FollowedHyperlink">
+    <w:name w:val="FollowedHyperlink"/>
+    <w:basedOn w:val="DefaultParagraphFont"/>
+    <w:uiPriority w:val="99"/>
+    <w:semiHidden/>
+    <w:unhideWhenUsed/>
+    <w:rsid w:val="009663BB"/>
+    <w:rPr>
+      <w:color w:val="954F72" w:themeColor="followedHyperlink"/>
+      <w:u w:val="single"/>
+    </w:rPr>
+  </w:style>
 </w:styles>
 </file>
 
@@ -6240,7 +6854,7 @@
 </file>
 
 <file path=customXml/itemProps1.xml><?xml version="1.0" encoding="utf-8"?>
-<ds:datastoreItem xmlns:ds="http://schemas.openxmlformats.org/officeDocument/2006/customXml" ds:itemID="{F4F79533-CEA0-064F-971D-CBBE13ADB354}">
+<ds:datastoreItem xmlns:ds="http://schemas.openxmlformats.org/officeDocument/2006/customXml" ds:itemID="{14573AA6-FFFD-164D-85A4-1288A944DF30}">
   <ds:schemaRefs>
     <ds:schemaRef ds:uri="http://schemas.openxmlformats.org/officeDocument/2006/bibliography"/>
   </ds:schemaRefs>

</xml_diff>